<commit_message>
Fix report to not trigger "emergency"
</commit_message>
<xml_diff>
--- a/docassemble/HousingCodeChecklist/data/templates/Evidence_packet.docx
+++ b/docassemble/HousingCodeChecklist/data/templates/Evidence_packet.docx
@@ -219,7 +219,21 @@
         <w:rPr>
           <w:rFonts w:ascii="Times New Roman" w:hAnsi="Times New Roman" w:cs="Times New Roman"/>
         </w:rPr>
-        <w:t>{%p if bad_conditions.get('emergency') %}</w:t>
+        <w:t>{%p if bad_conditions.</w:t>
+      </w:r>
+      <w:r>
+        <w:rPr>
+          <w:rFonts w:ascii="Times New Roman" w:hAnsi="Times New Roman" w:cs="Times New Roman"/>
+        </w:rPr>
+        <w:t>elements.</w:t>
+      </w:r>
+      <w:bookmarkStart w:id="0" w:name="_GoBack"/>
+      <w:bookmarkEnd w:id="0"/>
+      <w:r>
+        <w:rPr>
+          <w:rFonts w:ascii="Times New Roman" w:hAnsi="Times New Roman" w:cs="Times New Roman"/>
+        </w:rPr>
+        <w:t>get('emergency') %}</w:t>
       </w:r>
     </w:p>
     <w:p>
@@ -557,8 +571,6 @@
       </w:tr>
     </w:tbl>
     <w:p>
-      <w:bookmarkStart w:id="0" w:name="_GoBack"/>
-      <w:bookmarkEnd w:id="0"/>
       <w:r>
         <w:t>{%p endfor %}</w:t>
       </w:r>
@@ -1713,7 +1725,7 @@
 </file>
 
 <file path=customXml/itemProps1.xml><?xml version="1.0" encoding="utf-8"?>
-<ds:datastoreItem xmlns:ds="http://schemas.openxmlformats.org/officeDocument/2006/customXml" ds:itemID="{81B2D16A-7E90-4B7C-82E4-F91CBED70DA7}">
+<ds:datastoreItem xmlns:ds="http://schemas.openxmlformats.org/officeDocument/2006/customXml" ds:itemID="{030A118D-60A4-438E-AD34-E1E4DBABB030}">
   <ds:schemaRefs>
     <ds:schemaRef ds:uri="http://schemas.openxmlformats.org/officeDocument/2006/bibliography"/>
   </ds:schemaRefs>

</xml_diff>

<commit_message>
Translate the housing conditions report
</commit_message>
<xml_diff>
--- a/docassemble/HousingCodeChecklist/data/templates/Evidence_packet.docx
+++ b/docassemble/HousingCodeChecklist/data/templates/Evidence_packet.docx
@@ -115,6 +115,114 @@
           <w:tcPr>
             <w:tcW w:w="3325" w:type="dxa"/>
           </w:tcPr>
+          <w:p>
+            <w:pPr>
+              <w:rPr>
+                <w:noProof/>
+              </w:rPr>
+            </w:pPr>
+            <w:r>
+              <w:rPr>
+                <w:noProof/>
+              </w:rPr>
+              <w:t>{%tr if user_language == 'es' %}</w:t>
+            </w:r>
+          </w:p>
+        </w:tc>
+        <w:tc>
+          <w:tcPr>
+            <w:tcW w:w="6025" w:type="dxa"/>
+          </w:tcPr>
+          <w:p>
+            <w:pPr>
+              <w:rPr>
+                <w:rFonts w:ascii="Arial" w:hAnsi="Arial" w:cs="Arial"/>
+                <w:b/>
+                <w:sz w:val="72"/>
+                <w:szCs w:val="44"/>
+              </w:rPr>
+            </w:pPr>
+          </w:p>
+        </w:tc>
+      </w:tr>
+      <w:tr>
+        <w:tc>
+          <w:tcPr>
+            <w:tcW w:w="3325" w:type="dxa"/>
+          </w:tcPr>
+          <w:p>
+            <w:pPr>
+              <w:rPr>
+                <w:noProof/>
+              </w:rPr>
+            </w:pPr>
+          </w:p>
+        </w:tc>
+        <w:tc>
+          <w:tcPr>
+            <w:tcW w:w="6025" w:type="dxa"/>
+          </w:tcPr>
+          <w:p>
+            <w:pPr>
+              <w:rPr>
+                <w:rFonts w:ascii="Arial" w:hAnsi="Arial" w:cs="Arial"/>
+                <w:b/>
+                <w:sz w:val="44"/>
+                <w:szCs w:val="44"/>
+              </w:rPr>
+            </w:pPr>
+            <w:r>
+              <w:rPr>
+                <w:rFonts w:ascii="Arial" w:hAnsi="Arial" w:cs="Arial"/>
+                <w:b/>
+                <w:sz w:val="44"/>
+                <w:szCs w:val="44"/>
+              </w:rPr>
+              <w:t>Informe de problemas de vivienda</w:t>
+            </w:r>
+          </w:p>
+        </w:tc>
+      </w:tr>
+      <w:tr>
+        <w:tc>
+          <w:tcPr>
+            <w:tcW w:w="3325" w:type="dxa"/>
+          </w:tcPr>
+          <w:p>
+            <w:pPr>
+              <w:rPr>
+                <w:noProof/>
+              </w:rPr>
+            </w:pPr>
+            <w:r>
+              <w:rPr>
+                <w:noProof/>
+              </w:rPr>
+              <w:t>{%tr endif %}</w:t>
+            </w:r>
+          </w:p>
+        </w:tc>
+        <w:tc>
+          <w:tcPr>
+            <w:tcW w:w="6025" w:type="dxa"/>
+          </w:tcPr>
+          <w:p>
+            <w:pPr>
+              <w:rPr>
+                <w:rFonts w:ascii="Arial" w:hAnsi="Arial" w:cs="Arial"/>
+                <w:b/>
+                <w:sz w:val="72"/>
+                <w:szCs w:val="44"/>
+              </w:rPr>
+            </w:pPr>
+          </w:p>
+        </w:tc>
+      </w:tr>
+      <w:tr>
+        <w:tc>
+          <w:tcPr>
+            <w:tcW w:w="3325" w:type="dxa"/>
+          </w:tcPr>
           <w:p/>
         </w:tc>
         <w:tc>
@@ -125,6 +233,7 @@
             <w:pPr>
               <w:rPr>
                 <w:rFonts w:ascii="Times New Roman" w:hAnsi="Times New Roman" w:cs="Times New Roman"/>
+                <w:i/>
               </w:rPr>
             </w:pPr>
             <w:r>
@@ -144,17 +253,177 @@
                 <w:rFonts w:ascii="Times New Roman" w:hAnsi="Times New Roman" w:cs="Times New Roman"/>
               </w:rPr>
               <w:t xml:space="preserve"> }} on {{ today() }} at {{ users[0].address.on_one_line() }}</w:t>
+            </w:r>
+            <w:r>
+              <w:rPr>
+                <w:rFonts w:ascii="Times New Roman" w:hAnsi="Times New Roman" w:cs="Times New Roman"/>
+              </w:rPr>
+              <w:t xml:space="preserve"> {% if user_language == 'es' %} </w:t>
+            </w:r>
+            <w:r>
+              <w:rPr>
+                <w:rFonts w:ascii="Times New Roman" w:hAnsi="Times New Roman" w:cs="Times New Roman"/>
+                <w:i/>
+              </w:rPr>
+              <w:t>Preparada a {{ users[0] }} el {{ today() }}. Vive en {{ users[0].address.on_one_line() }}. {% endif %}</w:t>
             </w:r>
           </w:p>
         </w:tc>
       </w:tr>
     </w:tbl>
-    <w:p/>
+    <w:p>
+      <w:r>
+        <w:rPr>
+          <w:highlight w:val="yellow"/>
+        </w:rPr>
+        <w:t xml:space="preserve">{%p if </w:t>
+      </w:r>
+      <w:r>
+        <w:rPr>
+          <w:highlight w:val="yellow"/>
+        </w:rPr>
+        <w:t>user_</w:t>
+      </w:r>
+      <w:r>
+        <w:rPr>
+          <w:highlight w:val="yellow"/>
+        </w:rPr>
+        <w:t>language == 'es' %}</w:t>
+      </w:r>
+    </w:p>
     <w:p>
       <w:pPr>
         <w:pStyle w:val="Heading2"/>
       </w:pPr>
       <w:r>
+        <w:t>Resumen de problemas</w:t>
+      </w:r>
+    </w:p>
+    <w:p>
+      <w:pPr>
+        <w:rPr>
+          <w:rFonts w:ascii="Times New Roman" w:hAnsi="Times New Roman" w:cs="Times New Roman"/>
+        </w:rPr>
+      </w:pPr>
+      <w:r>
+        <w:rPr>
+          <w:rFonts w:ascii="Times New Roman" w:hAnsi="Times New Roman" w:cs="Times New Roman"/>
+          <w:b/>
+        </w:rPr>
+        <w:t>{{ bad_conditions.count_conditions() }}</w:t>
+      </w:r>
+      <w:r>
+        <w:rPr>
+          <w:rFonts w:ascii="Times New Roman" w:hAnsi="Times New Roman" w:cs="Times New Roman"/>
+        </w:rPr>
+        <w:t xml:space="preserve"> problemas.</w:t>
+      </w:r>
+    </w:p>
+    <w:p>
+      <w:pPr>
+        <w:rPr>
+          <w:rFonts w:ascii="Times New Roman" w:hAnsi="Times New Roman" w:cs="Times New Roman"/>
+        </w:rPr>
+      </w:pPr>
+      <w:r>
+        <w:rPr>
+          <w:rFonts w:ascii="Times New Roman" w:hAnsi="Times New Roman" w:cs="Times New Roman"/>
+        </w:rPr>
+        <w:t>El problema empezó</w:t>
+      </w:r>
+      <w:r>
+        <w:rPr>
+          <w:rFonts w:ascii="Times New Roman" w:hAnsi="Times New Roman" w:cs="Times New Roman"/>
+        </w:rPr>
+        <w:t xml:space="preserve">: {{ </w:t>
+      </w:r>
+      <w:r>
+        <w:rPr>
+          <w:rFonts w:ascii="Times New Roman" w:hAnsi="Times New Roman" w:cs="Times New Roman"/>
+        </w:rPr>
+        <w:t>tenant_repair_default_date</w:t>
+      </w:r>
+      <w:r>
+        <w:rPr>
+          <w:rFonts w:ascii="Times New Roman" w:hAnsi="Times New Roman" w:cs="Times New Roman"/>
+        </w:rPr>
+        <w:t xml:space="preserve"> }}</w:t>
+      </w:r>
+    </w:p>
+    <w:p>
+      <w:pPr>
+        <w:rPr>
+          <w:rFonts w:ascii="Times New Roman" w:hAnsi="Times New Roman" w:cs="Times New Roman"/>
+        </w:rPr>
+      </w:pPr>
+      <w:r>
+        <w:rPr>
+          <w:rFonts w:ascii="Times New Roman" w:hAnsi="Times New Roman" w:cs="Times New Roman"/>
+        </w:rPr>
+        <w:t>{%p if bad_conditions.elements.get('emergency') %}</w:t>
+      </w:r>
+    </w:p>
+    <w:p>
+      <w:pPr>
+        <w:rPr>
+          <w:rFonts w:ascii="Times New Roman" w:hAnsi="Times New Roman" w:cs="Times New Roman"/>
+        </w:rPr>
+      </w:pPr>
+      <w:r>
+        <w:rPr>
+          <w:rFonts w:ascii="Times New Roman" w:hAnsi="Times New Roman" w:cs="Times New Roman"/>
+          <w:b/>
+        </w:rPr>
+        <w:t>{{ bad_conditions['emergency'].claims.true_values() | length }}</w:t>
+      </w:r>
+      <w:r>
+        <w:rPr>
+          <w:rFonts w:ascii="Times New Roman" w:hAnsi="Times New Roman" w:cs="Times New Roman"/>
+          <w:b/>
+        </w:rPr>
+        <w:t xml:space="preserve"> </w:t>
+      </w:r>
+      <w:r>
+        <w:rPr>
+          <w:rFonts w:ascii="Times New Roman" w:hAnsi="Times New Roman" w:cs="Times New Roman"/>
+        </w:rPr>
+        <w:t>de los problemas deben solucionarse en un plazo de 24 horas.</w:t>
+      </w:r>
+    </w:p>
+    <w:p>
+      <w:pPr>
+        <w:rPr>
+          <w:rFonts w:ascii="Times New Roman" w:hAnsi="Times New Roman" w:cs="Times New Roman"/>
+          <w:b/>
+        </w:rPr>
+      </w:pPr>
+      <w:r>
+        <w:rPr>
+          <w:rFonts w:ascii="Times New Roman" w:hAnsi="Times New Roman" w:cs="Times New Roman"/>
+          <w:b/>
+        </w:rPr>
+        <w:t>{%p endif %}</w:t>
+      </w:r>
+    </w:p>
+    <w:p>
+      <w:r>
+        <w:rPr>
+          <w:highlight w:val="yellow"/>
+        </w:rPr>
+        <w:t>{</w:t>
+      </w:r>
+      <w:r>
+        <w:rPr>
+          <w:highlight w:val="yellow"/>
+        </w:rPr>
+        <w:t>%p else %}</w:t>
+      </w:r>
+    </w:p>
+    <w:p>
+      <w:pPr>
+        <w:pStyle w:val="Heading2"/>
+      </w:pPr>
+      <w:r>
         <w:t>Summary of conditions</w:t>
       </w:r>
     </w:p>
@@ -227,8 +496,6 @@
         </w:rPr>
         <w:t>elements.</w:t>
       </w:r>
-      <w:bookmarkStart w:id="0" w:name="_GoBack"/>
-      <w:bookmarkEnd w:id="0"/>
       <w:r>
         <w:rPr>
           <w:rFonts w:ascii="Times New Roman" w:hAnsi="Times New Roman" w:cs="Times New Roman"/>
@@ -282,6 +549,21 @@
           <w:rFonts w:ascii="Times New Roman" w:hAnsi="Times New Roman" w:cs="Times New Roman"/>
         </w:rPr>
       </w:pPr>
+      <w:r>
+        <w:rPr>
+          <w:rFonts w:ascii="Times New Roman" w:hAnsi="Times New Roman" w:cs="Times New Roman"/>
+          <w:highlight w:val="yellow"/>
+        </w:rPr>
+        <w:lastRenderedPageBreak/>
+        <w:t>{%p endif %}</w:t>
+      </w:r>
+    </w:p>
+    <w:p>
+      <w:pPr>
+        <w:rPr>
+          <w:rFonts w:ascii="Times New Roman" w:hAnsi="Times New Roman" w:cs="Times New Roman"/>
+        </w:rPr>
+      </w:pPr>
     </w:p>
     <w:p>
       <w:pPr>
@@ -327,6 +609,9 @@
       </w:pPr>
       <w:r>
         <w:t>Emergency issues</w:t>
+      </w:r>
+      <w:r>
+        <w:t xml:space="preserve"> (must be repaired in 24 hours)</w:t>
       </w:r>
     </w:p>
     <w:p>
@@ -362,14 +647,14 @@
         <w:tblLook w:val="04A0" w:firstRow="1" w:lastRow="0" w:firstColumn="1" w:lastColumn="0" w:noHBand="0" w:noVBand="1"/>
       </w:tblPr>
       <w:tblGrid>
-        <w:gridCol w:w="1315"/>
-        <w:gridCol w:w="4795"/>
-        <w:gridCol w:w="3240"/>
+        <w:gridCol w:w="1619"/>
+        <w:gridCol w:w="4612"/>
+        <w:gridCol w:w="3119"/>
       </w:tblGrid>
       <w:tr>
         <w:tc>
           <w:tcPr>
-            <w:tcW w:w="3116" w:type="dxa"/>
+            <w:tcW w:w="1650" w:type="dxa"/>
             <w:shd w:val="pct20" w:color="auto" w:fill="auto"/>
           </w:tcPr>
           <w:p>
@@ -389,7 +674,7 @@
         </w:tc>
         <w:tc>
           <w:tcPr>
-            <w:tcW w:w="1739" w:type="dxa"/>
+            <w:tcW w:w="4593" w:type="dxa"/>
             <w:shd w:val="pct20" w:color="auto" w:fill="auto"/>
           </w:tcPr>
           <w:p>
@@ -409,7 +694,7 @@
         </w:tc>
         <w:tc>
           <w:tcPr>
-            <w:tcW w:w="4495" w:type="dxa"/>
+            <w:tcW w:w="3107" w:type="dxa"/>
             <w:shd w:val="pct20" w:color="auto" w:fill="auto"/>
           </w:tcPr>
           <w:p>
@@ -431,31 +716,379 @@
       <w:tr>
         <w:tc>
           <w:tcPr>
-            <w:tcW w:w="3116" w:type="dxa"/>
-          </w:tcPr>
-          <w:p>
-            <w:r>
-              <w:t>{%tr for index, row in bad_conditions[ category ].df.iterrows() %}</w:t>
-            </w:r>
-          </w:p>
-        </w:tc>
-        <w:tc>
-          <w:tcPr>
-            <w:tcW w:w="1739" w:type="dxa"/>
-          </w:tcPr>
-          <w:p/>
-        </w:tc>
-        <w:tc>
-          <w:tcPr>
-            <w:tcW w:w="4495" w:type="dxa"/>
-          </w:tcPr>
-          <w:p/>
+            <w:tcW w:w="1650" w:type="dxa"/>
+            <w:shd w:val="pct20" w:color="auto" w:fill="auto"/>
+          </w:tcPr>
+          <w:p>
+            <w:pPr>
+              <w:jc w:val="center"/>
+              <w:rPr>
+                <w:b/>
+              </w:rPr>
+            </w:pPr>
+            <w:r>
+              <w:rPr>
+                <w:b/>
+                <w:highlight w:val="yellow"/>
+              </w:rPr>
+              <w:t xml:space="preserve">{%tr if </w:t>
+            </w:r>
+            <w:r>
+              <w:rPr>
+                <w:b/>
+                <w:highlight w:val="yellow"/>
+              </w:rPr>
+              <w:t>user_</w:t>
+            </w:r>
+            <w:r>
+              <w:rPr>
+                <w:b/>
+                <w:highlight w:val="yellow"/>
+              </w:rPr>
+              <w:t>language == 'es' %}</w:t>
+            </w:r>
+          </w:p>
+        </w:tc>
+        <w:tc>
+          <w:tcPr>
+            <w:tcW w:w="4593" w:type="dxa"/>
+            <w:shd w:val="pct20" w:color="auto" w:fill="auto"/>
+          </w:tcPr>
+          <w:p>
+            <w:pPr>
+              <w:jc w:val="center"/>
+              <w:rPr>
+                <w:b/>
+              </w:rPr>
+            </w:pPr>
+          </w:p>
+        </w:tc>
+        <w:tc>
+          <w:tcPr>
+            <w:tcW w:w="3107" w:type="dxa"/>
+            <w:shd w:val="pct20" w:color="auto" w:fill="auto"/>
+          </w:tcPr>
+          <w:p>
+            <w:pPr>
+              <w:jc w:val="center"/>
+              <w:rPr>
+                <w:b/>
+              </w:rPr>
+            </w:pPr>
+          </w:p>
         </w:tc>
       </w:tr>
       <w:tr>
         <w:tc>
           <w:tcPr>
-            <w:tcW w:w="3116" w:type="dxa"/>
+            <w:tcW w:w="1650" w:type="dxa"/>
+            <w:shd w:val="pct20" w:color="auto" w:fill="auto"/>
+          </w:tcPr>
+          <w:p>
+            <w:r>
+              <w:rPr>
+                <w:rStyle w:val="jlqj4b"/>
+                <w:lang w:val="es-ES"/>
+              </w:rPr>
+              <w:t>Descripción del problema</w:t>
+            </w:r>
+          </w:p>
+        </w:tc>
+        <w:tc>
+          <w:tcPr>
+            <w:tcW w:w="4593" w:type="dxa"/>
+            <w:shd w:val="pct20" w:color="auto" w:fill="auto"/>
+          </w:tcPr>
+          <w:p>
+            <w:r>
+              <w:rPr>
+                <w:rStyle w:val="jlqj4b"/>
+                <w:lang w:val="es-ES"/>
+              </w:rPr>
+              <w:t>Fecha del problema</w:t>
+            </w:r>
+          </w:p>
+        </w:tc>
+        <w:tc>
+          <w:tcPr>
+            <w:tcW w:w="3107" w:type="dxa"/>
+            <w:shd w:val="pct20" w:color="auto" w:fill="auto"/>
+          </w:tcPr>
+          <w:p>
+            <w:r>
+              <w:rPr>
+                <w:rStyle w:val="jlqj4b"/>
+                <w:lang w:val="es-ES"/>
+              </w:rPr>
+              <w:t>Exhibiciones</w:t>
+            </w:r>
+          </w:p>
+        </w:tc>
+      </w:tr>
+      <w:tr>
+        <w:tc>
+          <w:tcPr>
+            <w:tcW w:w="1650" w:type="dxa"/>
+            <w:shd w:val="pct20" w:color="auto" w:fill="auto"/>
+          </w:tcPr>
+          <w:p>
+            <w:pPr>
+              <w:jc w:val="center"/>
+              <w:rPr>
+                <w:b/>
+                <w:highlight w:val="yellow"/>
+              </w:rPr>
+            </w:pPr>
+            <w:r>
+              <w:rPr>
+                <w:b/>
+                <w:highlight w:val="yellow"/>
+              </w:rPr>
+              <w:t>{%tr endif %}</w:t>
+            </w:r>
+          </w:p>
+        </w:tc>
+        <w:tc>
+          <w:tcPr>
+            <w:tcW w:w="4593" w:type="dxa"/>
+            <w:shd w:val="pct20" w:color="auto" w:fill="auto"/>
+          </w:tcPr>
+          <w:p>
+            <w:pPr>
+              <w:jc w:val="center"/>
+              <w:rPr>
+                <w:b/>
+              </w:rPr>
+            </w:pPr>
+          </w:p>
+        </w:tc>
+        <w:tc>
+          <w:tcPr>
+            <w:tcW w:w="3107" w:type="dxa"/>
+            <w:shd w:val="pct20" w:color="auto" w:fill="auto"/>
+          </w:tcPr>
+          <w:p>
+            <w:pPr>
+              <w:jc w:val="center"/>
+              <w:rPr>
+                <w:b/>
+              </w:rPr>
+            </w:pPr>
+          </w:p>
+        </w:tc>
+      </w:tr>
+      <w:tr>
+        <w:tc>
+          <w:tcPr>
+            <w:tcW w:w="1650" w:type="dxa"/>
+          </w:tcPr>
+          <w:p>
+            <w:r>
+              <w:t>{%tr for index, row in bad_conditions[ category ].df.iterrows() %}</w:t>
+            </w:r>
+          </w:p>
+        </w:tc>
+        <w:tc>
+          <w:tcPr>
+            <w:tcW w:w="4593" w:type="dxa"/>
+          </w:tcPr>
+          <w:p/>
+        </w:tc>
+        <w:tc>
+          <w:tcPr>
+            <w:tcW w:w="3107" w:type="dxa"/>
+          </w:tcPr>
+          <w:p/>
+        </w:tc>
+      </w:tr>
+      <w:tr>
+        <w:tc>
+          <w:tcPr>
+            <w:tcW w:w="1650" w:type="dxa"/>
+          </w:tcPr>
+          <w:p>
+            <w:pPr>
+              <w:rPr>
+                <w:b/>
+              </w:rPr>
+            </w:pPr>
+            <w:r>
+              <w:rPr>
+                <w:b/>
+                <w:highlight w:val="yellow"/>
+              </w:rPr>
+              <w:t>{%tr if user_language == 'es' %}</w:t>
+            </w:r>
+          </w:p>
+        </w:tc>
+        <w:tc>
+          <w:tcPr>
+            <w:tcW w:w="4593" w:type="dxa"/>
+          </w:tcPr>
+          <w:p/>
+        </w:tc>
+        <w:tc>
+          <w:tcPr>
+            <w:tcW w:w="3107" w:type="dxa"/>
+          </w:tcPr>
+          <w:p/>
+        </w:tc>
+      </w:tr>
+      <w:tr>
+        <w:tc>
+          <w:tcPr>
+            <w:tcW w:w="1650" w:type="dxa"/>
+          </w:tcPr>
+          <w:p>
+            <w:pPr>
+              <w:rPr>
+                <w:b/>
+              </w:rPr>
+            </w:pPr>
+            <w:r>
+              <w:rPr>
+                <w:b/>
+              </w:rPr>
+              <w:t>{{ row['Interview description'] }}</w:t>
+            </w:r>
+          </w:p>
+          <w:p>
+            <w:r>
+              <w:t>{{ row['</w:t>
+            </w:r>
+            <w:r>
+              <w:t>Description_ES</w:t>
+            </w:r>
+            <w:r>
+              <w:t>'] }}</w:t>
+            </w:r>
+          </w:p>
+          <w:p>
+            <w:r>
+              <w:t>{{ bad_conditions[ category ].details[ index ].description }}</w:t>
+            </w:r>
+          </w:p>
+        </w:tc>
+        <w:tc>
+          <w:tcPr>
+            <w:tcW w:w="4593" w:type="dxa"/>
+          </w:tcPr>
+          <w:p>
+            <w:r>
+              <w:t>{% if bad_conditions[category].details[index].</w:t>
+            </w:r>
+            <w:r>
+              <w:t>condition_existed_at_start</w:t>
+            </w:r>
+            <w:r>
+              <w:t xml:space="preserve"> %}</w:t>
+            </w:r>
+          </w:p>
+          <w:p>
+            <w:r>
+              <w:t>El problema ha existido desde el comienzo del arrendamiento.</w:t>
+            </w:r>
+          </w:p>
+          <w:p>
+            <w:r>
+              <w:t>{% else %}</w:t>
+            </w:r>
+          </w:p>
+          <w:p>
+            <w:r>
+              <w:t xml:space="preserve">El problema comenzó en o </w:t>
+            </w:r>
+            <w:r>
+              <w:t>{{ bad_conditions[category].details[index].start_date }}</w:t>
+            </w:r>
+          </w:p>
+          <w:p>
+            <w:r>
+              <w:t>{% endif %}</w:t>
+            </w:r>
+          </w:p>
+          <w:p>
+            <w:r>
+              <w:t>{% if bad_conditions[category].details[index].condition_ended %}</w:t>
+            </w:r>
+          </w:p>
+          <w:p>
+            <w:r>
+              <w:t xml:space="preserve">El problema duró hasta al menos </w:t>
+            </w:r>
+            <w:r>
+              <w:t>{{ bad_conditions[category].details[index].end_date }}</w:t>
+            </w:r>
+          </w:p>
+          <w:p>
+            <w:r>
+              <w:t>{% endif %}</w:t>
+            </w:r>
+          </w:p>
+        </w:tc>
+        <w:tc>
+          <w:tcPr>
+            <w:tcW w:w="3107" w:type="dxa"/>
+          </w:tcPr>
+          <w:p>
+            <w:r>
+              <w:t>{%</w:t>
+            </w:r>
+            <w:r>
+              <w:t xml:space="preserve"> if bad_conditions[category].details[index].files %}</w:t>
+            </w:r>
+          </w:p>
+          <w:p>
+            <w:r>
+              <w:t>{{ bad_conditions[ category ].details[index].files }}</w:t>
+            </w:r>
+          </w:p>
+          <w:p>
+            <w:r>
+              <w:t>{%</w:t>
+            </w:r>
+            <w:r>
+              <w:t xml:space="preserve"> endif %}</w:t>
+            </w:r>
+          </w:p>
+        </w:tc>
+      </w:tr>
+      <w:tr>
+        <w:tc>
+          <w:tcPr>
+            <w:tcW w:w="1650" w:type="dxa"/>
+          </w:tcPr>
+          <w:p>
+            <w:pPr>
+              <w:rPr>
+                <w:b/>
+              </w:rPr>
+            </w:pPr>
+            <w:r>
+              <w:rPr>
+                <w:b/>
+              </w:rPr>
+              <w:t>{%tr else %}</w:t>
+            </w:r>
+          </w:p>
+        </w:tc>
+        <w:tc>
+          <w:tcPr>
+            <w:tcW w:w="4593" w:type="dxa"/>
+          </w:tcPr>
+          <w:p/>
+        </w:tc>
+        <w:tc>
+          <w:tcPr>
+            <w:tcW w:w="3107" w:type="dxa"/>
+          </w:tcPr>
+          <w:p/>
+        </w:tc>
+      </w:tr>
+      <w:tr>
+        <w:tc>
+          <w:tcPr>
+            <w:tcW w:w="1650" w:type="dxa"/>
           </w:tcPr>
           <w:p>
             <w:r>
@@ -468,17 +1101,22 @@
           </w:p>
           <w:p>
             <w:r>
-              <w:t>{{ bad_conditions[ category ].details[ index ].description }}</w:t>
-            </w:r>
-          </w:p>
-        </w:tc>
-        <w:tc>
-          <w:tcPr>
-            <w:tcW w:w="1739" w:type="dxa"/>
-          </w:tcPr>
-          <w:p>
-            <w:r>
-              <w:t>{%p if bad_conditions[category].details[index].</w:t>
+              <w:t>{{ bad_condit</w:t>
+            </w:r>
+            <w:bookmarkStart w:id="0" w:name="_GoBack"/>
+            <w:bookmarkEnd w:id="0"/>
+            <w:r>
+              <w:t>ions[ category ].details[ index ].description }}</w:t>
+            </w:r>
+          </w:p>
+        </w:tc>
+        <w:tc>
+          <w:tcPr>
+            <w:tcW w:w="4593" w:type="dxa"/>
+          </w:tcPr>
+          <w:p>
+            <w:r>
+              <w:t>{% if bad_conditions[category].details[index].</w:t>
             </w:r>
             <w:r>
               <w:t>condition_existed_at_start</w:t>
@@ -494,7 +1132,7 @@
           </w:p>
           <w:p>
             <w:r>
-              <w:t>{%p else %}</w:t>
+              <w:t>{% else %}</w:t>
             </w:r>
           </w:p>
           <w:p>
@@ -504,7 +1142,12 @@
           </w:p>
           <w:p>
             <w:r>
-              <w:t>{%p if bad_conditions[category].details[index].condition_ended %}</w:t>
+              <w:t>{% endif %}</w:t>
+            </w:r>
+          </w:p>
+          <w:p>
+            <w:r>
+              <w:t>{% if bad_conditions[category].details[index].condition_ended %}</w:t>
             </w:r>
           </w:p>
           <w:p>
@@ -514,33 +1157,20 @@
           </w:p>
           <w:p>
             <w:r>
-              <w:t>{%p endif %}</w:t>
-            </w:r>
-          </w:p>
-          <w:p>
-            <w:r>
-              <w:t>{%p endif %}</w:t>
-            </w:r>
-          </w:p>
-          <w:p/>
-        </w:tc>
-        <w:tc>
-          <w:tcPr>
-            <w:tcW w:w="4495" w:type="dxa"/>
-          </w:tcPr>
-          <w:p>
-            <w:r>
-              <w:t>{%p if bad_conditions[category].details[index].files %}</w:t>
-            </w:r>
-          </w:p>
-          <w:p>
-            <w:r>
-              <w:t>{{ bad_conditions[ category ].details[index].files }}</w:t>
-            </w:r>
-          </w:p>
-          <w:p>
-            <w:r>
-              <w:t>{%p endif %}</w:t>
+              <w:t>{% endif %}</w:t>
+            </w:r>
+          </w:p>
+        </w:tc>
+        <w:tc>
+          <w:tcPr>
+            <w:tcW w:w="3107" w:type="dxa"/>
+          </w:tcPr>
+          <w:p>
+            <w:r>
+              <w:t>{%</w:t>
+            </w:r>
+            <w:r>
+              <w:t xml:space="preserve"> if bad_conditions[category].details[index].files %}{{ bad_conditions[ category ].details[index].files }}{% endif %}</w:t>
             </w:r>
           </w:p>
         </w:tc>
@@ -548,7 +1178,41 @@
       <w:tr>
         <w:tc>
           <w:tcPr>
-            <w:tcW w:w="3116" w:type="dxa"/>
+            <w:tcW w:w="1650" w:type="dxa"/>
+          </w:tcPr>
+          <w:p>
+            <w:pPr>
+              <w:rPr>
+                <w:b/>
+                <w:highlight w:val="yellow"/>
+              </w:rPr>
+            </w:pPr>
+            <w:r>
+              <w:rPr>
+                <w:b/>
+                <w:highlight w:val="yellow"/>
+              </w:rPr>
+              <w:t>{%tr endif %}</w:t>
+            </w:r>
+          </w:p>
+        </w:tc>
+        <w:tc>
+          <w:tcPr>
+            <w:tcW w:w="4593" w:type="dxa"/>
+          </w:tcPr>
+          <w:p/>
+        </w:tc>
+        <w:tc>
+          <w:tcPr>
+            <w:tcW w:w="3107" w:type="dxa"/>
+          </w:tcPr>
+          <w:p/>
+        </w:tc>
+      </w:tr>
+      <w:tr>
+        <w:tc>
+          <w:tcPr>
+            <w:tcW w:w="1650" w:type="dxa"/>
           </w:tcPr>
           <w:p>
             <w:r>
@@ -558,13 +1222,13 @@
         </w:tc>
         <w:tc>
           <w:tcPr>
-            <w:tcW w:w="1739" w:type="dxa"/>
+            <w:tcW w:w="4593" w:type="dxa"/>
           </w:tcPr>
           <w:p/>
         </w:tc>
         <w:tc>
           <w:tcPr>
-            <w:tcW w:w="4495" w:type="dxa"/>
+            <w:tcW w:w="3107" w:type="dxa"/>
           </w:tcPr>
           <w:p/>
         </w:tc>
@@ -654,7 +1318,7 @@
       <w:rPr>
         <w:noProof/>
       </w:rPr>
-      <w:t>2</w:t>
+      <w:t>3</w:t>
     </w:r>
     <w:r>
       <w:rPr>
@@ -690,7 +1354,7 @@
       <w:rPr>
         <w:noProof/>
       </w:rPr>
-      <w:t>2</w:t>
+      <w:t>3</w:t>
     </w:r>
     <w:r>
       <w:rPr>
@@ -1258,7 +1922,7 @@
   <w:style w:type="paragraph" w:default="1" w:styleId="Normal">
     <w:name w:val="Normal"/>
     <w:qFormat/>
-    <w:rsid w:val="00FD581E"/>
+    <w:rsid w:val="001A0C81"/>
   </w:style>
   <w:style w:type="paragraph" w:styleId="Heading1">
     <w:name w:val="heading 1"/>
@@ -1455,6 +2119,11 @@
     <w:pPr>
       <w:outlineLvl w:val="9"/>
     </w:pPr>
+  </w:style>
+  <w:style w:type="character" w:customStyle="1" w:styleId="jlqj4b">
+    <w:name w:val="jlqj4b"/>
+    <w:basedOn w:val="DefaultParagraphFont"/>
+    <w:rsid w:val="001A0C81"/>
   </w:style>
 </w:styles>
 </file>
@@ -1725,7 +2394,7 @@
 </file>
 
 <file path=customXml/itemProps1.xml><?xml version="1.0" encoding="utf-8"?>
-<ds:datastoreItem xmlns:ds="http://schemas.openxmlformats.org/officeDocument/2006/customXml" ds:itemID="{030A118D-60A4-438E-AD34-E1E4DBABB030}">
+<ds:datastoreItem xmlns:ds="http://schemas.openxmlformats.org/officeDocument/2006/customXml" ds:itemID="{C165E883-8DD0-4575-B18A-D8A16D2DB678}">
   <ds:schemaRefs>
     <ds:schemaRef ds:uri="http://schemas.openxmlformats.org/officeDocument/2006/bibliography"/>
   </ds:schemaRefs>

</xml_diff>

<commit_message>
Bugfixes per MLRI feedback; add logo + font to templates; adjust button color to be more visible
</commit_message>
<xml_diff>
--- a/docassemble/HousingCodeChecklist/data/templates/Evidence_packet.docx
+++ b/docassemble/HousingCodeChecklist/data/templates/Evidence_packet.docx
@@ -1,6 +1,6 @@
 
 <file path=word/document.xml><?xml version="1.0" encoding="utf-8"?>
-<w:document xmlns:wpc="http://schemas.microsoft.com/office/word/2010/wordprocessingCanvas" xmlns:cx="http://schemas.microsoft.com/office/drawing/2014/chartex" xmlns:cx1="http://schemas.microsoft.com/office/drawing/2015/9/8/chartex" xmlns:mc="http://schemas.openxmlformats.org/markup-compatibility/2006" xmlns:o="urn:schemas-microsoft-com:office:office" xmlns:r="http://schemas.openxmlformats.org/officeDocument/2006/relationships" xmlns:m="http://schemas.openxmlformats.org/officeDocument/2006/math" xmlns:v="urn:schemas-microsoft-com:vml" xmlns:wp14="http://schemas.microsoft.com/office/word/2010/wordprocessingDrawing" xmlns:wp="http://schemas.openxmlformats.org/drawingml/2006/wordprocessingDrawing" xmlns:w10="urn:schemas-microsoft-com:office:word" xmlns:w="http://schemas.openxmlformats.org/wordprocessingml/2006/main" xmlns:w14="http://schemas.microsoft.com/office/word/2010/wordml" xmlns:w15="http://schemas.microsoft.com/office/word/2012/wordml" xmlns:w16se="http://schemas.microsoft.com/office/word/2015/wordml/symex" xmlns:wpg="http://schemas.microsoft.com/office/word/2010/wordprocessingGroup" xmlns:wpi="http://schemas.microsoft.com/office/word/2010/wordprocessingInk" xmlns:wne="http://schemas.microsoft.com/office/word/2006/wordml" xmlns:wps="http://schemas.microsoft.com/office/word/2010/wordprocessingShape" mc:Ignorable="w14 w15 w16se wp14">
+<w:document xmlns:wpc="http://schemas.microsoft.com/office/word/2010/wordprocessingCanvas" xmlns:cx="http://schemas.microsoft.com/office/drawing/2014/chartex" xmlns:cx1="http://schemas.microsoft.com/office/drawing/2015/9/8/chartex" xmlns:cx2="http://schemas.microsoft.com/office/drawing/2015/10/21/chartex" xmlns:cx3="http://schemas.microsoft.com/office/drawing/2016/5/9/chartex" xmlns:cx4="http://schemas.microsoft.com/office/drawing/2016/5/10/chartex" xmlns:cx5="http://schemas.microsoft.com/office/drawing/2016/5/11/chartex" xmlns:cx6="http://schemas.microsoft.com/office/drawing/2016/5/12/chartex" xmlns:cx7="http://schemas.microsoft.com/office/drawing/2016/5/13/chartex" xmlns:cx8="http://schemas.microsoft.com/office/drawing/2016/5/14/chartex" xmlns:mc="http://schemas.openxmlformats.org/markup-compatibility/2006" xmlns:aink="http://schemas.microsoft.com/office/drawing/2016/ink" xmlns:am3d="http://schemas.microsoft.com/office/drawing/2017/model3d" xmlns:o="urn:schemas-microsoft-com:office:office" xmlns:r="http://schemas.openxmlformats.org/officeDocument/2006/relationships" xmlns:m="http://schemas.openxmlformats.org/officeDocument/2006/math" xmlns:v="urn:schemas-microsoft-com:vml" xmlns:wp14="http://schemas.microsoft.com/office/word/2010/wordprocessingDrawing" xmlns:wp="http://schemas.openxmlformats.org/drawingml/2006/wordprocessingDrawing" xmlns:w10="urn:schemas-microsoft-com:office:word" xmlns:w="http://schemas.openxmlformats.org/wordprocessingml/2006/main" xmlns:w14="http://schemas.microsoft.com/office/word/2010/wordml" xmlns:w15="http://schemas.microsoft.com/office/word/2012/wordml" xmlns:w16cex="http://schemas.microsoft.com/office/word/2018/wordml/cex" xmlns:w16cid="http://schemas.microsoft.com/office/word/2016/wordml/cid" xmlns:w16="http://schemas.microsoft.com/office/word/2018/wordml" xmlns:w16sdtdh="http://schemas.microsoft.com/office/word/2020/wordml/sdtdatahash" xmlns:w16se="http://schemas.microsoft.com/office/word/2015/wordml/symex" xmlns:wpg="http://schemas.microsoft.com/office/word/2010/wordprocessingGroup" xmlns:wpi="http://schemas.microsoft.com/office/word/2010/wordprocessingInk" xmlns:wne="http://schemas.microsoft.com/office/word/2006/wordml" xmlns:wps="http://schemas.microsoft.com/office/word/2010/wordprocessingShape" mc:Ignorable="w14 w15 w16se w16cid w16 w16cex w16sdtdh wp14">
   <w:body>
     <w:tbl>
       <w:tblPr>
@@ -17,8 +17,8 @@
         <w:tblLook w:val="04A0" w:firstRow="1" w:lastRow="0" w:firstColumn="1" w:lastColumn="0" w:noHBand="0" w:noVBand="1"/>
       </w:tblPr>
       <w:tblGrid>
-        <w:gridCol w:w="3407"/>
-        <w:gridCol w:w="5953"/>
+        <w:gridCol w:w="3876"/>
+        <w:gridCol w:w="5484"/>
       </w:tblGrid>
       <w:tr>
         <w:tc>
@@ -26,15 +26,21 @@
             <w:tcW w:w="3325" w:type="dxa"/>
           </w:tcPr>
           <w:p>
-            <w:r>
-              <w:rPr>
+            <w:pPr>
+              <w:rPr>
+                <w:rFonts w:ascii="Segoe UI" w:hAnsi="Segoe UI" w:cs="Segoe UI"/>
+              </w:rPr>
+            </w:pPr>
+            <w:r>
+              <w:rPr>
+                <w:rFonts w:ascii="Segoe UI" w:hAnsi="Segoe UI" w:cs="Segoe UI"/>
                 <w:noProof/>
               </w:rPr>
               <w:drawing>
-                <wp:inline distT="0" distB="0" distL="0" distR="0">
-                  <wp:extent cx="2026845" cy="1801640"/>
-                  <wp:effectExtent l="0" t="0" r="0" b="8255"/>
-                  <wp:docPr id="1" name="Picture 1"/>
+                <wp:inline distT="0" distB="0" distL="0" distR="0" wp14:anchorId="324BF2EF" wp14:editId="3BE9313E">
+                  <wp:extent cx="2324100" cy="1238250"/>
+                  <wp:effectExtent l="0" t="0" r="0" b="0"/>
+                  <wp:docPr id="2" name="Picture 2"/>
                   <wp:cNvGraphicFramePr>
                     <a:graphicFrameLocks xmlns:a="http://schemas.openxmlformats.org/drawingml/2006/main" noChangeAspect="1"/>
                   </wp:cNvGraphicFramePr>
@@ -42,29 +48,36 @@
                     <a:graphicData uri="http://schemas.openxmlformats.org/drawingml/2006/picture">
                       <pic:pic xmlns:pic="http://schemas.openxmlformats.org/drawingml/2006/picture">
                         <pic:nvPicPr>
-                          <pic:cNvPr id="1" name="house-damage-solid.wmf"/>
-                          <pic:cNvPicPr/>
+                          <pic:cNvPr id="0" name="Picture 1"/>
+                          <pic:cNvPicPr>
+                            <a:picLocks noChangeAspect="1" noChangeArrowheads="1"/>
+                          </pic:cNvPicPr>
                         </pic:nvPicPr>
                         <pic:blipFill>
-                          <a:blip r:embed="rId8" cstate="print">
+                          <a:blip r:embed="rId8">
                             <a:extLst>
                               <a:ext uri="{28A0092B-C50C-407E-A947-70E740481C1C}">
                                 <a14:useLocalDpi xmlns:a14="http://schemas.microsoft.com/office/drawing/2010/main" val="0"/>
                               </a:ext>
                             </a:extLst>
                           </a:blip>
+                          <a:srcRect/>
                           <a:stretch>
                             <a:fillRect/>
                           </a:stretch>
                         </pic:blipFill>
-                        <pic:spPr>
+                        <pic:spPr bwMode="auto">
                           <a:xfrm>
                             <a:off x="0" y="0"/>
-                            <a:ext cx="2030290" cy="1804702"/>
+                            <a:ext cx="2324100" cy="1238250"/>
                           </a:xfrm>
                           <a:prstGeom prst="rect">
                             <a:avLst/>
                           </a:prstGeom>
+                          <a:noFill/>
+                          <a:ln>
+                            <a:noFill/>
+                          </a:ln>
                         </pic:spPr>
                       </pic:pic>
                     </a:graphicData>
@@ -77,36 +90,136 @@
         <w:tc>
           <w:tcPr>
             <w:tcW w:w="6025" w:type="dxa"/>
-          </w:tcPr>
-          <w:p>
-            <w:pPr>
-              <w:rPr>
-                <w:rFonts w:ascii="Arial" w:hAnsi="Arial" w:cs="Arial"/>
+            <w:vAlign w:val="center"/>
+          </w:tcPr>
+          <w:p>
+            <w:pPr>
+              <w:rPr>
+                <w:rFonts w:ascii="Segoe UI" w:hAnsi="Segoe UI" w:cs="Segoe UI"/>
+              </w:rPr>
+            </w:pPr>
+            <w:r>
+              <w:rPr>
+                <w:rFonts w:ascii="Segoe UI" w:hAnsi="Segoe UI" w:cs="Segoe UI"/>
+                <w:b/>
+                <w:sz w:val="44"/>
+                <w:szCs w:val="44"/>
+              </w:rPr>
+              <w:t>Housing Conditions Report</w:t>
+            </w:r>
+          </w:p>
+        </w:tc>
+      </w:tr>
+      <w:tr>
+        <w:tc>
+          <w:tcPr>
+            <w:tcW w:w="3325" w:type="dxa"/>
+          </w:tcPr>
+          <w:p>
+            <w:pPr>
+              <w:rPr>
+                <w:rFonts w:ascii="Segoe UI" w:hAnsi="Segoe UI" w:cs="Segoe UI"/>
+                <w:noProof/>
+              </w:rPr>
+            </w:pPr>
+            <w:r>
+              <w:rPr>
+                <w:rFonts w:ascii="Segoe UI" w:hAnsi="Segoe UI" w:cs="Segoe UI"/>
+                <w:noProof/>
+              </w:rPr>
+              <w:t>{%tr if user_language == 'es' %}</w:t>
+            </w:r>
+          </w:p>
+        </w:tc>
+        <w:tc>
+          <w:tcPr>
+            <w:tcW w:w="6025" w:type="dxa"/>
+          </w:tcPr>
+          <w:p>
+            <w:pPr>
+              <w:rPr>
+                <w:rFonts w:ascii="Segoe UI" w:hAnsi="Segoe UI" w:cs="Segoe UI"/>
                 <w:b/>
                 <w:sz w:val="72"/>
                 <w:szCs w:val="44"/>
               </w:rPr>
             </w:pPr>
-            <w:r>
-              <w:rPr>
-                <w:rFonts w:ascii="Arial" w:hAnsi="Arial" w:cs="Arial"/>
+          </w:p>
+        </w:tc>
+      </w:tr>
+      <w:tr>
+        <w:tc>
+          <w:tcPr>
+            <w:tcW w:w="3325" w:type="dxa"/>
+          </w:tcPr>
+          <w:p>
+            <w:pPr>
+              <w:rPr>
+                <w:rFonts w:ascii="Segoe UI" w:hAnsi="Segoe UI" w:cs="Segoe UI"/>
+                <w:noProof/>
+              </w:rPr>
+            </w:pPr>
+          </w:p>
+        </w:tc>
+        <w:tc>
+          <w:tcPr>
+            <w:tcW w:w="6025" w:type="dxa"/>
+          </w:tcPr>
+          <w:p>
+            <w:pPr>
+              <w:rPr>
+                <w:rFonts w:ascii="Segoe UI" w:hAnsi="Segoe UI" w:cs="Segoe UI"/>
+                <w:b/>
+                <w:sz w:val="44"/>
+                <w:szCs w:val="44"/>
+              </w:rPr>
+            </w:pPr>
+            <w:r>
+              <w:rPr>
+                <w:rFonts w:ascii="Segoe UI" w:hAnsi="Segoe UI" w:cs="Segoe UI"/>
+                <w:b/>
+                <w:sz w:val="44"/>
+                <w:szCs w:val="44"/>
+              </w:rPr>
+              <w:t>Informe de problemas de vivienda</w:t>
+            </w:r>
+          </w:p>
+        </w:tc>
+      </w:tr>
+      <w:tr>
+        <w:tc>
+          <w:tcPr>
+            <w:tcW w:w="3325" w:type="dxa"/>
+          </w:tcPr>
+          <w:p>
+            <w:pPr>
+              <w:rPr>
+                <w:rFonts w:ascii="Segoe UI" w:hAnsi="Segoe UI" w:cs="Segoe UI"/>
+                <w:noProof/>
+              </w:rPr>
+            </w:pPr>
+            <w:r>
+              <w:rPr>
+                <w:rFonts w:ascii="Segoe UI" w:hAnsi="Segoe UI" w:cs="Segoe UI"/>
+                <w:noProof/>
+              </w:rPr>
+              <w:t>{%tr endif %}</w:t>
+            </w:r>
+          </w:p>
+        </w:tc>
+        <w:tc>
+          <w:tcPr>
+            <w:tcW w:w="6025" w:type="dxa"/>
+          </w:tcPr>
+          <w:p>
+            <w:pPr>
+              <w:rPr>
+                <w:rFonts w:ascii="Segoe UI" w:hAnsi="Segoe UI" w:cs="Segoe UI"/>
                 <w:b/>
                 <w:sz w:val="72"/>
                 <w:szCs w:val="44"/>
               </w:rPr>
-              <w:t xml:space="preserve">MADE: UpToCode </w:t>
-            </w:r>
-          </w:p>
-          <w:p>
-            <w:r>
-              <w:rPr>
-                <w:rFonts w:ascii="Arial" w:hAnsi="Arial" w:cs="Arial"/>
-                <w:b/>
-                <w:sz w:val="44"/>
-                <w:szCs w:val="44"/>
-              </w:rPr>
-              <w:t>Housing Conditions Report</w:t>
-            </w:r>
+            </w:pPr>
           </w:p>
         </w:tc>
       </w:tr>
@@ -118,15 +231,9 @@
           <w:p>
             <w:pPr>
               <w:rPr>
-                <w:noProof/>
-              </w:rPr>
-            </w:pPr>
-            <w:r>
-              <w:rPr>
-                <w:noProof/>
-              </w:rPr>
-              <w:t>{%tr if user_language == 'es' %}</w:t>
-            </w:r>
+                <w:rFonts w:ascii="Segoe UI" w:hAnsi="Segoe UI" w:cs="Segoe UI"/>
+              </w:rPr>
+            </w:pPr>
           </w:p>
         </w:tc>
         <w:tc>
@@ -136,133 +243,37 @@
           <w:p>
             <w:pPr>
               <w:rPr>
-                <w:rFonts w:ascii="Arial" w:hAnsi="Arial" w:cs="Arial"/>
-                <w:b/>
-                <w:sz w:val="72"/>
-                <w:szCs w:val="44"/>
-              </w:rPr>
-            </w:pPr>
-          </w:p>
-        </w:tc>
-      </w:tr>
-      <w:tr>
-        <w:tc>
-          <w:tcPr>
-            <w:tcW w:w="3325" w:type="dxa"/>
-          </w:tcPr>
-          <w:p>
-            <w:pPr>
-              <w:rPr>
-                <w:noProof/>
-              </w:rPr>
-            </w:pPr>
-          </w:p>
-        </w:tc>
-        <w:tc>
-          <w:tcPr>
-            <w:tcW w:w="6025" w:type="dxa"/>
-          </w:tcPr>
-          <w:p>
-            <w:pPr>
-              <w:rPr>
-                <w:rFonts w:ascii="Arial" w:hAnsi="Arial" w:cs="Arial"/>
-                <w:b/>
-                <w:sz w:val="44"/>
-                <w:szCs w:val="44"/>
-              </w:rPr>
-            </w:pPr>
-            <w:r>
-              <w:rPr>
-                <w:rFonts w:ascii="Arial" w:hAnsi="Arial" w:cs="Arial"/>
-                <w:b/>
-                <w:sz w:val="44"/>
-                <w:szCs w:val="44"/>
-              </w:rPr>
-              <w:t>Informe de problemas de vivienda</w:t>
-            </w:r>
-          </w:p>
-        </w:tc>
-      </w:tr>
-      <w:tr>
-        <w:tc>
-          <w:tcPr>
-            <w:tcW w:w="3325" w:type="dxa"/>
-          </w:tcPr>
-          <w:p>
-            <w:pPr>
-              <w:rPr>
-                <w:noProof/>
-              </w:rPr>
-            </w:pPr>
-            <w:r>
-              <w:rPr>
-                <w:noProof/>
-              </w:rPr>
-              <w:t>{%tr endif %}</w:t>
-            </w:r>
-          </w:p>
-        </w:tc>
-        <w:tc>
-          <w:tcPr>
-            <w:tcW w:w="6025" w:type="dxa"/>
-          </w:tcPr>
-          <w:p>
-            <w:pPr>
-              <w:rPr>
-                <w:rFonts w:ascii="Arial" w:hAnsi="Arial" w:cs="Arial"/>
-                <w:b/>
-                <w:sz w:val="72"/>
-                <w:szCs w:val="44"/>
-              </w:rPr>
-            </w:pPr>
-          </w:p>
-        </w:tc>
-      </w:tr>
-      <w:tr>
-        <w:tc>
-          <w:tcPr>
-            <w:tcW w:w="3325" w:type="dxa"/>
-          </w:tcPr>
-          <w:p/>
-        </w:tc>
-        <w:tc>
-          <w:tcPr>
-            <w:tcW w:w="6025" w:type="dxa"/>
-          </w:tcPr>
-          <w:p>
-            <w:pPr>
-              <w:rPr>
-                <w:rFonts w:ascii="Times New Roman" w:hAnsi="Times New Roman" w:cs="Times New Roman"/>
+                <w:rFonts w:ascii="Segoe UI" w:hAnsi="Segoe UI" w:cs="Segoe UI"/>
                 <w:i/>
               </w:rPr>
             </w:pPr>
             <w:r>
               <w:rPr>
-                <w:rFonts w:ascii="Times New Roman" w:hAnsi="Times New Roman" w:cs="Times New Roman"/>
+                <w:rFonts w:ascii="Segoe UI" w:hAnsi="Segoe UI" w:cs="Segoe UI"/>
               </w:rPr>
               <w:t>Prepared for {{ users</w:t>
             </w:r>
             <w:r>
               <w:rPr>
-                <w:rFonts w:ascii="Times New Roman" w:hAnsi="Times New Roman" w:cs="Times New Roman"/>
+                <w:rFonts w:ascii="Segoe UI" w:hAnsi="Segoe UI" w:cs="Segoe UI"/>
               </w:rPr>
               <w:t>[0]</w:t>
             </w:r>
             <w:r>
               <w:rPr>
-                <w:rFonts w:ascii="Times New Roman" w:hAnsi="Times New Roman" w:cs="Times New Roman"/>
+                <w:rFonts w:ascii="Segoe UI" w:hAnsi="Segoe UI" w:cs="Segoe UI"/>
               </w:rPr>
               <w:t xml:space="preserve"> }} on {{ today() }} at {{ users[0].address.on_one_line() }}</w:t>
             </w:r>
             <w:r>
               <w:rPr>
-                <w:rFonts w:ascii="Times New Roman" w:hAnsi="Times New Roman" w:cs="Times New Roman"/>
+                <w:rFonts w:ascii="Segoe UI" w:hAnsi="Segoe UI" w:cs="Segoe UI"/>
               </w:rPr>
               <w:t xml:space="preserve"> {% if user_language == 'es' %} </w:t>
             </w:r>
             <w:r>
               <w:rPr>
-                <w:rFonts w:ascii="Times New Roman" w:hAnsi="Times New Roman" w:cs="Times New Roman"/>
+                <w:rFonts w:ascii="Segoe UI" w:hAnsi="Segoe UI" w:cs="Segoe UI"/>
                 <w:i/>
               </w:rPr>
               <w:t>Preparada a {{ users[0] }} el {{ today() }}. Vive en {{ users[0].address.on_one_line() }}. {% endif %}</w:t>
@@ -272,20 +283,28 @@
       </w:tr>
     </w:tbl>
     <w:p>
-      <w:r>
-        <w:rPr>
+      <w:pPr>
+        <w:rPr>
+          <w:rFonts w:ascii="Segoe UI" w:hAnsi="Segoe UI" w:cs="Segoe UI"/>
+        </w:rPr>
+      </w:pPr>
+      <w:r>
+        <w:rPr>
+          <w:rFonts w:ascii="Segoe UI" w:hAnsi="Segoe UI" w:cs="Segoe UI"/>
           <w:highlight w:val="yellow"/>
         </w:rPr>
         <w:t xml:space="preserve">{%p if </w:t>
       </w:r>
       <w:r>
         <w:rPr>
+          <w:rFonts w:ascii="Segoe UI" w:hAnsi="Segoe UI" w:cs="Segoe UI"/>
           <w:highlight w:val="yellow"/>
         </w:rPr>
         <w:t>user_</w:t>
       </w:r>
       <w:r>
         <w:rPr>
+          <w:rFonts w:ascii="Segoe UI" w:hAnsi="Segoe UI" w:cs="Segoe UI"/>
           <w:highlight w:val="yellow"/>
         </w:rPr>
         <w:t>language == 'es' %}</w:t>
@@ -294,27 +313,33 @@
     <w:p>
       <w:pPr>
         <w:pStyle w:val="Heading2"/>
-      </w:pPr>
-      <w:r>
+        <w:rPr>
+          <w:rFonts w:ascii="Segoe UI" w:hAnsi="Segoe UI" w:cs="Segoe UI"/>
+        </w:rPr>
+      </w:pPr>
+      <w:r>
+        <w:rPr>
+          <w:rFonts w:ascii="Segoe UI" w:hAnsi="Segoe UI" w:cs="Segoe UI"/>
+        </w:rPr>
         <w:t>Resumen de problemas</w:t>
       </w:r>
     </w:p>
     <w:p>
       <w:pPr>
         <w:rPr>
-          <w:rFonts w:ascii="Times New Roman" w:hAnsi="Times New Roman" w:cs="Times New Roman"/>
-        </w:rPr>
-      </w:pPr>
-      <w:r>
-        <w:rPr>
-          <w:rFonts w:ascii="Times New Roman" w:hAnsi="Times New Roman" w:cs="Times New Roman"/>
+          <w:rFonts w:ascii="Segoe UI" w:hAnsi="Segoe UI" w:cs="Segoe UI"/>
+        </w:rPr>
+      </w:pPr>
+      <w:r>
+        <w:rPr>
+          <w:rFonts w:ascii="Segoe UI" w:hAnsi="Segoe UI" w:cs="Segoe UI"/>
           <w:b/>
         </w:rPr>
         <w:t>{{ bad_conditions.count_conditions() }}</w:t>
       </w:r>
       <w:r>
         <w:rPr>
-          <w:rFonts w:ascii="Times New Roman" w:hAnsi="Times New Roman" w:cs="Times New Roman"/>
+          <w:rFonts w:ascii="Segoe UI" w:hAnsi="Segoe UI" w:cs="Segoe UI"/>
         </w:rPr>
         <w:t xml:space="preserve"> problemas.</w:t>
       </w:r>
@@ -322,43 +347,25 @@
     <w:p>
       <w:pPr>
         <w:rPr>
-          <w:rFonts w:ascii="Times New Roman" w:hAnsi="Times New Roman" w:cs="Times New Roman"/>
-        </w:rPr>
-      </w:pPr>
-      <w:r>
-        <w:rPr>
-          <w:rFonts w:ascii="Times New Roman" w:hAnsi="Times New Roman" w:cs="Times New Roman"/>
-        </w:rPr>
-        <w:t>El problema empezó</w:t>
-      </w:r>
-      <w:r>
-        <w:rPr>
-          <w:rFonts w:ascii="Times New Roman" w:hAnsi="Times New Roman" w:cs="Times New Roman"/>
-        </w:rPr>
-        <w:t xml:space="preserve">: {{ </w:t>
-      </w:r>
-      <w:r>
-        <w:rPr>
-          <w:rFonts w:ascii="Times New Roman" w:hAnsi="Times New Roman" w:cs="Times New Roman"/>
-        </w:rPr>
-        <w:t>tenant_repair_default_date</w:t>
-      </w:r>
-      <w:r>
-        <w:rPr>
-          <w:rFonts w:ascii="Times New Roman" w:hAnsi="Times New Roman" w:cs="Times New Roman"/>
-        </w:rPr>
-        <w:t xml:space="preserve"> }}</w:t>
+          <w:rFonts w:ascii="Segoe UI" w:hAnsi="Segoe UI" w:cs="Segoe UI"/>
+        </w:rPr>
+      </w:pPr>
+      <w:r>
+        <w:rPr>
+          <w:rFonts w:ascii="Segoe UI" w:hAnsi="Segoe UI" w:cs="Segoe UI"/>
+        </w:rPr>
+        <w:t>El problema empezó: {{ tenant_repair_default_date }}</w:t>
       </w:r>
     </w:p>
     <w:p>
       <w:pPr>
         <w:rPr>
-          <w:rFonts w:ascii="Times New Roman" w:hAnsi="Times New Roman" w:cs="Times New Roman"/>
-        </w:rPr>
-      </w:pPr>
-      <w:r>
-        <w:rPr>
-          <w:rFonts w:ascii="Times New Roman" w:hAnsi="Times New Roman" w:cs="Times New Roman"/>
+          <w:rFonts w:ascii="Segoe UI" w:hAnsi="Segoe UI" w:cs="Segoe UI"/>
+        </w:rPr>
+      </w:pPr>
+      <w:r>
+        <w:rPr>
+          <w:rFonts w:ascii="Segoe UI" w:hAnsi="Segoe UI" w:cs="Segoe UI"/>
         </w:rPr>
         <w:t>{%p if bad_conditions.elements.get('emergency') %}</w:t>
       </w:r>
@@ -366,26 +373,19 @@
     <w:p>
       <w:pPr>
         <w:rPr>
-          <w:rFonts w:ascii="Times New Roman" w:hAnsi="Times New Roman" w:cs="Times New Roman"/>
-        </w:rPr>
-      </w:pPr>
-      <w:r>
-        <w:rPr>
-          <w:rFonts w:ascii="Times New Roman" w:hAnsi="Times New Roman" w:cs="Times New Roman"/>
+          <w:rFonts w:ascii="Segoe UI" w:hAnsi="Segoe UI" w:cs="Segoe UI"/>
+        </w:rPr>
+      </w:pPr>
+      <w:r>
+        <w:rPr>
+          <w:rFonts w:ascii="Segoe UI" w:hAnsi="Segoe UI" w:cs="Segoe UI"/>
           <w:b/>
         </w:rPr>
-        <w:t>{{ bad_conditions['emergency'].claims.true_values() | length }}</w:t>
-      </w:r>
-      <w:r>
-        <w:rPr>
-          <w:rFonts w:ascii="Times New Roman" w:hAnsi="Times New Roman" w:cs="Times New Roman"/>
-          <w:b/>
-        </w:rPr>
-        <w:t xml:space="preserve"> </w:t>
-      </w:r>
-      <w:r>
-        <w:rPr>
-          <w:rFonts w:ascii="Times New Roman" w:hAnsi="Times New Roman" w:cs="Times New Roman"/>
+        <w:t xml:space="preserve">{{ bad_conditions['emergency'].claims.true_values() | length }} </w:t>
+      </w:r>
+      <w:r>
+        <w:rPr>
+          <w:rFonts w:ascii="Segoe UI" w:hAnsi="Segoe UI" w:cs="Segoe UI"/>
         </w:rPr>
         <w:t>de los problemas deben solucionarse en un plazo de 24 horas.</w:t>
       </w:r>
@@ -393,27 +393,34 @@
     <w:p>
       <w:pPr>
         <w:rPr>
-          <w:rFonts w:ascii="Times New Roman" w:hAnsi="Times New Roman" w:cs="Times New Roman"/>
+          <w:rFonts w:ascii="Segoe UI" w:hAnsi="Segoe UI" w:cs="Segoe UI"/>
           <w:b/>
         </w:rPr>
       </w:pPr>
       <w:r>
         <w:rPr>
-          <w:rFonts w:ascii="Times New Roman" w:hAnsi="Times New Roman" w:cs="Times New Roman"/>
+          <w:rFonts w:ascii="Segoe UI" w:hAnsi="Segoe UI" w:cs="Segoe UI"/>
           <w:b/>
         </w:rPr>
         <w:t>{%p endif %}</w:t>
       </w:r>
     </w:p>
     <w:p>
-      <w:r>
-        <w:rPr>
+      <w:pPr>
+        <w:rPr>
+          <w:rFonts w:ascii="Segoe UI" w:hAnsi="Segoe UI" w:cs="Segoe UI"/>
+        </w:rPr>
+      </w:pPr>
+      <w:r>
+        <w:rPr>
+          <w:rFonts w:ascii="Segoe UI" w:hAnsi="Segoe UI" w:cs="Segoe UI"/>
           <w:highlight w:val="yellow"/>
         </w:rPr>
         <w:t>{</w:t>
       </w:r>
       <w:r>
         <w:rPr>
+          <w:rFonts w:ascii="Segoe UI" w:hAnsi="Segoe UI" w:cs="Segoe UI"/>
           <w:highlight w:val="yellow"/>
         </w:rPr>
         <w:t>%p else %}</w:t>
@@ -422,27 +429,33 @@
     <w:p>
       <w:pPr>
         <w:pStyle w:val="Heading2"/>
-      </w:pPr>
-      <w:r>
+        <w:rPr>
+          <w:rFonts w:ascii="Segoe UI" w:hAnsi="Segoe UI" w:cs="Segoe UI"/>
+        </w:rPr>
+      </w:pPr>
+      <w:r>
+        <w:rPr>
+          <w:rFonts w:ascii="Segoe UI" w:hAnsi="Segoe UI" w:cs="Segoe UI"/>
+        </w:rPr>
         <w:t>Summary of conditions</w:t>
       </w:r>
     </w:p>
     <w:p>
       <w:pPr>
         <w:rPr>
-          <w:rFonts w:ascii="Times New Roman" w:hAnsi="Times New Roman" w:cs="Times New Roman"/>
-        </w:rPr>
-      </w:pPr>
-      <w:r>
-        <w:rPr>
-          <w:rFonts w:ascii="Times New Roman" w:hAnsi="Times New Roman" w:cs="Times New Roman"/>
+          <w:rFonts w:ascii="Segoe UI" w:hAnsi="Segoe UI" w:cs="Segoe UI"/>
+        </w:rPr>
+      </w:pPr>
+      <w:r>
+        <w:rPr>
+          <w:rFonts w:ascii="Segoe UI" w:hAnsi="Segoe UI" w:cs="Segoe UI"/>
           <w:b/>
         </w:rPr>
         <w:t>{{ bad_conditions.count_conditions() }}</w:t>
       </w:r>
       <w:r>
         <w:rPr>
-          <w:rFonts w:ascii="Times New Roman" w:hAnsi="Times New Roman" w:cs="Times New Roman"/>
+          <w:rFonts w:ascii="Segoe UI" w:hAnsi="Segoe UI" w:cs="Segoe UI"/>
         </w:rPr>
         <w:t xml:space="preserve"> problems.</w:t>
       </w:r>
@@ -450,55 +463,43 @@
     <w:p>
       <w:pPr>
         <w:rPr>
-          <w:rFonts w:ascii="Times New Roman" w:hAnsi="Times New Roman" w:cs="Times New Roman"/>
-        </w:rPr>
-      </w:pPr>
-      <w:r>
-        <w:rPr>
-          <w:rFonts w:ascii="Times New Roman" w:hAnsi="Times New Roman" w:cs="Times New Roman"/>
+          <w:rFonts w:ascii="Segoe UI" w:hAnsi="Segoe UI" w:cs="Segoe UI"/>
+        </w:rPr>
+      </w:pPr>
+      <w:r>
+        <w:rPr>
+          <w:rFonts w:ascii="Segoe UI" w:hAnsi="Segoe UI" w:cs="Segoe UI"/>
         </w:rPr>
         <w:t>First problem began on or near</w:t>
       </w:r>
       <w:r>
         <w:rPr>
-          <w:rFonts w:ascii="Times New Roman" w:hAnsi="Times New Roman" w:cs="Times New Roman"/>
-        </w:rPr>
-        <w:t xml:space="preserve">: {{ </w:t>
-      </w:r>
-      <w:r>
-        <w:rPr>
-          <w:rFonts w:ascii="Times New Roman" w:hAnsi="Times New Roman" w:cs="Times New Roman"/>
-        </w:rPr>
-        <w:t>tenant_repair_default_date</w:t>
-      </w:r>
-      <w:r>
-        <w:rPr>
-          <w:rFonts w:ascii="Times New Roman" w:hAnsi="Times New Roman" w:cs="Times New Roman"/>
-        </w:rPr>
-        <w:t xml:space="preserve"> }}</w:t>
+          <w:rFonts w:ascii="Segoe UI" w:hAnsi="Segoe UI" w:cs="Segoe UI"/>
+        </w:rPr>
+        <w:t>: {{ tenant_repair_default_date }}</w:t>
       </w:r>
     </w:p>
     <w:p>
       <w:pPr>
         <w:rPr>
-          <w:rFonts w:ascii="Times New Roman" w:hAnsi="Times New Roman" w:cs="Times New Roman"/>
-        </w:rPr>
-      </w:pPr>
-      <w:r>
-        <w:rPr>
-          <w:rFonts w:ascii="Times New Roman" w:hAnsi="Times New Roman" w:cs="Times New Roman"/>
+          <w:rFonts w:ascii="Segoe UI" w:hAnsi="Segoe UI" w:cs="Segoe UI"/>
+        </w:rPr>
+      </w:pPr>
+      <w:r>
+        <w:rPr>
+          <w:rFonts w:ascii="Segoe UI" w:hAnsi="Segoe UI" w:cs="Segoe UI"/>
         </w:rPr>
         <w:t>{%p if bad_conditions.</w:t>
       </w:r>
       <w:r>
         <w:rPr>
-          <w:rFonts w:ascii="Times New Roman" w:hAnsi="Times New Roman" w:cs="Times New Roman"/>
+          <w:rFonts w:ascii="Segoe UI" w:hAnsi="Segoe UI" w:cs="Segoe UI"/>
         </w:rPr>
         <w:t>elements.</w:t>
       </w:r>
       <w:r>
         <w:rPr>
-          <w:rFonts w:ascii="Times New Roman" w:hAnsi="Times New Roman" w:cs="Times New Roman"/>
+          <w:rFonts w:ascii="Segoe UI" w:hAnsi="Segoe UI" w:cs="Segoe UI"/>
         </w:rPr>
         <w:t>get('emergency') %}</w:t>
       </w:r>
@@ -506,26 +507,19 @@
     <w:p>
       <w:pPr>
         <w:rPr>
-          <w:rFonts w:ascii="Times New Roman" w:hAnsi="Times New Roman" w:cs="Times New Roman"/>
-        </w:rPr>
-      </w:pPr>
-      <w:r>
-        <w:rPr>
-          <w:rFonts w:ascii="Times New Roman" w:hAnsi="Times New Roman" w:cs="Times New Roman"/>
+          <w:rFonts w:ascii="Segoe UI" w:hAnsi="Segoe UI" w:cs="Segoe UI"/>
+        </w:rPr>
+      </w:pPr>
+      <w:r>
+        <w:rPr>
+          <w:rFonts w:ascii="Segoe UI" w:hAnsi="Segoe UI" w:cs="Segoe UI"/>
           <w:b/>
         </w:rPr>
-        <w:t>{{ bad_conditions['emergency'].claims.true_values() | length }}</w:t>
-      </w:r>
-      <w:r>
-        <w:rPr>
-          <w:rFonts w:ascii="Times New Roman" w:hAnsi="Times New Roman" w:cs="Times New Roman"/>
-          <w:b/>
-        </w:rPr>
-        <w:t xml:space="preserve"> </w:t>
-      </w:r>
-      <w:r>
-        <w:rPr>
-          <w:rFonts w:ascii="Times New Roman" w:hAnsi="Times New Roman" w:cs="Times New Roman"/>
+        <w:t xml:space="preserve">{{ bad_conditions['emergency'].claims.true_values() | length }} </w:t>
+      </w:r>
+      <w:r>
+        <w:rPr>
+          <w:rFonts w:ascii="Segoe UI" w:hAnsi="Segoe UI" w:cs="Segoe UI"/>
         </w:rPr>
         <w:t>problems must be fixed within 24 hours.</w:t>
       </w:r>
@@ -533,72 +527,60 @@
     <w:p>
       <w:pPr>
         <w:rPr>
-          <w:rFonts w:ascii="Times New Roman" w:hAnsi="Times New Roman" w:cs="Times New Roman"/>
-        </w:rPr>
-      </w:pPr>
-      <w:r>
-        <w:rPr>
-          <w:rFonts w:ascii="Times New Roman" w:hAnsi="Times New Roman" w:cs="Times New Roman"/>
-        </w:rPr>
+          <w:rFonts w:ascii="Segoe UI" w:hAnsi="Segoe UI" w:cs="Segoe UI"/>
+        </w:rPr>
+      </w:pPr>
+      <w:r>
+        <w:rPr>
+          <w:rFonts w:ascii="Segoe UI" w:hAnsi="Segoe UI" w:cs="Segoe UI"/>
+        </w:rPr>
+        <w:lastRenderedPageBreak/>
         <w:t>{%p endif %}</w:t>
       </w:r>
     </w:p>
     <w:p>
       <w:pPr>
         <w:rPr>
-          <w:rFonts w:ascii="Times New Roman" w:hAnsi="Times New Roman" w:cs="Times New Roman"/>
-        </w:rPr>
-      </w:pPr>
-      <w:r>
-        <w:rPr>
-          <w:rFonts w:ascii="Times New Roman" w:hAnsi="Times New Roman" w:cs="Times New Roman"/>
+          <w:rFonts w:ascii="Segoe UI" w:hAnsi="Segoe UI" w:cs="Segoe UI"/>
+        </w:rPr>
+      </w:pPr>
+      <w:r>
+        <w:rPr>
+          <w:rFonts w:ascii="Segoe UI" w:hAnsi="Segoe UI" w:cs="Segoe UI"/>
           <w:highlight w:val="yellow"/>
         </w:rPr>
-        <w:lastRenderedPageBreak/>
         <w:t>{%p endif %}</w:t>
       </w:r>
     </w:p>
     <w:p>
       <w:pPr>
         <w:rPr>
-          <w:rFonts w:ascii="Times New Roman" w:hAnsi="Times New Roman" w:cs="Times New Roman"/>
+          <w:rFonts w:ascii="Segoe UI" w:hAnsi="Segoe UI" w:cs="Segoe UI"/>
         </w:rPr>
       </w:pPr>
     </w:p>
     <w:p>
       <w:pPr>
         <w:rPr>
-          <w:rFonts w:ascii="Times New Roman" w:hAnsi="Times New Roman" w:cs="Times New Roman"/>
-        </w:rPr>
-      </w:pPr>
-      <w:r>
-        <w:rPr>
-          <w:rFonts w:ascii="Times New Roman" w:hAnsi="Times New Roman" w:cs="Times New Roman"/>
-        </w:rPr>
-        <w:t xml:space="preserve">{%p for category in </w:t>
-      </w:r>
-      <w:r>
-        <w:rPr>
-          <w:rFonts w:ascii="Times New Roman" w:hAnsi="Times New Roman" w:cs="Times New Roman"/>
-        </w:rPr>
-        <w:t>bad_conditions</w:t>
-      </w:r>
-      <w:r>
-        <w:rPr>
-          <w:rFonts w:ascii="Times New Roman" w:hAnsi="Times New Roman" w:cs="Times New Roman"/>
-        </w:rPr>
-        <w:t xml:space="preserve"> %}</w:t>
+          <w:rFonts w:ascii="Segoe UI" w:hAnsi="Segoe UI" w:cs="Segoe UI"/>
+        </w:rPr>
+      </w:pPr>
+      <w:r>
+        <w:rPr>
+          <w:rFonts w:ascii="Segoe UI" w:hAnsi="Segoe UI" w:cs="Segoe UI"/>
+        </w:rPr>
+        <w:t>{%p for category in bad_conditions %}</w:t>
       </w:r>
     </w:p>
     <w:p>
       <w:pPr>
         <w:rPr>
-          <w:rFonts w:ascii="Times New Roman" w:hAnsi="Times New Roman" w:cs="Times New Roman"/>
-        </w:rPr>
-      </w:pPr>
-      <w:r>
-        <w:rPr>
-          <w:rFonts w:ascii="Times New Roman" w:hAnsi="Times New Roman" w:cs="Times New Roman"/>
+          <w:rFonts w:ascii="Segoe UI" w:hAnsi="Segoe UI" w:cs="Segoe UI"/>
+        </w:rPr>
+      </w:pPr>
+      <w:r>
+        <w:rPr>
+          <w:rFonts w:ascii="Segoe UI" w:hAnsi="Segoe UI" w:cs="Segoe UI"/>
         </w:rPr>
         <w:t>{%p if category == 'emergency' %}</w:t>
       </w:r>
@@ -606,23 +588,32 @@
     <w:p>
       <w:pPr>
         <w:pStyle w:val="Heading2"/>
-      </w:pPr>
-      <w:r>
+        <w:rPr>
+          <w:rFonts w:ascii="Segoe UI" w:hAnsi="Segoe UI" w:cs="Segoe UI"/>
+        </w:rPr>
+      </w:pPr>
+      <w:r>
+        <w:rPr>
+          <w:rFonts w:ascii="Segoe UI" w:hAnsi="Segoe UI" w:cs="Segoe UI"/>
+        </w:rPr>
         <w:t>Emergency issues</w:t>
       </w:r>
       <w:r>
+        <w:rPr>
+          <w:rFonts w:ascii="Segoe UI" w:hAnsi="Segoe UI" w:cs="Segoe UI"/>
+        </w:rPr>
         <w:t xml:space="preserve"> (must be repaired in 24 hours)</w:t>
       </w:r>
     </w:p>
     <w:p>
       <w:pPr>
         <w:rPr>
-          <w:rFonts w:ascii="Times New Roman" w:hAnsi="Times New Roman" w:cs="Times New Roman"/>
-        </w:rPr>
-      </w:pPr>
-      <w:r>
-        <w:rPr>
-          <w:rFonts w:ascii="Times New Roman" w:hAnsi="Times New Roman" w:cs="Times New Roman"/>
+          <w:rFonts w:ascii="Segoe UI" w:hAnsi="Segoe UI" w:cs="Segoe UI"/>
+        </w:rPr>
+      </w:pPr>
+      <w:r>
+        <w:rPr>
+          <w:rFonts w:ascii="Segoe UI" w:hAnsi="Segoe UI" w:cs="Segoe UI"/>
         </w:rPr>
         <w:t>{%p else %}</w:t>
       </w:r>
@@ -630,13 +621,27 @@
     <w:p>
       <w:pPr>
         <w:pStyle w:val="Heading2"/>
-      </w:pPr>
-      <w:r>
+        <w:rPr>
+          <w:rFonts w:ascii="Segoe UI" w:hAnsi="Segoe UI" w:cs="Segoe UI"/>
+        </w:rPr>
+      </w:pPr>
+      <w:r>
+        <w:rPr>
+          <w:rFonts w:ascii="Segoe UI" w:hAnsi="Segoe UI" w:cs="Segoe UI"/>
+        </w:rPr>
         <w:t>{{ category }}</w:t>
       </w:r>
     </w:p>
     <w:p>
-      <w:r>
+      <w:pPr>
+        <w:rPr>
+          <w:rFonts w:ascii="Segoe UI" w:hAnsi="Segoe UI" w:cs="Segoe UI"/>
+        </w:rPr>
+      </w:pPr>
+      <w:r>
+        <w:rPr>
+          <w:rFonts w:ascii="Segoe UI" w:hAnsi="Segoe UI" w:cs="Segoe UI"/>
+        </w:rPr>
         <w:t>{%p endif %}</w:t>
       </w:r>
     </w:p>
@@ -647,9 +652,9 @@
         <w:tblLook w:val="04A0" w:firstRow="1" w:lastRow="0" w:firstColumn="1" w:lastColumn="0" w:noHBand="0" w:noVBand="1"/>
       </w:tblPr>
       <w:tblGrid>
-        <w:gridCol w:w="1619"/>
-        <w:gridCol w:w="4612"/>
-        <w:gridCol w:w="3119"/>
+        <w:gridCol w:w="1617"/>
+        <w:gridCol w:w="4596"/>
+        <w:gridCol w:w="3137"/>
       </w:tblGrid>
       <w:tr>
         <w:tc>
@@ -661,11 +666,13 @@
             <w:pPr>
               <w:jc w:val="center"/>
               <w:rPr>
-                <w:b/>
-              </w:rPr>
-            </w:pPr>
-            <w:r>
-              <w:rPr>
+                <w:rFonts w:ascii="Segoe UI" w:hAnsi="Segoe UI" w:cs="Segoe UI"/>
+                <w:b/>
+              </w:rPr>
+            </w:pPr>
+            <w:r>
+              <w:rPr>
+                <w:rFonts w:ascii="Segoe UI" w:hAnsi="Segoe UI" w:cs="Segoe UI"/>
                 <w:b/>
               </w:rPr>
               <w:t>Problem description</w:t>
@@ -681,11 +688,13 @@
             <w:pPr>
               <w:jc w:val="center"/>
               <w:rPr>
-                <w:b/>
-              </w:rPr>
-            </w:pPr>
-            <w:r>
-              <w:rPr>
+                <w:rFonts w:ascii="Segoe UI" w:hAnsi="Segoe UI" w:cs="Segoe UI"/>
+                <w:b/>
+              </w:rPr>
+            </w:pPr>
+            <w:r>
+              <w:rPr>
+                <w:rFonts w:ascii="Segoe UI" w:hAnsi="Segoe UI" w:cs="Segoe UI"/>
                 <w:b/>
               </w:rPr>
               <w:t>Date of problem</w:t>
@@ -701,11 +710,13 @@
             <w:pPr>
               <w:jc w:val="center"/>
               <w:rPr>
-                <w:b/>
-              </w:rPr>
-            </w:pPr>
-            <w:r>
-              <w:rPr>
+                <w:rFonts w:ascii="Segoe UI" w:hAnsi="Segoe UI" w:cs="Segoe UI"/>
+                <w:b/>
+              </w:rPr>
+            </w:pPr>
+            <w:r>
+              <w:rPr>
+                <w:rFonts w:ascii="Segoe UI" w:hAnsi="Segoe UI" w:cs="Segoe UI"/>
                 <w:b/>
               </w:rPr>
               <w:t>Supporting exhibits</w:t>
@@ -723,11 +734,13 @@
             <w:pPr>
               <w:jc w:val="center"/>
               <w:rPr>
-                <w:b/>
-              </w:rPr>
-            </w:pPr>
-            <w:r>
-              <w:rPr>
+                <w:rFonts w:ascii="Segoe UI" w:hAnsi="Segoe UI" w:cs="Segoe UI"/>
+                <w:b/>
+              </w:rPr>
+            </w:pPr>
+            <w:r>
+              <w:rPr>
+                <w:rFonts w:ascii="Segoe UI" w:hAnsi="Segoe UI" w:cs="Segoe UI"/>
                 <w:b/>
                 <w:highlight w:val="yellow"/>
               </w:rPr>
@@ -735,6 +748,7 @@
             </w:r>
             <w:r>
               <w:rPr>
+                <w:rFonts w:ascii="Segoe UI" w:hAnsi="Segoe UI" w:cs="Segoe UI"/>
                 <w:b/>
                 <w:highlight w:val="yellow"/>
               </w:rPr>
@@ -742,6 +756,7 @@
             </w:r>
             <w:r>
               <w:rPr>
+                <w:rFonts w:ascii="Segoe UI" w:hAnsi="Segoe UI" w:cs="Segoe UI"/>
                 <w:b/>
                 <w:highlight w:val="yellow"/>
               </w:rPr>
@@ -758,6 +773,7 @@
             <w:pPr>
               <w:jc w:val="center"/>
               <w:rPr>
+                <w:rFonts w:ascii="Segoe UI" w:hAnsi="Segoe UI" w:cs="Segoe UI"/>
                 <w:b/>
               </w:rPr>
             </w:pPr>
@@ -772,6 +788,7 @@
             <w:pPr>
               <w:jc w:val="center"/>
               <w:rPr>
+                <w:rFonts w:ascii="Segoe UI" w:hAnsi="Segoe UI" w:cs="Segoe UI"/>
                 <w:b/>
               </w:rPr>
             </w:pPr>
@@ -785,9 +802,15 @@
             <w:shd w:val="pct20" w:color="auto" w:fill="auto"/>
           </w:tcPr>
           <w:p>
+            <w:pPr>
+              <w:rPr>
+                <w:rFonts w:ascii="Segoe UI" w:hAnsi="Segoe UI" w:cs="Segoe UI"/>
+              </w:rPr>
+            </w:pPr>
             <w:r>
               <w:rPr>
                 <w:rStyle w:val="jlqj4b"/>
+                <w:rFonts w:ascii="Segoe UI" w:hAnsi="Segoe UI" w:cs="Segoe UI"/>
                 <w:lang w:val="es-ES"/>
               </w:rPr>
               <w:t>Descripción del problema</w:t>
@@ -800,9 +823,15 @@
             <w:shd w:val="pct20" w:color="auto" w:fill="auto"/>
           </w:tcPr>
           <w:p>
+            <w:pPr>
+              <w:rPr>
+                <w:rFonts w:ascii="Segoe UI" w:hAnsi="Segoe UI" w:cs="Segoe UI"/>
+              </w:rPr>
+            </w:pPr>
             <w:r>
               <w:rPr>
                 <w:rStyle w:val="jlqj4b"/>
+                <w:rFonts w:ascii="Segoe UI" w:hAnsi="Segoe UI" w:cs="Segoe UI"/>
                 <w:lang w:val="es-ES"/>
               </w:rPr>
               <w:t>Fecha del problema</w:t>
@@ -815,9 +844,15 @@
             <w:shd w:val="pct20" w:color="auto" w:fill="auto"/>
           </w:tcPr>
           <w:p>
+            <w:pPr>
+              <w:rPr>
+                <w:rFonts w:ascii="Segoe UI" w:hAnsi="Segoe UI" w:cs="Segoe UI"/>
+              </w:rPr>
+            </w:pPr>
             <w:r>
               <w:rPr>
                 <w:rStyle w:val="jlqj4b"/>
+                <w:rFonts w:ascii="Segoe UI" w:hAnsi="Segoe UI" w:cs="Segoe UI"/>
                 <w:lang w:val="es-ES"/>
               </w:rPr>
               <w:t>Exhibiciones</w:t>
@@ -835,12 +870,14 @@
             <w:pPr>
               <w:jc w:val="center"/>
               <w:rPr>
+                <w:rFonts w:ascii="Segoe UI" w:hAnsi="Segoe UI" w:cs="Segoe UI"/>
                 <w:b/>
                 <w:highlight w:val="yellow"/>
               </w:rPr>
             </w:pPr>
             <w:r>
               <w:rPr>
+                <w:rFonts w:ascii="Segoe UI" w:hAnsi="Segoe UI" w:cs="Segoe UI"/>
                 <w:b/>
                 <w:highlight w:val="yellow"/>
               </w:rPr>
@@ -857,6 +894,7 @@
             <w:pPr>
               <w:jc w:val="center"/>
               <w:rPr>
+                <w:rFonts w:ascii="Segoe UI" w:hAnsi="Segoe UI" w:cs="Segoe UI"/>
                 <w:b/>
               </w:rPr>
             </w:pPr>
@@ -871,6 +909,7 @@
             <w:pPr>
               <w:jc w:val="center"/>
               <w:rPr>
+                <w:rFonts w:ascii="Segoe UI" w:hAnsi="Segoe UI" w:cs="Segoe UI"/>
                 <w:b/>
               </w:rPr>
             </w:pPr>
@@ -883,7 +922,15 @@
             <w:tcW w:w="1650" w:type="dxa"/>
           </w:tcPr>
           <w:p>
-            <w:r>
+            <w:pPr>
+              <w:rPr>
+                <w:rFonts w:ascii="Segoe UI" w:hAnsi="Segoe UI" w:cs="Segoe UI"/>
+              </w:rPr>
+            </w:pPr>
+            <w:r>
+              <w:rPr>
+                <w:rFonts w:ascii="Segoe UI" w:hAnsi="Segoe UI" w:cs="Segoe UI"/>
+              </w:rPr>
               <w:t>{%tr for index, row in bad_conditions[ category ].df.iterrows() %}</w:t>
             </w:r>
           </w:p>
@@ -892,13 +939,25 @@
           <w:tcPr>
             <w:tcW w:w="4593" w:type="dxa"/>
           </w:tcPr>
-          <w:p/>
+          <w:p>
+            <w:pPr>
+              <w:rPr>
+                <w:rFonts w:ascii="Segoe UI" w:hAnsi="Segoe UI" w:cs="Segoe UI"/>
+              </w:rPr>
+            </w:pPr>
+          </w:p>
         </w:tc>
         <w:tc>
           <w:tcPr>
             <w:tcW w:w="3107" w:type="dxa"/>
           </w:tcPr>
-          <w:p/>
+          <w:p>
+            <w:pPr>
+              <w:rPr>
+                <w:rFonts w:ascii="Segoe UI" w:hAnsi="Segoe UI" w:cs="Segoe UI"/>
+              </w:rPr>
+            </w:pPr>
+          </w:p>
         </w:tc>
       </w:tr>
       <w:tr>
@@ -909,11 +968,13 @@
           <w:p>
             <w:pPr>
               <w:rPr>
-                <w:b/>
-              </w:rPr>
-            </w:pPr>
-            <w:r>
-              <w:rPr>
+                <w:rFonts w:ascii="Segoe UI" w:hAnsi="Segoe UI" w:cs="Segoe UI"/>
+                <w:b/>
+              </w:rPr>
+            </w:pPr>
+            <w:r>
+              <w:rPr>
+                <w:rFonts w:ascii="Segoe UI" w:hAnsi="Segoe UI" w:cs="Segoe UI"/>
                 <w:b/>
                 <w:highlight w:val="yellow"/>
               </w:rPr>
@@ -925,13 +986,25 @@
           <w:tcPr>
             <w:tcW w:w="4593" w:type="dxa"/>
           </w:tcPr>
-          <w:p/>
+          <w:p>
+            <w:pPr>
+              <w:rPr>
+                <w:rFonts w:ascii="Segoe UI" w:hAnsi="Segoe UI" w:cs="Segoe UI"/>
+              </w:rPr>
+            </w:pPr>
+          </w:p>
         </w:tc>
         <w:tc>
           <w:tcPr>
             <w:tcW w:w="3107" w:type="dxa"/>
           </w:tcPr>
-          <w:p/>
+          <w:p>
+            <w:pPr>
+              <w:rPr>
+                <w:rFonts w:ascii="Segoe UI" w:hAnsi="Segoe UI" w:cs="Segoe UI"/>
+              </w:rPr>
+            </w:pPr>
+          </w:p>
         </w:tc>
       </w:tr>
       <w:tr>
@@ -942,30 +1015,61 @@
           <w:p>
             <w:pPr>
               <w:rPr>
-                <w:b/>
-              </w:rPr>
-            </w:pPr>
-            <w:r>
-              <w:rPr>
+                <w:rFonts w:ascii="Segoe UI" w:hAnsi="Segoe UI" w:cs="Segoe UI"/>
+                <w:b/>
+              </w:rPr>
+            </w:pPr>
+            <w:r>
+              <w:rPr>
+                <w:rFonts w:ascii="Segoe UI" w:hAnsi="Segoe UI" w:cs="Segoe UI"/>
                 <w:b/>
               </w:rPr>
               <w:t>{{ row['Interview description'] }}</w:t>
             </w:r>
           </w:p>
           <w:p>
-            <w:r>
+            <w:pPr>
+              <w:rPr>
+                <w:rFonts w:ascii="Segoe UI" w:hAnsi="Segoe UI" w:cs="Segoe UI"/>
+              </w:rPr>
+            </w:pPr>
+            <w:r>
+              <w:rPr>
+                <w:rFonts w:ascii="Segoe UI" w:hAnsi="Segoe UI" w:cs="Segoe UI"/>
+              </w:rPr>
               <w:t>{{ row['</w:t>
             </w:r>
             <w:r>
+              <w:rPr>
+                <w:rFonts w:ascii="Segoe UI" w:hAnsi="Segoe UI" w:cs="Segoe UI"/>
+              </w:rPr>
               <w:t>Description_ES</w:t>
             </w:r>
             <w:r>
+              <w:rPr>
+                <w:rFonts w:ascii="Segoe UI" w:hAnsi="Segoe UI" w:cs="Segoe UI"/>
+              </w:rPr>
               <w:t>'] }}</w:t>
             </w:r>
           </w:p>
           <w:p>
-            <w:r>
-              <w:t>{{ bad_conditions[ category ].details[ index ].description }}</w:t>
+            <w:pPr>
+              <w:rPr>
+                <w:rFonts w:ascii="Segoe UI" w:hAnsi="Segoe UI" w:cs="Segoe UI"/>
+              </w:rPr>
+            </w:pPr>
+            <w:r>
+              <w:rPr>
+                <w:rFonts w:ascii="Segoe UI" w:hAnsi="Segoe UI" w:cs="Segoe UI"/>
+              </w:rPr>
+              <w:t xml:space="preserve">{{ bad_conditions[ category </w:t>
+            </w:r>
+            <w:r>
+              <w:rPr>
+                <w:rFonts w:ascii="Segoe UI" w:hAnsi="Segoe UI" w:cs="Segoe UI"/>
+              </w:rPr>
+              <w:lastRenderedPageBreak/>
+              <w:t>].details[ index ].description }}</w:t>
             </w:r>
           </w:p>
         </w:tc>
@@ -974,54 +1078,120 @@
             <w:tcW w:w="4593" w:type="dxa"/>
           </w:tcPr>
           <w:p>
-            <w:r>
-              <w:t>{% if bad_conditions[category].details[index].</w:t>
-            </w:r>
-            <w:r>
-              <w:t>condition_existed_at_start</w:t>
-            </w:r>
-            <w:r>
-              <w:t xml:space="preserve"> %}</w:t>
-            </w:r>
-          </w:p>
-          <w:p>
-            <w:r>
+            <w:pPr>
+              <w:rPr>
+                <w:rFonts w:ascii="Segoe UI" w:hAnsi="Segoe UI" w:cs="Segoe UI"/>
+              </w:rPr>
+            </w:pPr>
+            <w:r>
+              <w:rPr>
+                <w:rFonts w:ascii="Segoe UI" w:hAnsi="Segoe UI" w:cs="Segoe UI"/>
+              </w:rPr>
+              <w:lastRenderedPageBreak/>
+              <w:t>{% if bad_conditions[category].details[index].condition_existed_at_start %}</w:t>
+            </w:r>
+          </w:p>
+          <w:p>
+            <w:pPr>
+              <w:rPr>
+                <w:rFonts w:ascii="Segoe UI" w:hAnsi="Segoe UI" w:cs="Segoe UI"/>
+              </w:rPr>
+            </w:pPr>
+            <w:r>
+              <w:rPr>
+                <w:rFonts w:ascii="Segoe UI" w:hAnsi="Segoe UI" w:cs="Segoe UI"/>
+              </w:rPr>
               <w:t>El problema ha existido desde el comienzo del arrendamiento.</w:t>
             </w:r>
           </w:p>
           <w:p>
-            <w:r>
+            <w:pPr>
+              <w:rPr>
+                <w:rFonts w:ascii="Segoe UI" w:hAnsi="Segoe UI" w:cs="Segoe UI"/>
+              </w:rPr>
+            </w:pPr>
+            <w:r>
+              <w:rPr>
+                <w:rFonts w:ascii="Segoe UI" w:hAnsi="Segoe UI" w:cs="Segoe UI"/>
+              </w:rPr>
               <w:t>{% else %}</w:t>
             </w:r>
           </w:p>
           <w:p>
-            <w:r>
+            <w:pPr>
+              <w:rPr>
+                <w:rFonts w:ascii="Segoe UI" w:hAnsi="Segoe UI" w:cs="Segoe UI"/>
+              </w:rPr>
+            </w:pPr>
+            <w:r>
+              <w:rPr>
+                <w:rFonts w:ascii="Segoe UI" w:hAnsi="Segoe UI" w:cs="Segoe UI"/>
+              </w:rPr>
               <w:t xml:space="preserve">El problema comenzó en o </w:t>
             </w:r>
             <w:r>
+              <w:rPr>
+                <w:rFonts w:ascii="Segoe UI" w:hAnsi="Segoe UI" w:cs="Segoe UI"/>
+              </w:rPr>
               <w:t>{{ bad_conditions[category].details[index].start_date }}</w:t>
             </w:r>
           </w:p>
           <w:p>
-            <w:r>
+            <w:pPr>
+              <w:rPr>
+                <w:rFonts w:ascii="Segoe UI" w:hAnsi="Segoe UI" w:cs="Segoe UI"/>
+              </w:rPr>
+            </w:pPr>
+            <w:r>
+              <w:rPr>
+                <w:rFonts w:ascii="Segoe UI" w:hAnsi="Segoe UI" w:cs="Segoe UI"/>
+              </w:rPr>
               <w:t>{% endif %}</w:t>
             </w:r>
           </w:p>
           <w:p>
-            <w:r>
+            <w:pPr>
+              <w:rPr>
+                <w:rFonts w:ascii="Segoe UI" w:hAnsi="Segoe UI" w:cs="Segoe UI"/>
+              </w:rPr>
+            </w:pPr>
+            <w:r>
+              <w:rPr>
+                <w:rFonts w:ascii="Segoe UI" w:hAnsi="Segoe UI" w:cs="Segoe UI"/>
+              </w:rPr>
+              <w:lastRenderedPageBreak/>
               <w:t>{% if bad_conditions[category].details[index].condition_ended %}</w:t>
             </w:r>
           </w:p>
           <w:p>
-            <w:r>
+            <w:pPr>
+              <w:rPr>
+                <w:rFonts w:ascii="Segoe UI" w:hAnsi="Segoe UI" w:cs="Segoe UI"/>
+              </w:rPr>
+            </w:pPr>
+            <w:r>
+              <w:rPr>
+                <w:rFonts w:ascii="Segoe UI" w:hAnsi="Segoe UI" w:cs="Segoe UI"/>
+              </w:rPr>
               <w:t xml:space="preserve">El problema duró hasta al menos </w:t>
             </w:r>
             <w:r>
+              <w:rPr>
+                <w:rFonts w:ascii="Segoe UI" w:hAnsi="Segoe UI" w:cs="Segoe UI"/>
+              </w:rPr>
               <w:t>{{ bad_conditions[category].details[index].end_date }}</w:t>
             </w:r>
           </w:p>
           <w:p>
-            <w:r>
+            <w:pPr>
+              <w:rPr>
+                <w:rFonts w:ascii="Segoe UI" w:hAnsi="Segoe UI" w:cs="Segoe UI"/>
+              </w:rPr>
+            </w:pPr>
+            <w:r>
+              <w:rPr>
+                <w:rFonts w:ascii="Segoe UI" w:hAnsi="Segoe UI" w:cs="Segoe UI"/>
+              </w:rPr>
               <w:t>{% endif %}</w:t>
             </w:r>
           </w:p>
@@ -1031,23 +1201,54 @@
             <w:tcW w:w="3107" w:type="dxa"/>
           </w:tcPr>
           <w:p>
-            <w:r>
+            <w:pPr>
+              <w:rPr>
+                <w:rFonts w:ascii="Segoe UI" w:hAnsi="Segoe UI" w:cs="Segoe UI"/>
+              </w:rPr>
+            </w:pPr>
+            <w:r>
+              <w:rPr>
+                <w:rFonts w:ascii="Segoe UI" w:hAnsi="Segoe UI" w:cs="Segoe UI"/>
+              </w:rPr>
+              <w:lastRenderedPageBreak/>
               <w:t>{%</w:t>
             </w:r>
             <w:r>
+              <w:rPr>
+                <w:rFonts w:ascii="Segoe UI" w:hAnsi="Segoe UI" w:cs="Segoe UI"/>
+              </w:rPr>
               <w:t xml:space="preserve"> if bad_conditions[category].details[index].files %}</w:t>
             </w:r>
           </w:p>
           <w:p>
-            <w:r>
+            <w:pPr>
+              <w:rPr>
+                <w:rFonts w:ascii="Segoe UI" w:hAnsi="Segoe UI" w:cs="Segoe UI"/>
+              </w:rPr>
+            </w:pPr>
+            <w:r>
+              <w:rPr>
+                <w:rFonts w:ascii="Segoe UI" w:hAnsi="Segoe UI" w:cs="Segoe UI"/>
+              </w:rPr>
               <w:t>{{ bad_conditions[ category ].details[index].files }}</w:t>
             </w:r>
           </w:p>
           <w:p>
-            <w:r>
+            <w:pPr>
+              <w:rPr>
+                <w:rFonts w:ascii="Segoe UI" w:hAnsi="Segoe UI" w:cs="Segoe UI"/>
+              </w:rPr>
+            </w:pPr>
+            <w:r>
+              <w:rPr>
+                <w:rFonts w:ascii="Segoe UI" w:hAnsi="Segoe UI" w:cs="Segoe UI"/>
+              </w:rPr>
               <w:t>{%</w:t>
             </w:r>
             <w:r>
+              <w:rPr>
+                <w:rFonts w:ascii="Segoe UI" w:hAnsi="Segoe UI" w:cs="Segoe UI"/>
+              </w:rPr>
               <w:t xml:space="preserve"> endif %}</w:t>
             </w:r>
           </w:p>
@@ -1061,11 +1262,13 @@
           <w:p>
             <w:pPr>
               <w:rPr>
-                <w:b/>
-              </w:rPr>
-            </w:pPr>
-            <w:r>
-              <w:rPr>
+                <w:rFonts w:ascii="Segoe UI" w:hAnsi="Segoe UI" w:cs="Segoe UI"/>
+                <w:b/>
+              </w:rPr>
+            </w:pPr>
+            <w:r>
+              <w:rPr>
+                <w:rFonts w:ascii="Segoe UI" w:hAnsi="Segoe UI" w:cs="Segoe UI"/>
                 <w:b/>
               </w:rPr>
               <w:t>{%tr else %}</w:t>
@@ -1076,13 +1279,25 @@
           <w:tcPr>
             <w:tcW w:w="4593" w:type="dxa"/>
           </w:tcPr>
-          <w:p/>
+          <w:p>
+            <w:pPr>
+              <w:rPr>
+                <w:rFonts w:ascii="Segoe UI" w:hAnsi="Segoe UI" w:cs="Segoe UI"/>
+              </w:rPr>
+            </w:pPr>
+          </w:p>
         </w:tc>
         <w:tc>
           <w:tcPr>
             <w:tcW w:w="3107" w:type="dxa"/>
           </w:tcPr>
-          <w:p/>
+          <w:p>
+            <w:pPr>
+              <w:rPr>
+                <w:rFonts w:ascii="Segoe UI" w:hAnsi="Segoe UI" w:cs="Segoe UI"/>
+              </w:rPr>
+            </w:pPr>
+          </w:p>
         </w:tc>
       </w:tr>
       <w:tr>
@@ -1091,22 +1306,30 @@
             <w:tcW w:w="1650" w:type="dxa"/>
           </w:tcPr>
           <w:p>
-            <w:r>
-              <w:rPr>
-                <w:b/>
-              </w:rPr>
-              <w:lastRenderedPageBreak/>
+            <w:pPr>
+              <w:rPr>
+                <w:rFonts w:ascii="Segoe UI" w:hAnsi="Segoe UI" w:cs="Segoe UI"/>
+              </w:rPr>
+            </w:pPr>
+            <w:r>
+              <w:rPr>
+                <w:rFonts w:ascii="Segoe UI" w:hAnsi="Segoe UI" w:cs="Segoe UI"/>
+                <w:b/>
+              </w:rPr>
               <w:t>{{ row['Interview description'] }}</w:t>
             </w:r>
           </w:p>
           <w:p>
-            <w:r>
-              <w:t>{{ bad_condit</w:t>
-            </w:r>
-            <w:bookmarkStart w:id="0" w:name="_GoBack"/>
-            <w:bookmarkEnd w:id="0"/>
-            <w:r>
-              <w:t>ions[ category ].details[ index ].description }}</w:t>
+            <w:pPr>
+              <w:rPr>
+                <w:rFonts w:ascii="Segoe UI" w:hAnsi="Segoe UI" w:cs="Segoe UI"/>
+              </w:rPr>
+            </w:pPr>
+            <w:r>
+              <w:rPr>
+                <w:rFonts w:ascii="Segoe UI" w:hAnsi="Segoe UI" w:cs="Segoe UI"/>
+              </w:rPr>
+              <w:t>{{ bad_conditions[ category ].details[ index ].description }}</w:t>
             </w:r>
           </w:p>
         </w:tc>
@@ -1115,48 +1338,106 @@
             <w:tcW w:w="4593" w:type="dxa"/>
           </w:tcPr>
           <w:p>
-            <w:r>
-              <w:t>{% if bad_conditions[category].details[index].</w:t>
-            </w:r>
-            <w:r>
-              <w:t>condition_existed_at_start</w:t>
-            </w:r>
-            <w:r>
-              <w:t xml:space="preserve"> %}</w:t>
-            </w:r>
-          </w:p>
-          <w:p>
-            <w:r>
+            <w:pPr>
+              <w:rPr>
+                <w:rFonts w:ascii="Segoe UI" w:hAnsi="Segoe UI" w:cs="Segoe UI"/>
+              </w:rPr>
+            </w:pPr>
+            <w:r>
+              <w:rPr>
+                <w:rFonts w:ascii="Segoe UI" w:hAnsi="Segoe UI" w:cs="Segoe UI"/>
+              </w:rPr>
+              <w:t>{% if bad_conditions[category].details[index].condition_existed_at_start %}</w:t>
+            </w:r>
+          </w:p>
+          <w:p>
+            <w:pPr>
+              <w:rPr>
+                <w:rFonts w:ascii="Segoe UI" w:hAnsi="Segoe UI" w:cs="Segoe UI"/>
+              </w:rPr>
+            </w:pPr>
+            <w:r>
+              <w:rPr>
+                <w:rFonts w:ascii="Segoe UI" w:hAnsi="Segoe UI" w:cs="Segoe UI"/>
+              </w:rPr>
               <w:t>Problem has existed since the beginning of the tenancy</w:t>
             </w:r>
           </w:p>
           <w:p>
-            <w:r>
+            <w:pPr>
+              <w:rPr>
+                <w:rFonts w:ascii="Segoe UI" w:hAnsi="Segoe UI" w:cs="Segoe UI"/>
+              </w:rPr>
+            </w:pPr>
+            <w:r>
+              <w:rPr>
+                <w:rFonts w:ascii="Segoe UI" w:hAnsi="Segoe UI" w:cs="Segoe UI"/>
+              </w:rPr>
               <w:t>{% else %}</w:t>
             </w:r>
           </w:p>
           <w:p>
-            <w:r>
+            <w:pPr>
+              <w:rPr>
+                <w:rFonts w:ascii="Segoe UI" w:hAnsi="Segoe UI" w:cs="Segoe UI"/>
+              </w:rPr>
+            </w:pPr>
+            <w:r>
+              <w:rPr>
+                <w:rFonts w:ascii="Segoe UI" w:hAnsi="Segoe UI" w:cs="Segoe UI"/>
+              </w:rPr>
               <w:t>Problem began on or near {{ bad_conditions[category].details[index].start_date }}</w:t>
             </w:r>
           </w:p>
           <w:p>
-            <w:r>
+            <w:pPr>
+              <w:rPr>
+                <w:rFonts w:ascii="Segoe UI" w:hAnsi="Segoe UI" w:cs="Segoe UI"/>
+              </w:rPr>
+            </w:pPr>
+            <w:r>
+              <w:rPr>
+                <w:rFonts w:ascii="Segoe UI" w:hAnsi="Segoe UI" w:cs="Segoe UI"/>
+              </w:rPr>
               <w:t>{% endif %}</w:t>
             </w:r>
           </w:p>
           <w:p>
-            <w:r>
+            <w:pPr>
+              <w:rPr>
+                <w:rFonts w:ascii="Segoe UI" w:hAnsi="Segoe UI" w:cs="Segoe UI"/>
+              </w:rPr>
+            </w:pPr>
+            <w:r>
+              <w:rPr>
+                <w:rFonts w:ascii="Segoe UI" w:hAnsi="Segoe UI" w:cs="Segoe UI"/>
+              </w:rPr>
               <w:t>{% if bad_conditions[category].details[index].condition_ended %}</w:t>
             </w:r>
           </w:p>
           <w:p>
-            <w:r>
+            <w:pPr>
+              <w:rPr>
+                <w:rFonts w:ascii="Segoe UI" w:hAnsi="Segoe UI" w:cs="Segoe UI"/>
+              </w:rPr>
+            </w:pPr>
+            <w:r>
+              <w:rPr>
+                <w:rFonts w:ascii="Segoe UI" w:hAnsi="Segoe UI" w:cs="Segoe UI"/>
+              </w:rPr>
               <w:t>Problem lasted until at least {{ bad_conditions[category].details[index].end_date }}</w:t>
             </w:r>
           </w:p>
           <w:p>
-            <w:r>
+            <w:pPr>
+              <w:rPr>
+                <w:rFonts w:ascii="Segoe UI" w:hAnsi="Segoe UI" w:cs="Segoe UI"/>
+              </w:rPr>
+            </w:pPr>
+            <w:r>
+              <w:rPr>
+                <w:rFonts w:ascii="Segoe UI" w:hAnsi="Segoe UI" w:cs="Segoe UI"/>
+              </w:rPr>
               <w:t>{% endif %}</w:t>
             </w:r>
           </w:p>
@@ -1166,10 +1447,21 @@
             <w:tcW w:w="3107" w:type="dxa"/>
           </w:tcPr>
           <w:p>
-            <w:r>
+            <w:pPr>
+              <w:rPr>
+                <w:rFonts w:ascii="Segoe UI" w:hAnsi="Segoe UI" w:cs="Segoe UI"/>
+              </w:rPr>
+            </w:pPr>
+            <w:r>
+              <w:rPr>
+                <w:rFonts w:ascii="Segoe UI" w:hAnsi="Segoe UI" w:cs="Segoe UI"/>
+              </w:rPr>
               <w:t>{%</w:t>
             </w:r>
             <w:r>
+              <w:rPr>
+                <w:rFonts w:ascii="Segoe UI" w:hAnsi="Segoe UI" w:cs="Segoe UI"/>
+              </w:rPr>
               <w:t xml:space="preserve"> if bad_conditions[category].details[index].files %}{{ bad_conditions[ category ].details[index].files }}{% endif %}</w:t>
             </w:r>
           </w:p>
@@ -1183,12 +1475,14 @@
           <w:p>
             <w:pPr>
               <w:rPr>
+                <w:rFonts w:ascii="Segoe UI" w:hAnsi="Segoe UI" w:cs="Segoe UI"/>
                 <w:b/>
                 <w:highlight w:val="yellow"/>
               </w:rPr>
             </w:pPr>
             <w:r>
               <w:rPr>
+                <w:rFonts w:ascii="Segoe UI" w:hAnsi="Segoe UI" w:cs="Segoe UI"/>
                 <w:b/>
                 <w:highlight w:val="yellow"/>
               </w:rPr>
@@ -1200,13 +1494,25 @@
           <w:tcPr>
             <w:tcW w:w="4593" w:type="dxa"/>
           </w:tcPr>
-          <w:p/>
+          <w:p>
+            <w:pPr>
+              <w:rPr>
+                <w:rFonts w:ascii="Segoe UI" w:hAnsi="Segoe UI" w:cs="Segoe UI"/>
+              </w:rPr>
+            </w:pPr>
+          </w:p>
         </w:tc>
         <w:tc>
           <w:tcPr>
             <w:tcW w:w="3107" w:type="dxa"/>
           </w:tcPr>
-          <w:p/>
+          <w:p>
+            <w:pPr>
+              <w:rPr>
+                <w:rFonts w:ascii="Segoe UI" w:hAnsi="Segoe UI" w:cs="Segoe UI"/>
+              </w:rPr>
+            </w:pPr>
+          </w:p>
         </w:tc>
       </w:tr>
       <w:tr>
@@ -1215,7 +1521,15 @@
             <w:tcW w:w="1650" w:type="dxa"/>
           </w:tcPr>
           <w:p>
-            <w:r>
+            <w:pPr>
+              <w:rPr>
+                <w:rFonts w:ascii="Segoe UI" w:hAnsi="Segoe UI" w:cs="Segoe UI"/>
+              </w:rPr>
+            </w:pPr>
+            <w:r>
+              <w:rPr>
+                <w:rFonts w:ascii="Segoe UI" w:hAnsi="Segoe UI" w:cs="Segoe UI"/>
+              </w:rPr>
               <w:t>{%tr endfor %}</w:t>
             </w:r>
           </w:p>
@@ -1224,22 +1538,48 @@
           <w:tcPr>
             <w:tcW w:w="4593" w:type="dxa"/>
           </w:tcPr>
-          <w:p/>
+          <w:p>
+            <w:pPr>
+              <w:rPr>
+                <w:rFonts w:ascii="Segoe UI" w:hAnsi="Segoe UI" w:cs="Segoe UI"/>
+              </w:rPr>
+            </w:pPr>
+          </w:p>
         </w:tc>
         <w:tc>
           <w:tcPr>
             <w:tcW w:w="3107" w:type="dxa"/>
           </w:tcPr>
-          <w:p/>
+          <w:p>
+            <w:pPr>
+              <w:rPr>
+                <w:rFonts w:ascii="Segoe UI" w:hAnsi="Segoe UI" w:cs="Segoe UI"/>
+              </w:rPr>
+            </w:pPr>
+          </w:p>
         </w:tc>
       </w:tr>
     </w:tbl>
     <w:p>
-      <w:r>
+      <w:pPr>
+        <w:rPr>
+          <w:rFonts w:ascii="Segoe UI" w:hAnsi="Segoe UI" w:cs="Segoe UI"/>
+        </w:rPr>
+      </w:pPr>
+      <w:r>
+        <w:rPr>
+          <w:rFonts w:ascii="Segoe UI" w:hAnsi="Segoe UI" w:cs="Segoe UI"/>
+        </w:rPr>
         <w:t>{%p endfor %}</w:t>
       </w:r>
     </w:p>
-    <w:p/>
+    <w:p>
+      <w:pPr>
+        <w:rPr>
+          <w:rFonts w:ascii="Segoe UI" w:hAnsi="Segoe UI" w:cs="Segoe UI"/>
+        </w:rPr>
+      </w:pPr>
+    </w:p>
     <w:sectPr>
       <w:headerReference w:type="default" r:id="rId9"/>
       <w:footerReference w:type="default" r:id="rId10"/>
@@ -1257,7 +1597,7 @@
 </file>
 
 <file path=word/endnotes.xml><?xml version="1.0" encoding="utf-8"?>
-<w:endnotes xmlns:wpc="http://schemas.microsoft.com/office/word/2010/wordprocessingCanvas" xmlns:cx="http://schemas.microsoft.com/office/drawing/2014/chartex" xmlns:cx1="http://schemas.microsoft.com/office/drawing/2015/9/8/chartex" xmlns:mc="http://schemas.openxmlformats.org/markup-compatibility/2006" xmlns:o="urn:schemas-microsoft-com:office:office" xmlns:r="http://schemas.openxmlformats.org/officeDocument/2006/relationships" xmlns:m="http://schemas.openxmlformats.org/officeDocument/2006/math" xmlns:v="urn:schemas-microsoft-com:vml" xmlns:wp14="http://schemas.microsoft.com/office/word/2010/wordprocessingDrawing" xmlns:wp="http://schemas.openxmlformats.org/drawingml/2006/wordprocessingDrawing" xmlns:w10="urn:schemas-microsoft-com:office:word" xmlns:w="http://schemas.openxmlformats.org/wordprocessingml/2006/main" xmlns:w14="http://schemas.microsoft.com/office/word/2010/wordml" xmlns:w15="http://schemas.microsoft.com/office/word/2012/wordml" xmlns:w16se="http://schemas.microsoft.com/office/word/2015/wordml/symex" xmlns:wpg="http://schemas.microsoft.com/office/word/2010/wordprocessingGroup" xmlns:wpi="http://schemas.microsoft.com/office/word/2010/wordprocessingInk" xmlns:wne="http://schemas.microsoft.com/office/word/2006/wordml" xmlns:wps="http://schemas.microsoft.com/office/word/2010/wordprocessingShape" mc:Ignorable="w14 w15 w16se wp14">
+<w:endnotes xmlns:wpc="http://schemas.microsoft.com/office/word/2010/wordprocessingCanvas" xmlns:cx="http://schemas.microsoft.com/office/drawing/2014/chartex" xmlns:cx1="http://schemas.microsoft.com/office/drawing/2015/9/8/chartex" xmlns:cx2="http://schemas.microsoft.com/office/drawing/2015/10/21/chartex" xmlns:cx3="http://schemas.microsoft.com/office/drawing/2016/5/9/chartex" xmlns:cx4="http://schemas.microsoft.com/office/drawing/2016/5/10/chartex" xmlns:cx5="http://schemas.microsoft.com/office/drawing/2016/5/11/chartex" xmlns:cx6="http://schemas.microsoft.com/office/drawing/2016/5/12/chartex" xmlns:cx7="http://schemas.microsoft.com/office/drawing/2016/5/13/chartex" xmlns:cx8="http://schemas.microsoft.com/office/drawing/2016/5/14/chartex" xmlns:mc="http://schemas.openxmlformats.org/markup-compatibility/2006" xmlns:aink="http://schemas.microsoft.com/office/drawing/2016/ink" xmlns:am3d="http://schemas.microsoft.com/office/drawing/2017/model3d" xmlns:o="urn:schemas-microsoft-com:office:office" xmlns:r="http://schemas.openxmlformats.org/officeDocument/2006/relationships" xmlns:m="http://schemas.openxmlformats.org/officeDocument/2006/math" xmlns:v="urn:schemas-microsoft-com:vml" xmlns:wp14="http://schemas.microsoft.com/office/word/2010/wordprocessingDrawing" xmlns:wp="http://schemas.openxmlformats.org/drawingml/2006/wordprocessingDrawing" xmlns:w10="urn:schemas-microsoft-com:office:word" xmlns:w="http://schemas.openxmlformats.org/wordprocessingml/2006/main" xmlns:w14="http://schemas.microsoft.com/office/word/2010/wordml" xmlns:w15="http://schemas.microsoft.com/office/word/2012/wordml" xmlns:w16cex="http://schemas.microsoft.com/office/word/2018/wordml/cex" xmlns:w16cid="http://schemas.microsoft.com/office/word/2016/wordml/cid" xmlns:w16="http://schemas.microsoft.com/office/word/2018/wordml" xmlns:w16sdtdh="http://schemas.microsoft.com/office/word/2020/wordml/sdtdatahash" xmlns:w16se="http://schemas.microsoft.com/office/word/2015/wordml/symex" xmlns:wpg="http://schemas.microsoft.com/office/word/2010/wordprocessingGroup" xmlns:wpi="http://schemas.microsoft.com/office/word/2010/wordprocessingInk" xmlns:wne="http://schemas.microsoft.com/office/word/2006/wordml" xmlns:wps="http://schemas.microsoft.com/office/word/2010/wordprocessingShape" mc:Ignorable="w14 w15 w16se w16cid w16 w16cex w16sdtdh wp14">
   <w:endnote w:type="separator" w:id="-1">
     <w:p>
       <w:pPr>
@@ -1282,7 +1622,7 @@
 </file>
 
 <file path=word/footer1.xml><?xml version="1.0" encoding="utf-8"?>
-<w:ftr xmlns:wpc="http://schemas.microsoft.com/office/word/2010/wordprocessingCanvas" xmlns:cx="http://schemas.microsoft.com/office/drawing/2014/chartex" xmlns:cx1="http://schemas.microsoft.com/office/drawing/2015/9/8/chartex" xmlns:mc="http://schemas.openxmlformats.org/markup-compatibility/2006" xmlns:o="urn:schemas-microsoft-com:office:office" xmlns:r="http://schemas.openxmlformats.org/officeDocument/2006/relationships" xmlns:m="http://schemas.openxmlformats.org/officeDocument/2006/math" xmlns:v="urn:schemas-microsoft-com:vml" xmlns:wp14="http://schemas.microsoft.com/office/word/2010/wordprocessingDrawing" xmlns:wp="http://schemas.openxmlformats.org/drawingml/2006/wordprocessingDrawing" xmlns:w10="urn:schemas-microsoft-com:office:word" xmlns:w="http://schemas.openxmlformats.org/wordprocessingml/2006/main" xmlns:w14="http://schemas.microsoft.com/office/word/2010/wordml" xmlns:w15="http://schemas.microsoft.com/office/word/2012/wordml" xmlns:w16se="http://schemas.microsoft.com/office/word/2015/wordml/symex" xmlns:wpg="http://schemas.microsoft.com/office/word/2010/wordprocessingGroup" xmlns:wpi="http://schemas.microsoft.com/office/word/2010/wordprocessingInk" xmlns:wne="http://schemas.microsoft.com/office/word/2006/wordml" xmlns:wps="http://schemas.microsoft.com/office/word/2010/wordprocessingShape" mc:Ignorable="w14 w15 w16se wp14">
+<w:ftr xmlns:wpc="http://schemas.microsoft.com/office/word/2010/wordprocessingCanvas" xmlns:cx="http://schemas.microsoft.com/office/drawing/2014/chartex" xmlns:cx1="http://schemas.microsoft.com/office/drawing/2015/9/8/chartex" xmlns:cx2="http://schemas.microsoft.com/office/drawing/2015/10/21/chartex" xmlns:cx3="http://schemas.microsoft.com/office/drawing/2016/5/9/chartex" xmlns:cx4="http://schemas.microsoft.com/office/drawing/2016/5/10/chartex" xmlns:cx5="http://schemas.microsoft.com/office/drawing/2016/5/11/chartex" xmlns:cx6="http://schemas.microsoft.com/office/drawing/2016/5/12/chartex" xmlns:cx7="http://schemas.microsoft.com/office/drawing/2016/5/13/chartex" xmlns:cx8="http://schemas.microsoft.com/office/drawing/2016/5/14/chartex" xmlns:mc="http://schemas.openxmlformats.org/markup-compatibility/2006" xmlns:aink="http://schemas.microsoft.com/office/drawing/2016/ink" xmlns:am3d="http://schemas.microsoft.com/office/drawing/2017/model3d" xmlns:o="urn:schemas-microsoft-com:office:office" xmlns:r="http://schemas.openxmlformats.org/officeDocument/2006/relationships" xmlns:m="http://schemas.openxmlformats.org/officeDocument/2006/math" xmlns:v="urn:schemas-microsoft-com:vml" xmlns:wp14="http://schemas.microsoft.com/office/word/2010/wordprocessingDrawing" xmlns:wp="http://schemas.openxmlformats.org/drawingml/2006/wordprocessingDrawing" xmlns:w10="urn:schemas-microsoft-com:office:word" xmlns:w="http://schemas.openxmlformats.org/wordprocessingml/2006/main" xmlns:w14="http://schemas.microsoft.com/office/word/2010/wordml" xmlns:w15="http://schemas.microsoft.com/office/word/2012/wordml" xmlns:w16cex="http://schemas.microsoft.com/office/word/2018/wordml/cex" xmlns:w16cid="http://schemas.microsoft.com/office/word/2016/wordml/cid" xmlns:w16="http://schemas.microsoft.com/office/word/2018/wordml" xmlns:w16sdtdh="http://schemas.microsoft.com/office/word/2020/wordml/sdtdatahash" xmlns:w16se="http://schemas.microsoft.com/office/word/2015/wordml/symex" xmlns:wpg="http://schemas.microsoft.com/office/word/2010/wordprocessingGroup" xmlns:wpi="http://schemas.microsoft.com/office/word/2010/wordprocessingInk" xmlns:wne="http://schemas.microsoft.com/office/word/2006/wordml" xmlns:wps="http://schemas.microsoft.com/office/word/2010/wordprocessingShape" mc:Ignorable="w14 w15 w16se w16cid w16 w16cex w16sdtdh wp14">
   <w:p>
     <w:pPr>
       <w:pStyle w:val="Footer"/>
@@ -1367,7 +1707,7 @@
 </file>
 
 <file path=word/footnotes.xml><?xml version="1.0" encoding="utf-8"?>
-<w:footnotes xmlns:wpc="http://schemas.microsoft.com/office/word/2010/wordprocessingCanvas" xmlns:cx="http://schemas.microsoft.com/office/drawing/2014/chartex" xmlns:cx1="http://schemas.microsoft.com/office/drawing/2015/9/8/chartex" xmlns:mc="http://schemas.openxmlformats.org/markup-compatibility/2006" xmlns:o="urn:schemas-microsoft-com:office:office" xmlns:r="http://schemas.openxmlformats.org/officeDocument/2006/relationships" xmlns:m="http://schemas.openxmlformats.org/officeDocument/2006/math" xmlns:v="urn:schemas-microsoft-com:vml" xmlns:wp14="http://schemas.microsoft.com/office/word/2010/wordprocessingDrawing" xmlns:wp="http://schemas.openxmlformats.org/drawingml/2006/wordprocessingDrawing" xmlns:w10="urn:schemas-microsoft-com:office:word" xmlns:w="http://schemas.openxmlformats.org/wordprocessingml/2006/main" xmlns:w14="http://schemas.microsoft.com/office/word/2010/wordml" xmlns:w15="http://schemas.microsoft.com/office/word/2012/wordml" xmlns:w16se="http://schemas.microsoft.com/office/word/2015/wordml/symex" xmlns:wpg="http://schemas.microsoft.com/office/word/2010/wordprocessingGroup" xmlns:wpi="http://schemas.microsoft.com/office/word/2010/wordprocessingInk" xmlns:wne="http://schemas.microsoft.com/office/word/2006/wordml" xmlns:wps="http://schemas.microsoft.com/office/word/2010/wordprocessingShape" mc:Ignorable="w14 w15 w16se wp14">
+<w:footnotes xmlns:wpc="http://schemas.microsoft.com/office/word/2010/wordprocessingCanvas" xmlns:cx="http://schemas.microsoft.com/office/drawing/2014/chartex" xmlns:cx1="http://schemas.microsoft.com/office/drawing/2015/9/8/chartex" xmlns:cx2="http://schemas.microsoft.com/office/drawing/2015/10/21/chartex" xmlns:cx3="http://schemas.microsoft.com/office/drawing/2016/5/9/chartex" xmlns:cx4="http://schemas.microsoft.com/office/drawing/2016/5/10/chartex" xmlns:cx5="http://schemas.microsoft.com/office/drawing/2016/5/11/chartex" xmlns:cx6="http://schemas.microsoft.com/office/drawing/2016/5/12/chartex" xmlns:cx7="http://schemas.microsoft.com/office/drawing/2016/5/13/chartex" xmlns:cx8="http://schemas.microsoft.com/office/drawing/2016/5/14/chartex" xmlns:mc="http://schemas.openxmlformats.org/markup-compatibility/2006" xmlns:aink="http://schemas.microsoft.com/office/drawing/2016/ink" xmlns:am3d="http://schemas.microsoft.com/office/drawing/2017/model3d" xmlns:o="urn:schemas-microsoft-com:office:office" xmlns:r="http://schemas.openxmlformats.org/officeDocument/2006/relationships" xmlns:m="http://schemas.openxmlformats.org/officeDocument/2006/math" xmlns:v="urn:schemas-microsoft-com:vml" xmlns:wp14="http://schemas.microsoft.com/office/word/2010/wordprocessingDrawing" xmlns:wp="http://schemas.openxmlformats.org/drawingml/2006/wordprocessingDrawing" xmlns:w10="urn:schemas-microsoft-com:office:word" xmlns:w="http://schemas.openxmlformats.org/wordprocessingml/2006/main" xmlns:w14="http://schemas.microsoft.com/office/word/2010/wordml" xmlns:w15="http://schemas.microsoft.com/office/word/2012/wordml" xmlns:w16cex="http://schemas.microsoft.com/office/word/2018/wordml/cex" xmlns:w16cid="http://schemas.microsoft.com/office/word/2016/wordml/cid" xmlns:w16="http://schemas.microsoft.com/office/word/2018/wordml" xmlns:w16sdtdh="http://schemas.microsoft.com/office/word/2020/wordml/sdtdatahash" xmlns:w16se="http://schemas.microsoft.com/office/word/2015/wordml/symex" xmlns:wpg="http://schemas.microsoft.com/office/word/2010/wordprocessingGroup" xmlns:wpi="http://schemas.microsoft.com/office/word/2010/wordprocessingInk" xmlns:wne="http://schemas.microsoft.com/office/word/2006/wordml" xmlns:wps="http://schemas.microsoft.com/office/word/2010/wordprocessingShape" mc:Ignorable="w14 w15 w16se w16cid w16 w16cex w16sdtdh wp14">
   <w:footnote w:type="separator" w:id="-1">
     <w:p>
       <w:pPr>
@@ -1392,7 +1732,7 @@
 </file>
 
 <file path=word/header1.xml><?xml version="1.0" encoding="utf-8"?>
-<w:hdr xmlns:wpc="http://schemas.microsoft.com/office/word/2010/wordprocessingCanvas" xmlns:cx="http://schemas.microsoft.com/office/drawing/2014/chartex" xmlns:cx1="http://schemas.microsoft.com/office/drawing/2015/9/8/chartex" xmlns:mc="http://schemas.openxmlformats.org/markup-compatibility/2006" xmlns:o="urn:schemas-microsoft-com:office:office" xmlns:r="http://schemas.openxmlformats.org/officeDocument/2006/relationships" xmlns:m="http://schemas.openxmlformats.org/officeDocument/2006/math" xmlns:v="urn:schemas-microsoft-com:vml" xmlns:wp14="http://schemas.microsoft.com/office/word/2010/wordprocessingDrawing" xmlns:wp="http://schemas.openxmlformats.org/drawingml/2006/wordprocessingDrawing" xmlns:w10="urn:schemas-microsoft-com:office:word" xmlns:w="http://schemas.openxmlformats.org/wordprocessingml/2006/main" xmlns:w14="http://schemas.microsoft.com/office/word/2010/wordml" xmlns:w15="http://schemas.microsoft.com/office/word/2012/wordml" xmlns:w16se="http://schemas.microsoft.com/office/word/2015/wordml/symex" xmlns:wpg="http://schemas.microsoft.com/office/word/2010/wordprocessingGroup" xmlns:wpi="http://schemas.microsoft.com/office/word/2010/wordprocessingInk" xmlns:wne="http://schemas.microsoft.com/office/word/2006/wordml" xmlns:wps="http://schemas.microsoft.com/office/word/2010/wordprocessingShape" mc:Ignorable="w14 w15 w16se wp14">
+<w:hdr xmlns:wpc="http://schemas.microsoft.com/office/word/2010/wordprocessingCanvas" xmlns:cx="http://schemas.microsoft.com/office/drawing/2014/chartex" xmlns:cx1="http://schemas.microsoft.com/office/drawing/2015/9/8/chartex" xmlns:cx2="http://schemas.microsoft.com/office/drawing/2015/10/21/chartex" xmlns:cx3="http://schemas.microsoft.com/office/drawing/2016/5/9/chartex" xmlns:cx4="http://schemas.microsoft.com/office/drawing/2016/5/10/chartex" xmlns:cx5="http://schemas.microsoft.com/office/drawing/2016/5/11/chartex" xmlns:cx6="http://schemas.microsoft.com/office/drawing/2016/5/12/chartex" xmlns:cx7="http://schemas.microsoft.com/office/drawing/2016/5/13/chartex" xmlns:cx8="http://schemas.microsoft.com/office/drawing/2016/5/14/chartex" xmlns:mc="http://schemas.openxmlformats.org/markup-compatibility/2006" xmlns:aink="http://schemas.microsoft.com/office/drawing/2016/ink" xmlns:am3d="http://schemas.microsoft.com/office/drawing/2017/model3d" xmlns:o="urn:schemas-microsoft-com:office:office" xmlns:r="http://schemas.openxmlformats.org/officeDocument/2006/relationships" xmlns:m="http://schemas.openxmlformats.org/officeDocument/2006/math" xmlns:v="urn:schemas-microsoft-com:vml" xmlns:wp14="http://schemas.microsoft.com/office/word/2010/wordprocessingDrawing" xmlns:wp="http://schemas.openxmlformats.org/drawingml/2006/wordprocessingDrawing" xmlns:w10="urn:schemas-microsoft-com:office:word" xmlns:w="http://schemas.openxmlformats.org/wordprocessingml/2006/main" xmlns:w14="http://schemas.microsoft.com/office/word/2010/wordml" xmlns:w15="http://schemas.microsoft.com/office/word/2012/wordml" xmlns:w16cex="http://schemas.microsoft.com/office/word/2018/wordml/cex" xmlns:w16cid="http://schemas.microsoft.com/office/word/2016/wordml/cid" xmlns:w16="http://schemas.microsoft.com/office/word/2018/wordml" xmlns:w16sdtdh="http://schemas.microsoft.com/office/word/2020/wordml/sdtdatahash" xmlns:w16se="http://schemas.microsoft.com/office/word/2015/wordml/symex" xmlns:wpg="http://schemas.microsoft.com/office/word/2010/wordprocessingGroup" xmlns:wpi="http://schemas.microsoft.com/office/word/2010/wordprocessingInk" xmlns:wne="http://schemas.microsoft.com/office/word/2006/wordml" xmlns:wps="http://schemas.microsoft.com/office/word/2010/wordprocessingShape" mc:Ignorable="w14 w15 w16se w16cid w16 w16cex w16sdtdh wp14">
   <w:p>
     <w:pPr>
       <w:pStyle w:val="Header"/>
@@ -1410,7 +1750,7 @@
 </file>
 
 <file path=word/numbering.xml><?xml version="1.0" encoding="utf-8"?>
-<w:numbering xmlns:wpc="http://schemas.microsoft.com/office/word/2010/wordprocessingCanvas" xmlns:cx="http://schemas.microsoft.com/office/drawing/2014/chartex" xmlns:cx1="http://schemas.microsoft.com/office/drawing/2015/9/8/chartex" xmlns:mc="http://schemas.openxmlformats.org/markup-compatibility/2006" xmlns:o="urn:schemas-microsoft-com:office:office" xmlns:r="http://schemas.openxmlformats.org/officeDocument/2006/relationships" xmlns:m="http://schemas.openxmlformats.org/officeDocument/2006/math" xmlns:v="urn:schemas-microsoft-com:vml" xmlns:wp14="http://schemas.microsoft.com/office/word/2010/wordprocessingDrawing" xmlns:wp="http://schemas.openxmlformats.org/drawingml/2006/wordprocessingDrawing" xmlns:w10="urn:schemas-microsoft-com:office:word" xmlns:w="http://schemas.openxmlformats.org/wordprocessingml/2006/main" xmlns:w14="http://schemas.microsoft.com/office/word/2010/wordml" xmlns:w15="http://schemas.microsoft.com/office/word/2012/wordml" xmlns:w16se="http://schemas.microsoft.com/office/word/2015/wordml/symex" xmlns:wpg="http://schemas.microsoft.com/office/word/2010/wordprocessingGroup" xmlns:wpi="http://schemas.microsoft.com/office/word/2010/wordprocessingInk" xmlns:wne="http://schemas.microsoft.com/office/word/2006/wordml" xmlns:wps="http://schemas.microsoft.com/office/word/2010/wordprocessingShape" mc:Ignorable="w14 w15 w16se wp14">
+<w:numbering xmlns:wpc="http://schemas.microsoft.com/office/word/2010/wordprocessingCanvas" xmlns:cx="http://schemas.microsoft.com/office/drawing/2014/chartex" xmlns:cx1="http://schemas.microsoft.com/office/drawing/2015/9/8/chartex" xmlns:cx2="http://schemas.microsoft.com/office/drawing/2015/10/21/chartex" xmlns:cx3="http://schemas.microsoft.com/office/drawing/2016/5/9/chartex" xmlns:cx4="http://schemas.microsoft.com/office/drawing/2016/5/10/chartex" xmlns:cx5="http://schemas.microsoft.com/office/drawing/2016/5/11/chartex" xmlns:cx6="http://schemas.microsoft.com/office/drawing/2016/5/12/chartex" xmlns:cx7="http://schemas.microsoft.com/office/drawing/2016/5/13/chartex" xmlns:cx8="http://schemas.microsoft.com/office/drawing/2016/5/14/chartex" xmlns:mc="http://schemas.openxmlformats.org/markup-compatibility/2006" xmlns:aink="http://schemas.microsoft.com/office/drawing/2016/ink" xmlns:am3d="http://schemas.microsoft.com/office/drawing/2017/model3d" xmlns:o="urn:schemas-microsoft-com:office:office" xmlns:r="http://schemas.openxmlformats.org/officeDocument/2006/relationships" xmlns:m="http://schemas.openxmlformats.org/officeDocument/2006/math" xmlns:v="urn:schemas-microsoft-com:vml" xmlns:wp14="http://schemas.microsoft.com/office/word/2010/wordprocessingDrawing" xmlns:wp="http://schemas.openxmlformats.org/drawingml/2006/wordprocessingDrawing" xmlns:w10="urn:schemas-microsoft-com:office:word" xmlns:w="http://schemas.openxmlformats.org/wordprocessingml/2006/main" xmlns:w14="http://schemas.microsoft.com/office/word/2010/wordml" xmlns:w15="http://schemas.microsoft.com/office/word/2012/wordml" xmlns:w16cex="http://schemas.microsoft.com/office/word/2018/wordml/cex" xmlns:w16cid="http://schemas.microsoft.com/office/word/2016/wordml/cid" xmlns:w16="http://schemas.microsoft.com/office/word/2018/wordml" xmlns:w16sdtdh="http://schemas.microsoft.com/office/word/2020/wordml/sdtdatahash" xmlns:w16se="http://schemas.microsoft.com/office/word/2015/wordml/symex" xmlns:wpg="http://schemas.microsoft.com/office/word/2010/wordprocessingGroup" xmlns:wpi="http://schemas.microsoft.com/office/word/2010/wordprocessingInk" xmlns:wne="http://schemas.microsoft.com/office/word/2006/wordml" xmlns:wps="http://schemas.microsoft.com/office/word/2010/wordprocessingShape" mc:Ignorable="w14 w15 w16se w16cid w16 w16cex w16sdtdh wp14">
   <w:abstractNum w:abstractNumId="0" w15:restartNumberingAfterBreak="0">
     <w:nsid w:val="558633A3"/>
     <w:multiLevelType w:val="hybridMultilevel"/>
@@ -1530,7 +1870,7 @@
 </file>
 
 <file path=word/styles.xml><?xml version="1.0" encoding="utf-8"?>
-<w:styles xmlns:mc="http://schemas.openxmlformats.org/markup-compatibility/2006" xmlns:r="http://schemas.openxmlformats.org/officeDocument/2006/relationships" xmlns:w="http://schemas.openxmlformats.org/wordprocessingml/2006/main" xmlns:w14="http://schemas.microsoft.com/office/word/2010/wordml" xmlns:w15="http://schemas.microsoft.com/office/word/2012/wordml" xmlns:w16se="http://schemas.microsoft.com/office/word/2015/wordml/symex" mc:Ignorable="w14 w15 w16se">
+<w:styles xmlns:mc="http://schemas.openxmlformats.org/markup-compatibility/2006" xmlns:r="http://schemas.openxmlformats.org/officeDocument/2006/relationships" xmlns:w="http://schemas.openxmlformats.org/wordprocessingml/2006/main" xmlns:w14="http://schemas.microsoft.com/office/word/2010/wordml" xmlns:w15="http://schemas.microsoft.com/office/word/2012/wordml" xmlns:w16cex="http://schemas.microsoft.com/office/word/2018/wordml/cex" xmlns:w16cid="http://schemas.microsoft.com/office/word/2016/wordml/cid" xmlns:w16="http://schemas.microsoft.com/office/word/2018/wordml" xmlns:w16sdtdh="http://schemas.microsoft.com/office/word/2020/wordml/sdtdatahash" xmlns:w16se="http://schemas.microsoft.com/office/word/2015/wordml/symex" mc:Ignorable="w14 w15 w16se w16cid w16 w16cex w16sdtdh">
   <w:docDefaults>
     <w:rPrDefault>
       <w:rPr>
@@ -1546,7 +1886,7 @@
       </w:pPr>
     </w:pPrDefault>
   </w:docDefaults>
-  <w:latentStyles w:defLockedState="0" w:defUIPriority="99" w:defSemiHidden="0" w:defUnhideWhenUsed="0" w:defQFormat="0" w:count="371">
+  <w:latentStyles w:defLockedState="0" w:defUIPriority="99" w:defSemiHidden="0" w:defUnhideWhenUsed="0" w:defQFormat="0" w:count="376">
     <w:lsdException w:name="Normal" w:uiPriority="0" w:qFormat="1"/>
     <w:lsdException w:name="heading 1" w:uiPriority="9" w:qFormat="1"/>
     <w:lsdException w:name="heading 2" w:semiHidden="1" w:uiPriority="9" w:unhideWhenUsed="1" w:qFormat="1"/>
@@ -1652,7 +1992,6 @@
     <w:lsdException w:name="HTML Sample" w:semiHidden="1" w:unhideWhenUsed="1"/>
     <w:lsdException w:name="HTML Typewriter" w:semiHidden="1" w:unhideWhenUsed="1"/>
     <w:lsdException w:name="HTML Variable" w:semiHidden="1" w:unhideWhenUsed="1"/>
-    <w:lsdException w:name="Normal Table" w:semiHidden="1" w:unhideWhenUsed="1"/>
     <w:lsdException w:name="annotation subject" w:semiHidden="1" w:unhideWhenUsed="1"/>
     <w:lsdException w:name="No List" w:semiHidden="1" w:unhideWhenUsed="1"/>
     <w:lsdException w:name="Outline List 1" w:semiHidden="1" w:unhideWhenUsed="1"/>
@@ -1695,11 +2034,8 @@
     <w:lsdException w:name="Table Contemporary" w:semiHidden="1" w:unhideWhenUsed="1"/>
     <w:lsdException w:name="Table Elegant" w:semiHidden="1" w:unhideWhenUsed="1"/>
     <w:lsdException w:name="Table Professional" w:semiHidden="1" w:unhideWhenUsed="1"/>
-    <w:lsdException w:name="Table Subtle 1" w:semiHidden="1" w:unhideWhenUsed="1"/>
     <w:lsdException w:name="Table Subtle 2" w:semiHidden="1" w:unhideWhenUsed="1"/>
     <w:lsdException w:name="Table Web 1" w:semiHidden="1" w:unhideWhenUsed="1"/>
-    <w:lsdException w:name="Table Web 2" w:semiHidden="1" w:unhideWhenUsed="1"/>
-    <w:lsdException w:name="Table Web 3" w:semiHidden="1" w:unhideWhenUsed="1"/>
     <w:lsdException w:name="Balloon Text" w:semiHidden="1" w:unhideWhenUsed="1"/>
     <w:lsdException w:name="Table Grid" w:uiPriority="39"/>
     <w:lsdException w:name="Table Theme" w:semiHidden="1" w:unhideWhenUsed="1"/>
@@ -1918,6 +2254,11 @@
     <w:lsdException w:name="List Table 5 Dark Accent 6" w:uiPriority="50"/>
     <w:lsdException w:name="List Table 6 Colorful Accent 6" w:uiPriority="51"/>
     <w:lsdException w:name="List Table 7 Colorful Accent 6" w:uiPriority="52"/>
+    <w:lsdException w:name="Mention" w:semiHidden="1" w:unhideWhenUsed="1"/>
+    <w:lsdException w:name="Smart Hyperlink" w:semiHidden="1" w:unhideWhenUsed="1"/>
+    <w:lsdException w:name="Hashtag" w:semiHidden="1" w:unhideWhenUsed="1"/>
+    <w:lsdException w:name="Unresolved Mention" w:semiHidden="1" w:unhideWhenUsed="1"/>
+    <w:lsdException w:name="Smart Link" w:semiHidden="1" w:unhideWhenUsed="1"/>
   </w:latentStyles>
   <w:style w:type="paragraph" w:default="1" w:styleId="Normal">
     <w:name w:val="Normal"/>

</xml_diff>

<commit_message>
Fix #164 - approximate date of condition
</commit_message>
<xml_diff>
--- a/docassemble/HousingCodeChecklist/data/templates/Evidence_packet.docx
+++ b/docassemble/HousingCodeChecklist/data/templates/Evidence_packet.docx
@@ -1,6 +1,6 @@
 
 <file path=word/document.xml><?xml version="1.0" encoding="utf-8"?>
-<w:document xmlns:wpc="http://schemas.microsoft.com/office/word/2010/wordprocessingCanvas" xmlns:cx="http://schemas.microsoft.com/office/drawing/2014/chartex" xmlns:cx1="http://schemas.microsoft.com/office/drawing/2015/9/8/chartex" xmlns:cx2="http://schemas.microsoft.com/office/drawing/2015/10/21/chartex" xmlns:cx3="http://schemas.microsoft.com/office/drawing/2016/5/9/chartex" xmlns:cx4="http://schemas.microsoft.com/office/drawing/2016/5/10/chartex" xmlns:cx5="http://schemas.microsoft.com/office/drawing/2016/5/11/chartex" xmlns:cx6="http://schemas.microsoft.com/office/drawing/2016/5/12/chartex" xmlns:cx7="http://schemas.microsoft.com/office/drawing/2016/5/13/chartex" xmlns:cx8="http://schemas.microsoft.com/office/drawing/2016/5/14/chartex" xmlns:mc="http://schemas.openxmlformats.org/markup-compatibility/2006" xmlns:aink="http://schemas.microsoft.com/office/drawing/2016/ink" xmlns:am3d="http://schemas.microsoft.com/office/drawing/2017/model3d" xmlns:o="urn:schemas-microsoft-com:office:office" xmlns:r="http://schemas.openxmlformats.org/officeDocument/2006/relationships" xmlns:m="http://schemas.openxmlformats.org/officeDocument/2006/math" xmlns:v="urn:schemas-microsoft-com:vml" xmlns:wp14="http://schemas.microsoft.com/office/word/2010/wordprocessingDrawing" xmlns:wp="http://schemas.openxmlformats.org/drawingml/2006/wordprocessingDrawing" xmlns:w10="urn:schemas-microsoft-com:office:word" xmlns:w="http://schemas.openxmlformats.org/wordprocessingml/2006/main" xmlns:w14="http://schemas.microsoft.com/office/word/2010/wordml" xmlns:w15="http://schemas.microsoft.com/office/word/2012/wordml" xmlns:w16cex="http://schemas.microsoft.com/office/word/2018/wordml/cex" xmlns:w16cid="http://schemas.microsoft.com/office/word/2016/wordml/cid" xmlns:w16="http://schemas.microsoft.com/office/word/2018/wordml" xmlns:w16sdtdh="http://schemas.microsoft.com/office/word/2020/wordml/sdtdatahash" xmlns:w16se="http://schemas.microsoft.com/office/word/2015/wordml/symex" xmlns:wpg="http://schemas.microsoft.com/office/word/2010/wordprocessingGroup" xmlns:wpi="http://schemas.microsoft.com/office/word/2010/wordprocessingInk" xmlns:wne="http://schemas.microsoft.com/office/word/2006/wordml" xmlns:wps="http://schemas.microsoft.com/office/word/2010/wordprocessingShape" mc:Ignorable="w14 w15 w16se w16cid w16 w16cex w16sdtdh wp14">
+<w:document xmlns:wpc="http://schemas.microsoft.com/office/word/2010/wordprocessingCanvas" xmlns:cx="http://schemas.microsoft.com/office/drawing/2014/chartex" xmlns:cx1="http://schemas.microsoft.com/office/drawing/2015/9/8/chartex" xmlns:cx2="http://schemas.microsoft.com/office/drawing/2015/10/21/chartex" xmlns:cx3="http://schemas.microsoft.com/office/drawing/2016/5/9/chartex" xmlns:cx4="http://schemas.microsoft.com/office/drawing/2016/5/10/chartex" xmlns:cx5="http://schemas.microsoft.com/office/drawing/2016/5/11/chartex" xmlns:cx6="http://schemas.microsoft.com/office/drawing/2016/5/12/chartex" xmlns:cx7="http://schemas.microsoft.com/office/drawing/2016/5/13/chartex" xmlns:cx8="http://schemas.microsoft.com/office/drawing/2016/5/14/chartex" xmlns:mc="http://schemas.openxmlformats.org/markup-compatibility/2006" xmlns:aink="http://schemas.microsoft.com/office/drawing/2016/ink" xmlns:am3d="http://schemas.microsoft.com/office/drawing/2017/model3d" xmlns:o="urn:schemas-microsoft-com:office:office" xmlns:oel="http://schemas.microsoft.com/office/2019/extlst" xmlns:r="http://schemas.openxmlformats.org/officeDocument/2006/relationships" xmlns:m="http://schemas.openxmlformats.org/officeDocument/2006/math" xmlns:v="urn:schemas-microsoft-com:vml" xmlns:wp14="http://schemas.microsoft.com/office/word/2010/wordprocessingDrawing" xmlns:wp="http://schemas.openxmlformats.org/drawingml/2006/wordprocessingDrawing" xmlns:w10="urn:schemas-microsoft-com:office:word" xmlns:w="http://schemas.openxmlformats.org/wordprocessingml/2006/main" xmlns:w14="http://schemas.microsoft.com/office/word/2010/wordml" xmlns:w15="http://schemas.microsoft.com/office/word/2012/wordml" xmlns:w16cex="http://schemas.microsoft.com/office/word/2018/wordml/cex" xmlns:w16cid="http://schemas.microsoft.com/office/word/2016/wordml/cid" xmlns:w16="http://schemas.microsoft.com/office/word/2018/wordml" xmlns:w16sdtdh="http://schemas.microsoft.com/office/word/2020/wordml/sdtdatahash" xmlns:w16se="http://schemas.microsoft.com/office/word/2015/wordml/symex" xmlns:wpg="http://schemas.microsoft.com/office/word/2010/wordprocessingGroup" xmlns:wpi="http://schemas.microsoft.com/office/word/2010/wordprocessingInk" xmlns:wne="http://schemas.microsoft.com/office/word/2006/wordml" xmlns:wps="http://schemas.microsoft.com/office/word/2010/wordprocessingShape" mc:Ignorable="w14 w15 w16se w16cid w16 w16cex w16sdtdh wp14">
   <w:body>
     <w:tbl>
       <w:tblPr>
@@ -251,8 +251,16 @@
               <w:rPr>
                 <w:rFonts w:ascii="Segoe UI" w:hAnsi="Segoe UI" w:cs="Segoe UI"/>
               </w:rPr>
-              <w:t>Prepared for {{ users</w:t>
-            </w:r>
+              <w:t xml:space="preserve">Prepared for </w:t>
+            </w:r>
+            <w:proofErr w:type="gramStart"/>
+            <w:r>
+              <w:rPr>
+                <w:rFonts w:ascii="Segoe UI" w:hAnsi="Segoe UI" w:cs="Segoe UI"/>
+              </w:rPr>
+              <w:t>{{ users</w:t>
+            </w:r>
+            <w:proofErr w:type="gramEnd"/>
             <w:r>
               <w:rPr>
                 <w:rFonts w:ascii="Segoe UI" w:hAnsi="Segoe UI" w:cs="Segoe UI"/>
@@ -276,7 +284,23 @@
                 <w:rFonts w:ascii="Segoe UI" w:hAnsi="Segoe UI" w:cs="Segoe UI"/>
                 <w:i/>
               </w:rPr>
-              <w:t>Preparada a {{ users[0] }} el {{ today() }}. Vive en {{ users[0].address.on_one_line() }}. {% endif %}</w:t>
+              <w:t xml:space="preserve">Preparada a {{ users[0] }} el {{ today() }}. Vive en </w:t>
+            </w:r>
+            <w:proofErr w:type="gramStart"/>
+            <w:r>
+              <w:rPr>
+                <w:rFonts w:ascii="Segoe UI" w:hAnsi="Segoe UI" w:cs="Segoe UI"/>
+                <w:i/>
+              </w:rPr>
+              <w:t>{{ users</w:t>
+            </w:r>
+            <w:proofErr w:type="gramEnd"/>
+            <w:r>
+              <w:rPr>
+                <w:rFonts w:ascii="Segoe UI" w:hAnsi="Segoe UI" w:cs="Segoe UI"/>
+                <w:i/>
+              </w:rPr>
+              <w:t>[0].address.on_one_line() }}. {% endif %}</w:t>
             </w:r>
           </w:p>
         </w:tc>
@@ -330,12 +354,21 @@
           <w:rFonts w:ascii="Segoe UI" w:hAnsi="Segoe UI" w:cs="Segoe UI"/>
         </w:rPr>
       </w:pPr>
+      <w:proofErr w:type="gramStart"/>
       <w:r>
         <w:rPr>
           <w:rFonts w:ascii="Segoe UI" w:hAnsi="Segoe UI" w:cs="Segoe UI"/>
           <w:b/>
         </w:rPr>
-        <w:t>{{ bad_conditions.count_conditions() }}</w:t>
+        <w:t>{{ bad</w:t>
+      </w:r>
+      <w:proofErr w:type="gramEnd"/>
+      <w:r>
+        <w:rPr>
+          <w:rFonts w:ascii="Segoe UI" w:hAnsi="Segoe UI" w:cs="Segoe UI"/>
+          <w:b/>
+        </w:rPr>
+        <w:t>_conditions.count_conditions() }}</w:t>
       </w:r>
       <w:r>
         <w:rPr>
@@ -354,7 +387,21 @@
         <w:rPr>
           <w:rFonts w:ascii="Segoe UI" w:hAnsi="Segoe UI" w:cs="Segoe UI"/>
         </w:rPr>
-        <w:t>El problema empezó: {{ tenant_repair_default_date }}</w:t>
+        <w:t xml:space="preserve">El problema empezó: </w:t>
+      </w:r>
+      <w:proofErr w:type="gramStart"/>
+      <w:r>
+        <w:rPr>
+          <w:rFonts w:ascii="Segoe UI" w:hAnsi="Segoe UI" w:cs="Segoe UI"/>
+        </w:rPr>
+        <w:t>{{ tenant</w:t>
+      </w:r>
+      <w:proofErr w:type="gramEnd"/>
+      <w:r>
+        <w:rPr>
+          <w:rFonts w:ascii="Segoe UI" w:hAnsi="Segoe UI" w:cs="Segoe UI"/>
+        </w:rPr>
+        <w:t>_repair_default_date }}</w:t>
       </w:r>
     </w:p>
     <w:p>
@@ -376,12 +423,21 @@
           <w:rFonts w:ascii="Segoe UI" w:hAnsi="Segoe UI" w:cs="Segoe UI"/>
         </w:rPr>
       </w:pPr>
+      <w:proofErr w:type="gramStart"/>
       <w:r>
         <w:rPr>
           <w:rFonts w:ascii="Segoe UI" w:hAnsi="Segoe UI" w:cs="Segoe UI"/>
           <w:b/>
         </w:rPr>
-        <w:t xml:space="preserve">{{ bad_conditions['emergency'].claims.true_values() | length }} </w:t>
+        <w:t>{{ bad</w:t>
+      </w:r>
+      <w:proofErr w:type="gramEnd"/>
+      <w:r>
+        <w:rPr>
+          <w:rFonts w:ascii="Segoe UI" w:hAnsi="Segoe UI" w:cs="Segoe UI"/>
+          <w:b/>
+        </w:rPr>
+        <w:t xml:space="preserve">_conditions['emergency'].claims.true_values() | length }} </w:t>
       </w:r>
       <w:r>
         <w:rPr>
@@ -446,12 +502,21 @@
           <w:rFonts w:ascii="Segoe UI" w:hAnsi="Segoe UI" w:cs="Segoe UI"/>
         </w:rPr>
       </w:pPr>
+      <w:proofErr w:type="gramStart"/>
       <w:r>
         <w:rPr>
           <w:rFonts w:ascii="Segoe UI" w:hAnsi="Segoe UI" w:cs="Segoe UI"/>
           <w:b/>
         </w:rPr>
-        <w:t>{{ bad_conditions.count_conditions() }}</w:t>
+        <w:t>{{ bad</w:t>
+      </w:r>
+      <w:proofErr w:type="gramEnd"/>
+      <w:r>
+        <w:rPr>
+          <w:rFonts w:ascii="Segoe UI" w:hAnsi="Segoe UI" w:cs="Segoe UI"/>
+          <w:b/>
+        </w:rPr>
+        <w:t>_conditions.count_conditions() }}</w:t>
       </w:r>
       <w:r>
         <w:rPr>
@@ -476,7 +541,21 @@
         <w:rPr>
           <w:rFonts w:ascii="Segoe UI" w:hAnsi="Segoe UI" w:cs="Segoe UI"/>
         </w:rPr>
-        <w:t>: {{ tenant_repair_default_date }}</w:t>
+        <w:t xml:space="preserve">: </w:t>
+      </w:r>
+      <w:proofErr w:type="gramStart"/>
+      <w:r>
+        <w:rPr>
+          <w:rFonts w:ascii="Segoe UI" w:hAnsi="Segoe UI" w:cs="Segoe UI"/>
+        </w:rPr>
+        <w:t>{{ tenant</w:t>
+      </w:r>
+      <w:proofErr w:type="gramEnd"/>
+      <w:r>
+        <w:rPr>
+          <w:rFonts w:ascii="Segoe UI" w:hAnsi="Segoe UI" w:cs="Segoe UI"/>
+        </w:rPr>
+        <w:t>_repair_default_date }}</w:t>
       </w:r>
     </w:p>
     <w:p>
@@ -510,12 +589,21 @@
           <w:rFonts w:ascii="Segoe UI" w:hAnsi="Segoe UI" w:cs="Segoe UI"/>
         </w:rPr>
       </w:pPr>
+      <w:proofErr w:type="gramStart"/>
       <w:r>
         <w:rPr>
           <w:rFonts w:ascii="Segoe UI" w:hAnsi="Segoe UI" w:cs="Segoe UI"/>
           <w:b/>
         </w:rPr>
-        <w:t xml:space="preserve">{{ bad_conditions['emergency'].claims.true_values() | length }} </w:t>
+        <w:t>{{ bad</w:t>
+      </w:r>
+      <w:proofErr w:type="gramEnd"/>
+      <w:r>
+        <w:rPr>
+          <w:rFonts w:ascii="Segoe UI" w:hAnsi="Segoe UI" w:cs="Segoe UI"/>
+          <w:b/>
+        </w:rPr>
+        <w:t xml:space="preserve">_conditions['emergency'].claims.true_values() | length }} </w:t>
       </w:r>
       <w:r>
         <w:rPr>
@@ -625,11 +713,19 @@
           <w:rFonts w:ascii="Segoe UI" w:hAnsi="Segoe UI" w:cs="Segoe UI"/>
         </w:rPr>
       </w:pPr>
-      <w:r>
-        <w:rPr>
-          <w:rFonts w:ascii="Segoe UI" w:hAnsi="Segoe UI" w:cs="Segoe UI"/>
-        </w:rPr>
-        <w:t>{{ category }}</w:t>
+      <w:proofErr w:type="gramStart"/>
+      <w:r>
+        <w:rPr>
+          <w:rFonts w:ascii="Segoe UI" w:hAnsi="Segoe UI" w:cs="Segoe UI"/>
+        </w:rPr>
+        <w:t>{{ category</w:t>
+      </w:r>
+      <w:proofErr w:type="gramEnd"/>
+      <w:r>
+        <w:rPr>
+          <w:rFonts w:ascii="Segoe UI" w:hAnsi="Segoe UI" w:cs="Segoe UI"/>
+        </w:rPr>
+        <w:t xml:space="preserve"> }}</w:t>
       </w:r>
     </w:p>
     <w:p>
@@ -652,9 +748,9 @@
         <w:tblLook w:val="04A0" w:firstRow="1" w:lastRow="0" w:firstColumn="1" w:lastColumn="0" w:noHBand="0" w:noVBand="1"/>
       </w:tblPr>
       <w:tblGrid>
-        <w:gridCol w:w="1617"/>
-        <w:gridCol w:w="4596"/>
-        <w:gridCol w:w="3137"/>
+        <w:gridCol w:w="1477"/>
+        <w:gridCol w:w="4160"/>
+        <w:gridCol w:w="3713"/>
       </w:tblGrid>
       <w:tr>
         <w:tc>
@@ -931,7 +1027,21 @@
               <w:rPr>
                 <w:rFonts w:ascii="Segoe UI" w:hAnsi="Segoe UI" w:cs="Segoe UI"/>
               </w:rPr>
-              <w:t>{%tr for index, row in bad_conditions[ category ].df.iterrows() %}</w:t>
+              <w:t>{%tr for index, row in bad_</w:t>
+            </w:r>
+            <w:proofErr w:type="gramStart"/>
+            <w:r>
+              <w:rPr>
+                <w:rFonts w:ascii="Segoe UI" w:hAnsi="Segoe UI" w:cs="Segoe UI"/>
+              </w:rPr>
+              <w:t>conditions[</w:t>
+            </w:r>
+            <w:proofErr w:type="gramEnd"/>
+            <w:r>
+              <w:rPr>
+                <w:rFonts w:ascii="Segoe UI" w:hAnsi="Segoe UI" w:cs="Segoe UI"/>
+              </w:rPr>
+              <w:t xml:space="preserve"> category ].df.iterrows() %}</w:t>
             </w:r>
           </w:p>
         </w:tc>
@@ -1019,25 +1129,42 @@
                 <w:b/>
               </w:rPr>
             </w:pPr>
-            <w:r>
-              <w:rPr>
-                <w:rFonts w:ascii="Segoe UI" w:hAnsi="Segoe UI" w:cs="Segoe UI"/>
-                <w:b/>
-              </w:rPr>
-              <w:t>{{ row['Interview description'] }}</w:t>
-            </w:r>
-          </w:p>
-          <w:p>
-            <w:pPr>
-              <w:rPr>
-                <w:rFonts w:ascii="Segoe UI" w:hAnsi="Segoe UI" w:cs="Segoe UI"/>
-              </w:rPr>
-            </w:pPr>
-            <w:r>
-              <w:rPr>
-                <w:rFonts w:ascii="Segoe UI" w:hAnsi="Segoe UI" w:cs="Segoe UI"/>
-              </w:rPr>
-              <w:t>{{ row['</w:t>
+            <w:proofErr w:type="gramStart"/>
+            <w:r>
+              <w:rPr>
+                <w:rFonts w:ascii="Segoe UI" w:hAnsi="Segoe UI" w:cs="Segoe UI"/>
+                <w:b/>
+              </w:rPr>
+              <w:t>{{ row</w:t>
+            </w:r>
+            <w:proofErr w:type="gramEnd"/>
+            <w:r>
+              <w:rPr>
+                <w:rFonts w:ascii="Segoe UI" w:hAnsi="Segoe UI" w:cs="Segoe UI"/>
+                <w:b/>
+              </w:rPr>
+              <w:t>['Interview description'] }}</w:t>
+            </w:r>
+          </w:p>
+          <w:p>
+            <w:pPr>
+              <w:rPr>
+                <w:rFonts w:ascii="Segoe UI" w:hAnsi="Segoe UI" w:cs="Segoe UI"/>
+              </w:rPr>
+            </w:pPr>
+            <w:proofErr w:type="gramStart"/>
+            <w:r>
+              <w:rPr>
+                <w:rFonts w:ascii="Segoe UI" w:hAnsi="Segoe UI" w:cs="Segoe UI"/>
+              </w:rPr>
+              <w:t>{{ row</w:t>
+            </w:r>
+            <w:proofErr w:type="gramEnd"/>
+            <w:r>
+              <w:rPr>
+                <w:rFonts w:ascii="Segoe UI" w:hAnsi="Segoe UI" w:cs="Segoe UI"/>
+              </w:rPr>
+              <w:t>['</w:t>
             </w:r>
             <w:r>
               <w:rPr>
@@ -1058,18 +1185,20 @@
                 <w:rFonts w:ascii="Segoe UI" w:hAnsi="Segoe UI" w:cs="Segoe UI"/>
               </w:rPr>
             </w:pPr>
-            <w:r>
-              <w:rPr>
-                <w:rFonts w:ascii="Segoe UI" w:hAnsi="Segoe UI" w:cs="Segoe UI"/>
-              </w:rPr>
-              <w:t xml:space="preserve">{{ bad_conditions[ category </w:t>
-            </w:r>
+            <w:proofErr w:type="gramStart"/>
             <w:r>
               <w:rPr>
                 <w:rFonts w:ascii="Segoe UI" w:hAnsi="Segoe UI" w:cs="Segoe UI"/>
               </w:rPr>
               <w:lastRenderedPageBreak/>
-              <w:t>].details[ index ].description }}</w:t>
+              <w:t>{{ bad</w:t>
+            </w:r>
+            <w:proofErr w:type="gramEnd"/>
+            <w:r>
+              <w:rPr>
+                <w:rFonts w:ascii="Segoe UI" w:hAnsi="Segoe UI" w:cs="Segoe UI"/>
+              </w:rPr>
+              <w:t>_conditions[ category ].details[ index ].description }}</w:t>
             </w:r>
           </w:p>
         </w:tc>
@@ -1088,7 +1217,21 @@
                 <w:rFonts w:ascii="Segoe UI" w:hAnsi="Segoe UI" w:cs="Segoe UI"/>
               </w:rPr>
               <w:lastRenderedPageBreak/>
-              <w:t>{% if bad_conditions[category].details[index].condition_existed_at_start %}</w:t>
+              <w:t>{% if bad_conditions[category</w:t>
+            </w:r>
+            <w:proofErr w:type="gramStart"/>
+            <w:r>
+              <w:rPr>
+                <w:rFonts w:ascii="Segoe UI" w:hAnsi="Segoe UI" w:cs="Segoe UI"/>
+              </w:rPr>
+              <w:t>].details</w:t>
+            </w:r>
+            <w:proofErr w:type="gramEnd"/>
+            <w:r>
+              <w:rPr>
+                <w:rFonts w:ascii="Segoe UI" w:hAnsi="Segoe UI" w:cs="Segoe UI"/>
+              </w:rPr>
+              <w:t>[index].condition_existed_at_start %}</w:t>
             </w:r>
           </w:p>
           <w:p>
@@ -1127,13 +1270,22 @@
               <w:rPr>
                 <w:rFonts w:ascii="Segoe UI" w:hAnsi="Segoe UI" w:cs="Segoe UI"/>
               </w:rPr>
+              <w:lastRenderedPageBreak/>
               <w:t xml:space="preserve">El problema comenzó en o </w:t>
             </w:r>
-            <w:r>
-              <w:rPr>
-                <w:rFonts w:ascii="Segoe UI" w:hAnsi="Segoe UI" w:cs="Segoe UI"/>
-              </w:rPr>
-              <w:t>{{ bad_conditions[category].details[index].start_date }}</w:t>
+            <w:proofErr w:type="gramStart"/>
+            <w:r>
+              <w:rPr>
+                <w:rFonts w:ascii="Segoe UI" w:hAnsi="Segoe UI" w:cs="Segoe UI"/>
+              </w:rPr>
+              <w:t>{{ bad</w:t>
+            </w:r>
+            <w:proofErr w:type="gramEnd"/>
+            <w:r>
+              <w:rPr>
+                <w:rFonts w:ascii="Segoe UI" w:hAnsi="Segoe UI" w:cs="Segoe UI"/>
+              </w:rPr>
+              <w:t>_conditions[category].details[index].start_date }}</w:t>
             </w:r>
           </w:p>
           <w:p>
@@ -1159,8 +1311,21 @@
               <w:rPr>
                 <w:rFonts w:ascii="Segoe UI" w:hAnsi="Segoe UI" w:cs="Segoe UI"/>
               </w:rPr>
-              <w:lastRenderedPageBreak/>
-              <w:t>{% if bad_conditions[category].details[index].condition_ended %}</w:t>
+              <w:t>{% if bad_conditions[category</w:t>
+            </w:r>
+            <w:proofErr w:type="gramStart"/>
+            <w:r>
+              <w:rPr>
+                <w:rFonts w:ascii="Segoe UI" w:hAnsi="Segoe UI" w:cs="Segoe UI"/>
+              </w:rPr>
+              <w:t>].details</w:t>
+            </w:r>
+            <w:proofErr w:type="gramEnd"/>
+            <w:r>
+              <w:rPr>
+                <w:rFonts w:ascii="Segoe UI" w:hAnsi="Segoe UI" w:cs="Segoe UI"/>
+              </w:rPr>
+              <w:t>[index].condition_ended %}</w:t>
             </w:r>
           </w:p>
           <w:p>
@@ -1175,11 +1340,19 @@
               </w:rPr>
               <w:t xml:space="preserve">El problema duró hasta al menos </w:t>
             </w:r>
-            <w:r>
-              <w:rPr>
-                <w:rFonts w:ascii="Segoe UI" w:hAnsi="Segoe UI" w:cs="Segoe UI"/>
-              </w:rPr>
-              <w:t>{{ bad_conditions[category].details[index].end_date }}</w:t>
+            <w:proofErr w:type="gramStart"/>
+            <w:r>
+              <w:rPr>
+                <w:rFonts w:ascii="Segoe UI" w:hAnsi="Segoe UI" w:cs="Segoe UI"/>
+              </w:rPr>
+              <w:t>{{ bad</w:t>
+            </w:r>
+            <w:proofErr w:type="gramEnd"/>
+            <w:r>
+              <w:rPr>
+                <w:rFonts w:ascii="Segoe UI" w:hAnsi="Segoe UI" w:cs="Segoe UI"/>
+              </w:rPr>
+              <w:t>_conditions[category].details[index].end_date }}</w:t>
             </w:r>
           </w:p>
           <w:p>
@@ -1217,20 +1390,54 @@
               <w:rPr>
                 <w:rFonts w:ascii="Segoe UI" w:hAnsi="Segoe UI" w:cs="Segoe UI"/>
               </w:rPr>
-              <w:t xml:space="preserve"> if bad_conditions[category].details[index].files %}</w:t>
-            </w:r>
-          </w:p>
-          <w:p>
-            <w:pPr>
-              <w:rPr>
-                <w:rFonts w:ascii="Segoe UI" w:hAnsi="Segoe UI" w:cs="Segoe UI"/>
-              </w:rPr>
-            </w:pPr>
-            <w:r>
-              <w:rPr>
-                <w:rFonts w:ascii="Segoe UI" w:hAnsi="Segoe UI" w:cs="Segoe UI"/>
-              </w:rPr>
-              <w:t>{{ bad_conditions[ category ].details[index].files }}</w:t>
+              <w:t xml:space="preserve"> if bad_conditions[category</w:t>
+            </w:r>
+            <w:proofErr w:type="gramStart"/>
+            <w:r>
+              <w:rPr>
+                <w:rFonts w:ascii="Segoe UI" w:hAnsi="Segoe UI" w:cs="Segoe UI"/>
+              </w:rPr>
+              <w:t>].details</w:t>
+            </w:r>
+            <w:proofErr w:type="gramEnd"/>
+            <w:r>
+              <w:rPr>
+                <w:rFonts w:ascii="Segoe UI" w:hAnsi="Segoe UI" w:cs="Segoe UI"/>
+              </w:rPr>
+              <w:t>[index].</w:t>
+            </w:r>
+            <w:r>
+              <w:rPr>
+                <w:rFonts w:ascii="Segoe UI" w:hAnsi="Segoe UI" w:cs="Segoe UI"/>
+              </w:rPr>
+              <w:t>has_file_to_upload</w:t>
+            </w:r>
+            <w:r>
+              <w:rPr>
+                <w:rFonts w:ascii="Segoe UI" w:hAnsi="Segoe UI" w:cs="Segoe UI"/>
+              </w:rPr>
+              <w:t xml:space="preserve"> %}</w:t>
+            </w:r>
+          </w:p>
+          <w:p>
+            <w:pPr>
+              <w:rPr>
+                <w:rFonts w:ascii="Segoe UI" w:hAnsi="Segoe UI" w:cs="Segoe UI"/>
+              </w:rPr>
+            </w:pPr>
+            <w:proofErr w:type="gramStart"/>
+            <w:r>
+              <w:rPr>
+                <w:rFonts w:ascii="Segoe UI" w:hAnsi="Segoe UI" w:cs="Segoe UI"/>
+              </w:rPr>
+              <w:t>{{ bad</w:t>
+            </w:r>
+            <w:proofErr w:type="gramEnd"/>
+            <w:r>
+              <w:rPr>
+                <w:rFonts w:ascii="Segoe UI" w:hAnsi="Segoe UI" w:cs="Segoe UI"/>
+              </w:rPr>
+              <w:t>_conditions[ category ].details[index].files }}</w:t>
             </w:r>
           </w:p>
           <w:p>
@@ -1311,25 +1518,42 @@
                 <w:rFonts w:ascii="Segoe UI" w:hAnsi="Segoe UI" w:cs="Segoe UI"/>
               </w:rPr>
             </w:pPr>
-            <w:r>
-              <w:rPr>
-                <w:rFonts w:ascii="Segoe UI" w:hAnsi="Segoe UI" w:cs="Segoe UI"/>
-                <w:b/>
-              </w:rPr>
-              <w:t>{{ row['Interview description'] }}</w:t>
-            </w:r>
-          </w:p>
-          <w:p>
-            <w:pPr>
-              <w:rPr>
-                <w:rFonts w:ascii="Segoe UI" w:hAnsi="Segoe UI" w:cs="Segoe UI"/>
-              </w:rPr>
-            </w:pPr>
-            <w:r>
-              <w:rPr>
-                <w:rFonts w:ascii="Segoe UI" w:hAnsi="Segoe UI" w:cs="Segoe UI"/>
-              </w:rPr>
-              <w:t>{{ bad_conditions[ category ].details[ index ].description }}</w:t>
+            <w:proofErr w:type="gramStart"/>
+            <w:r>
+              <w:rPr>
+                <w:rFonts w:ascii="Segoe UI" w:hAnsi="Segoe UI" w:cs="Segoe UI"/>
+                <w:b/>
+              </w:rPr>
+              <w:t>{{ row</w:t>
+            </w:r>
+            <w:proofErr w:type="gramEnd"/>
+            <w:r>
+              <w:rPr>
+                <w:rFonts w:ascii="Segoe UI" w:hAnsi="Segoe UI" w:cs="Segoe UI"/>
+                <w:b/>
+              </w:rPr>
+              <w:t>['Interview description'] }}</w:t>
+            </w:r>
+          </w:p>
+          <w:p>
+            <w:pPr>
+              <w:rPr>
+                <w:rFonts w:ascii="Segoe UI" w:hAnsi="Segoe UI" w:cs="Segoe UI"/>
+              </w:rPr>
+            </w:pPr>
+            <w:proofErr w:type="gramStart"/>
+            <w:r>
+              <w:rPr>
+                <w:rFonts w:ascii="Segoe UI" w:hAnsi="Segoe UI" w:cs="Segoe UI"/>
+              </w:rPr>
+              <w:t>{{ bad</w:t>
+            </w:r>
+            <w:proofErr w:type="gramEnd"/>
+            <w:r>
+              <w:rPr>
+                <w:rFonts w:ascii="Segoe UI" w:hAnsi="Segoe UI" w:cs="Segoe UI"/>
+              </w:rPr>
+              <w:t>_conditions[ category ].details[ index ].description }}</w:t>
             </w:r>
           </w:p>
         </w:tc>
@@ -1347,7 +1571,21 @@
               <w:rPr>
                 <w:rFonts w:ascii="Segoe UI" w:hAnsi="Segoe UI" w:cs="Segoe UI"/>
               </w:rPr>
-              <w:t>{% if bad_conditions[category].details[index].condition_existed_at_start %}</w:t>
+              <w:t>{% if bad_conditions[category</w:t>
+            </w:r>
+            <w:proofErr w:type="gramStart"/>
+            <w:r>
+              <w:rPr>
+                <w:rFonts w:ascii="Segoe UI" w:hAnsi="Segoe UI" w:cs="Segoe UI"/>
+              </w:rPr>
+              <w:t>].details</w:t>
+            </w:r>
+            <w:proofErr w:type="gramEnd"/>
+            <w:r>
+              <w:rPr>
+                <w:rFonts w:ascii="Segoe UI" w:hAnsi="Segoe UI" w:cs="Segoe UI"/>
+              </w:rPr>
+              <w:t>[index].condition_existed_at_start %}</w:t>
             </w:r>
           </w:p>
           <w:p>
@@ -1386,7 +1624,21 @@
               <w:rPr>
                 <w:rFonts w:ascii="Segoe UI" w:hAnsi="Segoe UI" w:cs="Segoe UI"/>
               </w:rPr>
-              <w:t>Problem began on or near {{ bad_conditions[category].details[index].start_date }}</w:t>
+              <w:t xml:space="preserve">Problem began on or near </w:t>
+            </w:r>
+            <w:proofErr w:type="gramStart"/>
+            <w:r>
+              <w:rPr>
+                <w:rFonts w:ascii="Segoe UI" w:hAnsi="Segoe UI" w:cs="Segoe UI"/>
+              </w:rPr>
+              <w:t>{{ bad</w:t>
+            </w:r>
+            <w:proofErr w:type="gramEnd"/>
+            <w:r>
+              <w:rPr>
+                <w:rFonts w:ascii="Segoe UI" w:hAnsi="Segoe UI" w:cs="Segoe UI"/>
+              </w:rPr>
+              <w:t>_conditions[category].details[index].start_date }}</w:t>
             </w:r>
           </w:p>
           <w:p>
@@ -1412,20 +1664,48 @@
               <w:rPr>
                 <w:rFonts w:ascii="Segoe UI" w:hAnsi="Segoe UI" w:cs="Segoe UI"/>
               </w:rPr>
-              <w:t>{% if bad_conditions[category].details[index].condition_ended %}</w:t>
-            </w:r>
-          </w:p>
-          <w:p>
-            <w:pPr>
-              <w:rPr>
-                <w:rFonts w:ascii="Segoe UI" w:hAnsi="Segoe UI" w:cs="Segoe UI"/>
-              </w:rPr>
-            </w:pPr>
-            <w:r>
-              <w:rPr>
-                <w:rFonts w:ascii="Segoe UI" w:hAnsi="Segoe UI" w:cs="Segoe UI"/>
-              </w:rPr>
-              <w:t>Problem lasted until at least {{ bad_conditions[category].details[index].end_date }}</w:t>
+              <w:t>{% if bad_conditions[category</w:t>
+            </w:r>
+            <w:proofErr w:type="gramStart"/>
+            <w:r>
+              <w:rPr>
+                <w:rFonts w:ascii="Segoe UI" w:hAnsi="Segoe UI" w:cs="Segoe UI"/>
+              </w:rPr>
+              <w:t>].details</w:t>
+            </w:r>
+            <w:proofErr w:type="gramEnd"/>
+            <w:r>
+              <w:rPr>
+                <w:rFonts w:ascii="Segoe UI" w:hAnsi="Segoe UI" w:cs="Segoe UI"/>
+              </w:rPr>
+              <w:t>[index].condition_ended %}</w:t>
+            </w:r>
+          </w:p>
+          <w:p>
+            <w:pPr>
+              <w:rPr>
+                <w:rFonts w:ascii="Segoe UI" w:hAnsi="Segoe UI" w:cs="Segoe UI"/>
+              </w:rPr>
+            </w:pPr>
+            <w:r>
+              <w:rPr>
+                <w:rFonts w:ascii="Segoe UI" w:hAnsi="Segoe UI" w:cs="Segoe UI"/>
+              </w:rPr>
+              <w:t xml:space="preserve">Problem lasted until at least </w:t>
+            </w:r>
+            <w:proofErr w:type="gramStart"/>
+            <w:r>
+              <w:rPr>
+                <w:rFonts w:ascii="Segoe UI" w:hAnsi="Segoe UI" w:cs="Segoe UI"/>
+              </w:rPr>
+              <w:t>{{ bad</w:t>
+            </w:r>
+            <w:proofErr w:type="gramEnd"/>
+            <w:r>
+              <w:rPr>
+                <w:rFonts w:ascii="Segoe UI" w:hAnsi="Segoe UI" w:cs="Segoe UI"/>
+              </w:rPr>
+              <w:t>_conditions[category].details[index].end_date }}</w:t>
             </w:r>
           </w:p>
           <w:p>
@@ -1456,13 +1736,27 @@
               <w:rPr>
                 <w:rFonts w:ascii="Segoe UI" w:hAnsi="Segoe UI" w:cs="Segoe UI"/>
               </w:rPr>
-              <w:t>{%</w:t>
-            </w:r>
-            <w:r>
-              <w:rPr>
-                <w:rFonts w:ascii="Segoe UI" w:hAnsi="Segoe UI" w:cs="Segoe UI"/>
-              </w:rPr>
-              <w:t xml:space="preserve"> if bad_conditions[category].details[index].files %}{{ bad_conditions[ category ].details[index].files }}{% endif %}</w:t>
+              <w:t>{% if bad_conditions[category</w:t>
+            </w:r>
+            <w:proofErr w:type="gramStart"/>
+            <w:r>
+              <w:rPr>
+                <w:rFonts w:ascii="Segoe UI" w:hAnsi="Segoe UI" w:cs="Segoe UI"/>
+              </w:rPr>
+              <w:t>].details</w:t>
+            </w:r>
+            <w:proofErr w:type="gramEnd"/>
+            <w:r>
+              <w:rPr>
+                <w:rFonts w:ascii="Segoe UI" w:hAnsi="Segoe UI" w:cs="Segoe UI"/>
+              </w:rPr>
+              <w:t>[index].has_file_to_upload %}</w:t>
+            </w:r>
+            <w:r>
+              <w:rPr>
+                <w:rFonts w:ascii="Segoe UI" w:hAnsi="Segoe UI" w:cs="Segoe UI"/>
+              </w:rPr>
+              <w:t>{{ bad_conditions[ category ].details[index].files }}{% endif %}</w:t>
             </w:r>
           </w:p>
         </w:tc>
@@ -1597,7 +1891,7 @@
 </file>
 
 <file path=word/endnotes.xml><?xml version="1.0" encoding="utf-8"?>
-<w:endnotes xmlns:wpc="http://schemas.microsoft.com/office/word/2010/wordprocessingCanvas" xmlns:cx="http://schemas.microsoft.com/office/drawing/2014/chartex" xmlns:cx1="http://schemas.microsoft.com/office/drawing/2015/9/8/chartex" xmlns:cx2="http://schemas.microsoft.com/office/drawing/2015/10/21/chartex" xmlns:cx3="http://schemas.microsoft.com/office/drawing/2016/5/9/chartex" xmlns:cx4="http://schemas.microsoft.com/office/drawing/2016/5/10/chartex" xmlns:cx5="http://schemas.microsoft.com/office/drawing/2016/5/11/chartex" xmlns:cx6="http://schemas.microsoft.com/office/drawing/2016/5/12/chartex" xmlns:cx7="http://schemas.microsoft.com/office/drawing/2016/5/13/chartex" xmlns:cx8="http://schemas.microsoft.com/office/drawing/2016/5/14/chartex" xmlns:mc="http://schemas.openxmlformats.org/markup-compatibility/2006" xmlns:aink="http://schemas.microsoft.com/office/drawing/2016/ink" xmlns:am3d="http://schemas.microsoft.com/office/drawing/2017/model3d" xmlns:o="urn:schemas-microsoft-com:office:office" xmlns:r="http://schemas.openxmlformats.org/officeDocument/2006/relationships" xmlns:m="http://schemas.openxmlformats.org/officeDocument/2006/math" xmlns:v="urn:schemas-microsoft-com:vml" xmlns:wp14="http://schemas.microsoft.com/office/word/2010/wordprocessingDrawing" xmlns:wp="http://schemas.openxmlformats.org/drawingml/2006/wordprocessingDrawing" xmlns:w10="urn:schemas-microsoft-com:office:word" xmlns:w="http://schemas.openxmlformats.org/wordprocessingml/2006/main" xmlns:w14="http://schemas.microsoft.com/office/word/2010/wordml" xmlns:w15="http://schemas.microsoft.com/office/word/2012/wordml" xmlns:w16cex="http://schemas.microsoft.com/office/word/2018/wordml/cex" xmlns:w16cid="http://schemas.microsoft.com/office/word/2016/wordml/cid" xmlns:w16="http://schemas.microsoft.com/office/word/2018/wordml" xmlns:w16sdtdh="http://schemas.microsoft.com/office/word/2020/wordml/sdtdatahash" xmlns:w16se="http://schemas.microsoft.com/office/word/2015/wordml/symex" xmlns:wpg="http://schemas.microsoft.com/office/word/2010/wordprocessingGroup" xmlns:wpi="http://schemas.microsoft.com/office/word/2010/wordprocessingInk" xmlns:wne="http://schemas.microsoft.com/office/word/2006/wordml" xmlns:wps="http://schemas.microsoft.com/office/word/2010/wordprocessingShape" mc:Ignorable="w14 w15 w16se w16cid w16 w16cex w16sdtdh wp14">
+<w:endnotes xmlns:wpc="http://schemas.microsoft.com/office/word/2010/wordprocessingCanvas" xmlns:cx="http://schemas.microsoft.com/office/drawing/2014/chartex" xmlns:cx1="http://schemas.microsoft.com/office/drawing/2015/9/8/chartex" xmlns:cx2="http://schemas.microsoft.com/office/drawing/2015/10/21/chartex" xmlns:cx3="http://schemas.microsoft.com/office/drawing/2016/5/9/chartex" xmlns:cx4="http://schemas.microsoft.com/office/drawing/2016/5/10/chartex" xmlns:cx5="http://schemas.microsoft.com/office/drawing/2016/5/11/chartex" xmlns:cx6="http://schemas.microsoft.com/office/drawing/2016/5/12/chartex" xmlns:cx7="http://schemas.microsoft.com/office/drawing/2016/5/13/chartex" xmlns:cx8="http://schemas.microsoft.com/office/drawing/2016/5/14/chartex" xmlns:mc="http://schemas.openxmlformats.org/markup-compatibility/2006" xmlns:aink="http://schemas.microsoft.com/office/drawing/2016/ink" xmlns:am3d="http://schemas.microsoft.com/office/drawing/2017/model3d" xmlns:o="urn:schemas-microsoft-com:office:office" xmlns:oel="http://schemas.microsoft.com/office/2019/extlst" xmlns:r="http://schemas.openxmlformats.org/officeDocument/2006/relationships" xmlns:m="http://schemas.openxmlformats.org/officeDocument/2006/math" xmlns:v="urn:schemas-microsoft-com:vml" xmlns:wp14="http://schemas.microsoft.com/office/word/2010/wordprocessingDrawing" xmlns:wp="http://schemas.openxmlformats.org/drawingml/2006/wordprocessingDrawing" xmlns:w10="urn:schemas-microsoft-com:office:word" xmlns:w="http://schemas.openxmlformats.org/wordprocessingml/2006/main" xmlns:w14="http://schemas.microsoft.com/office/word/2010/wordml" xmlns:w15="http://schemas.microsoft.com/office/word/2012/wordml" xmlns:w16cex="http://schemas.microsoft.com/office/word/2018/wordml/cex" xmlns:w16cid="http://schemas.microsoft.com/office/word/2016/wordml/cid" xmlns:w16="http://schemas.microsoft.com/office/word/2018/wordml" xmlns:w16sdtdh="http://schemas.microsoft.com/office/word/2020/wordml/sdtdatahash" xmlns:w16se="http://schemas.microsoft.com/office/word/2015/wordml/symex" xmlns:wpg="http://schemas.microsoft.com/office/word/2010/wordprocessingGroup" xmlns:wpi="http://schemas.microsoft.com/office/word/2010/wordprocessingInk" xmlns:wne="http://schemas.microsoft.com/office/word/2006/wordml" xmlns:wps="http://schemas.microsoft.com/office/word/2010/wordprocessingShape" mc:Ignorable="w14 w15 w16se w16cid w16 w16cex w16sdtdh wp14">
   <w:endnote w:type="separator" w:id="-1">
     <w:p>
       <w:pPr>
@@ -1622,7 +1916,7 @@
 </file>
 
 <file path=word/footer1.xml><?xml version="1.0" encoding="utf-8"?>
-<w:ftr xmlns:wpc="http://schemas.microsoft.com/office/word/2010/wordprocessingCanvas" xmlns:cx="http://schemas.microsoft.com/office/drawing/2014/chartex" xmlns:cx1="http://schemas.microsoft.com/office/drawing/2015/9/8/chartex" xmlns:cx2="http://schemas.microsoft.com/office/drawing/2015/10/21/chartex" xmlns:cx3="http://schemas.microsoft.com/office/drawing/2016/5/9/chartex" xmlns:cx4="http://schemas.microsoft.com/office/drawing/2016/5/10/chartex" xmlns:cx5="http://schemas.microsoft.com/office/drawing/2016/5/11/chartex" xmlns:cx6="http://schemas.microsoft.com/office/drawing/2016/5/12/chartex" xmlns:cx7="http://schemas.microsoft.com/office/drawing/2016/5/13/chartex" xmlns:cx8="http://schemas.microsoft.com/office/drawing/2016/5/14/chartex" xmlns:mc="http://schemas.openxmlformats.org/markup-compatibility/2006" xmlns:aink="http://schemas.microsoft.com/office/drawing/2016/ink" xmlns:am3d="http://schemas.microsoft.com/office/drawing/2017/model3d" xmlns:o="urn:schemas-microsoft-com:office:office" xmlns:r="http://schemas.openxmlformats.org/officeDocument/2006/relationships" xmlns:m="http://schemas.openxmlformats.org/officeDocument/2006/math" xmlns:v="urn:schemas-microsoft-com:vml" xmlns:wp14="http://schemas.microsoft.com/office/word/2010/wordprocessingDrawing" xmlns:wp="http://schemas.openxmlformats.org/drawingml/2006/wordprocessingDrawing" xmlns:w10="urn:schemas-microsoft-com:office:word" xmlns:w="http://schemas.openxmlformats.org/wordprocessingml/2006/main" xmlns:w14="http://schemas.microsoft.com/office/word/2010/wordml" xmlns:w15="http://schemas.microsoft.com/office/word/2012/wordml" xmlns:w16cex="http://schemas.microsoft.com/office/word/2018/wordml/cex" xmlns:w16cid="http://schemas.microsoft.com/office/word/2016/wordml/cid" xmlns:w16="http://schemas.microsoft.com/office/word/2018/wordml" xmlns:w16sdtdh="http://schemas.microsoft.com/office/word/2020/wordml/sdtdatahash" xmlns:w16se="http://schemas.microsoft.com/office/word/2015/wordml/symex" xmlns:wpg="http://schemas.microsoft.com/office/word/2010/wordprocessingGroup" xmlns:wpi="http://schemas.microsoft.com/office/word/2010/wordprocessingInk" xmlns:wne="http://schemas.microsoft.com/office/word/2006/wordml" xmlns:wps="http://schemas.microsoft.com/office/word/2010/wordprocessingShape" mc:Ignorable="w14 w15 w16se w16cid w16 w16cex w16sdtdh wp14">
+<w:ftr xmlns:wpc="http://schemas.microsoft.com/office/word/2010/wordprocessingCanvas" xmlns:cx="http://schemas.microsoft.com/office/drawing/2014/chartex" xmlns:cx1="http://schemas.microsoft.com/office/drawing/2015/9/8/chartex" xmlns:cx2="http://schemas.microsoft.com/office/drawing/2015/10/21/chartex" xmlns:cx3="http://schemas.microsoft.com/office/drawing/2016/5/9/chartex" xmlns:cx4="http://schemas.microsoft.com/office/drawing/2016/5/10/chartex" xmlns:cx5="http://schemas.microsoft.com/office/drawing/2016/5/11/chartex" xmlns:cx6="http://schemas.microsoft.com/office/drawing/2016/5/12/chartex" xmlns:cx7="http://schemas.microsoft.com/office/drawing/2016/5/13/chartex" xmlns:cx8="http://schemas.microsoft.com/office/drawing/2016/5/14/chartex" xmlns:mc="http://schemas.openxmlformats.org/markup-compatibility/2006" xmlns:aink="http://schemas.microsoft.com/office/drawing/2016/ink" xmlns:am3d="http://schemas.microsoft.com/office/drawing/2017/model3d" xmlns:o="urn:schemas-microsoft-com:office:office" xmlns:oel="http://schemas.microsoft.com/office/2019/extlst" xmlns:r="http://schemas.openxmlformats.org/officeDocument/2006/relationships" xmlns:m="http://schemas.openxmlformats.org/officeDocument/2006/math" xmlns:v="urn:schemas-microsoft-com:vml" xmlns:wp14="http://schemas.microsoft.com/office/word/2010/wordprocessingDrawing" xmlns:wp="http://schemas.openxmlformats.org/drawingml/2006/wordprocessingDrawing" xmlns:w10="urn:schemas-microsoft-com:office:word" xmlns:w="http://schemas.openxmlformats.org/wordprocessingml/2006/main" xmlns:w14="http://schemas.microsoft.com/office/word/2010/wordml" xmlns:w15="http://schemas.microsoft.com/office/word/2012/wordml" xmlns:w16cex="http://schemas.microsoft.com/office/word/2018/wordml/cex" xmlns:w16cid="http://schemas.microsoft.com/office/word/2016/wordml/cid" xmlns:w16="http://schemas.microsoft.com/office/word/2018/wordml" xmlns:w16sdtdh="http://schemas.microsoft.com/office/word/2020/wordml/sdtdatahash" xmlns:w16se="http://schemas.microsoft.com/office/word/2015/wordml/symex" xmlns:wpg="http://schemas.microsoft.com/office/word/2010/wordprocessingGroup" xmlns:wpi="http://schemas.microsoft.com/office/word/2010/wordprocessingInk" xmlns:wne="http://schemas.microsoft.com/office/word/2006/wordml" xmlns:wps="http://schemas.microsoft.com/office/word/2010/wordprocessingShape" mc:Ignorable="w14 w15 w16se w16cid w16 w16cex w16sdtdh wp14">
   <w:p>
     <w:pPr>
       <w:pStyle w:val="Footer"/>
@@ -1707,7 +2001,7 @@
 </file>
 
 <file path=word/footnotes.xml><?xml version="1.0" encoding="utf-8"?>
-<w:footnotes xmlns:wpc="http://schemas.microsoft.com/office/word/2010/wordprocessingCanvas" xmlns:cx="http://schemas.microsoft.com/office/drawing/2014/chartex" xmlns:cx1="http://schemas.microsoft.com/office/drawing/2015/9/8/chartex" xmlns:cx2="http://schemas.microsoft.com/office/drawing/2015/10/21/chartex" xmlns:cx3="http://schemas.microsoft.com/office/drawing/2016/5/9/chartex" xmlns:cx4="http://schemas.microsoft.com/office/drawing/2016/5/10/chartex" xmlns:cx5="http://schemas.microsoft.com/office/drawing/2016/5/11/chartex" xmlns:cx6="http://schemas.microsoft.com/office/drawing/2016/5/12/chartex" xmlns:cx7="http://schemas.microsoft.com/office/drawing/2016/5/13/chartex" xmlns:cx8="http://schemas.microsoft.com/office/drawing/2016/5/14/chartex" xmlns:mc="http://schemas.openxmlformats.org/markup-compatibility/2006" xmlns:aink="http://schemas.microsoft.com/office/drawing/2016/ink" xmlns:am3d="http://schemas.microsoft.com/office/drawing/2017/model3d" xmlns:o="urn:schemas-microsoft-com:office:office" xmlns:r="http://schemas.openxmlformats.org/officeDocument/2006/relationships" xmlns:m="http://schemas.openxmlformats.org/officeDocument/2006/math" xmlns:v="urn:schemas-microsoft-com:vml" xmlns:wp14="http://schemas.microsoft.com/office/word/2010/wordprocessingDrawing" xmlns:wp="http://schemas.openxmlformats.org/drawingml/2006/wordprocessingDrawing" xmlns:w10="urn:schemas-microsoft-com:office:word" xmlns:w="http://schemas.openxmlformats.org/wordprocessingml/2006/main" xmlns:w14="http://schemas.microsoft.com/office/word/2010/wordml" xmlns:w15="http://schemas.microsoft.com/office/word/2012/wordml" xmlns:w16cex="http://schemas.microsoft.com/office/word/2018/wordml/cex" xmlns:w16cid="http://schemas.microsoft.com/office/word/2016/wordml/cid" xmlns:w16="http://schemas.microsoft.com/office/word/2018/wordml" xmlns:w16sdtdh="http://schemas.microsoft.com/office/word/2020/wordml/sdtdatahash" xmlns:w16se="http://schemas.microsoft.com/office/word/2015/wordml/symex" xmlns:wpg="http://schemas.microsoft.com/office/word/2010/wordprocessingGroup" xmlns:wpi="http://schemas.microsoft.com/office/word/2010/wordprocessingInk" xmlns:wne="http://schemas.microsoft.com/office/word/2006/wordml" xmlns:wps="http://schemas.microsoft.com/office/word/2010/wordprocessingShape" mc:Ignorable="w14 w15 w16se w16cid w16 w16cex w16sdtdh wp14">
+<w:footnotes xmlns:wpc="http://schemas.microsoft.com/office/word/2010/wordprocessingCanvas" xmlns:cx="http://schemas.microsoft.com/office/drawing/2014/chartex" xmlns:cx1="http://schemas.microsoft.com/office/drawing/2015/9/8/chartex" xmlns:cx2="http://schemas.microsoft.com/office/drawing/2015/10/21/chartex" xmlns:cx3="http://schemas.microsoft.com/office/drawing/2016/5/9/chartex" xmlns:cx4="http://schemas.microsoft.com/office/drawing/2016/5/10/chartex" xmlns:cx5="http://schemas.microsoft.com/office/drawing/2016/5/11/chartex" xmlns:cx6="http://schemas.microsoft.com/office/drawing/2016/5/12/chartex" xmlns:cx7="http://schemas.microsoft.com/office/drawing/2016/5/13/chartex" xmlns:cx8="http://schemas.microsoft.com/office/drawing/2016/5/14/chartex" xmlns:mc="http://schemas.openxmlformats.org/markup-compatibility/2006" xmlns:aink="http://schemas.microsoft.com/office/drawing/2016/ink" xmlns:am3d="http://schemas.microsoft.com/office/drawing/2017/model3d" xmlns:o="urn:schemas-microsoft-com:office:office" xmlns:oel="http://schemas.microsoft.com/office/2019/extlst" xmlns:r="http://schemas.openxmlformats.org/officeDocument/2006/relationships" xmlns:m="http://schemas.openxmlformats.org/officeDocument/2006/math" xmlns:v="urn:schemas-microsoft-com:vml" xmlns:wp14="http://schemas.microsoft.com/office/word/2010/wordprocessingDrawing" xmlns:wp="http://schemas.openxmlformats.org/drawingml/2006/wordprocessingDrawing" xmlns:w10="urn:schemas-microsoft-com:office:word" xmlns:w="http://schemas.openxmlformats.org/wordprocessingml/2006/main" xmlns:w14="http://schemas.microsoft.com/office/word/2010/wordml" xmlns:w15="http://schemas.microsoft.com/office/word/2012/wordml" xmlns:w16cex="http://schemas.microsoft.com/office/word/2018/wordml/cex" xmlns:w16cid="http://schemas.microsoft.com/office/word/2016/wordml/cid" xmlns:w16="http://schemas.microsoft.com/office/word/2018/wordml" xmlns:w16sdtdh="http://schemas.microsoft.com/office/word/2020/wordml/sdtdatahash" xmlns:w16se="http://schemas.microsoft.com/office/word/2015/wordml/symex" xmlns:wpg="http://schemas.microsoft.com/office/word/2010/wordprocessingGroup" xmlns:wpi="http://schemas.microsoft.com/office/word/2010/wordprocessingInk" xmlns:wne="http://schemas.microsoft.com/office/word/2006/wordml" xmlns:wps="http://schemas.microsoft.com/office/word/2010/wordprocessingShape" mc:Ignorable="w14 w15 w16se w16cid w16 w16cex w16sdtdh wp14">
   <w:footnote w:type="separator" w:id="-1">
     <w:p>
       <w:pPr>
@@ -1732,13 +2026,21 @@
 </file>
 
 <file path=word/header1.xml><?xml version="1.0" encoding="utf-8"?>
-<w:hdr xmlns:wpc="http://schemas.microsoft.com/office/word/2010/wordprocessingCanvas" xmlns:cx="http://schemas.microsoft.com/office/drawing/2014/chartex" xmlns:cx1="http://schemas.microsoft.com/office/drawing/2015/9/8/chartex" xmlns:cx2="http://schemas.microsoft.com/office/drawing/2015/10/21/chartex" xmlns:cx3="http://schemas.microsoft.com/office/drawing/2016/5/9/chartex" xmlns:cx4="http://schemas.microsoft.com/office/drawing/2016/5/10/chartex" xmlns:cx5="http://schemas.microsoft.com/office/drawing/2016/5/11/chartex" xmlns:cx6="http://schemas.microsoft.com/office/drawing/2016/5/12/chartex" xmlns:cx7="http://schemas.microsoft.com/office/drawing/2016/5/13/chartex" xmlns:cx8="http://schemas.microsoft.com/office/drawing/2016/5/14/chartex" xmlns:mc="http://schemas.openxmlformats.org/markup-compatibility/2006" xmlns:aink="http://schemas.microsoft.com/office/drawing/2016/ink" xmlns:am3d="http://schemas.microsoft.com/office/drawing/2017/model3d" xmlns:o="urn:schemas-microsoft-com:office:office" xmlns:r="http://schemas.openxmlformats.org/officeDocument/2006/relationships" xmlns:m="http://schemas.openxmlformats.org/officeDocument/2006/math" xmlns:v="urn:schemas-microsoft-com:vml" xmlns:wp14="http://schemas.microsoft.com/office/word/2010/wordprocessingDrawing" xmlns:wp="http://schemas.openxmlformats.org/drawingml/2006/wordprocessingDrawing" xmlns:w10="urn:schemas-microsoft-com:office:word" xmlns:w="http://schemas.openxmlformats.org/wordprocessingml/2006/main" xmlns:w14="http://schemas.microsoft.com/office/word/2010/wordml" xmlns:w15="http://schemas.microsoft.com/office/word/2012/wordml" xmlns:w16cex="http://schemas.microsoft.com/office/word/2018/wordml/cex" xmlns:w16cid="http://schemas.microsoft.com/office/word/2016/wordml/cid" xmlns:w16="http://schemas.microsoft.com/office/word/2018/wordml" xmlns:w16sdtdh="http://schemas.microsoft.com/office/word/2020/wordml/sdtdatahash" xmlns:w16se="http://schemas.microsoft.com/office/word/2015/wordml/symex" xmlns:wpg="http://schemas.microsoft.com/office/word/2010/wordprocessingGroup" xmlns:wpi="http://schemas.microsoft.com/office/word/2010/wordprocessingInk" xmlns:wne="http://schemas.microsoft.com/office/word/2006/wordml" xmlns:wps="http://schemas.microsoft.com/office/word/2010/wordprocessingShape" mc:Ignorable="w14 w15 w16se w16cid w16 w16cex w16sdtdh wp14">
+<w:hdr xmlns:wpc="http://schemas.microsoft.com/office/word/2010/wordprocessingCanvas" xmlns:cx="http://schemas.microsoft.com/office/drawing/2014/chartex" xmlns:cx1="http://schemas.microsoft.com/office/drawing/2015/9/8/chartex" xmlns:cx2="http://schemas.microsoft.com/office/drawing/2015/10/21/chartex" xmlns:cx3="http://schemas.microsoft.com/office/drawing/2016/5/9/chartex" xmlns:cx4="http://schemas.microsoft.com/office/drawing/2016/5/10/chartex" xmlns:cx5="http://schemas.microsoft.com/office/drawing/2016/5/11/chartex" xmlns:cx6="http://schemas.microsoft.com/office/drawing/2016/5/12/chartex" xmlns:cx7="http://schemas.microsoft.com/office/drawing/2016/5/13/chartex" xmlns:cx8="http://schemas.microsoft.com/office/drawing/2016/5/14/chartex" xmlns:mc="http://schemas.openxmlformats.org/markup-compatibility/2006" xmlns:aink="http://schemas.microsoft.com/office/drawing/2016/ink" xmlns:am3d="http://schemas.microsoft.com/office/drawing/2017/model3d" xmlns:o="urn:schemas-microsoft-com:office:office" xmlns:oel="http://schemas.microsoft.com/office/2019/extlst" xmlns:r="http://schemas.openxmlformats.org/officeDocument/2006/relationships" xmlns:m="http://schemas.openxmlformats.org/officeDocument/2006/math" xmlns:v="urn:schemas-microsoft-com:vml" xmlns:wp14="http://schemas.microsoft.com/office/word/2010/wordprocessingDrawing" xmlns:wp="http://schemas.openxmlformats.org/drawingml/2006/wordprocessingDrawing" xmlns:w10="urn:schemas-microsoft-com:office:word" xmlns:w="http://schemas.openxmlformats.org/wordprocessingml/2006/main" xmlns:w14="http://schemas.microsoft.com/office/word/2010/wordml" xmlns:w15="http://schemas.microsoft.com/office/word/2012/wordml" xmlns:w16cex="http://schemas.microsoft.com/office/word/2018/wordml/cex" xmlns:w16cid="http://schemas.microsoft.com/office/word/2016/wordml/cid" xmlns:w16="http://schemas.microsoft.com/office/word/2018/wordml" xmlns:w16sdtdh="http://schemas.microsoft.com/office/word/2020/wordml/sdtdatahash" xmlns:w16se="http://schemas.microsoft.com/office/word/2015/wordml/symex" xmlns:wpg="http://schemas.microsoft.com/office/word/2010/wordprocessingGroup" xmlns:wpi="http://schemas.microsoft.com/office/word/2010/wordprocessingInk" xmlns:wne="http://schemas.microsoft.com/office/word/2006/wordml" xmlns:wps="http://schemas.microsoft.com/office/word/2010/wordprocessingShape" mc:Ignorable="w14 w15 w16se w16cid w16 w16cex w16sdtdh wp14">
   <w:p>
     <w:pPr>
       <w:pStyle w:val="Header"/>
     </w:pPr>
     <w:r>
-      <w:t>Housing Conditions Report for {{ users[0] }} prepared {{ today() }}</w:t>
+      <w:t xml:space="preserve">Housing Conditions Report for </w:t>
+    </w:r>
+    <w:proofErr w:type="gramStart"/>
+    <w:r>
+      <w:t>{{ users</w:t>
+    </w:r>
+    <w:proofErr w:type="gramEnd"/>
+    <w:r>
+      <w:t>[0] }} prepared {{ today() }}</w:t>
     </w:r>
   </w:p>
   <w:p>
@@ -1750,7 +2052,7 @@
 </file>
 
 <file path=word/numbering.xml><?xml version="1.0" encoding="utf-8"?>
-<w:numbering xmlns:wpc="http://schemas.microsoft.com/office/word/2010/wordprocessingCanvas" xmlns:cx="http://schemas.microsoft.com/office/drawing/2014/chartex" xmlns:cx1="http://schemas.microsoft.com/office/drawing/2015/9/8/chartex" xmlns:cx2="http://schemas.microsoft.com/office/drawing/2015/10/21/chartex" xmlns:cx3="http://schemas.microsoft.com/office/drawing/2016/5/9/chartex" xmlns:cx4="http://schemas.microsoft.com/office/drawing/2016/5/10/chartex" xmlns:cx5="http://schemas.microsoft.com/office/drawing/2016/5/11/chartex" xmlns:cx6="http://schemas.microsoft.com/office/drawing/2016/5/12/chartex" xmlns:cx7="http://schemas.microsoft.com/office/drawing/2016/5/13/chartex" xmlns:cx8="http://schemas.microsoft.com/office/drawing/2016/5/14/chartex" xmlns:mc="http://schemas.openxmlformats.org/markup-compatibility/2006" xmlns:aink="http://schemas.microsoft.com/office/drawing/2016/ink" xmlns:am3d="http://schemas.microsoft.com/office/drawing/2017/model3d" xmlns:o="urn:schemas-microsoft-com:office:office" xmlns:r="http://schemas.openxmlformats.org/officeDocument/2006/relationships" xmlns:m="http://schemas.openxmlformats.org/officeDocument/2006/math" xmlns:v="urn:schemas-microsoft-com:vml" xmlns:wp14="http://schemas.microsoft.com/office/word/2010/wordprocessingDrawing" xmlns:wp="http://schemas.openxmlformats.org/drawingml/2006/wordprocessingDrawing" xmlns:w10="urn:schemas-microsoft-com:office:word" xmlns:w="http://schemas.openxmlformats.org/wordprocessingml/2006/main" xmlns:w14="http://schemas.microsoft.com/office/word/2010/wordml" xmlns:w15="http://schemas.microsoft.com/office/word/2012/wordml" xmlns:w16cex="http://schemas.microsoft.com/office/word/2018/wordml/cex" xmlns:w16cid="http://schemas.microsoft.com/office/word/2016/wordml/cid" xmlns:w16="http://schemas.microsoft.com/office/word/2018/wordml" xmlns:w16sdtdh="http://schemas.microsoft.com/office/word/2020/wordml/sdtdatahash" xmlns:w16se="http://schemas.microsoft.com/office/word/2015/wordml/symex" xmlns:wpg="http://schemas.microsoft.com/office/word/2010/wordprocessingGroup" xmlns:wpi="http://schemas.microsoft.com/office/word/2010/wordprocessingInk" xmlns:wne="http://schemas.microsoft.com/office/word/2006/wordml" xmlns:wps="http://schemas.microsoft.com/office/word/2010/wordprocessingShape" mc:Ignorable="w14 w15 w16se w16cid w16 w16cex w16sdtdh wp14">
+<w:numbering xmlns:wpc="http://schemas.microsoft.com/office/word/2010/wordprocessingCanvas" xmlns:cx="http://schemas.microsoft.com/office/drawing/2014/chartex" xmlns:cx1="http://schemas.microsoft.com/office/drawing/2015/9/8/chartex" xmlns:cx2="http://schemas.microsoft.com/office/drawing/2015/10/21/chartex" xmlns:cx3="http://schemas.microsoft.com/office/drawing/2016/5/9/chartex" xmlns:cx4="http://schemas.microsoft.com/office/drawing/2016/5/10/chartex" xmlns:cx5="http://schemas.microsoft.com/office/drawing/2016/5/11/chartex" xmlns:cx6="http://schemas.microsoft.com/office/drawing/2016/5/12/chartex" xmlns:cx7="http://schemas.microsoft.com/office/drawing/2016/5/13/chartex" xmlns:cx8="http://schemas.microsoft.com/office/drawing/2016/5/14/chartex" xmlns:mc="http://schemas.openxmlformats.org/markup-compatibility/2006" xmlns:aink="http://schemas.microsoft.com/office/drawing/2016/ink" xmlns:am3d="http://schemas.microsoft.com/office/drawing/2017/model3d" xmlns:o="urn:schemas-microsoft-com:office:office" xmlns:oel="http://schemas.microsoft.com/office/2019/extlst" xmlns:r="http://schemas.openxmlformats.org/officeDocument/2006/relationships" xmlns:m="http://schemas.openxmlformats.org/officeDocument/2006/math" xmlns:v="urn:schemas-microsoft-com:vml" xmlns:wp14="http://schemas.microsoft.com/office/word/2010/wordprocessingDrawing" xmlns:wp="http://schemas.openxmlformats.org/drawingml/2006/wordprocessingDrawing" xmlns:w10="urn:schemas-microsoft-com:office:word" xmlns:w="http://schemas.openxmlformats.org/wordprocessingml/2006/main" xmlns:w14="http://schemas.microsoft.com/office/word/2010/wordml" xmlns:w15="http://schemas.microsoft.com/office/word/2012/wordml" xmlns:w16cex="http://schemas.microsoft.com/office/word/2018/wordml/cex" xmlns:w16cid="http://schemas.microsoft.com/office/word/2016/wordml/cid" xmlns:w16="http://schemas.microsoft.com/office/word/2018/wordml" xmlns:w16sdtdh="http://schemas.microsoft.com/office/word/2020/wordml/sdtdatahash" xmlns:w16se="http://schemas.microsoft.com/office/word/2015/wordml/symex" xmlns:wpg="http://schemas.microsoft.com/office/word/2010/wordprocessingGroup" xmlns:wpi="http://schemas.microsoft.com/office/word/2010/wordprocessingInk" xmlns:wne="http://schemas.microsoft.com/office/word/2006/wordml" xmlns:wps="http://schemas.microsoft.com/office/word/2010/wordprocessingShape" mc:Ignorable="w14 w15 w16se w16cid w16 w16cex w16sdtdh wp14">
   <w:abstractNum w:abstractNumId="0" w15:restartNumberingAfterBreak="0">
     <w:nsid w:val="558633A3"/>
     <w:multiLevelType w:val="hybridMultilevel"/>
@@ -1863,7 +2165,7 @@
       </w:rPr>
     </w:lvl>
   </w:abstractNum>
-  <w:num w:numId="1">
+  <w:num w:numId="1" w16cid:durableId="941379041">
     <w:abstractNumId w:val="0"/>
   </w:num>
 </w:numbering>
@@ -1992,6 +2294,7 @@
     <w:lsdException w:name="HTML Sample" w:semiHidden="1" w:unhideWhenUsed="1"/>
     <w:lsdException w:name="HTML Typewriter" w:semiHidden="1" w:unhideWhenUsed="1"/>
     <w:lsdException w:name="HTML Variable" w:semiHidden="1" w:unhideWhenUsed="1"/>
+    <w:lsdException w:name="Normal Table" w:semiHidden="1" w:unhideWhenUsed="1"/>
     <w:lsdException w:name="annotation subject" w:semiHidden="1" w:unhideWhenUsed="1"/>
     <w:lsdException w:name="No List" w:semiHidden="1" w:unhideWhenUsed="1"/>
     <w:lsdException w:name="Outline List 1" w:semiHidden="1" w:unhideWhenUsed="1"/>
@@ -2034,8 +2337,11 @@
     <w:lsdException w:name="Table Contemporary" w:semiHidden="1" w:unhideWhenUsed="1"/>
     <w:lsdException w:name="Table Elegant" w:semiHidden="1" w:unhideWhenUsed="1"/>
     <w:lsdException w:name="Table Professional" w:semiHidden="1" w:unhideWhenUsed="1"/>
+    <w:lsdException w:name="Table Subtle 1" w:semiHidden="1" w:unhideWhenUsed="1"/>
     <w:lsdException w:name="Table Subtle 2" w:semiHidden="1" w:unhideWhenUsed="1"/>
     <w:lsdException w:name="Table Web 1" w:semiHidden="1" w:unhideWhenUsed="1"/>
+    <w:lsdException w:name="Table Web 2" w:semiHidden="1" w:unhideWhenUsed="1"/>
+    <w:lsdException w:name="Table Web 3" w:semiHidden="1" w:unhideWhenUsed="1"/>
     <w:lsdException w:name="Balloon Text" w:semiHidden="1" w:unhideWhenUsed="1"/>
     <w:lsdException w:name="Table Grid" w:uiPriority="39"/>
     <w:lsdException w:name="Table Theme" w:semiHidden="1" w:unhideWhenUsed="1"/>

</xml_diff>

<commit_message>
Make templates more consistent, fix #113
</commit_message>
<xml_diff>
--- a/docassemble/HousingCodeChecklist/data/templates/Evidence_packet.docx
+++ b/docassemble/HousingCodeChecklist/data/templates/Evidence_packet.docx
@@ -1,370 +1,679 @@
 
 <file path=word/document.xml><?xml version="1.0" encoding="utf-8"?>
-<w:document xmlns:o="urn:schemas-microsoft-com:office:office" xmlns:r="http://schemas.openxmlformats.org/officeDocument/2006/relationships" xmlns:v="urn:schemas-microsoft-com:vml" xmlns:w="http://schemas.openxmlformats.org/wordprocessingml/2006/main" xmlns:w10="urn:schemas-microsoft-com:office:word" xmlns:wp="http://schemas.openxmlformats.org/drawingml/2006/wordprocessingDrawing" xmlns:wps="http://schemas.microsoft.com/office/word/2010/wordprocessingShape" xmlns:wpg="http://schemas.microsoft.com/office/word/2010/wordprocessingGroup" xmlns:mc="http://schemas.openxmlformats.org/markup-compatibility/2006" xmlns:wp14="http://schemas.microsoft.com/office/word/2010/wordprocessingDrawing" xmlns:w14="http://schemas.microsoft.com/office/word/2010/wordml" xmlns:w15="http://schemas.microsoft.com/office/word/2012/wordml" mc:Ignorable="w14 wp14 w15">
+<w:document xmlns:wpc="http://schemas.microsoft.com/office/word/2010/wordprocessingCanvas" xmlns:cx="http://schemas.microsoft.com/office/drawing/2014/chartex" xmlns:cx1="http://schemas.microsoft.com/office/drawing/2015/9/8/chartex" xmlns:cx2="http://schemas.microsoft.com/office/drawing/2015/10/21/chartex" xmlns:cx3="http://schemas.microsoft.com/office/drawing/2016/5/9/chartex" xmlns:cx4="http://schemas.microsoft.com/office/drawing/2016/5/10/chartex" xmlns:cx5="http://schemas.microsoft.com/office/drawing/2016/5/11/chartex" xmlns:cx6="http://schemas.microsoft.com/office/drawing/2016/5/12/chartex" xmlns:cx7="http://schemas.microsoft.com/office/drawing/2016/5/13/chartex" xmlns:cx8="http://schemas.microsoft.com/office/drawing/2016/5/14/chartex" xmlns:mc="http://schemas.openxmlformats.org/markup-compatibility/2006" xmlns:aink="http://schemas.microsoft.com/office/drawing/2016/ink" xmlns:am3d="http://schemas.microsoft.com/office/drawing/2017/model3d" xmlns:o="urn:schemas-microsoft-com:office:office" xmlns:r="http://schemas.openxmlformats.org/officeDocument/2006/relationships" xmlns:m="http://schemas.openxmlformats.org/officeDocument/2006/math" xmlns:v="urn:schemas-microsoft-com:vml" xmlns:wp14="http://schemas.microsoft.com/office/word/2010/wordprocessingDrawing" xmlns:wp="http://schemas.openxmlformats.org/drawingml/2006/wordprocessingDrawing" xmlns:w10="urn:schemas-microsoft-com:office:word" xmlns:w="http://schemas.openxmlformats.org/wordprocessingml/2006/main" xmlns:w14="http://schemas.microsoft.com/office/word/2010/wordml" xmlns:w15="http://schemas.microsoft.com/office/word/2012/wordml" xmlns:w16cid="http://schemas.microsoft.com/office/word/2016/wordml/cid" xmlns:w16se="http://schemas.microsoft.com/office/word/2015/wordml/symex" xmlns:wpg="http://schemas.microsoft.com/office/word/2010/wordprocessingGroup" xmlns:wpi="http://schemas.microsoft.com/office/word/2010/wordprocessingInk" xmlns:wne="http://schemas.microsoft.com/office/word/2006/wordml" xmlns:wps="http://schemas.microsoft.com/office/word/2010/wordprocessingShape" mc:Ignorable="w14 w15 w16se w16cid wp14">
   <w:body>
     <w:p>
       <w:pPr>
-        <w:pStyle w:val="Normal"/>
-        <w:rPr/>
-      </w:pPr>
-      <w:r>
-        <w:rPr/>
-        <w:t>{%p if user_language == "es" %}</w:t>
-      </w:r>
-    </w:p>
-    <w:p>
-      <w:pPr>
-        <w:pStyle w:val="Normal"/>
-        <w:rPr>
-          <w:rFonts w:ascii="Baloo Chettan 2 SemiBold" w:hAnsi="Baloo Chettan 2 SemiBold"/>
-          <w:sz w:val="28"/>
-        </w:rPr>
-      </w:pPr>
-      <w:r>
-        <w:rPr>
-          <w:rFonts w:ascii="Baloo Chettan 2 SemiBold" w:hAnsi="Baloo Chettan 2 SemiBold"/>
-          <w:sz w:val="28"/>
-        </w:rPr>
-        <w:t>Informe de problemas de Vivienda</w:t>
-      </w:r>
-    </w:p>
-    <w:p>
-      <w:pPr>
-        <w:pStyle w:val="Normal"/>
-        <w:rPr/>
-      </w:pPr>
-      <w:r>
-        <w:rPr/>
-        <w:t>{%p endif %}</w:t>
-      </w:r>
-    </w:p>
-    <w:p>
-      <w:pPr>
-        <w:pStyle w:val="Normal"/>
-        <w:spacing w:before="0" w:after="160"/>
-        <w:contextualSpacing/>
-        <w:rPr/>
-      </w:pPr>
-      <w:r>
-        <w:rPr/>
-        <w:t>{{ users }}</w:t>
-      </w:r>
-    </w:p>
-    <w:p>
-      <w:pPr>
-        <w:pStyle w:val="Normal"/>
-        <w:spacing w:before="0" w:after="160"/>
-        <w:contextualSpacing/>
-        <w:rPr/>
-      </w:pPr>
-      <w:r>
-        <w:rPr/>
-        <w:t>{{ users[0].address.block() }}</w:t>
-      </w:r>
-    </w:p>
-    <w:p>
-      <w:pPr>
-        <w:pStyle w:val="Normal"/>
-        <w:spacing w:before="0" w:after="160"/>
-        <w:contextualSpacing/>
-        <w:rPr/>
-      </w:pPr>
-      <w:r>
-        <w:rPr/>
-      </w:r>
-    </w:p>
-    <w:p>
-      <w:pPr>
-        <w:pStyle w:val="Normal"/>
-        <w:rPr>
-          <w:rFonts w:cs="Segoe UI"/>
-        </w:rPr>
-      </w:pPr>
-      <w:r>
-        <w:rPr>
-          <w:rFonts w:cs="Segoe UI"/>
-        </w:rPr>
-        <w:t>{%p for category in bad_conditions %}</w:t>
-      </w:r>
-    </w:p>
-    <w:p>
-      <w:pPr>
-        <w:pStyle w:val="Normal"/>
-        <w:rPr>
-          <w:rFonts w:cs="Segoe UI"/>
-        </w:rPr>
-      </w:pPr>
-      <w:r>
-        <w:rPr>
-          <w:rFonts w:cs="Segoe UI"/>
-        </w:rPr>
-        <w:t>{%p if category == 'emergency' %}</w:t>
-      </w:r>
-    </w:p>
-    <w:p>
-      <w:pPr>
-        <w:pStyle w:val="UpToCodeHeading"/>
-        <w:rPr/>
-      </w:pPr>
-      <w:r>
-        <w:rPr/>
-        <w:t>Emergency problems</w:t>
-      </w:r>
-    </w:p>
-    <w:p>
-      <w:pPr>
-        <w:pStyle w:val="Normal"/>
-        <w:rPr/>
-      </w:pPr>
-      <w:r>
-        <w:rPr/>
-        <w:t>{%p else %}</w:t>
-      </w:r>
-    </w:p>
-    <w:p>
-      <w:pPr>
-        <w:pStyle w:val="UpToCodeHeading"/>
-        <w:rPr/>
-      </w:pPr>
-      <w:r>
-        <w:rPr/>
-        <w:t>{{ category }}</w:t>
-      </w:r>
-    </w:p>
-    <w:p>
-      <w:pPr>
-        <w:pStyle w:val="Normal"/>
-        <w:rPr/>
-      </w:pPr>
-      <w:r>
-        <w:rPr/>
-        <w:t>{%p endif %}</w:t>
-      </w:r>
-    </w:p>
-    <w:p>
-      <w:pPr>
-        <w:pStyle w:val="Normal"/>
-        <w:rPr/>
-      </w:pPr>
-      <w:r>
-        <w:rPr/>
-        <w:t>{%p for problem in bad_conditions.as_list().filter(category=category) %}</w:t>
-      </w:r>
-    </w:p>
-    <w:p>
-      <w:pPr>
-        <w:pStyle w:val="Normal"/>
-        <w:rPr>
-          <w:b/>
-          <w:b/>
-        </w:rPr>
-      </w:pPr>
-      <w:r>
-        <w:rPr>
-          <w:b/>
-        </w:rPr>
-        <w:t>{{ problem.original_description.capitalize()</w:t>
-      </w:r>
+        <w:contextualSpacing/>
+      </w:pPr>
       <w:bookmarkStart w:id="0" w:name="_GoBack"/>
       <w:bookmarkEnd w:id="0"/>
       <w:r>
-        <w:rPr>
+        <w:t>{%p if user_language == "es" %}</w:t>
+      </w:r>
+    </w:p>
+    <w:p>
+      <w:pPr>
+        <w:contextualSpacing/>
+        <w:rPr>
+          <w:rFonts w:asciiTheme="minorHAnsi" w:hAnsiTheme="minorHAnsi" w:cs="Calibri"/>
           <w:b/>
-        </w:rPr>
-        <w:t xml:space="preserve"> }}</w:t>
-      </w:r>
-    </w:p>
-    <w:p>
-      <w:pPr>
-        <w:pStyle w:val="Normal"/>
-        <w:rPr/>
-      </w:pPr>
-      <w:r>
-        <w:rPr/>
+          <w:sz w:val="28"/>
+        </w:rPr>
+      </w:pPr>
+      <w:r>
+        <w:rPr>
+          <w:rFonts w:asciiTheme="minorHAnsi" w:hAnsiTheme="minorHAnsi" w:cs="Calibri"/>
+          <w:b/>
+          <w:sz w:val="28"/>
+        </w:rPr>
+        <w:t>Informe de problemas de Vivienda</w:t>
+      </w:r>
+    </w:p>
+    <w:p>
+      <w:pPr>
+        <w:tabs>
+          <w:tab w:val="left" w:pos="6436"/>
+        </w:tabs>
+        <w:contextualSpacing/>
+      </w:pPr>
+      <w:r>
+        <w:t>{%p endif %}</w:t>
+      </w:r>
+    </w:p>
+    <w:p>
+      <w:pPr>
+        <w:contextualSpacing/>
+      </w:pPr>
+      <w:r>
+        <w:t>{{ users }}</w:t>
+      </w:r>
+    </w:p>
+    <w:p>
+      <w:pPr>
+        <w:contextualSpacing/>
+      </w:pPr>
+      <w:r>
+        <w:t>{{ users[0].address.block() }}</w:t>
+      </w:r>
+    </w:p>
+    <w:p>
+      <w:pPr>
+        <w:contextualSpacing/>
+      </w:pPr>
+    </w:p>
+    <w:p>
+      <w:pPr>
+        <w:contextualSpacing/>
+      </w:pPr>
+      <w:r>
+        <w:rPr>
+          <w:highlight w:val="yellow"/>
+        </w:rPr>
+        <w:t>{%p if bad_conditions.emergency_conditions() | length &gt; 0 %}</w:t>
+      </w:r>
+    </w:p>
+    <w:p>
+      <w:pPr>
+        <w:pStyle w:val="UpToCodeHeading"/>
+      </w:pPr>
+      <w:r>
+        <w:t>Emergency problems (fix required in 24 hours)</w:t>
+      </w:r>
+    </w:p>
+    <w:p>
+      <w:pPr>
+        <w:contextualSpacing/>
+      </w:pPr>
+      <w:r>
+        <w:t>{%p for problem in bad_conditions.emergency_conditions() %}</w:t>
+      </w:r>
+    </w:p>
+    <w:p>
+      <w:pPr>
+        <w:contextualSpacing/>
+        <w:rPr>
+          <w:b/>
+        </w:rPr>
+      </w:pPr>
+      <w:r>
+        <w:rPr>
+          <w:b/>
+        </w:rPr>
+        <w:t>{{ problem.original_description.capitalize() }}</w:t>
+      </w:r>
+    </w:p>
+    <w:p>
+      <w:pPr>
+        <w:contextualSpacing/>
+        <w:rPr>
+          <w:b/>
+        </w:rPr>
+      </w:pPr>
+      <w:r>
+        <w:rPr>
+          <w:b/>
+        </w:rPr>
+        <w:t>Deadline: {{ problem.deadline }}</w:t>
+      </w:r>
+    </w:p>
+    <w:p>
+      <w:pPr>
+        <w:contextualSpacing/>
+      </w:pPr>
+      <w:r>
         <w:t>{%p if problem.has_file_to_upload %}</w:t>
       </w:r>
     </w:p>
     <w:p>
       <w:pPr>
-        <w:pStyle w:val="Normal"/>
-        <w:rPr/>
-      </w:pPr>
-      <w:r>
-        <w:rPr/>
+        <w:contextualSpacing/>
+      </w:pPr>
+      <w:r>
         <w:t>{{ problem.files }}</w:t>
       </w:r>
     </w:p>
     <w:p>
       <w:pPr>
-        <w:pStyle w:val="Normal"/>
-        <w:rPr/>
-      </w:pPr>
-      <w:r>
-        <w:rPr/>
+        <w:contextualSpacing/>
+      </w:pPr>
+      <w:r>
         <w:t>{%p endif %}</w:t>
       </w:r>
     </w:p>
     <w:p>
       <w:pPr>
-        <w:pStyle w:val="Normal"/>
-        <w:rPr/>
-      </w:pPr>
-      <w:r>
-        <w:rPr/>
+        <w:contextualSpacing/>
+      </w:pPr>
+      <w:r>
         <w:t>{%p if problem.description %}</w:t>
       </w:r>
     </w:p>
     <w:p>
       <w:pPr>
-        <w:pStyle w:val="Normal"/>
-        <w:rPr/>
-      </w:pPr>
-      <w:r>
-        <w:rPr/>
+        <w:contextualSpacing/>
+      </w:pPr>
+      <w:r>
         <w:t>{{ fix_punctuation(problem.description.capitalize()) }}</w:t>
       </w:r>
     </w:p>
     <w:p>
       <w:pPr>
-        <w:pStyle w:val="Normal"/>
-        <w:rPr/>
-      </w:pPr>
-      <w:r>
-        <w:rPr/>
+        <w:contextualSpacing/>
+      </w:pPr>
+      <w:r>
         <w:t>{%p endif %} {# custom description #}</w:t>
       </w:r>
     </w:p>
     <w:p>
       <w:pPr>
-        <w:pStyle w:val="Normal"/>
-        <w:rPr/>
-      </w:pPr>
-      <w:r>
-        <w:rPr/>
+        <w:contextualSpacing/>
+      </w:pPr>
+      <w:r>
         <w:t>Began: {% if problem.condition_existed_at_start %}Start of tenancy{% else %}{{ problem.start_date }}{% endif %}</w:t>
       </w:r>
     </w:p>
     <w:p>
       <w:pPr>
-        <w:pStyle w:val="Normal"/>
-        <w:rPr/>
-      </w:pPr>
-      <w:r>
-        <w:rPr/>
+        <w:contextualSpacing/>
+      </w:pPr>
+      <w:r>
         <w:t>{%p if problem.condition_ended %}</w:t>
       </w:r>
     </w:p>
     <w:p>
       <w:pPr>
-        <w:pStyle w:val="Normal"/>
-        <w:rPr/>
-      </w:pPr>
-      <w:r>
-        <w:rPr/>
+        <w:contextualSpacing/>
+      </w:pPr>
+      <w:r>
         <w:t>Ended: {{ problem.end_date }}</w:t>
       </w:r>
     </w:p>
     <w:p>
       <w:pPr>
-        <w:pStyle w:val="Normal"/>
-        <w:rPr/>
-      </w:pPr>
-      <w:r>
-        <w:rPr/>
+        <w:contextualSpacing/>
+      </w:pPr>
+      <w:r>
         <w:t>{%p endif %}</w:t>
       </w:r>
     </w:p>
     <w:p>
       <w:pPr>
-        <w:pStyle w:val="Normal"/>
-        <w:rPr/>
-      </w:pPr>
-      <w:r>
-        <w:rPr/>
+        <w:contextualSpacing/>
+      </w:pPr>
+    </w:p>
+    <w:p>
+      <w:pPr>
+        <w:contextualSpacing/>
+      </w:pPr>
+      <w:r>
+        <w:t>{% endfor %}</w:t>
+      </w:r>
+    </w:p>
+    <w:p>
+      <w:pPr>
+        <w:contextualSpacing/>
+      </w:pPr>
+      <w:r>
+        <w:rPr>
+          <w:highlight w:val="yellow"/>
+        </w:rPr>
+        <w:t>{%p endif %}</w:t>
+      </w:r>
+    </w:p>
+    <w:p>
+      <w:pPr>
+        <w:contextualSpacing/>
+      </w:pPr>
+    </w:p>
+    <w:p>
+      <w:pPr>
+        <w:contextualSpacing/>
+      </w:pPr>
+      <w:r>
+        <w:rPr>
+          <w:highlight w:val="yellow"/>
+        </w:rPr>
+        <w:t>{%p if bad_conditions.emergency_conditions(condition_ended=True) | length &gt; 0 %}</w:t>
+      </w:r>
+    </w:p>
+    <w:p>
+      <w:pPr>
+        <w:pStyle w:val="UpToCodeHeading"/>
+      </w:pPr>
+      <w:r>
+        <w:t>Previously fixed emergency problems</w:t>
+      </w:r>
+    </w:p>
+    <w:p>
+      <w:pPr>
+        <w:contextualSpacing/>
+      </w:pPr>
+      <w:r>
+        <w:t>{%p for problem in bad_conditions.emergency_conditions(condition_ended=True) %}</w:t>
+      </w:r>
+    </w:p>
+    <w:p>
+      <w:pPr>
+        <w:contextualSpacing/>
+        <w:rPr>
+          <w:b/>
+        </w:rPr>
+      </w:pPr>
+      <w:r>
+        <w:rPr>
+          <w:b/>
+        </w:rPr>
+        <w:t>{{ problem.original_description.capitalize() }}</w:t>
+      </w:r>
+    </w:p>
+    <w:p>
+      <w:pPr>
+        <w:contextualSpacing/>
+        <w:rPr>
+          <w:b/>
+        </w:rPr>
+      </w:pPr>
+      <w:r>
+        <w:rPr>
+          <w:b/>
+        </w:rPr>
+        <w:t>Deadline: {{ problem.deadline }}</w:t>
+      </w:r>
+    </w:p>
+    <w:p>
+      <w:pPr>
+        <w:contextualSpacing/>
+      </w:pPr>
+      <w:r>
+        <w:t>{%p if problem.has_file_to_upload %}</w:t>
+      </w:r>
+    </w:p>
+    <w:p>
+      <w:pPr>
+        <w:contextualSpacing/>
+      </w:pPr>
+      <w:r>
+        <w:t>{{ problem.files }}</w:t>
+      </w:r>
+    </w:p>
+    <w:p>
+      <w:pPr>
+        <w:contextualSpacing/>
+      </w:pPr>
+      <w:r>
+        <w:t>{%p endif %}</w:t>
+      </w:r>
+    </w:p>
+    <w:p>
+      <w:pPr>
+        <w:contextualSpacing/>
+      </w:pPr>
+      <w:r>
+        <w:t>{%p if problem.description %}</w:t>
+      </w:r>
+    </w:p>
+    <w:p>
+      <w:pPr>
+        <w:contextualSpacing/>
+      </w:pPr>
+      <w:r>
+        <w:t>{{ fix_punctuation(problem.description.capitalize()) }}</w:t>
+      </w:r>
+    </w:p>
+    <w:p>
+      <w:pPr>
+        <w:contextualSpacing/>
+      </w:pPr>
+      <w:r>
+        <w:t>{%p endif %} {# custom description #}</w:t>
+      </w:r>
+    </w:p>
+    <w:p>
+      <w:pPr>
+        <w:contextualSpacing/>
+      </w:pPr>
+      <w:r>
+        <w:t>Began: {% if problem.condition_existed_at_start %}Start of tenancy{% else %}{{ problem.start_date }}{% endif %}</w:t>
+      </w:r>
+    </w:p>
+    <w:p>
+      <w:pPr>
+        <w:contextualSpacing/>
+      </w:pPr>
+      <w:r>
+        <w:t>{%p if problem.condition_ended %}</w:t>
+      </w:r>
+    </w:p>
+    <w:p>
+      <w:pPr>
+        <w:contextualSpacing/>
+      </w:pPr>
+      <w:r>
+        <w:t>Ended: {{ problem.end_date }}</w:t>
+      </w:r>
+    </w:p>
+    <w:p>
+      <w:pPr>
+        <w:contextualSpacing/>
+      </w:pPr>
+      <w:r>
+        <w:t>{%p endif %}</w:t>
+      </w:r>
+    </w:p>
+    <w:p>
+      <w:pPr>
+        <w:contextualSpacing/>
+      </w:pPr>
+    </w:p>
+    <w:p>
+      <w:pPr>
+        <w:contextualSpacing/>
+      </w:pPr>
+      <w:r>
+        <w:t>{%p endfor %}</w:t>
+      </w:r>
+    </w:p>
+    <w:p>
+      <w:pPr>
+        <w:contextualSpacing/>
+      </w:pPr>
+      <w:r>
+        <w:rPr>
+          <w:highlight w:val="yellow"/>
+        </w:rPr>
+        <w:lastRenderedPageBreak/>
+        <w:t>{%p endif %}</w:t>
+      </w:r>
+    </w:p>
+    <w:p>
+      <w:pPr>
+        <w:contextualSpacing/>
+      </w:pPr>
+    </w:p>
+    <w:p>
+      <w:pPr>
+        <w:contextualSpacing/>
+        <w:rPr>
+          <w:rFonts w:cs="Segoe UI"/>
+        </w:rPr>
+      </w:pPr>
+      <w:r>
+        <w:rPr>
+          <w:rFonts w:cs="Segoe UI"/>
+        </w:rPr>
+        <w:t>{%p for category in bad_conditions %}</w:t>
+      </w:r>
+    </w:p>
+    <w:p>
+      <w:pPr>
+        <w:contextualSpacing/>
+        <w:rPr>
+          <w:rFonts w:cs="Segoe UI"/>
+        </w:rPr>
+      </w:pPr>
+      <w:r>
+        <w:rPr>
+          <w:rFonts w:cs="Segoe UI"/>
+          <w:highlight w:val="cyan"/>
+        </w:rPr>
+        <w:t>{%p if not category == 'emergency' %}</w:t>
+      </w:r>
+      <w:r>
+        <w:rPr>
+          <w:rFonts w:cs="Segoe UI"/>
+          <w:highlight w:val="cyan"/>
+        </w:rPr>
+        <w:t xml:space="preserve"> {# emergency conditions are printed above #}</w:t>
+      </w:r>
+    </w:p>
+    <w:p>
+      <w:pPr>
+        <w:pStyle w:val="UpToCodeHeading"/>
+      </w:pPr>
+      <w:r>
+        <w:t>{{ category.capitalize() }}</w:t>
+      </w:r>
+    </w:p>
+    <w:p>
+      <w:pPr>
+        <w:contextualSpacing/>
+      </w:pPr>
+      <w:r>
+        <w:t>{%p for problem in bad_conditions.as_list().filter(category=category) %}</w:t>
+      </w:r>
+    </w:p>
+    <w:p>
+      <w:pPr>
+        <w:contextualSpacing/>
+        <w:rPr>
+          <w:b/>
+        </w:rPr>
+      </w:pPr>
+      <w:r>
+        <w:rPr>
+          <w:b/>
+        </w:rPr>
+        <w:t>{{ problem.original_description.capitalize() }}</w:t>
+      </w:r>
+    </w:p>
+    <w:p>
+      <w:pPr>
+        <w:contextualSpacing/>
+        <w:rPr>
+          <w:b/>
+        </w:rPr>
+      </w:pPr>
+      <w:r>
+        <w:rPr>
+          <w:b/>
+        </w:rPr>
+        <w:t>Deadline: {{ problem.deadline }}</w:t>
+      </w:r>
+    </w:p>
+    <w:p>
+      <w:pPr>
+        <w:contextualSpacing/>
+      </w:pPr>
+      <w:r>
+        <w:t>{%p if problem.has_file_to_upload %}</w:t>
+      </w:r>
+    </w:p>
+    <w:p>
+      <w:pPr>
+        <w:contextualSpacing/>
+      </w:pPr>
+      <w:r>
+        <w:t>{{ problem.files }}</w:t>
+      </w:r>
+    </w:p>
+    <w:p>
+      <w:pPr>
+        <w:contextualSpacing/>
+      </w:pPr>
+      <w:r>
+        <w:t>{%p endif %}</w:t>
+      </w:r>
+    </w:p>
+    <w:p>
+      <w:pPr>
+        <w:contextualSpacing/>
+      </w:pPr>
+      <w:r>
+        <w:t>{%p if problem.description %}</w:t>
+      </w:r>
+    </w:p>
+    <w:p>
+      <w:pPr>
+        <w:contextualSpacing/>
+      </w:pPr>
+      <w:r>
+        <w:t>{{ fix_punctuation(problem.description.capitalize()) }}</w:t>
+      </w:r>
+    </w:p>
+    <w:p>
+      <w:pPr>
+        <w:contextualSpacing/>
+      </w:pPr>
+      <w:r>
+        <w:t>{%p endif %} {# custom description #}</w:t>
+      </w:r>
+    </w:p>
+    <w:p>
+      <w:pPr>
+        <w:contextualSpacing/>
+      </w:pPr>
+      <w:r>
+        <w:t>Began: {% if problem.condition_existed_at_start %}Start of tenancy{% else %}{{ problem.start_date }}{% endif %}</w:t>
+      </w:r>
+    </w:p>
+    <w:p>
+      <w:pPr>
+        <w:contextualSpacing/>
+      </w:pPr>
+      <w:r>
+        <w:t>{%p if problem.condition_ended %}</w:t>
+      </w:r>
+    </w:p>
+    <w:p>
+      <w:pPr>
+        <w:contextualSpacing/>
+      </w:pPr>
+      <w:r>
+        <w:t>Ended: {{ problem.end_date }}</w:t>
+      </w:r>
+    </w:p>
+    <w:p>
+      <w:pPr>
+        <w:contextualSpacing/>
+      </w:pPr>
+      <w:r>
+        <w:t>{%p endif %}</w:t>
+      </w:r>
+    </w:p>
+    <w:p>
+      <w:pPr>
+        <w:contextualSpacing/>
+      </w:pPr>
+    </w:p>
+    <w:p>
+      <w:pPr>
+        <w:contextualSpacing/>
+      </w:pPr>
+      <w:r>
         <w:t>{%p endfor %} {# loop through problems within category #}</w:t>
       </w:r>
     </w:p>
     <w:p>
       <w:pPr>
-        <w:pStyle w:val="Normal"/>
-        <w:rPr/>
-      </w:pPr>
-      <w:r>
-        <w:rPr/>
-      </w:r>
-    </w:p>
-    <w:p>
-      <w:pPr>
-        <w:pStyle w:val="Normal"/>
-        <w:widowControl/>
-        <w:bidi w:val="0"/>
-        <w:spacing w:lineRule="auto" w:line="259" w:before="0" w:after="160"/>
-        <w:jc w:val="left"/>
-        <w:rPr/>
-      </w:pPr>
-      <w:r>
-        <w:rPr/>
+        <w:contextualSpacing/>
+      </w:pPr>
+      <w:r>
+        <w:t>{%p endif %} {# not an emergency condition #}</w:t>
+      </w:r>
+    </w:p>
+    <w:p>
+      <w:pPr>
+        <w:contextualSpacing/>
+      </w:pPr>
+      <w:r>
         <w:t>{%p endfor %} {# loop through categories #}</w:t>
       </w:r>
     </w:p>
     <w:sectPr>
-      <w:headerReference w:type="default" r:id="rId2"/>
-      <w:footerReference w:type="default" r:id="rId3"/>
-      <w:type w:val="nextPage"/>
+      <w:headerReference w:type="default" r:id="rId6"/>
+      <w:footerReference w:type="default" r:id="rId7"/>
       <w:pgSz w:w="12240" w:h="15840"/>
-      <w:pgMar w:left="1440" w:right="1440" w:gutter="0" w:header="720" w:top="1440" w:footer="720" w:bottom="1440"/>
-      <w:pgNumType w:fmt="decimal"/>
-      <w:formProt w:val="false"/>
-      <w:textDirection w:val="lrTb"/>
-      <w:docGrid w:type="default" w:linePitch="360" w:charSpace="4096"/>
+      <w:pgMar w:top="1440" w:right="1440" w:bottom="1440" w:left="1440" w:header="720" w:footer="720" w:gutter="0"/>
+      <w:cols w:space="720"/>
+      <w:formProt w:val="0"/>
+      <w:docGrid w:linePitch="360" w:charSpace="8192"/>
     </w:sectPr>
   </w:body>
 </w:document>
 </file>
 
+<file path=word/endnotes.xml><?xml version="1.0" encoding="utf-8"?>
+<w:endnotes xmlns:wpc="http://schemas.microsoft.com/office/word/2010/wordprocessingCanvas" xmlns:cx="http://schemas.microsoft.com/office/drawing/2014/chartex" xmlns:cx1="http://schemas.microsoft.com/office/drawing/2015/9/8/chartex" xmlns:cx2="http://schemas.microsoft.com/office/drawing/2015/10/21/chartex" xmlns:cx3="http://schemas.microsoft.com/office/drawing/2016/5/9/chartex" xmlns:cx4="http://schemas.microsoft.com/office/drawing/2016/5/10/chartex" xmlns:cx5="http://schemas.microsoft.com/office/drawing/2016/5/11/chartex" xmlns:cx6="http://schemas.microsoft.com/office/drawing/2016/5/12/chartex" xmlns:cx7="http://schemas.microsoft.com/office/drawing/2016/5/13/chartex" xmlns:cx8="http://schemas.microsoft.com/office/drawing/2016/5/14/chartex" xmlns:mc="http://schemas.openxmlformats.org/markup-compatibility/2006" xmlns:aink="http://schemas.microsoft.com/office/drawing/2016/ink" xmlns:am3d="http://schemas.microsoft.com/office/drawing/2017/model3d" xmlns:o="urn:schemas-microsoft-com:office:office" xmlns:r="http://schemas.openxmlformats.org/officeDocument/2006/relationships" xmlns:m="http://schemas.openxmlformats.org/officeDocument/2006/math" xmlns:v="urn:schemas-microsoft-com:vml" xmlns:wp14="http://schemas.microsoft.com/office/word/2010/wordprocessingDrawing" xmlns:wp="http://schemas.openxmlformats.org/drawingml/2006/wordprocessingDrawing" xmlns:w10="urn:schemas-microsoft-com:office:word" xmlns:w="http://schemas.openxmlformats.org/wordprocessingml/2006/main" xmlns:w14="http://schemas.microsoft.com/office/word/2010/wordml" xmlns:w15="http://schemas.microsoft.com/office/word/2012/wordml" xmlns:w16cid="http://schemas.microsoft.com/office/word/2016/wordml/cid" xmlns:w16se="http://schemas.microsoft.com/office/word/2015/wordml/symex" xmlns:wpg="http://schemas.microsoft.com/office/word/2010/wordprocessingGroup" xmlns:wpi="http://schemas.microsoft.com/office/word/2010/wordprocessingInk" xmlns:wne="http://schemas.microsoft.com/office/word/2006/wordml" xmlns:wps="http://schemas.microsoft.com/office/word/2010/wordprocessingShape" mc:Ignorable="w14 w15 w16se w16cid wp14">
+  <w:endnote w:type="separator" w:id="-1">
+    <w:p>
+      <w:pPr>
+        <w:spacing w:after="0" w:line="240" w:lineRule="auto"/>
+      </w:pPr>
+      <w:r>
+        <w:separator/>
+      </w:r>
+    </w:p>
+  </w:endnote>
+  <w:endnote w:type="continuationSeparator" w:id="0">
+    <w:p>
+      <w:pPr>
+        <w:spacing w:after="0" w:line="240" w:lineRule="auto"/>
+      </w:pPr>
+      <w:r>
+        <w:continuationSeparator/>
+      </w:r>
+    </w:p>
+  </w:endnote>
+</w:endnotes>
+</file>
+
 <file path=word/footer1.xml><?xml version="1.0" encoding="utf-8"?>
-<w:ftr xmlns:o="urn:schemas-microsoft-com:office:office" xmlns:r="http://schemas.openxmlformats.org/officeDocument/2006/relationships" xmlns:v="urn:schemas-microsoft-com:vml" xmlns:w="http://schemas.openxmlformats.org/wordprocessingml/2006/main" xmlns:w10="urn:schemas-microsoft-com:office:word" xmlns:wp="http://schemas.openxmlformats.org/drawingml/2006/wordprocessingDrawing" xmlns:wps="http://schemas.microsoft.com/office/word/2010/wordprocessingShape" xmlns:wpg="http://schemas.microsoft.com/office/word/2010/wordprocessingGroup" xmlns:mc="http://schemas.openxmlformats.org/markup-compatibility/2006" xmlns:wp14="http://schemas.microsoft.com/office/word/2010/wordprocessingDrawing" xmlns:w14="http://schemas.microsoft.com/office/word/2010/wordml" xmlns:w15="http://schemas.microsoft.com/office/word/2012/wordml" mc:Ignorable="w14 wp14 w15">
+<w:ftr xmlns:wpc="http://schemas.microsoft.com/office/word/2010/wordprocessingCanvas" xmlns:cx="http://schemas.microsoft.com/office/drawing/2014/chartex" xmlns:cx1="http://schemas.microsoft.com/office/drawing/2015/9/8/chartex" xmlns:cx2="http://schemas.microsoft.com/office/drawing/2015/10/21/chartex" xmlns:cx3="http://schemas.microsoft.com/office/drawing/2016/5/9/chartex" xmlns:cx4="http://schemas.microsoft.com/office/drawing/2016/5/10/chartex" xmlns:cx5="http://schemas.microsoft.com/office/drawing/2016/5/11/chartex" xmlns:cx6="http://schemas.microsoft.com/office/drawing/2016/5/12/chartex" xmlns:cx7="http://schemas.microsoft.com/office/drawing/2016/5/13/chartex" xmlns:cx8="http://schemas.microsoft.com/office/drawing/2016/5/14/chartex" xmlns:mc="http://schemas.openxmlformats.org/markup-compatibility/2006" xmlns:aink="http://schemas.microsoft.com/office/drawing/2016/ink" xmlns:am3d="http://schemas.microsoft.com/office/drawing/2017/model3d" xmlns:o="urn:schemas-microsoft-com:office:office" xmlns:r="http://schemas.openxmlformats.org/officeDocument/2006/relationships" xmlns:m="http://schemas.openxmlformats.org/officeDocument/2006/math" xmlns:v="urn:schemas-microsoft-com:vml" xmlns:wp14="http://schemas.microsoft.com/office/word/2010/wordprocessingDrawing" xmlns:wp="http://schemas.openxmlformats.org/drawingml/2006/wordprocessingDrawing" xmlns:w10="urn:schemas-microsoft-com:office:word" xmlns:w="http://schemas.openxmlformats.org/wordprocessingml/2006/main" xmlns:w14="http://schemas.microsoft.com/office/word/2010/wordml" xmlns:w15="http://schemas.microsoft.com/office/word/2012/wordml" xmlns:w16cid="http://schemas.microsoft.com/office/word/2016/wordml/cid" xmlns:w16se="http://schemas.microsoft.com/office/word/2015/wordml/symex" xmlns:wpg="http://schemas.microsoft.com/office/word/2010/wordprocessingGroup" xmlns:wpi="http://schemas.microsoft.com/office/word/2010/wordprocessingInk" xmlns:wne="http://schemas.microsoft.com/office/word/2006/wordml" xmlns:wps="http://schemas.microsoft.com/office/word/2010/wordprocessingShape" mc:Ignorable="w14 w15 w16se w16cid wp14">
   <w:p>
     <w:pPr>
       <w:pStyle w:val="Footer"/>
       <w:rPr>
-        <w:rFonts w:ascii="Baloo Chettan 2 SemiBold" w:hAnsi="Baloo Chettan 2 SemiBold"/>
+        <w:rFonts w:asciiTheme="minorHAnsi" w:hAnsiTheme="minorHAnsi" w:cs="Calibri"/>
+        <w:b/>
       </w:rPr>
     </w:pPr>
     <w:r>
       <w:rPr>
-        <w:rFonts w:ascii="Baloo Chettan 2 SemiBold" w:hAnsi="Baloo Chettan 2 SemiBold"/>
+        <w:rFonts w:asciiTheme="minorHAnsi" w:hAnsiTheme="minorHAnsi" w:cs="Calibri"/>
+        <w:b/>
       </w:rPr>
       <w:t>MadeUpToCode.org</w:t>
+    </w:r>
+    <w:r>
+      <w:rPr>
+        <w:rFonts w:asciiTheme="minorHAnsi" w:hAnsiTheme="minorHAnsi" w:cs="Calibri"/>
+        <w:b/>
+      </w:rPr>
       <w:tab/>
     </w:r>
     <w:r>
       <w:rPr>
-        <w:rFonts w:ascii="Baloo Chettan 2 SemiBold" w:hAnsi="Baloo Chettan 2 SemiBold"/>
+        <w:rFonts w:ascii="Calibri" w:hAnsi="Calibri" w:cs="Calibri"/>
+        <w:b/>
       </w:rPr>
       <w:fldChar w:fldCharType="begin"/>
     </w:r>
     <w:r>
       <w:rPr>
-        <w:rFonts w:ascii="Baloo Chettan 2 SemiBold" w:hAnsi="Baloo Chettan 2 SemiBold"/>
+        <w:rFonts w:ascii="Calibri" w:hAnsi="Calibri" w:cs="Calibri"/>
+        <w:b/>
       </w:rPr>
       <w:instrText xml:space="preserve"> PAGE </w:instrText>
     </w:r>
     <w:r>
       <w:rPr>
-        <w:rFonts w:ascii="Baloo Chettan 2 SemiBold" w:hAnsi="Baloo Chettan 2 SemiBold"/>
+        <w:rFonts w:ascii="Calibri" w:hAnsi="Calibri" w:cs="Calibri"/>
+        <w:b/>
       </w:rPr>
       <w:fldChar w:fldCharType="separate"/>
     </w:r>
     <w:r>
       <w:rPr>
-        <w:rFonts w:ascii="Baloo Chettan 2 SemiBold" w:hAnsi="Baloo Chettan 2 SemiBold"/>
+        <w:rFonts w:ascii="Calibri" w:hAnsi="Calibri" w:cs="Calibri"/>
+        <w:b/>
       </w:rPr>
-      <w:t>1</w:t>
+      <w:t>2</w:t>
     </w:r>
     <w:r>
       <w:rPr>
-        <w:rFonts w:ascii="Baloo Chettan 2 SemiBold" w:hAnsi="Baloo Chettan 2 SemiBold"/>
+        <w:rFonts w:ascii="Calibri" w:hAnsi="Calibri" w:cs="Calibri"/>
+        <w:b/>
       </w:rPr>
       <w:fldChar w:fldCharType="end"/>
     </w:r>
@@ -372,30 +681,57 @@
 </w:ftr>
 </file>
 
+<file path=word/footnotes.xml><?xml version="1.0" encoding="utf-8"?>
+<w:footnotes xmlns:wpc="http://schemas.microsoft.com/office/word/2010/wordprocessingCanvas" xmlns:cx="http://schemas.microsoft.com/office/drawing/2014/chartex" xmlns:cx1="http://schemas.microsoft.com/office/drawing/2015/9/8/chartex" xmlns:cx2="http://schemas.microsoft.com/office/drawing/2015/10/21/chartex" xmlns:cx3="http://schemas.microsoft.com/office/drawing/2016/5/9/chartex" xmlns:cx4="http://schemas.microsoft.com/office/drawing/2016/5/10/chartex" xmlns:cx5="http://schemas.microsoft.com/office/drawing/2016/5/11/chartex" xmlns:cx6="http://schemas.microsoft.com/office/drawing/2016/5/12/chartex" xmlns:cx7="http://schemas.microsoft.com/office/drawing/2016/5/13/chartex" xmlns:cx8="http://schemas.microsoft.com/office/drawing/2016/5/14/chartex" xmlns:mc="http://schemas.openxmlformats.org/markup-compatibility/2006" xmlns:aink="http://schemas.microsoft.com/office/drawing/2016/ink" xmlns:am3d="http://schemas.microsoft.com/office/drawing/2017/model3d" xmlns:o="urn:schemas-microsoft-com:office:office" xmlns:r="http://schemas.openxmlformats.org/officeDocument/2006/relationships" xmlns:m="http://schemas.openxmlformats.org/officeDocument/2006/math" xmlns:v="urn:schemas-microsoft-com:vml" xmlns:wp14="http://schemas.microsoft.com/office/word/2010/wordprocessingDrawing" xmlns:wp="http://schemas.openxmlformats.org/drawingml/2006/wordprocessingDrawing" xmlns:w10="urn:schemas-microsoft-com:office:word" xmlns:w="http://schemas.openxmlformats.org/wordprocessingml/2006/main" xmlns:w14="http://schemas.microsoft.com/office/word/2010/wordml" xmlns:w15="http://schemas.microsoft.com/office/word/2012/wordml" xmlns:w16cid="http://schemas.microsoft.com/office/word/2016/wordml/cid" xmlns:w16se="http://schemas.microsoft.com/office/word/2015/wordml/symex" xmlns:wpg="http://schemas.microsoft.com/office/word/2010/wordprocessingGroup" xmlns:wpi="http://schemas.microsoft.com/office/word/2010/wordprocessingInk" xmlns:wne="http://schemas.microsoft.com/office/word/2006/wordml" xmlns:wps="http://schemas.microsoft.com/office/word/2010/wordprocessingShape" mc:Ignorable="w14 w15 w16se w16cid wp14">
+  <w:footnote w:type="separator" w:id="-1">
+    <w:p>
+      <w:pPr>
+        <w:spacing w:after="0" w:line="240" w:lineRule="auto"/>
+      </w:pPr>
+      <w:r>
+        <w:separator/>
+      </w:r>
+    </w:p>
+  </w:footnote>
+  <w:footnote w:type="continuationSeparator" w:id="0">
+    <w:p>
+      <w:pPr>
+        <w:spacing w:after="0" w:line="240" w:lineRule="auto"/>
+      </w:pPr>
+      <w:r>
+        <w:continuationSeparator/>
+      </w:r>
+    </w:p>
+  </w:footnote>
+</w:footnotes>
+</file>
+
 <file path=word/header1.xml><?xml version="1.0" encoding="utf-8"?>
-<w:hdr xmlns:o="urn:schemas-microsoft-com:office:office" xmlns:r="http://schemas.openxmlformats.org/officeDocument/2006/relationships" xmlns:v="urn:schemas-microsoft-com:vml" xmlns:w="http://schemas.openxmlformats.org/wordprocessingml/2006/main" xmlns:w10="urn:schemas-microsoft-com:office:word" xmlns:wp="http://schemas.openxmlformats.org/drawingml/2006/wordprocessingDrawing" xmlns:wps="http://schemas.microsoft.com/office/word/2010/wordprocessingShape" xmlns:wpg="http://schemas.microsoft.com/office/word/2010/wordprocessingGroup" xmlns:mc="http://schemas.openxmlformats.org/markup-compatibility/2006" xmlns:wp14="http://schemas.microsoft.com/office/word/2010/wordprocessingDrawing" xmlns:w14="http://schemas.microsoft.com/office/word/2010/wordml" xmlns:w15="http://schemas.microsoft.com/office/word/2012/wordml" mc:Ignorable="w14 wp14 w15">
+<w:hdr xmlns:wpc="http://schemas.microsoft.com/office/word/2010/wordprocessingCanvas" xmlns:cx="http://schemas.microsoft.com/office/drawing/2014/chartex" xmlns:cx1="http://schemas.microsoft.com/office/drawing/2015/9/8/chartex" xmlns:cx2="http://schemas.microsoft.com/office/drawing/2015/10/21/chartex" xmlns:cx3="http://schemas.microsoft.com/office/drawing/2016/5/9/chartex" xmlns:cx4="http://schemas.microsoft.com/office/drawing/2016/5/10/chartex" xmlns:cx5="http://schemas.microsoft.com/office/drawing/2016/5/11/chartex" xmlns:cx6="http://schemas.microsoft.com/office/drawing/2016/5/12/chartex" xmlns:cx7="http://schemas.microsoft.com/office/drawing/2016/5/13/chartex" xmlns:cx8="http://schemas.microsoft.com/office/drawing/2016/5/14/chartex" xmlns:mc="http://schemas.openxmlformats.org/markup-compatibility/2006" xmlns:aink="http://schemas.microsoft.com/office/drawing/2016/ink" xmlns:am3d="http://schemas.microsoft.com/office/drawing/2017/model3d" xmlns:o="urn:schemas-microsoft-com:office:office" xmlns:r="http://schemas.openxmlformats.org/officeDocument/2006/relationships" xmlns:m="http://schemas.openxmlformats.org/officeDocument/2006/math" xmlns:v="urn:schemas-microsoft-com:vml" xmlns:wp14="http://schemas.microsoft.com/office/word/2010/wordprocessingDrawing" xmlns:wp="http://schemas.openxmlformats.org/drawingml/2006/wordprocessingDrawing" xmlns:w10="urn:schemas-microsoft-com:office:word" xmlns:w="http://schemas.openxmlformats.org/wordprocessingml/2006/main" xmlns:w14="http://schemas.microsoft.com/office/word/2010/wordml" xmlns:w15="http://schemas.microsoft.com/office/word/2012/wordml" xmlns:w16cid="http://schemas.microsoft.com/office/word/2016/wordml/cid" xmlns:w16se="http://schemas.microsoft.com/office/word/2015/wordml/symex" xmlns:wpg="http://schemas.microsoft.com/office/word/2010/wordprocessingGroup" xmlns:wpi="http://schemas.microsoft.com/office/word/2010/wordprocessingInk" xmlns:wne="http://schemas.microsoft.com/office/word/2006/wordml" xmlns:wps="http://schemas.microsoft.com/office/word/2010/wordprocessingShape" mc:Ignorable="w14 w15 w16se w16cid wp14">
   <w:p>
     <w:pPr>
       <w:pStyle w:val="Header"/>
       <w:tabs>
         <w:tab w:val="clear" w:pos="4680"/>
         <w:tab w:val="clear" w:pos="9360"/>
-        <w:tab w:val="right" w:pos="4102" w:leader="none"/>
+        <w:tab w:val="right" w:pos="4102"/>
       </w:tabs>
       <w:jc w:val="right"/>
       <w:rPr>
-        <w:rFonts w:ascii="Baloo Chettan 2 SemiBold" w:hAnsi="Baloo Chettan 2 SemiBold" w:cs="Segoe UI"/>
-        <w:b/>
+        <w:rFonts w:asciiTheme="minorHAnsi" w:hAnsiTheme="minorHAnsi" w:cs="Calibri"/>
         <w:b/>
         <w:color w:val="FFFFFF" w:themeColor="background1"/>
         <w:sz w:val="40"/>
       </w:rPr>
     </w:pPr>
     <w:r>
+      <w:rPr>
+        <w:noProof/>
+      </w:rPr>
       <mc:AlternateContent>
         <mc:Choice Requires="wps">
           <w:drawing>
-            <wp:anchor behindDoc="1" distT="0" distB="27940" distL="0" distR="28575" simplePos="0" locked="0" layoutInCell="0" allowOverlap="1" relativeHeight="2" wp14:anchorId="17915B46">
+            <wp:anchor distT="6985" distB="5715" distL="6350" distR="6350" simplePos="0" relativeHeight="251659264" behindDoc="1" locked="0" layoutInCell="0" allowOverlap="1">
               <wp:simplePos x="0" y="0"/>
               <wp:positionH relativeFrom="page">
                 <wp:posOffset>0</wp:posOffset>
@@ -404,17 +740,22 @@
                 <wp:posOffset>0</wp:posOffset>
               </wp:positionV>
               <wp:extent cx="7763510" cy="887095"/>
-              <wp:effectExtent l="6350" t="6985" r="6350" b="5715"/>
+              <wp:effectExtent l="0" t="0" r="8890" b="8255"/>
               <wp:wrapNone/>
               <wp:docPr id="1" name="Rectangle 2"/>
+              <wp:cNvGraphicFramePr>
+                <a:graphicFrameLocks xmlns:a="http://schemas.openxmlformats.org/drawingml/2006/main"/>
+              </wp:cNvGraphicFramePr>
               <a:graphic xmlns:a="http://schemas.openxmlformats.org/drawingml/2006/main">
                 <a:graphicData uri="http://schemas.microsoft.com/office/word/2010/wordprocessingShape">
                   <wps:wsp>
-                    <wps:cNvSpPr/>
+                    <wps:cNvSpPr>
+                      <a:spLocks/>
+                    </wps:cNvSpPr>
                     <wps:spPr>
                       <a:xfrm>
                         <a:off x="0" y="0"/>
-                        <a:ext cx="7763400" cy="887040"/>
+                        <a:ext cx="7763510" cy="887095"/>
                       </a:xfrm>
                       <a:prstGeom prst="rect">
                         <a:avLst/>
@@ -426,7 +767,7 @@
                       </a:solidFill>
                       <a:ln>
                         <a:solidFill>
-                          <a:srgbClr val="1355ab"/>
+                          <a:srgbClr val="1355AB"/>
                         </a:solidFill>
                       </a:ln>
                     </wps:spPr>
@@ -448,21 +789,32 @@
                   </wps:wsp>
                 </a:graphicData>
               </a:graphic>
+              <wp14:sizeRelH relativeFrom="page">
+                <wp14:pctWidth>0</wp14:pctWidth>
+              </wp14:sizeRelH>
+              <wp14:sizeRelV relativeFrom="page">
+                <wp14:pctHeight>0</wp14:pctHeight>
+              </wp14:sizeRelV>
             </wp:anchor>
           </w:drawing>
         </mc:Choice>
         <mc:Fallback>
           <w:pict>
-            <v:rect id="shape_0" ID="Rectangle 2" path="m0,0l-2147483645,0l-2147483645,-2147483646l0,-2147483646xe" fillcolor="#1a73e8" stroked="t" o:allowincell="f" style="position:absolute;margin-left:0pt;margin-top:0pt;width:611.25pt;height:69.8pt;mso-wrap-style:none;v-text-anchor:middle;mso-position-horizontal-relative:page;mso-position-vertical-relative:page" wp14:anchorId="17915B46">
-              <v:fill o:detectmouseclick="t" type="solid" color2="#e58c17" opacity="0.93"/>
-              <v:stroke color="#1355ab" weight="12600" joinstyle="miter" endcap="flat"/>
-              <w10:wrap type="none"/>
+            <v:rect w14:anchorId="089D87C8" id="Rectangle 2" o:spid="_x0000_s1026" style="position:absolute;margin-left:0;margin-top:0;width:611.3pt;height:69.85pt;z-index:-251657216;visibility:visible;mso-wrap-style:square;mso-width-percent:0;mso-height-percent:0;mso-wrap-distance-left:.5pt;mso-wrap-distance-top:.55pt;mso-wrap-distance-right:.5pt;mso-wrap-distance-bottom:.45pt;mso-position-horizontal:absolute;mso-position-horizontal-relative:page;mso-position-vertical:absolute;mso-position-vertical-relative:page;mso-width-percent:0;mso-height-percent:0;mso-width-relative:page;mso-height-relative:page;v-text-anchor:top" o:gfxdata="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" o:allowincell="f" fillcolor="#1a73e8 [3204]" strokecolor="#1355ab" strokeweight="1pt">
+              <v:fill opacity="61680f"/>
+              <v:path arrowok="t"/>
+              <w10:wrap anchorx="page" anchory="page"/>
             </v:rect>
           </w:pict>
         </mc:Fallback>
       </mc:AlternateContent>
+    </w:r>
+    <w:r>
+      <w:rPr>
+        <w:noProof/>
+      </w:rPr>
       <w:drawing>
-        <wp:anchor behindDoc="0" distT="0" distB="0" distL="114300" distR="114300" simplePos="0" locked="0" layoutInCell="0" allowOverlap="1" relativeHeight="3">
+        <wp:anchor distT="0" distB="0" distL="114300" distR="114300" simplePos="0" relativeHeight="251660288" behindDoc="0" locked="0" layoutInCell="0" allowOverlap="1">
           <wp:simplePos x="0" y="0"/>
           <wp:positionH relativeFrom="column">
             <wp:posOffset>0</wp:posOffset>
@@ -474,14 +826,17 @@
           <wp:effectExtent l="0" t="0" r="0" b="0"/>
           <wp:wrapTight wrapText="bothSides">
             <wp:wrapPolygon edited="0">
-              <wp:start x="0" y="0"/>
-              <wp:lineTo x="21600" y="0"/>
-              <wp:lineTo x="21600" y="21600"/>
-              <wp:lineTo x="0" y="21600"/>
-              <wp:lineTo x="0" y="0"/>
+              <wp:start x="18296" y="0"/>
+              <wp:lineTo x="0" y="7406"/>
+              <wp:lineTo x="0" y="19749"/>
+              <wp:lineTo x="1525" y="20983"/>
+              <wp:lineTo x="21346" y="20983"/>
+              <wp:lineTo x="21346" y="6171"/>
+              <wp:lineTo x="19821" y="0"/>
+              <wp:lineTo x="18296" y="0"/>
             </wp:wrapPolygon>
           </wp:wrapTight>
-          <wp:docPr id="2" name="Graphic 1" descr=""/>
+          <wp:docPr id="2" name="Graphic 1"/>
           <wp:cNvGraphicFramePr>
             <a:graphicFrameLocks xmlns:a="http://schemas.openxmlformats.org/drawingml/2006/main" noChangeAspect="1"/>
           </wp:cNvGraphicFramePr>
@@ -489,13 +844,20 @@
             <a:graphicData uri="http://schemas.openxmlformats.org/drawingml/2006/picture">
               <pic:pic xmlns:pic="http://schemas.openxmlformats.org/drawingml/2006/picture">
                 <pic:nvPicPr>
-                  <pic:cNvPr id="2" name="Graphic 1" descr=""/>
+                  <pic:cNvPr id="0" name="Graphic 1"/>
                   <pic:cNvPicPr>
                     <a:picLocks noChangeAspect="1" noChangeArrowheads="1"/>
                   </pic:cNvPicPr>
                 </pic:nvPicPr>
                 <pic:blipFill>
-                  <a:blip r:embed="rId1"/>
+                  <a:blip r:embed="rId1">
+                    <a:extLst>
+                      <a:ext uri="{28A0092B-C50C-407E-A947-70E740481C1C}">
+                        <a14:useLocalDpi xmlns:a14="http://schemas.microsoft.com/office/drawing/2010/main" val="0"/>
+                      </a:ext>
+                    </a:extLst>
+                  </a:blip>
+                  <a:srcRect/>
                   <a:stretch>
                     <a:fillRect/>
                   </a:stretch>
@@ -508,25 +870,61 @@
                   <a:prstGeom prst="rect">
                     <a:avLst/>
                   </a:prstGeom>
+                  <a:noFill/>
+                  <a:ln>
+                    <a:noFill/>
+                  </a:ln>
                 </pic:spPr>
               </pic:pic>
             </a:graphicData>
           </a:graphic>
+          <wp14:sizeRelH relativeFrom="page">
+            <wp14:pctWidth>0</wp14:pctWidth>
+          </wp14:sizeRelH>
+          <wp14:sizeRelV relativeFrom="page">
+            <wp14:pctHeight>0</wp14:pctHeight>
+          </wp14:sizeRelV>
         </wp:anchor>
       </w:drawing>
     </w:r>
     <w:r>
       <w:rPr>
-        <w:rFonts w:cs="Segoe UI" w:ascii="Baloo Chettan 2 SemiBold" w:hAnsi="Baloo Chettan 2 SemiBold"/>
+        <w:rFonts w:ascii="Baloo Chettan 2 SemiBold" w:hAnsi="Baloo Chettan 2 SemiBold" w:cs="Segoe UI"/>
         <w:color w:val="FFFFFF" w:themeColor="background1"/>
         <w:sz w:val="40"/>
       </w:rPr>
       <w:tab/>
-      <w:t xml:space="preserve">Housing Conditions Report </w:t>
     </w:r>
     <w:r>
       <w:rPr>
-        <w:rFonts w:cs="Segoe UI" w:ascii="Baloo Chettan 2 SemiBold" w:hAnsi="Baloo Chettan 2 SemiBold"/>
+        <w:rFonts w:asciiTheme="minorHAnsi" w:hAnsiTheme="minorHAnsi" w:cs="Calibri"/>
+        <w:b/>
+        <w:color w:val="FFFFFF" w:themeColor="background1"/>
+        <w:sz w:val="40"/>
+      </w:rPr>
+      <w:t xml:space="preserve">Housing Conditions Report </w:t>
+    </w:r>
+  </w:p>
+  <w:p>
+    <w:pPr>
+      <w:pStyle w:val="Header"/>
+      <w:tabs>
+        <w:tab w:val="clear" w:pos="4680"/>
+        <w:tab w:val="clear" w:pos="9360"/>
+        <w:tab w:val="right" w:pos="4102"/>
+      </w:tabs>
+      <w:jc w:val="right"/>
+      <w:rPr>
+        <w:rFonts w:asciiTheme="minorHAnsi" w:hAnsiTheme="minorHAnsi" w:cs="Calibri"/>
+        <w:b/>
+        <w:color w:val="FFFFFF" w:themeColor="background1"/>
+        <w:sz w:val="40"/>
+      </w:rPr>
+    </w:pPr>
+    <w:r>
+      <w:rPr>
+        <w:rFonts w:asciiTheme="minorHAnsi" w:hAnsiTheme="minorHAnsi" w:cs="Calibri"/>
+        <w:b/>
         <w:color w:val="FFFFFF" w:themeColor="background1"/>
         <w:sz w:val="16"/>
       </w:rPr>
@@ -537,11 +935,11 @@
 </file>
 
 <file path=word/styles.xml><?xml version="1.0" encoding="utf-8"?>
-<w:styles xmlns:w="http://schemas.openxmlformats.org/wordprocessingml/2006/main" xmlns:w14="http://schemas.microsoft.com/office/word/2010/wordml" xmlns:mc="http://schemas.openxmlformats.org/markup-compatibility/2006" mc:Ignorable="w14">
+<w:styles xmlns:mc="http://schemas.openxmlformats.org/markup-compatibility/2006" xmlns:r="http://schemas.openxmlformats.org/officeDocument/2006/relationships" xmlns:w="http://schemas.openxmlformats.org/wordprocessingml/2006/main" xmlns:w14="http://schemas.microsoft.com/office/word/2010/wordml" xmlns:w15="http://schemas.microsoft.com/office/word/2012/wordml" xmlns:w16cid="http://schemas.microsoft.com/office/word/2016/wordml/cid" xmlns:w16se="http://schemas.microsoft.com/office/word/2015/wordml/symex" mc:Ignorable="w14 w15 w16se w16cid">
   <w:docDefaults>
     <w:rPrDefault>
       <w:rPr>
-        <w:rFonts w:ascii="Calibri" w:hAnsi="Calibri" w:eastAsia="Calibri" w:cs="" w:asciiTheme="minorHAnsi" w:cstheme="minorBidi" w:eastAsiaTheme="minorHAnsi" w:hAnsiTheme="minorHAnsi"/>
+        <w:rFonts w:asciiTheme="minorHAnsi" w:eastAsia="Times New Roman" w:hAnsiTheme="minorHAnsi" w:cstheme="minorHAnsi"/>
         <w:sz w:val="22"/>
         <w:szCs w:val="22"/>
         <w:lang w:val="en-US" w:eastAsia="en-US" w:bidi="ar-SA"/>
@@ -549,21 +947,21 @@
     </w:rPrDefault>
     <w:pPrDefault>
       <w:pPr>
-        <w:suppressAutoHyphens w:val="true"/>
+        <w:suppressAutoHyphens/>
       </w:pPr>
     </w:pPrDefault>
   </w:docDefaults>
   <w:latentStyles w:defLockedState="0" w:defUIPriority="99" w:defSemiHidden="0" w:defUnhideWhenUsed="0" w:defQFormat="0" w:count="375">
     <w:lsdException w:name="Normal" w:uiPriority="0" w:qFormat="1"/>
     <w:lsdException w:name="heading 1" w:uiPriority="9" w:qFormat="1"/>
-    <w:lsdException w:name="heading 2" w:uiPriority="9" w:semiHidden="1" w:unhideWhenUsed="1" w:qFormat="1"/>
-    <w:lsdException w:name="heading 3" w:uiPriority="9" w:semiHidden="1" w:unhideWhenUsed="1" w:qFormat="1"/>
-    <w:lsdException w:name="heading 4" w:uiPriority="9" w:semiHidden="1" w:unhideWhenUsed="1" w:qFormat="1"/>
-    <w:lsdException w:name="heading 5" w:uiPriority="9" w:semiHidden="1" w:unhideWhenUsed="1" w:qFormat="1"/>
-    <w:lsdException w:name="heading 6" w:uiPriority="9" w:semiHidden="1" w:unhideWhenUsed="1" w:qFormat="1"/>
-    <w:lsdException w:name="heading 7" w:uiPriority="9" w:semiHidden="1" w:unhideWhenUsed="1" w:qFormat="1"/>
-    <w:lsdException w:name="heading 8" w:uiPriority="9" w:semiHidden="1" w:unhideWhenUsed="1" w:qFormat="1"/>
-    <w:lsdException w:name="heading 9" w:uiPriority="9" w:semiHidden="1" w:unhideWhenUsed="1" w:qFormat="1"/>
+    <w:lsdException w:name="heading 2" w:semiHidden="1" w:uiPriority="9" w:unhideWhenUsed="1" w:qFormat="1"/>
+    <w:lsdException w:name="heading 3" w:semiHidden="1" w:uiPriority="9" w:unhideWhenUsed="1" w:qFormat="1"/>
+    <w:lsdException w:name="heading 4" w:semiHidden="1" w:uiPriority="9" w:unhideWhenUsed="1" w:qFormat="1"/>
+    <w:lsdException w:name="heading 5" w:semiHidden="1" w:uiPriority="9" w:unhideWhenUsed="1" w:qFormat="1"/>
+    <w:lsdException w:name="heading 6" w:semiHidden="1" w:uiPriority="9" w:unhideWhenUsed="1" w:qFormat="1"/>
+    <w:lsdException w:name="heading 7" w:semiHidden="1" w:uiPriority="9" w:unhideWhenUsed="1" w:qFormat="1"/>
+    <w:lsdException w:name="heading 8" w:semiHidden="1" w:uiPriority="9" w:unhideWhenUsed="1" w:qFormat="1"/>
+    <w:lsdException w:name="heading 9" w:semiHidden="1" w:uiPriority="9" w:unhideWhenUsed="1" w:qFormat="1"/>
     <w:lsdException w:name="index 1" w:semiHidden="1" w:unhideWhenUsed="1"/>
     <w:lsdException w:name="index 2" w:semiHidden="1" w:unhideWhenUsed="1"/>
     <w:lsdException w:name="index 3" w:semiHidden="1" w:unhideWhenUsed="1"/>
@@ -573,22 +971,22 @@
     <w:lsdException w:name="index 7" w:semiHidden="1" w:unhideWhenUsed="1"/>
     <w:lsdException w:name="index 8" w:semiHidden="1" w:unhideWhenUsed="1"/>
     <w:lsdException w:name="index 9" w:semiHidden="1" w:unhideWhenUsed="1"/>
-    <w:lsdException w:name="toc 1" w:uiPriority="39" w:semiHidden="1" w:unhideWhenUsed="1"/>
-    <w:lsdException w:name="toc 2" w:uiPriority="39" w:semiHidden="1" w:unhideWhenUsed="1"/>
-    <w:lsdException w:name="toc 3" w:uiPriority="39" w:semiHidden="1" w:unhideWhenUsed="1"/>
-    <w:lsdException w:name="toc 4" w:uiPriority="39" w:semiHidden="1" w:unhideWhenUsed="1"/>
-    <w:lsdException w:name="toc 5" w:uiPriority="39" w:semiHidden="1" w:unhideWhenUsed="1"/>
-    <w:lsdException w:name="toc 6" w:uiPriority="39" w:semiHidden="1" w:unhideWhenUsed="1"/>
-    <w:lsdException w:name="toc 7" w:uiPriority="39" w:semiHidden="1" w:unhideWhenUsed="1"/>
-    <w:lsdException w:name="toc 8" w:uiPriority="39" w:semiHidden="1" w:unhideWhenUsed="1"/>
-    <w:lsdException w:name="toc 9" w:uiPriority="39" w:semiHidden="1" w:unhideWhenUsed="1"/>
+    <w:lsdException w:name="toc 1" w:semiHidden="1" w:uiPriority="39" w:unhideWhenUsed="1"/>
+    <w:lsdException w:name="toc 2" w:semiHidden="1" w:uiPriority="39" w:unhideWhenUsed="1"/>
+    <w:lsdException w:name="toc 3" w:semiHidden="1" w:uiPriority="39" w:unhideWhenUsed="1"/>
+    <w:lsdException w:name="toc 4" w:semiHidden="1" w:uiPriority="39" w:unhideWhenUsed="1"/>
+    <w:lsdException w:name="toc 5" w:semiHidden="1" w:uiPriority="39" w:unhideWhenUsed="1"/>
+    <w:lsdException w:name="toc 6" w:semiHidden="1" w:uiPriority="39" w:unhideWhenUsed="1"/>
+    <w:lsdException w:name="toc 7" w:semiHidden="1" w:uiPriority="39" w:unhideWhenUsed="1"/>
+    <w:lsdException w:name="toc 8" w:semiHidden="1" w:uiPriority="39" w:unhideWhenUsed="1"/>
+    <w:lsdException w:name="toc 9" w:semiHidden="1" w:uiPriority="39" w:unhideWhenUsed="1"/>
     <w:lsdException w:name="Normal Indent" w:semiHidden="1" w:unhideWhenUsed="1"/>
     <w:lsdException w:name="footnote text" w:semiHidden="1" w:unhideWhenUsed="1"/>
     <w:lsdException w:name="annotation text" w:semiHidden="1" w:unhideWhenUsed="1"/>
     <w:lsdException w:name="header" w:semiHidden="1" w:unhideWhenUsed="1"/>
     <w:lsdException w:name="footer" w:semiHidden="1" w:unhideWhenUsed="1"/>
     <w:lsdException w:name="index heading" w:semiHidden="1" w:unhideWhenUsed="1"/>
-    <w:lsdException w:name="caption" w:uiPriority="35" w:semiHidden="1" w:unhideWhenUsed="1" w:qFormat="1"/>
+    <w:lsdException w:name="caption" w:semiHidden="1" w:uiPriority="35" w:unhideWhenUsed="1" w:qFormat="1"/>
     <w:lsdException w:name="table of figures" w:semiHidden="1" w:unhideWhenUsed="1"/>
     <w:lsdException w:name="envelope address" w:semiHidden="1" w:unhideWhenUsed="1"/>
     <w:lsdException w:name="envelope return" w:semiHidden="1" w:unhideWhenUsed="1"/>
@@ -619,7 +1017,7 @@
     <w:lsdException w:name="Title" w:uiPriority="10" w:qFormat="1"/>
     <w:lsdException w:name="Closing" w:semiHidden="1" w:unhideWhenUsed="1"/>
     <w:lsdException w:name="Signature" w:semiHidden="1" w:unhideWhenUsed="1"/>
-    <w:lsdException w:name="Default Paragraph Font" w:uiPriority="1" w:semiHidden="1" w:unhideWhenUsed="1"/>
+    <w:lsdException w:name="Default Paragraph Font" w:semiHidden="1" w:uiPriority="1" w:unhideWhenUsed="1"/>
     <w:lsdException w:name="Body Text" w:semiHidden="1" w:unhideWhenUsed="1"/>
     <w:lsdException w:name="Body Text Indent" w:semiHidden="1" w:unhideWhenUsed="1"/>
     <w:lsdException w:name="List Continue" w:semiHidden="1" w:unhideWhenUsed="1"/>
@@ -659,57 +1057,13 @@
     <w:lsdException w:name="HTML Sample" w:semiHidden="1" w:unhideWhenUsed="1"/>
     <w:lsdException w:name="HTML Typewriter" w:semiHidden="1" w:unhideWhenUsed="1"/>
     <w:lsdException w:name="HTML Variable" w:semiHidden="1" w:unhideWhenUsed="1"/>
-    <w:lsdException w:name="Normal Table" w:semiHidden="1" w:unhideWhenUsed="1"/>
     <w:lsdException w:name="annotation subject" w:semiHidden="1" w:unhideWhenUsed="1"/>
     <w:lsdException w:name="No List" w:semiHidden="1" w:unhideWhenUsed="1"/>
     <w:lsdException w:name="Outline List 1" w:semiHidden="1" w:unhideWhenUsed="1"/>
     <w:lsdException w:name="Outline List 2" w:semiHidden="1" w:unhideWhenUsed="1"/>
     <w:lsdException w:name="Outline List 3" w:semiHidden="1" w:unhideWhenUsed="1"/>
-    <w:lsdException w:name="Table Simple 1" w:semiHidden="1" w:unhideWhenUsed="1"/>
-    <w:lsdException w:name="Table Simple 2" w:semiHidden="1" w:unhideWhenUsed="1"/>
-    <w:lsdException w:name="Table Simple 3" w:semiHidden="1" w:unhideWhenUsed="1"/>
-    <w:lsdException w:name="Table Classic 1" w:semiHidden="1" w:unhideWhenUsed="1"/>
-    <w:lsdException w:name="Table Classic 2" w:semiHidden="1" w:unhideWhenUsed="1"/>
-    <w:lsdException w:name="Table Classic 3" w:semiHidden="1" w:unhideWhenUsed="1"/>
-    <w:lsdException w:name="Table Classic 4" w:semiHidden="1" w:unhideWhenUsed="1"/>
-    <w:lsdException w:name="Table Colorful 1" w:semiHidden="1" w:unhideWhenUsed="1"/>
-    <w:lsdException w:name="Table Colorful 2" w:semiHidden="1" w:unhideWhenUsed="1"/>
-    <w:lsdException w:name="Table Colorful 3" w:semiHidden="1" w:unhideWhenUsed="1"/>
-    <w:lsdException w:name="Table Columns 1" w:semiHidden="1" w:unhideWhenUsed="1"/>
-    <w:lsdException w:name="Table Columns 2" w:semiHidden="1" w:unhideWhenUsed="1"/>
-    <w:lsdException w:name="Table Columns 3" w:semiHidden="1" w:unhideWhenUsed="1"/>
-    <w:lsdException w:name="Table Columns 4" w:semiHidden="1" w:unhideWhenUsed="1"/>
-    <w:lsdException w:name="Table Columns 5" w:semiHidden="1" w:unhideWhenUsed="1"/>
-    <w:lsdException w:name="Table Grid 1" w:semiHidden="1" w:unhideWhenUsed="1"/>
-    <w:lsdException w:name="Table Grid 2" w:semiHidden="1" w:unhideWhenUsed="1"/>
-    <w:lsdException w:name="Table Grid 3" w:semiHidden="1" w:unhideWhenUsed="1"/>
-    <w:lsdException w:name="Table Grid 4" w:semiHidden="1" w:unhideWhenUsed="1"/>
-    <w:lsdException w:name="Table Grid 5" w:semiHidden="1" w:unhideWhenUsed="1"/>
-    <w:lsdException w:name="Table Grid 6" w:semiHidden="1" w:unhideWhenUsed="1"/>
-    <w:lsdException w:name="Table Grid 7" w:semiHidden="1" w:unhideWhenUsed="1"/>
-    <w:lsdException w:name="Table Grid 8" w:semiHidden="1" w:unhideWhenUsed="1"/>
-    <w:lsdException w:name="Table List 1" w:semiHidden="1" w:unhideWhenUsed="1"/>
-    <w:lsdException w:name="Table List 2" w:semiHidden="1" w:unhideWhenUsed="1"/>
-    <w:lsdException w:name="Table List 3" w:semiHidden="1" w:unhideWhenUsed="1"/>
-    <w:lsdException w:name="Table List 4" w:semiHidden="1" w:unhideWhenUsed="1"/>
-    <w:lsdException w:name="Table List 5" w:semiHidden="1" w:unhideWhenUsed="1"/>
-    <w:lsdException w:name="Table List 6" w:semiHidden="1" w:unhideWhenUsed="1"/>
-    <w:lsdException w:name="Table List 7" w:semiHidden="1" w:unhideWhenUsed="1"/>
-    <w:lsdException w:name="Table List 8" w:semiHidden="1" w:unhideWhenUsed="1"/>
-    <w:lsdException w:name="Table 3D effects 1" w:semiHidden="1" w:unhideWhenUsed="1"/>
-    <w:lsdException w:name="Table 3D effects 2" w:semiHidden="1" w:unhideWhenUsed="1"/>
-    <w:lsdException w:name="Table 3D effects 3" w:semiHidden="1" w:unhideWhenUsed="1"/>
-    <w:lsdException w:name="Table Contemporary" w:semiHidden="1" w:unhideWhenUsed="1"/>
-    <w:lsdException w:name="Table Elegant" w:semiHidden="1" w:unhideWhenUsed="1"/>
-    <w:lsdException w:name="Table Professional" w:semiHidden="1" w:unhideWhenUsed="1"/>
-    <w:lsdException w:name="Table Subtle 1" w:semiHidden="1" w:unhideWhenUsed="1"/>
-    <w:lsdException w:name="Table Subtle 2" w:semiHidden="1" w:unhideWhenUsed="1"/>
-    <w:lsdException w:name="Table Web 1" w:semiHidden="1" w:unhideWhenUsed="1"/>
-    <w:lsdException w:name="Table Web 2" w:semiHidden="1" w:unhideWhenUsed="1"/>
-    <w:lsdException w:name="Table Web 3" w:semiHidden="1" w:unhideWhenUsed="1"/>
     <w:lsdException w:name="Balloon Text" w:semiHidden="1" w:unhideWhenUsed="1"/>
     <w:lsdException w:name="Table Grid" w:uiPriority="39"/>
-    <w:lsdException w:name="Table Theme" w:semiHidden="1" w:unhideWhenUsed="1"/>
     <w:lsdException w:name="Placeholder Text" w:semiHidden="1"/>
     <w:lsdException w:name="No Spacing" w:uiPriority="1" w:qFormat="1"/>
     <w:lsdException w:name="Light Shading" w:uiPriority="60"/>
@@ -819,8 +1173,8 @@
     <w:lsdException w:name="Subtle Reference" w:uiPriority="31" w:qFormat="1"/>
     <w:lsdException w:name="Intense Reference" w:uiPriority="32" w:qFormat="1"/>
     <w:lsdException w:name="Book Title" w:uiPriority="33" w:qFormat="1"/>
-    <w:lsdException w:name="Bibliography" w:uiPriority="37" w:semiHidden="1" w:unhideWhenUsed="1"/>
-    <w:lsdException w:name="TOC Heading" w:uiPriority="39" w:semiHidden="1" w:unhideWhenUsed="1" w:qFormat="1"/>
+    <w:lsdException w:name="Bibliography" w:semiHidden="1" w:uiPriority="37" w:unhideWhenUsed="1"/>
+    <w:lsdException w:name="TOC Heading" w:semiHidden="1" w:uiPriority="39" w:unhideWhenUsed="1" w:qFormat="1"/>
     <w:lsdException w:name="Plain Table 1" w:uiPriority="41"/>
     <w:lsdException w:name="Plain Table 2" w:uiPriority="42"/>
     <w:lsdException w:name="Plain Table 3" w:uiPriority="43"/>
@@ -930,98 +1284,126 @@
     <w:lsdException w:name="Hashtag" w:semiHidden="1" w:unhideWhenUsed="1"/>
     <w:lsdException w:name="Unresolved Mention" w:semiHidden="1" w:unhideWhenUsed="1"/>
   </w:latentStyles>
-  <w:style w:type="paragraph" w:styleId="Normal" w:default="1">
+  <w:style w:type="paragraph" w:default="1" w:styleId="Normal">
     <w:name w:val="Normal"/>
     <w:qFormat/>
-    <w:rsid w:val="003f3aa9"/>
     <w:pPr>
-      <w:widowControl/>
-      <w:bidi w:val="0"/>
-      <w:spacing w:lineRule="auto" w:line="259" w:before="0" w:after="160"/>
-      <w:jc w:val="left"/>
+      <w:spacing w:after="160" w:line="259" w:lineRule="auto"/>
     </w:pPr>
     <w:rPr>
-      <w:rFonts w:ascii="Garamond" w:hAnsi="Garamond" w:eastAsia="Calibri" w:cs="" w:cstheme="minorBidi" w:eastAsiaTheme="minorHAnsi"/>
-      <w:color w:val="auto"/>
-      <w:kern w:val="0"/>
-      <w:sz w:val="22"/>
-      <w:szCs w:val="22"/>
-      <w:lang w:val="en-US" w:eastAsia="en-US" w:bidi="ar-SA"/>
+      <w:rFonts w:ascii="Garamond" w:hAnsi="Garamond" w:cs="Times New Roman"/>
     </w:rPr>
   </w:style>
-  <w:style w:type="character" w:styleId="DefaultParagraphFont" w:default="1">
+  <w:style w:type="character" w:default="1" w:styleId="DefaultParagraphFont">
     <w:name w:val="Default Paragraph Font"/>
     <w:uiPriority w:val="1"/>
     <w:semiHidden/>
     <w:unhideWhenUsed/>
-    <w:qFormat/>
-    <w:rPr/>
   </w:style>
-  <w:style w:type="character" w:styleId="HeaderChar" w:customStyle="1">
+  <w:style w:type="table" w:default="1" w:styleId="TableNormal">
+    <w:name w:val="Normal Table"/>
+    <w:uiPriority w:val="99"/>
+    <w:semiHidden/>
+    <w:unhideWhenUsed/>
+    <w:tblPr>
+      <w:tblInd w:w="0" w:type="dxa"/>
+      <w:tblCellMar>
+        <w:top w:w="0" w:type="dxa"/>
+        <w:left w:w="108" w:type="dxa"/>
+        <w:bottom w:w="0" w:type="dxa"/>
+        <w:right w:w="108" w:type="dxa"/>
+      </w:tblCellMar>
+    </w:tblPr>
+  </w:style>
+  <w:style w:type="numbering" w:default="1" w:styleId="NoList">
+    <w:name w:val="No List"/>
+    <w:uiPriority w:val="99"/>
+    <w:semiHidden/>
+    <w:unhideWhenUsed/>
+  </w:style>
+  <w:style w:type="character" w:customStyle="1" w:styleId="HeaderChar">
     <w:name w:val="Header Char"/>
     <w:basedOn w:val="DefaultParagraphFont"/>
     <w:link w:val="Header"/>
     <w:uiPriority w:val="99"/>
     <w:qFormat/>
-    <w:rsid w:val="00211627"/>
-    <w:rPr/>
+    <w:locked/>
+    <w:rPr>
+      <w:rFonts w:cs="Times New Roman"/>
+    </w:rPr>
   </w:style>
-  <w:style w:type="character" w:styleId="FooterChar" w:customStyle="1">
+  <w:style w:type="character" w:customStyle="1" w:styleId="FooterChar">
     <w:name w:val="Footer Char"/>
     <w:basedOn w:val="DefaultParagraphFont"/>
     <w:link w:val="Footer"/>
     <w:uiPriority w:val="99"/>
     <w:qFormat/>
-    <w:rsid w:val="00211627"/>
-    <w:rPr/>
+    <w:locked/>
+    <w:rPr>
+      <w:rFonts w:cs="Times New Roman"/>
+    </w:rPr>
   </w:style>
-  <w:style w:type="character" w:styleId="UpToCodeHeadingChar" w:customStyle="1">
+  <w:style w:type="character" w:customStyle="1" w:styleId="UpToCodeHeadingChar">
     <w:name w:val="UpToCode Heading Char"/>
     <w:basedOn w:val="DefaultParagraphFont"/>
     <w:link w:val="UpToCodeHeading"/>
     <w:qFormat/>
-    <w:rsid w:val="003f3aa9"/>
+    <w:locked/>
+    <w:rsid w:val="00250FCE"/>
     <w:rPr>
-      <w:rFonts w:ascii="Baloo Chettan 2 SemiBold" w:hAnsi="Baloo Chettan 2 SemiBold"/>
+      <w:rFonts w:cs="Calibri"/>
+      <w:b/>
       <w:color w:val="FFFFFF" w:themeColor="background1"/>
       <w:sz w:val="36"/>
-      <w:shd w:fill="1A73E8" w:val="clear"/>
+      <w:shd w:val="clear" w:color="auto" w:fill="1A73E8" w:themeFill="accent1"/>
     </w:rPr>
   </w:style>
-  <w:style w:type="paragraph" w:styleId="Heading">
+  <w:style w:type="paragraph" w:customStyle="1" w:styleId="Heading">
     <w:name w:val="Heading"/>
     <w:basedOn w:val="Normal"/>
-    <w:next w:val="TextBody"/>
+    <w:next w:val="BodyText"/>
     <w:qFormat/>
     <w:pPr>
-      <w:keepNext w:val="true"/>
+      <w:keepNext/>
       <w:spacing w:before="240" w:after="120"/>
     </w:pPr>
     <w:rPr>
-      <w:rFonts w:ascii="Liberation Sans" w:hAnsi="Liberation Sans" w:eastAsia="Microsoft YaHei" w:cs="Lucida Sans"/>
+      <w:rFonts w:ascii="Liberation Sans" w:eastAsia="Microsoft YaHei" w:hAnsi="Liberation Sans" w:cs="Lucida Sans"/>
       <w:sz w:val="28"/>
       <w:szCs w:val="28"/>
     </w:rPr>
   </w:style>
-  <w:style w:type="paragraph" w:styleId="TextBody">
+  <w:style w:type="paragraph" w:styleId="BodyText">
     <w:name w:val="Body Text"/>
     <w:basedOn w:val="Normal"/>
+    <w:link w:val="BodyTextChar"/>
+    <w:uiPriority w:val="99"/>
     <w:pPr>
-      <w:spacing w:lineRule="auto" w:line="276" w:before="0" w:after="140"/>
+      <w:spacing w:after="140" w:line="276" w:lineRule="auto"/>
     </w:pPr>
-    <w:rPr/>
+  </w:style>
+  <w:style w:type="character" w:customStyle="1" w:styleId="BodyTextChar">
+    <w:name w:val="Body Text Char"/>
+    <w:basedOn w:val="DefaultParagraphFont"/>
+    <w:link w:val="BodyText"/>
+    <w:uiPriority w:val="99"/>
+    <w:semiHidden/>
+    <w:rPr>
+      <w:rFonts w:ascii="Garamond" w:hAnsi="Garamond" w:cs="Times New Roman"/>
+    </w:rPr>
   </w:style>
   <w:style w:type="paragraph" w:styleId="List">
     <w:name w:val="List"/>
-    <w:basedOn w:val="TextBody"/>
-    <w:pPr/>
+    <w:basedOn w:val="BodyText"/>
+    <w:uiPriority w:val="99"/>
     <w:rPr>
       <w:rFonts w:cs="Lucida Sans"/>
     </w:rPr>
   </w:style>
   <w:style w:type="paragraph" w:styleId="Caption">
-    <w:name w:val="Caption"/>
+    <w:name w:val="caption"/>
     <w:basedOn w:val="Normal"/>
+    <w:uiPriority w:val="35"/>
     <w:qFormat/>
     <w:pPr>
       <w:suppressLineNumbers/>
@@ -1035,7 +1417,7 @@
       <w:szCs w:val="24"/>
     </w:rPr>
   </w:style>
-  <w:style w:type="paragraph" w:styleId="Index">
+  <w:style w:type="paragraph" w:customStyle="1" w:styleId="Index">
     <w:name w:val="Index"/>
     <w:basedOn w:val="Normal"/>
     <w:qFormat/>
@@ -1044,91 +1426,80 @@
     </w:pPr>
     <w:rPr>
       <w:rFonts w:cs="Lucida Sans"/>
-      <w:lang w:val="zxx" w:eastAsia="zxx" w:bidi="zxx"/>
     </w:rPr>
   </w:style>
-  <w:style w:type="paragraph" w:styleId="HeaderandFooter">
+  <w:style w:type="paragraph" w:customStyle="1" w:styleId="HeaderandFooter">
     <w:name w:val="Header and Footer"/>
     <w:basedOn w:val="Normal"/>
     <w:qFormat/>
-    <w:pPr/>
-    <w:rPr/>
   </w:style>
   <w:style w:type="paragraph" w:styleId="Header">
-    <w:name w:val="Header"/>
+    <w:name w:val="header"/>
     <w:basedOn w:val="Normal"/>
     <w:link w:val="HeaderChar"/>
     <w:uiPriority w:val="99"/>
     <w:unhideWhenUsed/>
-    <w:rsid w:val="00211627"/>
     <w:pPr>
       <w:tabs>
-        <w:tab w:val="clear" w:pos="720"/>
-        <w:tab w:val="center" w:pos="4680" w:leader="none"/>
-        <w:tab w:val="right" w:pos="9360" w:leader="none"/>
+        <w:tab w:val="center" w:pos="4680"/>
+        <w:tab w:val="right" w:pos="9360"/>
       </w:tabs>
-      <w:spacing w:lineRule="auto" w:line="240" w:before="0" w:after="0"/>
+      <w:spacing w:after="0" w:line="240" w:lineRule="auto"/>
     </w:pPr>
-    <w:rPr/>
+  </w:style>
+  <w:style w:type="character" w:customStyle="1" w:styleId="HeaderChar1">
+    <w:name w:val="Header Char1"/>
+    <w:basedOn w:val="DefaultParagraphFont"/>
+    <w:uiPriority w:val="99"/>
+    <w:semiHidden/>
+    <w:rPr>
+      <w:rFonts w:ascii="Garamond" w:hAnsi="Garamond" w:cs="Times New Roman"/>
+    </w:rPr>
   </w:style>
   <w:style w:type="paragraph" w:styleId="Footer">
-    <w:name w:val="Footer"/>
+    <w:name w:val="footer"/>
     <w:basedOn w:val="Normal"/>
     <w:link w:val="FooterChar"/>
     <w:uiPriority w:val="99"/>
     <w:unhideWhenUsed/>
-    <w:rsid w:val="00211627"/>
     <w:pPr>
       <w:tabs>
-        <w:tab w:val="clear" w:pos="720"/>
-        <w:tab w:val="center" w:pos="4680" w:leader="none"/>
-        <w:tab w:val="right" w:pos="9360" w:leader="none"/>
+        <w:tab w:val="center" w:pos="4680"/>
+        <w:tab w:val="right" w:pos="9360"/>
       </w:tabs>
-      <w:spacing w:lineRule="auto" w:line="240" w:before="0" w:after="0"/>
+      <w:spacing w:after="0" w:line="240" w:lineRule="auto"/>
     </w:pPr>
-    <w:rPr/>
   </w:style>
-  <w:style w:type="paragraph" w:styleId="UpToCodeHeading" w:customStyle="1">
+  <w:style w:type="character" w:customStyle="1" w:styleId="FooterChar1">
+    <w:name w:val="Footer Char1"/>
+    <w:basedOn w:val="DefaultParagraphFont"/>
+    <w:uiPriority w:val="99"/>
+    <w:semiHidden/>
+    <w:rPr>
+      <w:rFonts w:ascii="Garamond" w:hAnsi="Garamond" w:cs="Times New Roman"/>
+    </w:rPr>
+  </w:style>
+  <w:style w:type="paragraph" w:customStyle="1" w:styleId="UpToCodeHeading">
     <w:name w:val="UpToCode Heading"/>
     <w:basedOn w:val="Normal"/>
     <w:link w:val="UpToCodeHeadingChar"/>
     <w:qFormat/>
-    <w:rsid w:val="003f3aa9"/>
+    <w:rsid w:val="00250FCE"/>
     <w:pPr>
       <w:shd w:val="clear" w:color="auto" w:fill="1A73E8" w:themeFill="accent1"/>
       <w:tabs>
-        <w:tab w:val="clear" w:pos="720"/>
-        <w:tab w:val="left" w:pos="1069" w:leader="none"/>
+        <w:tab w:val="left" w:pos="1069"/>
       </w:tabs>
-      <w:spacing w:before="120" w:after="160"/>
+      <w:spacing w:before="120"/>
       <w:contextualSpacing/>
+      <w:jc w:val="right"/>
     </w:pPr>
     <w:rPr>
-      <w:rFonts w:ascii="Baloo Chettan 2 SemiBold" w:hAnsi="Baloo Chettan 2 SemiBold"/>
+      <w:rFonts w:asciiTheme="minorHAnsi" w:hAnsiTheme="minorHAnsi" w:cs="Calibri"/>
+      <w:b/>
       <w:color w:val="FFFFFF" w:themeColor="background1"/>
       <w:sz w:val="36"/>
     </w:rPr>
-  </w:style>
-  <w:style w:type="numbering" w:styleId="NoList" w:default="1">
-    <w:name w:val="No List"/>
-    <w:uiPriority w:val="99"/>
-    <w:semiHidden/>
-    <w:unhideWhenUsed/>
-    <w:qFormat/>
-  </w:style>
-  <w:style w:type="table" w:default="1" w:styleId="TableNormal">
-    <w:name w:val="Normal Table"/>
-    <w:uiPriority w:val="99"/>
-    <w:semiHidden/>
-    <w:unhideWhenUsed/>
-    <w:tblPr>
-      <w:tblCellMar>
-        <w:top w:w="0" w:type="dxa"/>
-        <w:left w:w="108" w:type="dxa"/>
-        <w:bottom w:w="0" w:type="dxa"/>
-        <w:right w:w="108" w:type="dxa"/>
-      </w:tblCellMar>
-    </w:tblPr>
   </w:style>
 </w:styles>
 </file>

</xml_diff>

<commit_message>
Fix jinja2 error in evidence packet
</commit_message>
<xml_diff>
--- a/docassemble/HousingCodeChecklist/data/templates/Evidence_packet.docx
+++ b/docassemble/HousingCodeChecklist/data/templates/Evidence_packet.docx
@@ -6,10 +6,16 @@
       <w:pPr>
         <w:contextualSpacing/>
       </w:pPr>
-      <w:bookmarkStart w:id="0" w:name="_GoBack"/>
-      <w:bookmarkEnd w:id="0"/>
-      <w:r>
-        <w:t>{%p if user_language == "es" %}</w:t>
+      <w:r>
+        <w:t xml:space="preserve">{%p if </w:t>
+      </w:r>
+      <w:proofErr w:type="spellStart"/>
+      <w:r>
+        <w:t>user_language</w:t>
+      </w:r>
+      <w:proofErr w:type="spellEnd"/>
+      <w:r>
+        <w:t xml:space="preserve"> == "es" %}</w:t>
       </w:r>
     </w:p>
     <w:p>
@@ -27,7 +33,25 @@
           <w:b/>
           <w:sz w:val="28"/>
         </w:rPr>
-        <w:t>Informe de problemas de Vivienda</w:t>
+        <w:t xml:space="preserve">Informe de </w:t>
+      </w:r>
+      <w:proofErr w:type="spellStart"/>
+      <w:r>
+        <w:rPr>
+          <w:rFonts w:asciiTheme="minorHAnsi" w:hAnsiTheme="minorHAnsi" w:cs="Calibri"/>
+          <w:b/>
+          <w:sz w:val="28"/>
+        </w:rPr>
+        <w:t>problemas</w:t>
+      </w:r>
+      <w:proofErr w:type="spellEnd"/>
+      <w:r>
+        <w:rPr>
+          <w:rFonts w:asciiTheme="minorHAnsi" w:hAnsiTheme="minorHAnsi" w:cs="Calibri"/>
+          <w:b/>
+          <w:sz w:val="28"/>
+        </w:rPr>
+        <w:t xml:space="preserve"> de Vivienda</w:t>
       </w:r>
     </w:p>
     <w:p>
@@ -45,32 +69,63 @@
       <w:pPr>
         <w:contextualSpacing/>
       </w:pPr>
-      <w:r>
-        <w:t>{{ users }}</w:t>
-      </w:r>
-    </w:p>
-    <w:p>
-      <w:pPr>
-        <w:contextualSpacing/>
-      </w:pPr>
-      <w:r>
-        <w:t>{{ users[0].address.block() }}</w:t>
-      </w:r>
-    </w:p>
-    <w:p>
-      <w:pPr>
-        <w:contextualSpacing/>
-      </w:pPr>
-    </w:p>
-    <w:p>
-      <w:pPr>
-        <w:contextualSpacing/>
-      </w:pPr>
-      <w:r>
-        <w:rPr>
-          <w:highlight w:val="yellow"/>
-        </w:rPr>
-        <w:t>{%p if bad_conditions.emergency_conditions() | length &gt; 0 %}</w:t>
+      <w:proofErr w:type="gramStart"/>
+      <w:r>
+        <w:t>{{ users</w:t>
+      </w:r>
+      <w:proofErr w:type="gramEnd"/>
+      <w:r>
+        <w:t xml:space="preserve"> }}</w:t>
+      </w:r>
+    </w:p>
+    <w:p>
+      <w:pPr>
+        <w:contextualSpacing/>
+      </w:pPr>
+      <w:proofErr w:type="gramStart"/>
+      <w:r>
+        <w:t>{{ users</w:t>
+      </w:r>
+      <w:proofErr w:type="gramEnd"/>
+      <w:r>
+        <w:t>[0].</w:t>
+      </w:r>
+      <w:proofErr w:type="spellStart"/>
+      <w:r>
+        <w:t>address.block</w:t>
+      </w:r>
+      <w:proofErr w:type="spellEnd"/>
+      <w:r>
+        <w:t>() }}</w:t>
+      </w:r>
+    </w:p>
+    <w:p>
+      <w:pPr>
+        <w:contextualSpacing/>
+      </w:pPr>
+    </w:p>
+    <w:p>
+      <w:pPr>
+        <w:contextualSpacing/>
+      </w:pPr>
+      <w:r>
+        <w:t xml:space="preserve">{%p if </w:t>
+      </w:r>
+      <w:proofErr w:type="spellStart"/>
+      <w:r>
+        <w:t>bad_</w:t>
+      </w:r>
+      <w:proofErr w:type="gramStart"/>
+      <w:r>
+        <w:t>conditions.emergency</w:t>
+      </w:r>
+      <w:proofErr w:type="gramEnd"/>
+      <w:r>
+        <w:t>_conditions</w:t>
+      </w:r>
+      <w:proofErr w:type="spellEnd"/>
+      <w:r>
+        <w:t>() | length &gt; 0 %}</w:t>
       </w:r>
     </w:p>
     <w:p>
@@ -86,51 +141,138 @@
         <w:contextualSpacing/>
       </w:pPr>
       <w:r>
-        <w:t>{%p for problem in bad_conditions.emergency_conditions() %}</w:t>
-      </w:r>
-    </w:p>
-    <w:p>
-      <w:pPr>
-        <w:contextualSpacing/>
-        <w:rPr>
-          <w:b/>
-        </w:rPr>
-      </w:pPr>
-      <w:r>
-        <w:rPr>
-          <w:b/>
-        </w:rPr>
-        <w:t>{{ problem.original_description.capitalize() }}</w:t>
-      </w:r>
-    </w:p>
-    <w:p>
-      <w:pPr>
-        <w:contextualSpacing/>
-        <w:rPr>
-          <w:b/>
-        </w:rPr>
-      </w:pPr>
-      <w:r>
-        <w:rPr>
-          <w:b/>
-        </w:rPr>
-        <w:t>Deadline: {{ problem.deadline }}</w:t>
-      </w:r>
-    </w:p>
-    <w:p>
-      <w:pPr>
-        <w:contextualSpacing/>
-      </w:pPr>
-      <w:r>
-        <w:t>{%p if problem.has_file_to_upload %}</w:t>
-      </w:r>
-    </w:p>
-    <w:p>
-      <w:pPr>
-        <w:contextualSpacing/>
-      </w:pPr>
-      <w:r>
-        <w:t>{{ problem.files }}</w:t>
+        <w:t xml:space="preserve">{%p for problem in </w:t>
+      </w:r>
+      <w:proofErr w:type="spellStart"/>
+      <w:r>
+        <w:t>bad_</w:t>
+      </w:r>
+      <w:proofErr w:type="gramStart"/>
+      <w:r>
+        <w:t>conditions.emergency</w:t>
+      </w:r>
+      <w:proofErr w:type="gramEnd"/>
+      <w:r>
+        <w:t>_conditions</w:t>
+      </w:r>
+      <w:proofErr w:type="spellEnd"/>
+      <w:r>
+        <w:t>() %}</w:t>
+      </w:r>
+    </w:p>
+    <w:p>
+      <w:pPr>
+        <w:contextualSpacing/>
+        <w:rPr>
+          <w:b/>
+        </w:rPr>
+      </w:pPr>
+      <w:proofErr w:type="gramStart"/>
+      <w:r>
+        <w:rPr>
+          <w:b/>
+        </w:rPr>
+        <w:t xml:space="preserve">{{ </w:t>
+      </w:r>
+      <w:proofErr w:type="spellStart"/>
+      <w:r>
+        <w:rPr>
+          <w:b/>
+        </w:rPr>
+        <w:t>problem</w:t>
+      </w:r>
+      <w:proofErr w:type="gramEnd"/>
+      <w:r>
+        <w:rPr>
+          <w:b/>
+        </w:rPr>
+        <w:t>.original_description.capitalize</w:t>
+      </w:r>
+      <w:proofErr w:type="spellEnd"/>
+      <w:r>
+        <w:rPr>
+          <w:b/>
+        </w:rPr>
+        <w:t>() }}</w:t>
+      </w:r>
+    </w:p>
+    <w:p>
+      <w:pPr>
+        <w:contextualSpacing/>
+        <w:rPr>
+          <w:b/>
+        </w:rPr>
+      </w:pPr>
+      <w:r>
+        <w:rPr>
+          <w:b/>
+        </w:rPr>
+        <w:t xml:space="preserve">Deadline: </w:t>
+      </w:r>
+      <w:proofErr w:type="gramStart"/>
+      <w:r>
+        <w:rPr>
+          <w:b/>
+        </w:rPr>
+        <w:t xml:space="preserve">{{ </w:t>
+      </w:r>
+      <w:proofErr w:type="spellStart"/>
+      <w:r>
+        <w:rPr>
+          <w:b/>
+        </w:rPr>
+        <w:t>problem</w:t>
+      </w:r>
+      <w:proofErr w:type="gramEnd"/>
+      <w:r>
+        <w:rPr>
+          <w:b/>
+        </w:rPr>
+        <w:t>.deadline</w:t>
+      </w:r>
+      <w:proofErr w:type="spellEnd"/>
+      <w:r>
+        <w:rPr>
+          <w:b/>
+        </w:rPr>
+        <w:t xml:space="preserve"> }}</w:t>
+      </w:r>
+    </w:p>
+    <w:p>
+      <w:pPr>
+        <w:contextualSpacing/>
+      </w:pPr>
+      <w:r>
+        <w:t xml:space="preserve">{%p if </w:t>
+      </w:r>
+      <w:proofErr w:type="spellStart"/>
+      <w:r>
+        <w:t>problem.has_file_to_upload</w:t>
+      </w:r>
+      <w:proofErr w:type="spellEnd"/>
+      <w:r>
+        <w:t xml:space="preserve"> %}</w:t>
+      </w:r>
+    </w:p>
+    <w:p>
+      <w:pPr>
+        <w:contextualSpacing/>
+      </w:pPr>
+      <w:proofErr w:type="gramStart"/>
+      <w:r>
+        <w:t xml:space="preserve">{{ </w:t>
+      </w:r>
+      <w:proofErr w:type="spellStart"/>
+      <w:r>
+        <w:t>problem</w:t>
+      </w:r>
+      <w:proofErr w:type="gramEnd"/>
+      <w:r>
+        <w:t>.files</w:t>
+      </w:r>
+      <w:proofErr w:type="spellEnd"/>
+      <w:r>
+        <w:t xml:space="preserve"> }}</w:t>
       </w:r>
     </w:p>
     <w:p>
@@ -146,47 +288,46 @@
         <w:contextualSpacing/>
       </w:pPr>
       <w:r>
-        <w:t>{%p if problem.description %}</w:t>
-      </w:r>
-    </w:p>
-    <w:p>
-      <w:pPr>
-        <w:contextualSpacing/>
-      </w:pPr>
-      <w:r>
-        <w:t>{{ fix_punctuation(problem.description.capitalize()) }}</w:t>
-      </w:r>
-    </w:p>
-    <w:p>
-      <w:pPr>
-        <w:contextualSpacing/>
-      </w:pPr>
-      <w:r>
-        <w:t>{%p endif %} {# custom description #}</w:t>
-      </w:r>
-    </w:p>
-    <w:p>
-      <w:pPr>
-        <w:contextualSpacing/>
-      </w:pPr>
-      <w:r>
-        <w:t>Began: {% if problem.condition_existed_at_start %}Start of tenancy{% else %}{{ problem.start_date }}{% endif %}</w:t>
-      </w:r>
-    </w:p>
-    <w:p>
-      <w:pPr>
-        <w:contextualSpacing/>
-      </w:pPr>
-      <w:r>
-        <w:t>{%p if problem.condition_ended %}</w:t>
-      </w:r>
-    </w:p>
-    <w:p>
-      <w:pPr>
-        <w:contextualSpacing/>
-      </w:pPr>
-      <w:r>
-        <w:t>Ended: {{ problem.end_date }}</w:t>
+        <w:t xml:space="preserve">{%p if </w:t>
+      </w:r>
+      <w:proofErr w:type="spellStart"/>
+      <w:proofErr w:type="gramStart"/>
+      <w:r>
+        <w:t>problem.description</w:t>
+      </w:r>
+      <w:proofErr w:type="spellEnd"/>
+      <w:proofErr w:type="gramEnd"/>
+      <w:r>
+        <w:t xml:space="preserve"> %}</w:t>
+      </w:r>
+    </w:p>
+    <w:p>
+      <w:pPr>
+        <w:contextualSpacing/>
+      </w:pPr>
+      <w:proofErr w:type="gramStart"/>
+      <w:r>
+        <w:t xml:space="preserve">{{ </w:t>
+      </w:r>
+      <w:proofErr w:type="spellStart"/>
+      <w:r>
+        <w:t>fix</w:t>
+      </w:r>
+      <w:proofErr w:type="gramEnd"/>
+      <w:r>
+        <w:t>_punctuation</w:t>
+      </w:r>
+      <w:proofErr w:type="spellEnd"/>
+      <w:r>
+        <w:t>(</w:t>
+      </w:r>
+      <w:proofErr w:type="spellStart"/>
+      <w:r>
+        <w:t>problem.description.capitalize</w:t>
+      </w:r>
+      <w:proofErr w:type="spellEnd"/>
+      <w:r>
+        <w:t>()) }}</w:t>
       </w:r>
     </w:p>
     <w:p>
@@ -201,23 +342,81 @@
       <w:pPr>
         <w:contextualSpacing/>
       </w:pPr>
-    </w:p>
-    <w:p>
-      <w:pPr>
-        <w:contextualSpacing/>
-      </w:pPr>
-      <w:r>
-        <w:t>{% endfor %}</w:t>
-      </w:r>
-    </w:p>
-    <w:p>
-      <w:pPr>
-        <w:contextualSpacing/>
-      </w:pPr>
-      <w:r>
-        <w:rPr>
-          <w:highlight w:val="yellow"/>
-        </w:rPr>
+      <w:r>
+        <w:t xml:space="preserve">Began: {% if </w:t>
+      </w:r>
+      <w:proofErr w:type="spellStart"/>
+      <w:proofErr w:type="gramStart"/>
+      <w:r>
+        <w:t>problem.condition</w:t>
+      </w:r>
+      <w:proofErr w:type="gramEnd"/>
+      <w:r>
+        <w:t>_existed_at_start</w:t>
+      </w:r>
+      <w:proofErr w:type="spellEnd"/>
+      <w:r>
+        <w:t xml:space="preserve"> %}Start of tenancy{% else %}{{ </w:t>
+      </w:r>
+      <w:proofErr w:type="spellStart"/>
+      <w:r>
+        <w:t>problem.start_date</w:t>
+      </w:r>
+      <w:proofErr w:type="spellEnd"/>
+      <w:r>
+        <w:t xml:space="preserve"> }}{% endif %}</w:t>
+      </w:r>
+    </w:p>
+    <w:p>
+      <w:pPr>
+        <w:contextualSpacing/>
+      </w:pPr>
+      <w:r>
+        <w:t xml:space="preserve">{%p if </w:t>
+      </w:r>
+      <w:proofErr w:type="spellStart"/>
+      <w:proofErr w:type="gramStart"/>
+      <w:r>
+        <w:t>problem.condition</w:t>
+      </w:r>
+      <w:proofErr w:type="gramEnd"/>
+      <w:r>
+        <w:t>_ended</w:t>
+      </w:r>
+      <w:proofErr w:type="spellEnd"/>
+      <w:r>
+        <w:t xml:space="preserve"> %}</w:t>
+      </w:r>
+    </w:p>
+    <w:p>
+      <w:pPr>
+        <w:contextualSpacing/>
+      </w:pPr>
+      <w:r>
+        <w:t xml:space="preserve">Ended: </w:t>
+      </w:r>
+      <w:proofErr w:type="gramStart"/>
+      <w:r>
+        <w:t xml:space="preserve">{{ </w:t>
+      </w:r>
+      <w:proofErr w:type="spellStart"/>
+      <w:r>
+        <w:t>problem.end</w:t>
+      </w:r>
+      <w:proofErr w:type="gramEnd"/>
+      <w:r>
+        <w:t>_date</w:t>
+      </w:r>
+      <w:proofErr w:type="spellEnd"/>
+      <w:r>
+        <w:t xml:space="preserve"> }}</w:t>
+      </w:r>
+    </w:p>
+    <w:p>
+      <w:pPr>
+        <w:contextualSpacing/>
+      </w:pPr>
+      <w:r>
         <w:t>{%p endif %}</w:t>
       </w:r>
     </w:p>
@@ -231,10 +430,68 @@
         <w:contextualSpacing/>
       </w:pPr>
       <w:r>
-        <w:rPr>
-          <w:highlight w:val="yellow"/>
-        </w:rPr>
-        <w:t>{%p if bad_conditions.emergency_conditions(condition_ended=True) | length &gt; 0 %}</w:t>
+        <w:t>{%</w:t>
+      </w:r>
+      <w:r>
+        <w:t>p</w:t>
+      </w:r>
+      <w:r>
+        <w:t xml:space="preserve"> </w:t>
+      </w:r>
+      <w:proofErr w:type="spellStart"/>
+      <w:r>
+        <w:t>endfor</w:t>
+      </w:r>
+      <w:proofErr w:type="spellEnd"/>
+      <w:r>
+        <w:t xml:space="preserve"> %}</w:t>
+      </w:r>
+    </w:p>
+    <w:p>
+      <w:pPr>
+        <w:contextualSpacing/>
+      </w:pPr>
+      <w:r>
+        <w:t>{%p endif %}</w:t>
+      </w:r>
+    </w:p>
+    <w:p>
+      <w:pPr>
+        <w:contextualSpacing/>
+      </w:pPr>
+      <w:bookmarkStart w:id="0" w:name="_GoBack"/>
+      <w:bookmarkEnd w:id="0"/>
+    </w:p>
+    <w:p>
+      <w:pPr>
+        <w:contextualSpacing/>
+      </w:pPr>
+      <w:r>
+        <w:t xml:space="preserve">{%p if </w:t>
+      </w:r>
+      <w:proofErr w:type="spellStart"/>
+      <w:r>
+        <w:t>bad_</w:t>
+      </w:r>
+      <w:proofErr w:type="gramStart"/>
+      <w:r>
+        <w:t>conditions.emergency</w:t>
+      </w:r>
+      <w:proofErr w:type="gramEnd"/>
+      <w:r>
+        <w:t>_conditions</w:t>
+      </w:r>
+      <w:proofErr w:type="spellEnd"/>
+      <w:r>
+        <w:t>(</w:t>
+      </w:r>
+      <w:proofErr w:type="spellStart"/>
+      <w:r>
+        <w:t>condition_ended</w:t>
+      </w:r>
+      <w:proofErr w:type="spellEnd"/>
+      <w:r>
+        <w:t>=True) | length &gt; 0 %}</w:t>
       </w:r>
     </w:p>
     <w:p>
@@ -250,51 +507,146 @@
         <w:contextualSpacing/>
       </w:pPr>
       <w:r>
-        <w:t>{%p for problem in bad_conditions.emergency_conditions(condition_ended=True) %}</w:t>
-      </w:r>
-    </w:p>
-    <w:p>
-      <w:pPr>
-        <w:contextualSpacing/>
-        <w:rPr>
-          <w:b/>
-        </w:rPr>
-      </w:pPr>
-      <w:r>
-        <w:rPr>
-          <w:b/>
-        </w:rPr>
-        <w:t>{{ problem.original_description.capitalize() }}</w:t>
-      </w:r>
-    </w:p>
-    <w:p>
-      <w:pPr>
-        <w:contextualSpacing/>
-        <w:rPr>
-          <w:b/>
-        </w:rPr>
-      </w:pPr>
-      <w:r>
-        <w:rPr>
-          <w:b/>
-        </w:rPr>
-        <w:t>Deadline: {{ problem.deadline }}</w:t>
-      </w:r>
-    </w:p>
-    <w:p>
-      <w:pPr>
-        <w:contextualSpacing/>
-      </w:pPr>
-      <w:r>
-        <w:t>{%p if problem.has_file_to_upload %}</w:t>
-      </w:r>
-    </w:p>
-    <w:p>
-      <w:pPr>
-        <w:contextualSpacing/>
-      </w:pPr>
-      <w:r>
-        <w:t>{{ problem.files }}</w:t>
+        <w:t xml:space="preserve">{%p for problem in </w:t>
+      </w:r>
+      <w:proofErr w:type="spellStart"/>
+      <w:r>
+        <w:t>bad_</w:t>
+      </w:r>
+      <w:proofErr w:type="gramStart"/>
+      <w:r>
+        <w:t>conditions.emergency</w:t>
+      </w:r>
+      <w:proofErr w:type="gramEnd"/>
+      <w:r>
+        <w:t>_conditions</w:t>
+      </w:r>
+      <w:proofErr w:type="spellEnd"/>
+      <w:r>
+        <w:t>(</w:t>
+      </w:r>
+      <w:proofErr w:type="spellStart"/>
+      <w:r>
+        <w:t>condition_ended</w:t>
+      </w:r>
+      <w:proofErr w:type="spellEnd"/>
+      <w:r>
+        <w:t>=True) %}</w:t>
+      </w:r>
+    </w:p>
+    <w:p>
+      <w:pPr>
+        <w:contextualSpacing/>
+        <w:rPr>
+          <w:b/>
+        </w:rPr>
+      </w:pPr>
+      <w:proofErr w:type="gramStart"/>
+      <w:r>
+        <w:rPr>
+          <w:b/>
+        </w:rPr>
+        <w:t xml:space="preserve">{{ </w:t>
+      </w:r>
+      <w:proofErr w:type="spellStart"/>
+      <w:r>
+        <w:rPr>
+          <w:b/>
+        </w:rPr>
+        <w:t>problem</w:t>
+      </w:r>
+      <w:proofErr w:type="gramEnd"/>
+      <w:r>
+        <w:rPr>
+          <w:b/>
+        </w:rPr>
+        <w:t>.original_description.capitalize</w:t>
+      </w:r>
+      <w:proofErr w:type="spellEnd"/>
+      <w:r>
+        <w:rPr>
+          <w:b/>
+        </w:rPr>
+        <w:t>() }}</w:t>
+      </w:r>
+    </w:p>
+    <w:p>
+      <w:pPr>
+        <w:contextualSpacing/>
+        <w:rPr>
+          <w:b/>
+        </w:rPr>
+      </w:pPr>
+      <w:r>
+        <w:rPr>
+          <w:b/>
+        </w:rPr>
+        <w:t xml:space="preserve">Deadline: </w:t>
+      </w:r>
+      <w:proofErr w:type="gramStart"/>
+      <w:r>
+        <w:rPr>
+          <w:b/>
+        </w:rPr>
+        <w:t xml:space="preserve">{{ </w:t>
+      </w:r>
+      <w:proofErr w:type="spellStart"/>
+      <w:r>
+        <w:rPr>
+          <w:b/>
+        </w:rPr>
+        <w:t>problem</w:t>
+      </w:r>
+      <w:proofErr w:type="gramEnd"/>
+      <w:r>
+        <w:rPr>
+          <w:b/>
+        </w:rPr>
+        <w:t>.deadline</w:t>
+      </w:r>
+      <w:proofErr w:type="spellEnd"/>
+      <w:r>
+        <w:rPr>
+          <w:b/>
+        </w:rPr>
+        <w:t xml:space="preserve"> }}</w:t>
+      </w:r>
+    </w:p>
+    <w:p>
+      <w:pPr>
+        <w:contextualSpacing/>
+      </w:pPr>
+      <w:r>
+        <w:t xml:space="preserve">{%p if </w:t>
+      </w:r>
+      <w:proofErr w:type="spellStart"/>
+      <w:r>
+        <w:t>problem.has_file_to_upload</w:t>
+      </w:r>
+      <w:proofErr w:type="spellEnd"/>
+      <w:r>
+        <w:t xml:space="preserve"> %}</w:t>
+      </w:r>
+    </w:p>
+    <w:p>
+      <w:pPr>
+        <w:contextualSpacing/>
+      </w:pPr>
+      <w:proofErr w:type="gramStart"/>
+      <w:r>
+        <w:t xml:space="preserve">{{ </w:t>
+      </w:r>
+      <w:proofErr w:type="spellStart"/>
+      <w:r>
+        <w:t>problem</w:t>
+      </w:r>
+      <w:proofErr w:type="gramEnd"/>
+      <w:r>
+        <w:t>.files</w:t>
+      </w:r>
+      <w:proofErr w:type="spellEnd"/>
+      <w:r>
+        <w:t xml:space="preserve"> }}</w:t>
       </w:r>
     </w:p>
     <w:p>
@@ -310,47 +662,46 @@
         <w:contextualSpacing/>
       </w:pPr>
       <w:r>
-        <w:t>{%p if problem.description %}</w:t>
-      </w:r>
-    </w:p>
-    <w:p>
-      <w:pPr>
-        <w:contextualSpacing/>
-      </w:pPr>
-      <w:r>
-        <w:t>{{ fix_punctuation(problem.description.capitalize()) }}</w:t>
-      </w:r>
-    </w:p>
-    <w:p>
-      <w:pPr>
-        <w:contextualSpacing/>
-      </w:pPr>
-      <w:r>
-        <w:t>{%p endif %} {# custom description #}</w:t>
-      </w:r>
-    </w:p>
-    <w:p>
-      <w:pPr>
-        <w:contextualSpacing/>
-      </w:pPr>
-      <w:r>
-        <w:t>Began: {% if problem.condition_existed_at_start %}Start of tenancy{% else %}{{ problem.start_date }}{% endif %}</w:t>
-      </w:r>
-    </w:p>
-    <w:p>
-      <w:pPr>
-        <w:contextualSpacing/>
-      </w:pPr>
-      <w:r>
-        <w:t>{%p if problem.condition_ended %}</w:t>
-      </w:r>
-    </w:p>
-    <w:p>
-      <w:pPr>
-        <w:contextualSpacing/>
-      </w:pPr>
-      <w:r>
-        <w:t>Ended: {{ problem.end_date }}</w:t>
+        <w:t xml:space="preserve">{%p if </w:t>
+      </w:r>
+      <w:proofErr w:type="spellStart"/>
+      <w:proofErr w:type="gramStart"/>
+      <w:r>
+        <w:t>problem.description</w:t>
+      </w:r>
+      <w:proofErr w:type="spellEnd"/>
+      <w:proofErr w:type="gramEnd"/>
+      <w:r>
+        <w:t xml:space="preserve"> %}</w:t>
+      </w:r>
+    </w:p>
+    <w:p>
+      <w:pPr>
+        <w:contextualSpacing/>
+      </w:pPr>
+      <w:proofErr w:type="gramStart"/>
+      <w:r>
+        <w:t xml:space="preserve">{{ </w:t>
+      </w:r>
+      <w:proofErr w:type="spellStart"/>
+      <w:r>
+        <w:t>fix</w:t>
+      </w:r>
+      <w:proofErr w:type="gramEnd"/>
+      <w:r>
+        <w:t>_punctuation</w:t>
+      </w:r>
+      <w:proofErr w:type="spellEnd"/>
+      <w:r>
+        <w:t>(</w:t>
+      </w:r>
+      <w:proofErr w:type="spellStart"/>
+      <w:r>
+        <w:t>problem.description.capitalize</w:t>
+      </w:r>
+      <w:proofErr w:type="spellEnd"/>
+      <w:r>
+        <w:t>()) }}</w:t>
       </w:r>
     </w:p>
     <w:p>
@@ -365,23 +716,110 @@
       <w:pPr>
         <w:contextualSpacing/>
       </w:pPr>
-    </w:p>
-    <w:p>
-      <w:pPr>
-        <w:contextualSpacing/>
-      </w:pPr>
-      <w:r>
-        <w:t>{%p endfor %}</w:t>
-      </w:r>
-    </w:p>
-    <w:p>
-      <w:pPr>
-        <w:contextualSpacing/>
-      </w:pPr>
-      <w:r>
-        <w:rPr>
-          <w:highlight w:val="yellow"/>
-        </w:rPr>
+      <w:r>
+        <w:t xml:space="preserve">Began: {% if </w:t>
+      </w:r>
+      <w:proofErr w:type="spellStart"/>
+      <w:proofErr w:type="gramStart"/>
+      <w:r>
+        <w:t>problem.condition</w:t>
+      </w:r>
+      <w:proofErr w:type="gramEnd"/>
+      <w:r>
+        <w:t>_existed_at_start</w:t>
+      </w:r>
+      <w:proofErr w:type="spellEnd"/>
+      <w:r>
+        <w:t xml:space="preserve"> %}Start of tenancy{% else %}{{ </w:t>
+      </w:r>
+      <w:proofErr w:type="spellStart"/>
+      <w:r>
+        <w:t>problem.start_date</w:t>
+      </w:r>
+      <w:proofErr w:type="spellEnd"/>
+      <w:r>
+        <w:t xml:space="preserve"> }}{% endif %}</w:t>
+      </w:r>
+    </w:p>
+    <w:p>
+      <w:pPr>
+        <w:contextualSpacing/>
+      </w:pPr>
+      <w:r>
+        <w:t xml:space="preserve">{%p if </w:t>
+      </w:r>
+      <w:proofErr w:type="spellStart"/>
+      <w:proofErr w:type="gramStart"/>
+      <w:r>
+        <w:t>problem.condition</w:t>
+      </w:r>
+      <w:proofErr w:type="gramEnd"/>
+      <w:r>
+        <w:t>_ended</w:t>
+      </w:r>
+      <w:proofErr w:type="spellEnd"/>
+      <w:r>
+        <w:t xml:space="preserve"> %}</w:t>
+      </w:r>
+    </w:p>
+    <w:p>
+      <w:pPr>
+        <w:contextualSpacing/>
+      </w:pPr>
+      <w:r>
+        <w:t xml:space="preserve">Ended: </w:t>
+      </w:r>
+      <w:proofErr w:type="gramStart"/>
+      <w:r>
+        <w:t xml:space="preserve">{{ </w:t>
+      </w:r>
+      <w:proofErr w:type="spellStart"/>
+      <w:r>
+        <w:t>problem.end</w:t>
+      </w:r>
+      <w:proofErr w:type="gramEnd"/>
+      <w:r>
+        <w:t>_date</w:t>
+      </w:r>
+      <w:proofErr w:type="spellEnd"/>
+      <w:r>
+        <w:t xml:space="preserve"> }}</w:t>
+      </w:r>
+    </w:p>
+    <w:p>
+      <w:pPr>
+        <w:contextualSpacing/>
+      </w:pPr>
+      <w:r>
+        <w:t>{%p endif %}</w:t>
+      </w:r>
+    </w:p>
+    <w:p>
+      <w:pPr>
+        <w:contextualSpacing/>
+      </w:pPr>
+    </w:p>
+    <w:p>
+      <w:pPr>
+        <w:contextualSpacing/>
+      </w:pPr>
+      <w:r>
+        <w:t xml:space="preserve">{%p </w:t>
+      </w:r>
+      <w:proofErr w:type="spellStart"/>
+      <w:r>
+        <w:t>endfor</w:t>
+      </w:r>
+      <w:proofErr w:type="spellEnd"/>
+      <w:r>
+        <w:t xml:space="preserve"> %}</w:t>
+      </w:r>
+    </w:p>
+    <w:p>
+      <w:pPr>
+        <w:contextualSpacing/>
+      </w:pPr>
+      <w:r>
         <w:lastRenderedPageBreak/>
         <w:t>{%p endif %}</w:t>
       </w:r>
@@ -402,89 +840,195 @@
         <w:rPr>
           <w:rFonts w:cs="Segoe UI"/>
         </w:rPr>
-        <w:t>{%p for category in bad_conditions %}</w:t>
-      </w:r>
-    </w:p>
-    <w:p>
-      <w:pPr>
-        <w:contextualSpacing/>
+        <w:t xml:space="preserve">{%p for category in </w:t>
+      </w:r>
+      <w:proofErr w:type="spellStart"/>
+      <w:r>
         <w:rPr>
           <w:rFonts w:cs="Segoe UI"/>
         </w:rPr>
-      </w:pPr>
+        <w:t>bad_conditions</w:t>
+      </w:r>
+      <w:proofErr w:type="spellEnd"/>
       <w:r>
         <w:rPr>
           <w:rFonts w:cs="Segoe UI"/>
-          <w:highlight w:val="cyan"/>
+        </w:rPr>
+        <w:t xml:space="preserve"> %}</w:t>
+      </w:r>
+    </w:p>
+    <w:p>
+      <w:pPr>
+        <w:contextualSpacing/>
+        <w:rPr>
+          <w:rFonts w:cs="Segoe UI"/>
+        </w:rPr>
+      </w:pPr>
+      <w:r>
+        <w:rPr>
+          <w:rFonts w:cs="Segoe UI"/>
         </w:rPr>
         <w:t>{%p if not category == 'emergency' %}</w:t>
       </w:r>
-      <w:r>
-        <w:rPr>
-          <w:rFonts w:cs="Segoe UI"/>
-          <w:highlight w:val="cyan"/>
-        </w:rPr>
-        <w:t xml:space="preserve"> {# emergency conditions are printed above #}</w:t>
-      </w:r>
     </w:p>
     <w:p>
       <w:pPr>
         <w:pStyle w:val="UpToCodeHeading"/>
       </w:pPr>
-      <w:r>
-        <w:t>{{ category.capitalize() }}</w:t>
-      </w:r>
-    </w:p>
-    <w:p>
-      <w:pPr>
-        <w:contextualSpacing/>
-      </w:pPr>
-      <w:r>
-        <w:t>{%p for problem in bad_conditions.as_list().filter(category=category) %}</w:t>
-      </w:r>
-    </w:p>
-    <w:p>
-      <w:pPr>
-        <w:contextualSpacing/>
-        <w:rPr>
-          <w:b/>
-        </w:rPr>
-      </w:pPr>
-      <w:r>
-        <w:rPr>
-          <w:b/>
-        </w:rPr>
-        <w:t>{{ problem.original_description.capitalize() }}</w:t>
-      </w:r>
-    </w:p>
-    <w:p>
-      <w:pPr>
-        <w:contextualSpacing/>
-        <w:rPr>
-          <w:b/>
-        </w:rPr>
-      </w:pPr>
-      <w:r>
-        <w:rPr>
-          <w:b/>
-        </w:rPr>
-        <w:t>Deadline: {{ problem.deadline }}</w:t>
-      </w:r>
-    </w:p>
-    <w:p>
-      <w:pPr>
-        <w:contextualSpacing/>
-      </w:pPr>
-      <w:r>
-        <w:t>{%p if problem.has_file_to_upload %}</w:t>
-      </w:r>
-    </w:p>
-    <w:p>
-      <w:pPr>
-        <w:contextualSpacing/>
-      </w:pPr>
-      <w:r>
-        <w:t>{{ problem.files }}</w:t>
+      <w:proofErr w:type="gramStart"/>
+      <w:r>
+        <w:t xml:space="preserve">{{ </w:t>
+      </w:r>
+      <w:proofErr w:type="spellStart"/>
+      <w:r>
+        <w:t>category</w:t>
+      </w:r>
+      <w:proofErr w:type="gramEnd"/>
+      <w:r>
+        <w:t>.capitalize</w:t>
+      </w:r>
+      <w:proofErr w:type="spellEnd"/>
+      <w:r>
+        <w:t>() }}</w:t>
+      </w:r>
+    </w:p>
+    <w:p>
+      <w:pPr>
+        <w:contextualSpacing/>
+      </w:pPr>
+      <w:r>
+        <w:t xml:space="preserve">{%p for problem in </w:t>
+      </w:r>
+      <w:proofErr w:type="spellStart"/>
+      <w:r>
+        <w:t>bad_conditions.as_list</w:t>
+      </w:r>
+      <w:proofErr w:type="spellEnd"/>
+      <w:r>
+        <w:t>(</w:t>
+      </w:r>
+      <w:proofErr w:type="gramStart"/>
+      <w:r>
+        <w:t>).filter</w:t>
+      </w:r>
+      <w:proofErr w:type="gramEnd"/>
+      <w:r>
+        <w:t>(category=category) %}</w:t>
+      </w:r>
+    </w:p>
+    <w:p>
+      <w:pPr>
+        <w:contextualSpacing/>
+        <w:rPr>
+          <w:b/>
+        </w:rPr>
+      </w:pPr>
+      <w:proofErr w:type="gramStart"/>
+      <w:r>
+        <w:rPr>
+          <w:b/>
+        </w:rPr>
+        <w:t xml:space="preserve">{{ </w:t>
+      </w:r>
+      <w:proofErr w:type="spellStart"/>
+      <w:r>
+        <w:rPr>
+          <w:b/>
+        </w:rPr>
+        <w:t>problem</w:t>
+      </w:r>
+      <w:proofErr w:type="gramEnd"/>
+      <w:r>
+        <w:rPr>
+          <w:b/>
+        </w:rPr>
+        <w:t>.original_description.capitalize</w:t>
+      </w:r>
+      <w:proofErr w:type="spellEnd"/>
+      <w:r>
+        <w:rPr>
+          <w:b/>
+        </w:rPr>
+        <w:t>() }}</w:t>
+      </w:r>
+    </w:p>
+    <w:p>
+      <w:pPr>
+        <w:contextualSpacing/>
+        <w:rPr>
+          <w:b/>
+        </w:rPr>
+      </w:pPr>
+      <w:r>
+        <w:rPr>
+          <w:b/>
+        </w:rPr>
+        <w:t xml:space="preserve">Deadline: </w:t>
+      </w:r>
+      <w:proofErr w:type="gramStart"/>
+      <w:r>
+        <w:rPr>
+          <w:b/>
+        </w:rPr>
+        <w:t xml:space="preserve">{{ </w:t>
+      </w:r>
+      <w:proofErr w:type="spellStart"/>
+      <w:r>
+        <w:rPr>
+          <w:b/>
+        </w:rPr>
+        <w:t>problem</w:t>
+      </w:r>
+      <w:proofErr w:type="gramEnd"/>
+      <w:r>
+        <w:rPr>
+          <w:b/>
+        </w:rPr>
+        <w:t>.deadline</w:t>
+      </w:r>
+      <w:proofErr w:type="spellEnd"/>
+      <w:r>
+        <w:rPr>
+          <w:b/>
+        </w:rPr>
+        <w:t xml:space="preserve"> }}</w:t>
+      </w:r>
+    </w:p>
+    <w:p>
+      <w:pPr>
+        <w:contextualSpacing/>
+      </w:pPr>
+      <w:r>
+        <w:t xml:space="preserve">{%p if </w:t>
+      </w:r>
+      <w:proofErr w:type="spellStart"/>
+      <w:r>
+        <w:t>problem.has_file_to_upload</w:t>
+      </w:r>
+      <w:proofErr w:type="spellEnd"/>
+      <w:r>
+        <w:t xml:space="preserve"> %}</w:t>
+      </w:r>
+    </w:p>
+    <w:p>
+      <w:pPr>
+        <w:contextualSpacing/>
+      </w:pPr>
+      <w:proofErr w:type="gramStart"/>
+      <w:r>
+        <w:t xml:space="preserve">{{ </w:t>
+      </w:r>
+      <w:proofErr w:type="spellStart"/>
+      <w:r>
+        <w:t>problem</w:t>
+      </w:r>
+      <w:proofErr w:type="gramEnd"/>
+      <w:r>
+        <w:t>.files</w:t>
+      </w:r>
+      <w:proofErr w:type="spellEnd"/>
+      <w:r>
+        <w:t xml:space="preserve"> }}</w:t>
       </w:r>
     </w:p>
     <w:p>
@@ -500,47 +1044,46 @@
         <w:contextualSpacing/>
       </w:pPr>
       <w:r>
-        <w:t>{%p if problem.description %}</w:t>
-      </w:r>
-    </w:p>
-    <w:p>
-      <w:pPr>
-        <w:contextualSpacing/>
-      </w:pPr>
-      <w:r>
-        <w:t>{{ fix_punctuation(problem.description.capitalize()) }}</w:t>
-      </w:r>
-    </w:p>
-    <w:p>
-      <w:pPr>
-        <w:contextualSpacing/>
-      </w:pPr>
-      <w:r>
-        <w:t>{%p endif %} {# custom description #}</w:t>
-      </w:r>
-    </w:p>
-    <w:p>
-      <w:pPr>
-        <w:contextualSpacing/>
-      </w:pPr>
-      <w:r>
-        <w:t>Began: {% if problem.condition_existed_at_start %}Start of tenancy{% else %}{{ problem.start_date }}{% endif %}</w:t>
-      </w:r>
-    </w:p>
-    <w:p>
-      <w:pPr>
-        <w:contextualSpacing/>
-      </w:pPr>
-      <w:r>
-        <w:t>{%p if problem.condition_ended %}</w:t>
-      </w:r>
-    </w:p>
-    <w:p>
-      <w:pPr>
-        <w:contextualSpacing/>
-      </w:pPr>
-      <w:r>
-        <w:t>Ended: {{ problem.end_date }}</w:t>
+        <w:t xml:space="preserve">{%p if </w:t>
+      </w:r>
+      <w:proofErr w:type="spellStart"/>
+      <w:proofErr w:type="gramStart"/>
+      <w:r>
+        <w:t>problem.description</w:t>
+      </w:r>
+      <w:proofErr w:type="spellEnd"/>
+      <w:proofErr w:type="gramEnd"/>
+      <w:r>
+        <w:t xml:space="preserve"> %}</w:t>
+      </w:r>
+    </w:p>
+    <w:p>
+      <w:pPr>
+        <w:contextualSpacing/>
+      </w:pPr>
+      <w:proofErr w:type="gramStart"/>
+      <w:r>
+        <w:t xml:space="preserve">{{ </w:t>
+      </w:r>
+      <w:proofErr w:type="spellStart"/>
+      <w:r>
+        <w:t>fix</w:t>
+      </w:r>
+      <w:proofErr w:type="gramEnd"/>
+      <w:r>
+        <w:t>_punctuation</w:t>
+      </w:r>
+      <w:proofErr w:type="spellEnd"/>
+      <w:r>
+        <w:t>(</w:t>
+      </w:r>
+      <w:proofErr w:type="spellStart"/>
+      <w:r>
+        <w:t>problem.description.capitalize</w:t>
+      </w:r>
+      <w:proofErr w:type="spellEnd"/>
+      <w:r>
+        <w:t>()) }}</w:t>
       </w:r>
     </w:p>
     <w:p>
@@ -555,29 +1098,127 @@
       <w:pPr>
         <w:contextualSpacing/>
       </w:pPr>
-    </w:p>
-    <w:p>
-      <w:pPr>
-        <w:contextualSpacing/>
-      </w:pPr>
-      <w:r>
-        <w:t>{%p endfor %} {# loop through problems within category #}</w:t>
-      </w:r>
-    </w:p>
-    <w:p>
-      <w:pPr>
-        <w:contextualSpacing/>
-      </w:pPr>
-      <w:r>
-        <w:t>{%p endif %} {# not an emergency condition #}</w:t>
-      </w:r>
-    </w:p>
-    <w:p>
-      <w:pPr>
-        <w:contextualSpacing/>
-      </w:pPr>
-      <w:r>
-        <w:t>{%p endfor %} {# loop through categories #}</w:t>
+      <w:r>
+        <w:t xml:space="preserve">Began: {% if </w:t>
+      </w:r>
+      <w:proofErr w:type="spellStart"/>
+      <w:proofErr w:type="gramStart"/>
+      <w:r>
+        <w:t>problem.condition</w:t>
+      </w:r>
+      <w:proofErr w:type="gramEnd"/>
+      <w:r>
+        <w:t>_existed_at_start</w:t>
+      </w:r>
+      <w:proofErr w:type="spellEnd"/>
+      <w:r>
+        <w:t xml:space="preserve"> %}Start of tenancy{% else %}{{ </w:t>
+      </w:r>
+      <w:proofErr w:type="spellStart"/>
+      <w:r>
+        <w:t>problem.start_date</w:t>
+      </w:r>
+      <w:proofErr w:type="spellEnd"/>
+      <w:r>
+        <w:t xml:space="preserve"> }}{% endif %}</w:t>
+      </w:r>
+    </w:p>
+    <w:p>
+      <w:pPr>
+        <w:contextualSpacing/>
+      </w:pPr>
+      <w:r>
+        <w:t xml:space="preserve">{%p if </w:t>
+      </w:r>
+      <w:proofErr w:type="spellStart"/>
+      <w:proofErr w:type="gramStart"/>
+      <w:r>
+        <w:t>problem.condition</w:t>
+      </w:r>
+      <w:proofErr w:type="gramEnd"/>
+      <w:r>
+        <w:t>_ended</w:t>
+      </w:r>
+      <w:proofErr w:type="spellEnd"/>
+      <w:r>
+        <w:t xml:space="preserve"> %}</w:t>
+      </w:r>
+    </w:p>
+    <w:p>
+      <w:pPr>
+        <w:contextualSpacing/>
+      </w:pPr>
+      <w:r>
+        <w:t xml:space="preserve">Ended: </w:t>
+      </w:r>
+      <w:proofErr w:type="gramStart"/>
+      <w:r>
+        <w:t xml:space="preserve">{{ </w:t>
+      </w:r>
+      <w:proofErr w:type="spellStart"/>
+      <w:r>
+        <w:t>problem.end</w:t>
+      </w:r>
+      <w:proofErr w:type="gramEnd"/>
+      <w:r>
+        <w:t>_date</w:t>
+      </w:r>
+      <w:proofErr w:type="spellEnd"/>
+      <w:r>
+        <w:t xml:space="preserve"> }}</w:t>
+      </w:r>
+    </w:p>
+    <w:p>
+      <w:pPr>
+        <w:contextualSpacing/>
+      </w:pPr>
+      <w:r>
+        <w:t>{%p endif %}</w:t>
+      </w:r>
+    </w:p>
+    <w:p>
+      <w:pPr>
+        <w:contextualSpacing/>
+      </w:pPr>
+    </w:p>
+    <w:p>
+      <w:pPr>
+        <w:contextualSpacing/>
+      </w:pPr>
+      <w:r>
+        <w:t xml:space="preserve">{%p </w:t>
+      </w:r>
+      <w:proofErr w:type="spellStart"/>
+      <w:r>
+        <w:t>endfor</w:t>
+      </w:r>
+      <w:proofErr w:type="spellEnd"/>
+      <w:r>
+        <w:t xml:space="preserve"> %}</w:t>
+      </w:r>
+    </w:p>
+    <w:p>
+      <w:pPr>
+        <w:contextualSpacing/>
+      </w:pPr>
+      <w:r>
+        <w:t>{%p endif %}</w:t>
+      </w:r>
+    </w:p>
+    <w:p>
+      <w:pPr>
+        <w:contextualSpacing/>
+      </w:pPr>
+      <w:r>
+        <w:t xml:space="preserve">{%p </w:t>
+      </w:r>
+      <w:proofErr w:type="spellStart"/>
+      <w:r>
+        <w:t>endfor</w:t>
+      </w:r>
+      <w:proofErr w:type="spellEnd"/>
+      <w:r>
+        <w:t xml:space="preserve"> %}</w:t>
       </w:r>
     </w:p>
     <w:sectPr>
@@ -921,6 +1562,7 @@
         <w:sz w:val="40"/>
       </w:rPr>
     </w:pPr>
+    <w:proofErr w:type="gramStart"/>
     <w:r>
       <w:rPr>
         <w:rFonts w:asciiTheme="minorHAnsi" w:hAnsiTheme="minorHAnsi" w:cs="Calibri"/>
@@ -928,7 +1570,17 @@
         <w:color w:val="FFFFFF" w:themeColor="background1"/>
         <w:sz w:val="16"/>
       </w:rPr>
-      <w:t>{{ today() }}</w:t>
+      <w:t>{{ today</w:t>
+    </w:r>
+    <w:proofErr w:type="gramEnd"/>
+    <w:r>
+      <w:rPr>
+        <w:rFonts w:asciiTheme="minorHAnsi" w:hAnsiTheme="minorHAnsi" w:cs="Calibri"/>
+        <w:b/>
+        <w:color w:val="FFFFFF" w:themeColor="background1"/>
+        <w:sz w:val="16"/>
+      </w:rPr>
+      <w:t>() }}</w:t>
     </w:r>
   </w:p>
 </w:hdr>
@@ -1057,13 +1709,57 @@
     <w:lsdException w:name="HTML Sample" w:semiHidden="1" w:unhideWhenUsed="1"/>
     <w:lsdException w:name="HTML Typewriter" w:semiHidden="1" w:unhideWhenUsed="1"/>
     <w:lsdException w:name="HTML Variable" w:semiHidden="1" w:unhideWhenUsed="1"/>
+    <w:lsdException w:name="Normal Table" w:semiHidden="1" w:unhideWhenUsed="1"/>
     <w:lsdException w:name="annotation subject" w:semiHidden="1" w:unhideWhenUsed="1"/>
     <w:lsdException w:name="No List" w:semiHidden="1" w:unhideWhenUsed="1"/>
     <w:lsdException w:name="Outline List 1" w:semiHidden="1" w:unhideWhenUsed="1"/>
     <w:lsdException w:name="Outline List 2" w:semiHidden="1" w:unhideWhenUsed="1"/>
     <w:lsdException w:name="Outline List 3" w:semiHidden="1" w:unhideWhenUsed="1"/>
+    <w:lsdException w:name="Table Simple 1" w:semiHidden="1" w:unhideWhenUsed="1"/>
+    <w:lsdException w:name="Table Simple 2" w:semiHidden="1" w:unhideWhenUsed="1"/>
+    <w:lsdException w:name="Table Simple 3" w:semiHidden="1" w:unhideWhenUsed="1"/>
+    <w:lsdException w:name="Table Classic 1" w:semiHidden="1" w:unhideWhenUsed="1"/>
+    <w:lsdException w:name="Table Classic 2" w:semiHidden="1" w:unhideWhenUsed="1"/>
+    <w:lsdException w:name="Table Classic 3" w:semiHidden="1" w:unhideWhenUsed="1"/>
+    <w:lsdException w:name="Table Classic 4" w:semiHidden="1" w:unhideWhenUsed="1"/>
+    <w:lsdException w:name="Table Colorful 1" w:semiHidden="1" w:unhideWhenUsed="1"/>
+    <w:lsdException w:name="Table Colorful 2" w:semiHidden="1" w:unhideWhenUsed="1"/>
+    <w:lsdException w:name="Table Colorful 3" w:semiHidden="1" w:unhideWhenUsed="1"/>
+    <w:lsdException w:name="Table Columns 1" w:semiHidden="1" w:unhideWhenUsed="1"/>
+    <w:lsdException w:name="Table Columns 2" w:semiHidden="1" w:unhideWhenUsed="1"/>
+    <w:lsdException w:name="Table Columns 3" w:semiHidden="1" w:unhideWhenUsed="1"/>
+    <w:lsdException w:name="Table Columns 4" w:semiHidden="1" w:unhideWhenUsed="1"/>
+    <w:lsdException w:name="Table Columns 5" w:semiHidden="1" w:unhideWhenUsed="1"/>
+    <w:lsdException w:name="Table Grid 1" w:semiHidden="1" w:unhideWhenUsed="1"/>
+    <w:lsdException w:name="Table Grid 2" w:semiHidden="1" w:unhideWhenUsed="1"/>
+    <w:lsdException w:name="Table Grid 3" w:semiHidden="1" w:unhideWhenUsed="1"/>
+    <w:lsdException w:name="Table Grid 4" w:semiHidden="1" w:unhideWhenUsed="1"/>
+    <w:lsdException w:name="Table Grid 5" w:semiHidden="1" w:unhideWhenUsed="1"/>
+    <w:lsdException w:name="Table Grid 6" w:semiHidden="1" w:unhideWhenUsed="1"/>
+    <w:lsdException w:name="Table Grid 7" w:semiHidden="1" w:unhideWhenUsed="1"/>
+    <w:lsdException w:name="Table Grid 8" w:semiHidden="1" w:unhideWhenUsed="1"/>
+    <w:lsdException w:name="Table List 1" w:semiHidden="1" w:unhideWhenUsed="1"/>
+    <w:lsdException w:name="Table List 2" w:semiHidden="1" w:unhideWhenUsed="1"/>
+    <w:lsdException w:name="Table List 3" w:semiHidden="1" w:unhideWhenUsed="1"/>
+    <w:lsdException w:name="Table List 4" w:semiHidden="1" w:unhideWhenUsed="1"/>
+    <w:lsdException w:name="Table List 5" w:semiHidden="1" w:unhideWhenUsed="1"/>
+    <w:lsdException w:name="Table List 6" w:semiHidden="1" w:unhideWhenUsed="1"/>
+    <w:lsdException w:name="Table List 7" w:semiHidden="1" w:unhideWhenUsed="1"/>
+    <w:lsdException w:name="Table List 8" w:semiHidden="1" w:unhideWhenUsed="1"/>
+    <w:lsdException w:name="Table 3D effects 1" w:semiHidden="1" w:unhideWhenUsed="1"/>
+    <w:lsdException w:name="Table 3D effects 2" w:semiHidden="1" w:unhideWhenUsed="1"/>
+    <w:lsdException w:name="Table 3D effects 3" w:semiHidden="1" w:unhideWhenUsed="1"/>
+    <w:lsdException w:name="Table Contemporary" w:semiHidden="1" w:unhideWhenUsed="1"/>
+    <w:lsdException w:name="Table Elegant" w:semiHidden="1" w:unhideWhenUsed="1"/>
+    <w:lsdException w:name="Table Professional" w:semiHidden="1" w:unhideWhenUsed="1"/>
+    <w:lsdException w:name="Table Subtle 1" w:semiHidden="1" w:unhideWhenUsed="1"/>
+    <w:lsdException w:name="Table Subtle 2" w:semiHidden="1" w:unhideWhenUsed="1"/>
+    <w:lsdException w:name="Table Web 1" w:semiHidden="1" w:unhideWhenUsed="1"/>
+    <w:lsdException w:name="Table Web 2" w:semiHidden="1" w:unhideWhenUsed="1"/>
+    <w:lsdException w:name="Table Web 3" w:semiHidden="1" w:unhideWhenUsed="1"/>
     <w:lsdException w:name="Balloon Text" w:semiHidden="1" w:unhideWhenUsed="1"/>
     <w:lsdException w:name="Table Grid" w:uiPriority="39"/>
+    <w:lsdException w:name="Table Theme" w:semiHidden="1" w:unhideWhenUsed="1"/>
     <w:lsdException w:name="Placeholder Text" w:semiHidden="1"/>
     <w:lsdException w:name="No Spacing" w:uiPriority="1" w:qFormat="1"/>
     <w:lsdException w:name="Light Shading" w:uiPriority="60"/>

</xml_diff>

<commit_message>
Small cleanups to formatting
</commit_message>
<xml_diff>
--- a/docassemble/HousingCodeChecklist/data/templates/Evidence_packet.docx
+++ b/docassemble/HousingCodeChecklist/data/templates/Evidence_packet.docx
@@ -356,7 +356,16 @@
       </w:r>
       <w:proofErr w:type="spellEnd"/>
       <w:r>
-        <w:t xml:space="preserve"> %}Start of tenancy{% else %}{{ </w:t>
+        <w:t xml:space="preserve"> %}</w:t>
+      </w:r>
+      <w:r>
+        <w:t>s</w:t>
+      </w:r>
+      <w:r>
+        <w:t>tart of</w:t>
+      </w:r>
+      <w:r>
+        <w:t xml:space="preserve"> tenancy{% else %}{{ </w:t>
       </w:r>
       <w:proofErr w:type="spellStart"/>
       <w:r>
@@ -459,660 +468,673 @@
       <w:pPr>
         <w:contextualSpacing/>
       </w:pPr>
+    </w:p>
+    <w:p>
+      <w:pPr>
+        <w:contextualSpacing/>
+      </w:pPr>
+      <w:r>
+        <w:t xml:space="preserve">{%p if </w:t>
+      </w:r>
+      <w:proofErr w:type="spellStart"/>
+      <w:r>
+        <w:t>bad_</w:t>
+      </w:r>
+      <w:proofErr w:type="gramStart"/>
+      <w:r>
+        <w:t>conditions.emergency</w:t>
+      </w:r>
+      <w:proofErr w:type="gramEnd"/>
+      <w:r>
+        <w:t>_conditions</w:t>
+      </w:r>
+      <w:proofErr w:type="spellEnd"/>
+      <w:r>
+        <w:t>(</w:t>
+      </w:r>
+      <w:proofErr w:type="spellStart"/>
+      <w:r>
+        <w:t>condition_ended</w:t>
+      </w:r>
+      <w:proofErr w:type="spellEnd"/>
+      <w:r>
+        <w:t>=True) | length &gt; 0 %}</w:t>
+      </w:r>
+    </w:p>
+    <w:p>
+      <w:pPr>
+        <w:pStyle w:val="UpToCodeHeading"/>
+      </w:pPr>
+      <w:r>
+        <w:t>Previously fixed emergency problems</w:t>
+      </w:r>
+    </w:p>
+    <w:p>
+      <w:pPr>
+        <w:contextualSpacing/>
+      </w:pPr>
+      <w:r>
+        <w:t xml:space="preserve">{%p for problem in </w:t>
+      </w:r>
+      <w:proofErr w:type="spellStart"/>
+      <w:r>
+        <w:t>bad_</w:t>
+      </w:r>
+      <w:proofErr w:type="gramStart"/>
+      <w:r>
+        <w:t>conditions.emergency</w:t>
+      </w:r>
+      <w:proofErr w:type="gramEnd"/>
+      <w:r>
+        <w:t>_conditions</w:t>
+      </w:r>
+      <w:proofErr w:type="spellEnd"/>
+      <w:r>
+        <w:t>(</w:t>
+      </w:r>
+      <w:proofErr w:type="spellStart"/>
+      <w:r>
+        <w:t>condition_ended</w:t>
+      </w:r>
+      <w:proofErr w:type="spellEnd"/>
+      <w:r>
+        <w:t>=True) %}</w:t>
+      </w:r>
+    </w:p>
+    <w:p>
+      <w:pPr>
+        <w:contextualSpacing/>
+        <w:rPr>
+          <w:b/>
+        </w:rPr>
+      </w:pPr>
+      <w:proofErr w:type="gramStart"/>
+      <w:r>
+        <w:rPr>
+          <w:b/>
+        </w:rPr>
+        <w:t xml:space="preserve">{{ </w:t>
+      </w:r>
+      <w:proofErr w:type="spellStart"/>
+      <w:r>
+        <w:rPr>
+          <w:b/>
+        </w:rPr>
+        <w:t>problem</w:t>
+      </w:r>
+      <w:proofErr w:type="gramEnd"/>
+      <w:r>
+        <w:rPr>
+          <w:b/>
+        </w:rPr>
+        <w:t>.original_description.capitalize</w:t>
+      </w:r>
+      <w:proofErr w:type="spellEnd"/>
+      <w:r>
+        <w:rPr>
+          <w:b/>
+        </w:rPr>
+        <w:t>() }}</w:t>
+      </w:r>
+    </w:p>
+    <w:p>
+      <w:pPr>
+        <w:contextualSpacing/>
+        <w:rPr>
+          <w:b/>
+        </w:rPr>
+      </w:pPr>
+      <w:r>
+        <w:rPr>
+          <w:b/>
+        </w:rPr>
+        <w:t xml:space="preserve">Deadline: </w:t>
+      </w:r>
+      <w:proofErr w:type="gramStart"/>
+      <w:r>
+        <w:rPr>
+          <w:b/>
+        </w:rPr>
+        <w:t xml:space="preserve">{{ </w:t>
+      </w:r>
+      <w:proofErr w:type="spellStart"/>
+      <w:r>
+        <w:rPr>
+          <w:b/>
+        </w:rPr>
+        <w:t>problem</w:t>
+      </w:r>
+      <w:proofErr w:type="gramEnd"/>
+      <w:r>
+        <w:rPr>
+          <w:b/>
+        </w:rPr>
+        <w:t>.deadline</w:t>
+      </w:r>
+      <w:proofErr w:type="spellEnd"/>
+      <w:r>
+        <w:rPr>
+          <w:b/>
+        </w:rPr>
+        <w:t xml:space="preserve"> }}</w:t>
+      </w:r>
+    </w:p>
+    <w:p>
+      <w:pPr>
+        <w:contextualSpacing/>
+      </w:pPr>
+      <w:r>
+        <w:t xml:space="preserve">{%p if </w:t>
+      </w:r>
+      <w:proofErr w:type="spellStart"/>
+      <w:r>
+        <w:t>problem.has_file_to_upload</w:t>
+      </w:r>
+      <w:proofErr w:type="spellEnd"/>
+      <w:r>
+        <w:t xml:space="preserve"> %}</w:t>
+      </w:r>
+    </w:p>
+    <w:p>
+      <w:pPr>
+        <w:contextualSpacing/>
+      </w:pPr>
+      <w:proofErr w:type="gramStart"/>
+      <w:r>
+        <w:t xml:space="preserve">{{ </w:t>
+      </w:r>
+      <w:proofErr w:type="spellStart"/>
+      <w:r>
+        <w:t>problem</w:t>
+      </w:r>
+      <w:proofErr w:type="gramEnd"/>
+      <w:r>
+        <w:t>.files</w:t>
+      </w:r>
+      <w:proofErr w:type="spellEnd"/>
+      <w:r>
+        <w:t xml:space="preserve"> }}</w:t>
+      </w:r>
+    </w:p>
+    <w:p>
+      <w:pPr>
+        <w:contextualSpacing/>
+      </w:pPr>
+      <w:r>
+        <w:t>{%p endif %}</w:t>
+      </w:r>
+    </w:p>
+    <w:p>
+      <w:pPr>
+        <w:contextualSpacing/>
+      </w:pPr>
+      <w:r>
+        <w:t xml:space="preserve">{%p if </w:t>
+      </w:r>
+      <w:proofErr w:type="spellStart"/>
+      <w:proofErr w:type="gramStart"/>
+      <w:r>
+        <w:t>problem.description</w:t>
+      </w:r>
+      <w:proofErr w:type="spellEnd"/>
+      <w:proofErr w:type="gramEnd"/>
+      <w:r>
+        <w:t xml:space="preserve"> %}</w:t>
+      </w:r>
+    </w:p>
+    <w:p>
+      <w:pPr>
+        <w:contextualSpacing/>
+      </w:pPr>
+      <w:proofErr w:type="gramStart"/>
+      <w:r>
+        <w:t xml:space="preserve">{{ </w:t>
+      </w:r>
+      <w:proofErr w:type="spellStart"/>
+      <w:r>
+        <w:t>fix</w:t>
+      </w:r>
+      <w:proofErr w:type="gramEnd"/>
+      <w:r>
+        <w:t>_punctuation</w:t>
+      </w:r>
+      <w:proofErr w:type="spellEnd"/>
+      <w:r>
+        <w:t>(</w:t>
+      </w:r>
+      <w:proofErr w:type="spellStart"/>
+      <w:r>
+        <w:t>problem.description.capitalize</w:t>
+      </w:r>
+      <w:proofErr w:type="spellEnd"/>
+      <w:r>
+        <w:t>()) }}</w:t>
+      </w:r>
+    </w:p>
+    <w:p>
+      <w:pPr>
+        <w:contextualSpacing/>
+      </w:pPr>
+      <w:r>
+        <w:t>{%p endif %}</w:t>
+      </w:r>
+    </w:p>
+    <w:p>
+      <w:pPr>
+        <w:contextualSpacing/>
+      </w:pPr>
+      <w:r>
+        <w:t xml:space="preserve">Began: {% if </w:t>
+      </w:r>
+      <w:proofErr w:type="spellStart"/>
+      <w:proofErr w:type="gramStart"/>
+      <w:r>
+        <w:t>problem.condition</w:t>
+      </w:r>
+      <w:proofErr w:type="gramEnd"/>
+      <w:r>
+        <w:t>_existed_at_start</w:t>
+      </w:r>
+      <w:proofErr w:type="spellEnd"/>
+      <w:r>
+        <w:t xml:space="preserve"> %}</w:t>
+      </w:r>
+      <w:r>
+        <w:t>s</w:t>
+      </w:r>
+      <w:r>
+        <w:t>tart of</w:t>
+      </w:r>
+      <w:r>
+        <w:t xml:space="preserve"> tenancy{% else %}{{ </w:t>
+      </w:r>
+      <w:proofErr w:type="spellStart"/>
+      <w:r>
+        <w:t>problem.start_date</w:t>
+      </w:r>
+      <w:proofErr w:type="spellEnd"/>
+      <w:r>
+        <w:t xml:space="preserve"> }}{% endif %}</w:t>
+      </w:r>
+    </w:p>
+    <w:p>
+      <w:pPr>
+        <w:contextualSpacing/>
+      </w:pPr>
+      <w:r>
+        <w:t xml:space="preserve">{%p if </w:t>
+      </w:r>
+      <w:proofErr w:type="spellStart"/>
+      <w:proofErr w:type="gramStart"/>
+      <w:r>
+        <w:t>problem.condition</w:t>
+      </w:r>
+      <w:proofErr w:type="gramEnd"/>
+      <w:r>
+        <w:t>_ended</w:t>
+      </w:r>
+      <w:proofErr w:type="spellEnd"/>
+      <w:r>
+        <w:t xml:space="preserve"> %}</w:t>
+      </w:r>
+    </w:p>
+    <w:p>
+      <w:pPr>
+        <w:contextualSpacing/>
+      </w:pPr>
+      <w:r>
+        <w:t xml:space="preserve">Ended: </w:t>
+      </w:r>
+      <w:proofErr w:type="gramStart"/>
+      <w:r>
+        <w:t xml:space="preserve">{{ </w:t>
+      </w:r>
+      <w:proofErr w:type="spellStart"/>
+      <w:r>
+        <w:t>problem.end</w:t>
+      </w:r>
+      <w:proofErr w:type="gramEnd"/>
+      <w:r>
+        <w:t>_date</w:t>
+      </w:r>
+      <w:proofErr w:type="spellEnd"/>
+      <w:r>
+        <w:t xml:space="preserve"> }}</w:t>
+      </w:r>
+    </w:p>
+    <w:p>
+      <w:pPr>
+        <w:contextualSpacing/>
+      </w:pPr>
+      <w:r>
+        <w:t>{%p endif %}</w:t>
+      </w:r>
+    </w:p>
+    <w:p>
+      <w:pPr>
+        <w:contextualSpacing/>
+      </w:pPr>
+    </w:p>
+    <w:p>
+      <w:pPr>
+        <w:contextualSpacing/>
+      </w:pPr>
+      <w:r>
+        <w:t xml:space="preserve">{%p </w:t>
+      </w:r>
+      <w:proofErr w:type="spellStart"/>
+      <w:r>
+        <w:t>endfor</w:t>
+      </w:r>
+      <w:proofErr w:type="spellEnd"/>
+      <w:r>
+        <w:t xml:space="preserve"> %}</w:t>
+      </w:r>
+    </w:p>
+    <w:p>
+      <w:pPr>
+        <w:contextualSpacing/>
+      </w:pPr>
+      <w:r>
+        <w:lastRenderedPageBreak/>
+        <w:t>{%p endif %}</w:t>
+      </w:r>
+    </w:p>
+    <w:p>
+      <w:pPr>
+        <w:contextualSpacing/>
+      </w:pPr>
+    </w:p>
+    <w:p>
+      <w:pPr>
+        <w:contextualSpacing/>
+        <w:rPr>
+          <w:rFonts w:cs="Segoe UI"/>
+        </w:rPr>
+      </w:pPr>
+      <w:r>
+        <w:rPr>
+          <w:rFonts w:cs="Segoe UI"/>
+        </w:rPr>
+        <w:t xml:space="preserve">{%p for category in </w:t>
+      </w:r>
+      <w:proofErr w:type="spellStart"/>
+      <w:r>
+        <w:rPr>
+          <w:rFonts w:cs="Segoe UI"/>
+        </w:rPr>
+        <w:t>bad_conditions</w:t>
+      </w:r>
+      <w:proofErr w:type="spellEnd"/>
+      <w:r>
+        <w:rPr>
+          <w:rFonts w:cs="Segoe UI"/>
+        </w:rPr>
+        <w:t xml:space="preserve"> %}</w:t>
+      </w:r>
+    </w:p>
+    <w:p>
+      <w:pPr>
+        <w:contextualSpacing/>
+        <w:rPr>
+          <w:rFonts w:cs="Segoe UI"/>
+        </w:rPr>
+      </w:pPr>
+      <w:r>
+        <w:rPr>
+          <w:rFonts w:cs="Segoe UI"/>
+        </w:rPr>
+        <w:t>{%p if not category == 'emergency' %}</w:t>
+      </w:r>
+    </w:p>
+    <w:p>
+      <w:pPr>
+        <w:pStyle w:val="UpToCodeHeading"/>
+      </w:pPr>
+      <w:proofErr w:type="gramStart"/>
+      <w:r>
+        <w:t xml:space="preserve">{{ </w:t>
+      </w:r>
+      <w:proofErr w:type="spellStart"/>
+      <w:r>
+        <w:t>category</w:t>
+      </w:r>
+      <w:proofErr w:type="gramEnd"/>
+      <w:r>
+        <w:t>.capitalize</w:t>
+      </w:r>
+      <w:proofErr w:type="spellEnd"/>
+      <w:r>
+        <w:t>() }}</w:t>
+      </w:r>
+    </w:p>
+    <w:p>
+      <w:pPr>
+        <w:contextualSpacing/>
+      </w:pPr>
+      <w:r>
+        <w:t xml:space="preserve">{%p for problem in </w:t>
+      </w:r>
+      <w:proofErr w:type="spellStart"/>
+      <w:r>
+        <w:t>bad_conditions.as_list</w:t>
+      </w:r>
+      <w:proofErr w:type="spellEnd"/>
+      <w:r>
+        <w:t>(</w:t>
+      </w:r>
+      <w:proofErr w:type="gramStart"/>
+      <w:r>
+        <w:t>).filter</w:t>
+      </w:r>
+      <w:proofErr w:type="gramEnd"/>
+      <w:r>
+        <w:t>(category=category) %}</w:t>
+      </w:r>
+    </w:p>
+    <w:p>
+      <w:pPr>
+        <w:contextualSpacing/>
+        <w:rPr>
+          <w:b/>
+        </w:rPr>
+      </w:pPr>
+      <w:proofErr w:type="gramStart"/>
+      <w:r>
+        <w:rPr>
+          <w:b/>
+        </w:rPr>
+        <w:t xml:space="preserve">{{ </w:t>
+      </w:r>
+      <w:proofErr w:type="spellStart"/>
+      <w:r>
+        <w:rPr>
+          <w:b/>
+        </w:rPr>
+        <w:t>problem</w:t>
+      </w:r>
+      <w:proofErr w:type="gramEnd"/>
+      <w:r>
+        <w:rPr>
+          <w:b/>
+        </w:rPr>
+        <w:t>.original_description.capitalize</w:t>
+      </w:r>
+      <w:proofErr w:type="spellEnd"/>
+      <w:r>
+        <w:rPr>
+          <w:b/>
+        </w:rPr>
+        <w:t>() }}</w:t>
+      </w:r>
+    </w:p>
+    <w:p>
+      <w:pPr>
+        <w:contextualSpacing/>
+        <w:rPr>
+          <w:b/>
+        </w:rPr>
+      </w:pPr>
+      <w:r>
+        <w:rPr>
+          <w:b/>
+        </w:rPr>
+        <w:t xml:space="preserve">Deadline: </w:t>
+      </w:r>
+      <w:proofErr w:type="gramStart"/>
+      <w:r>
+        <w:rPr>
+          <w:b/>
+        </w:rPr>
+        <w:t xml:space="preserve">{{ </w:t>
+      </w:r>
+      <w:proofErr w:type="spellStart"/>
+      <w:r>
+        <w:rPr>
+          <w:b/>
+        </w:rPr>
+        <w:t>problem</w:t>
+      </w:r>
+      <w:proofErr w:type="gramEnd"/>
+      <w:r>
+        <w:rPr>
+          <w:b/>
+        </w:rPr>
+        <w:t>.deadline</w:t>
+      </w:r>
+      <w:proofErr w:type="spellEnd"/>
+      <w:r>
+        <w:rPr>
+          <w:b/>
+        </w:rPr>
+        <w:t xml:space="preserve"> }}</w:t>
+      </w:r>
+    </w:p>
+    <w:p>
+      <w:pPr>
+        <w:contextualSpacing/>
+      </w:pPr>
+      <w:r>
+        <w:t xml:space="preserve">{%p if </w:t>
+      </w:r>
+      <w:proofErr w:type="spellStart"/>
+      <w:r>
+        <w:t>problem.has_file_to_upload</w:t>
+      </w:r>
+      <w:proofErr w:type="spellEnd"/>
+      <w:r>
+        <w:t xml:space="preserve"> %}</w:t>
+      </w:r>
+    </w:p>
+    <w:p>
+      <w:pPr>
+        <w:contextualSpacing/>
+      </w:pPr>
+      <w:proofErr w:type="gramStart"/>
+      <w:r>
+        <w:t xml:space="preserve">{{ </w:t>
+      </w:r>
+      <w:proofErr w:type="spellStart"/>
+      <w:r>
+        <w:t>problem</w:t>
+      </w:r>
+      <w:proofErr w:type="gramEnd"/>
+      <w:r>
+        <w:t>.files</w:t>
+      </w:r>
+      <w:proofErr w:type="spellEnd"/>
+      <w:r>
+        <w:t xml:space="preserve"> }}</w:t>
+      </w:r>
+    </w:p>
+    <w:p>
+      <w:pPr>
+        <w:contextualSpacing/>
+      </w:pPr>
+      <w:r>
+        <w:t>{%p endif %}</w:t>
+      </w:r>
+    </w:p>
+    <w:p>
+      <w:pPr>
+        <w:contextualSpacing/>
+      </w:pPr>
+      <w:r>
+        <w:t xml:space="preserve">{%p if </w:t>
+      </w:r>
+      <w:proofErr w:type="spellStart"/>
+      <w:proofErr w:type="gramStart"/>
+      <w:r>
+        <w:t>problem.description</w:t>
+      </w:r>
+      <w:proofErr w:type="spellEnd"/>
+      <w:proofErr w:type="gramEnd"/>
+      <w:r>
+        <w:t xml:space="preserve"> %}</w:t>
+      </w:r>
+    </w:p>
+    <w:p>
+      <w:pPr>
+        <w:contextualSpacing/>
+      </w:pPr>
+      <w:proofErr w:type="gramStart"/>
+      <w:r>
+        <w:t xml:space="preserve">{{ </w:t>
+      </w:r>
+      <w:proofErr w:type="spellStart"/>
+      <w:r>
+        <w:t>fix</w:t>
+      </w:r>
+      <w:proofErr w:type="gramEnd"/>
+      <w:r>
+        <w:t>_punctuation</w:t>
+      </w:r>
+      <w:proofErr w:type="spellEnd"/>
+      <w:r>
+        <w:t>(</w:t>
+      </w:r>
+      <w:proofErr w:type="spellStart"/>
+      <w:r>
+        <w:t>problem.description.capitalize</w:t>
+      </w:r>
+      <w:proofErr w:type="spellEnd"/>
+      <w:r>
+        <w:t>()) }}</w:t>
+      </w:r>
+    </w:p>
+    <w:p>
+      <w:pPr>
+        <w:contextualSpacing/>
+      </w:pPr>
+      <w:r>
+        <w:t>{%p endif %}</w:t>
+      </w:r>
+    </w:p>
+    <w:p>
+      <w:pPr>
+        <w:contextualSpacing/>
+      </w:pPr>
+      <w:r>
+        <w:t xml:space="preserve">Began: {% if </w:t>
+      </w:r>
+      <w:proofErr w:type="spellStart"/>
+      <w:r>
+        <w:t>problem.condition_existed_at_start</w:t>
+      </w:r>
+      <w:proofErr w:type="spellEnd"/>
+      <w:r>
+        <w:t xml:space="preserve"> %}</w:t>
+      </w:r>
+      <w:r>
+        <w:t>s</w:t>
+      </w:r>
       <w:bookmarkStart w:id="0" w:name="_GoBack"/>
       <w:bookmarkEnd w:id="0"/>
-    </w:p>
-    <w:p>
-      <w:pPr>
-        <w:contextualSpacing/>
-      </w:pPr>
-      <w:r>
-        <w:t xml:space="preserve">{%p if </w:t>
-      </w:r>
-      <w:proofErr w:type="spellStart"/>
-      <w:r>
-        <w:t>bad_</w:t>
-      </w:r>
-      <w:proofErr w:type="gramStart"/>
-      <w:r>
-        <w:t>conditions.emergency</w:t>
-      </w:r>
-      <w:proofErr w:type="gramEnd"/>
-      <w:r>
-        <w:t>_conditions</w:t>
-      </w:r>
-      <w:proofErr w:type="spellEnd"/>
-      <w:r>
-        <w:t>(</w:t>
-      </w:r>
-      <w:proofErr w:type="spellStart"/>
-      <w:r>
-        <w:t>condition_ended</w:t>
-      </w:r>
-      <w:proofErr w:type="spellEnd"/>
-      <w:r>
-        <w:t>=True) | length &gt; 0 %}</w:t>
-      </w:r>
-    </w:p>
-    <w:p>
-      <w:pPr>
-        <w:pStyle w:val="UpToCodeHeading"/>
-      </w:pPr>
-      <w:r>
-        <w:t>Previously fixed emergency problems</w:t>
-      </w:r>
-    </w:p>
-    <w:p>
-      <w:pPr>
-        <w:contextualSpacing/>
-      </w:pPr>
-      <w:r>
-        <w:t xml:space="preserve">{%p for problem in </w:t>
-      </w:r>
-      <w:proofErr w:type="spellStart"/>
-      <w:r>
-        <w:t>bad_</w:t>
-      </w:r>
-      <w:proofErr w:type="gramStart"/>
-      <w:r>
-        <w:t>conditions.emergency</w:t>
-      </w:r>
-      <w:proofErr w:type="gramEnd"/>
-      <w:r>
-        <w:t>_conditions</w:t>
-      </w:r>
-      <w:proofErr w:type="spellEnd"/>
-      <w:r>
-        <w:t>(</w:t>
-      </w:r>
-      <w:proofErr w:type="spellStart"/>
-      <w:r>
-        <w:t>condition_ended</w:t>
-      </w:r>
-      <w:proofErr w:type="spellEnd"/>
-      <w:r>
-        <w:t>=True) %}</w:t>
-      </w:r>
-    </w:p>
-    <w:p>
-      <w:pPr>
-        <w:contextualSpacing/>
-        <w:rPr>
-          <w:b/>
-        </w:rPr>
-      </w:pPr>
-      <w:proofErr w:type="gramStart"/>
-      <w:r>
-        <w:rPr>
-          <w:b/>
-        </w:rPr>
-        <w:t xml:space="preserve">{{ </w:t>
-      </w:r>
-      <w:proofErr w:type="spellStart"/>
-      <w:r>
-        <w:rPr>
-          <w:b/>
-        </w:rPr>
-        <w:t>problem</w:t>
-      </w:r>
-      <w:proofErr w:type="gramEnd"/>
-      <w:r>
-        <w:rPr>
-          <w:b/>
-        </w:rPr>
-        <w:t>.original_description.capitalize</w:t>
-      </w:r>
-      <w:proofErr w:type="spellEnd"/>
-      <w:r>
-        <w:rPr>
-          <w:b/>
-        </w:rPr>
-        <w:t>() }}</w:t>
-      </w:r>
-    </w:p>
-    <w:p>
-      <w:pPr>
-        <w:contextualSpacing/>
-        <w:rPr>
-          <w:b/>
-        </w:rPr>
-      </w:pPr>
-      <w:r>
-        <w:rPr>
-          <w:b/>
-        </w:rPr>
-        <w:t xml:space="preserve">Deadline: </w:t>
-      </w:r>
-      <w:proofErr w:type="gramStart"/>
-      <w:r>
-        <w:rPr>
-          <w:b/>
-        </w:rPr>
-        <w:t xml:space="preserve">{{ </w:t>
-      </w:r>
-      <w:proofErr w:type="spellStart"/>
-      <w:r>
-        <w:rPr>
-          <w:b/>
-        </w:rPr>
-        <w:t>problem</w:t>
-      </w:r>
-      <w:proofErr w:type="gramEnd"/>
-      <w:r>
-        <w:rPr>
-          <w:b/>
-        </w:rPr>
-        <w:t>.deadline</w:t>
-      </w:r>
-      <w:proofErr w:type="spellEnd"/>
-      <w:r>
-        <w:rPr>
-          <w:b/>
-        </w:rPr>
-        <w:t xml:space="preserve"> }}</w:t>
-      </w:r>
-    </w:p>
-    <w:p>
-      <w:pPr>
-        <w:contextualSpacing/>
-      </w:pPr>
-      <w:r>
-        <w:t xml:space="preserve">{%p if </w:t>
-      </w:r>
-      <w:proofErr w:type="spellStart"/>
-      <w:r>
-        <w:t>problem.has_file_to_upload</w:t>
-      </w:r>
-      <w:proofErr w:type="spellEnd"/>
-      <w:r>
-        <w:t xml:space="preserve"> %}</w:t>
-      </w:r>
-    </w:p>
-    <w:p>
-      <w:pPr>
-        <w:contextualSpacing/>
-      </w:pPr>
-      <w:proofErr w:type="gramStart"/>
-      <w:r>
-        <w:t xml:space="preserve">{{ </w:t>
-      </w:r>
-      <w:proofErr w:type="spellStart"/>
-      <w:r>
-        <w:t>problem</w:t>
-      </w:r>
-      <w:proofErr w:type="gramEnd"/>
-      <w:r>
-        <w:t>.files</w:t>
-      </w:r>
-      <w:proofErr w:type="spellEnd"/>
-      <w:r>
-        <w:t xml:space="preserve"> }}</w:t>
-      </w:r>
-    </w:p>
-    <w:p>
-      <w:pPr>
-        <w:contextualSpacing/>
-      </w:pPr>
-      <w:r>
-        <w:t>{%p endif %}</w:t>
-      </w:r>
-    </w:p>
-    <w:p>
-      <w:pPr>
-        <w:contextualSpacing/>
-      </w:pPr>
-      <w:r>
-        <w:t xml:space="preserve">{%p if </w:t>
-      </w:r>
-      <w:proofErr w:type="spellStart"/>
-      <w:proofErr w:type="gramStart"/>
-      <w:r>
-        <w:t>problem.description</w:t>
-      </w:r>
-      <w:proofErr w:type="spellEnd"/>
-      <w:proofErr w:type="gramEnd"/>
-      <w:r>
-        <w:t xml:space="preserve"> %}</w:t>
-      </w:r>
-    </w:p>
-    <w:p>
-      <w:pPr>
-        <w:contextualSpacing/>
-      </w:pPr>
-      <w:proofErr w:type="gramStart"/>
-      <w:r>
-        <w:t xml:space="preserve">{{ </w:t>
-      </w:r>
-      <w:proofErr w:type="spellStart"/>
-      <w:r>
-        <w:t>fix</w:t>
-      </w:r>
-      <w:proofErr w:type="gramEnd"/>
-      <w:r>
-        <w:t>_punctuation</w:t>
-      </w:r>
-      <w:proofErr w:type="spellEnd"/>
-      <w:r>
-        <w:t>(</w:t>
-      </w:r>
-      <w:proofErr w:type="spellStart"/>
-      <w:r>
-        <w:t>problem.description.capitalize</w:t>
-      </w:r>
-      <w:proofErr w:type="spellEnd"/>
-      <w:r>
-        <w:t>()) }}</w:t>
-      </w:r>
-    </w:p>
-    <w:p>
-      <w:pPr>
-        <w:contextualSpacing/>
-      </w:pPr>
-      <w:r>
-        <w:t>{%p endif %}</w:t>
-      </w:r>
-    </w:p>
-    <w:p>
-      <w:pPr>
-        <w:contextualSpacing/>
-      </w:pPr>
-      <w:r>
-        <w:t xml:space="preserve">Began: {% if </w:t>
-      </w:r>
-      <w:proofErr w:type="spellStart"/>
-      <w:proofErr w:type="gramStart"/>
-      <w:r>
-        <w:t>problem.condition</w:t>
-      </w:r>
-      <w:proofErr w:type="gramEnd"/>
-      <w:r>
-        <w:t>_existed_at_start</w:t>
-      </w:r>
-      <w:proofErr w:type="spellEnd"/>
-      <w:r>
-        <w:t xml:space="preserve"> %}Start of tenancy{% else %}{{ </w:t>
-      </w:r>
-      <w:proofErr w:type="spellStart"/>
-      <w:r>
-        <w:t>problem.start_date</w:t>
-      </w:r>
-      <w:proofErr w:type="spellEnd"/>
-      <w:r>
-        <w:t xml:space="preserve"> }}{% endif %}</w:t>
-      </w:r>
-    </w:p>
-    <w:p>
-      <w:pPr>
-        <w:contextualSpacing/>
-      </w:pPr>
-      <w:r>
-        <w:t xml:space="preserve">{%p if </w:t>
-      </w:r>
-      <w:proofErr w:type="spellStart"/>
-      <w:proofErr w:type="gramStart"/>
-      <w:r>
-        <w:t>problem.condition</w:t>
-      </w:r>
-      <w:proofErr w:type="gramEnd"/>
-      <w:r>
-        <w:t>_ended</w:t>
-      </w:r>
-      <w:proofErr w:type="spellEnd"/>
-      <w:r>
-        <w:t xml:space="preserve"> %}</w:t>
-      </w:r>
-    </w:p>
-    <w:p>
-      <w:pPr>
-        <w:contextualSpacing/>
-      </w:pPr>
-      <w:r>
-        <w:t xml:space="preserve">Ended: </w:t>
-      </w:r>
-      <w:proofErr w:type="gramStart"/>
-      <w:r>
-        <w:t xml:space="preserve">{{ </w:t>
-      </w:r>
-      <w:proofErr w:type="spellStart"/>
-      <w:r>
-        <w:t>problem.end</w:t>
-      </w:r>
-      <w:proofErr w:type="gramEnd"/>
-      <w:r>
-        <w:t>_date</w:t>
-      </w:r>
-      <w:proofErr w:type="spellEnd"/>
-      <w:r>
-        <w:t xml:space="preserve"> }}</w:t>
-      </w:r>
-    </w:p>
-    <w:p>
-      <w:pPr>
-        <w:contextualSpacing/>
-      </w:pPr>
-      <w:r>
-        <w:t>{%p endif %}</w:t>
-      </w:r>
-    </w:p>
-    <w:p>
-      <w:pPr>
-        <w:contextualSpacing/>
-      </w:pPr>
-    </w:p>
-    <w:p>
-      <w:pPr>
-        <w:contextualSpacing/>
-      </w:pPr>
-      <w:r>
-        <w:t xml:space="preserve">{%p </w:t>
-      </w:r>
-      <w:proofErr w:type="spellStart"/>
-      <w:r>
-        <w:t>endfor</w:t>
-      </w:r>
-      <w:proofErr w:type="spellEnd"/>
-      <w:r>
-        <w:t xml:space="preserve"> %}</w:t>
-      </w:r>
-    </w:p>
-    <w:p>
-      <w:pPr>
-        <w:contextualSpacing/>
-      </w:pPr>
-      <w:r>
-        <w:lastRenderedPageBreak/>
-        <w:t>{%p endif %}</w:t>
-      </w:r>
-    </w:p>
-    <w:p>
-      <w:pPr>
-        <w:contextualSpacing/>
-      </w:pPr>
-    </w:p>
-    <w:p>
-      <w:pPr>
-        <w:contextualSpacing/>
-        <w:rPr>
-          <w:rFonts w:cs="Segoe UI"/>
-        </w:rPr>
-      </w:pPr>
-      <w:r>
-        <w:rPr>
-          <w:rFonts w:cs="Segoe UI"/>
-        </w:rPr>
-        <w:t xml:space="preserve">{%p for category in </w:t>
-      </w:r>
-      <w:proofErr w:type="spellStart"/>
-      <w:r>
-        <w:rPr>
-          <w:rFonts w:cs="Segoe UI"/>
-        </w:rPr>
-        <w:t>bad_conditions</w:t>
-      </w:r>
-      <w:proofErr w:type="spellEnd"/>
-      <w:r>
-        <w:rPr>
-          <w:rFonts w:cs="Segoe UI"/>
-        </w:rPr>
-        <w:t xml:space="preserve"> %}</w:t>
-      </w:r>
-    </w:p>
-    <w:p>
-      <w:pPr>
-        <w:contextualSpacing/>
-        <w:rPr>
-          <w:rFonts w:cs="Segoe UI"/>
-        </w:rPr>
-      </w:pPr>
-      <w:r>
-        <w:rPr>
-          <w:rFonts w:cs="Segoe UI"/>
-        </w:rPr>
-        <w:t>{%p if not category == 'emergency' %}</w:t>
-      </w:r>
-    </w:p>
-    <w:p>
-      <w:pPr>
-        <w:pStyle w:val="UpToCodeHeading"/>
-      </w:pPr>
-      <w:proofErr w:type="gramStart"/>
-      <w:r>
-        <w:t xml:space="preserve">{{ </w:t>
-      </w:r>
-      <w:proofErr w:type="spellStart"/>
-      <w:r>
-        <w:t>category</w:t>
-      </w:r>
-      <w:proofErr w:type="gramEnd"/>
-      <w:r>
-        <w:t>.capitalize</w:t>
-      </w:r>
-      <w:proofErr w:type="spellEnd"/>
-      <w:r>
-        <w:t>() }}</w:t>
-      </w:r>
-    </w:p>
-    <w:p>
-      <w:pPr>
-        <w:contextualSpacing/>
-      </w:pPr>
-      <w:r>
-        <w:t xml:space="preserve">{%p for problem in </w:t>
-      </w:r>
-      <w:proofErr w:type="spellStart"/>
-      <w:r>
-        <w:t>bad_conditions.as_list</w:t>
-      </w:r>
-      <w:proofErr w:type="spellEnd"/>
-      <w:r>
-        <w:t>(</w:t>
-      </w:r>
-      <w:proofErr w:type="gramStart"/>
-      <w:r>
-        <w:t>).filter</w:t>
-      </w:r>
-      <w:proofErr w:type="gramEnd"/>
-      <w:r>
-        <w:t>(category=category) %}</w:t>
-      </w:r>
-    </w:p>
-    <w:p>
-      <w:pPr>
-        <w:contextualSpacing/>
-        <w:rPr>
-          <w:b/>
-        </w:rPr>
-      </w:pPr>
-      <w:proofErr w:type="gramStart"/>
-      <w:r>
-        <w:rPr>
-          <w:b/>
-        </w:rPr>
-        <w:t xml:space="preserve">{{ </w:t>
-      </w:r>
-      <w:proofErr w:type="spellStart"/>
-      <w:r>
-        <w:rPr>
-          <w:b/>
-        </w:rPr>
-        <w:t>problem</w:t>
-      </w:r>
-      <w:proofErr w:type="gramEnd"/>
-      <w:r>
-        <w:rPr>
-          <w:b/>
-        </w:rPr>
-        <w:t>.original_description.capitalize</w:t>
-      </w:r>
-      <w:proofErr w:type="spellEnd"/>
-      <w:r>
-        <w:rPr>
-          <w:b/>
-        </w:rPr>
-        <w:t>() }}</w:t>
-      </w:r>
-    </w:p>
-    <w:p>
-      <w:pPr>
-        <w:contextualSpacing/>
-        <w:rPr>
-          <w:b/>
-        </w:rPr>
-      </w:pPr>
-      <w:r>
-        <w:rPr>
-          <w:b/>
-        </w:rPr>
-        <w:t xml:space="preserve">Deadline: </w:t>
-      </w:r>
-      <w:proofErr w:type="gramStart"/>
-      <w:r>
-        <w:rPr>
-          <w:b/>
-        </w:rPr>
-        <w:t xml:space="preserve">{{ </w:t>
-      </w:r>
-      <w:proofErr w:type="spellStart"/>
-      <w:r>
-        <w:rPr>
-          <w:b/>
-        </w:rPr>
-        <w:t>problem</w:t>
-      </w:r>
-      <w:proofErr w:type="gramEnd"/>
-      <w:r>
-        <w:rPr>
-          <w:b/>
-        </w:rPr>
-        <w:t>.deadline</w:t>
-      </w:r>
-      <w:proofErr w:type="spellEnd"/>
-      <w:r>
-        <w:rPr>
-          <w:b/>
-        </w:rPr>
-        <w:t xml:space="preserve"> }}</w:t>
-      </w:r>
-    </w:p>
-    <w:p>
-      <w:pPr>
-        <w:contextualSpacing/>
-      </w:pPr>
-      <w:r>
-        <w:t xml:space="preserve">{%p if </w:t>
-      </w:r>
-      <w:proofErr w:type="spellStart"/>
-      <w:r>
-        <w:t>problem.has_file_to_upload</w:t>
-      </w:r>
-      <w:proofErr w:type="spellEnd"/>
-      <w:r>
-        <w:t xml:space="preserve"> %}</w:t>
-      </w:r>
-    </w:p>
-    <w:p>
-      <w:pPr>
-        <w:contextualSpacing/>
-      </w:pPr>
-      <w:proofErr w:type="gramStart"/>
-      <w:r>
-        <w:t xml:space="preserve">{{ </w:t>
-      </w:r>
-      <w:proofErr w:type="spellStart"/>
-      <w:r>
-        <w:t>problem</w:t>
-      </w:r>
-      <w:proofErr w:type="gramEnd"/>
-      <w:r>
-        <w:t>.files</w:t>
-      </w:r>
-      <w:proofErr w:type="spellEnd"/>
-      <w:r>
-        <w:t xml:space="preserve"> }}</w:t>
-      </w:r>
-    </w:p>
-    <w:p>
-      <w:pPr>
-        <w:contextualSpacing/>
-      </w:pPr>
-      <w:r>
-        <w:t>{%p endif %}</w:t>
-      </w:r>
-    </w:p>
-    <w:p>
-      <w:pPr>
-        <w:contextualSpacing/>
-      </w:pPr>
-      <w:r>
-        <w:t xml:space="preserve">{%p if </w:t>
-      </w:r>
-      <w:proofErr w:type="spellStart"/>
-      <w:proofErr w:type="gramStart"/>
-      <w:r>
-        <w:t>problem.description</w:t>
-      </w:r>
-      <w:proofErr w:type="spellEnd"/>
-      <w:proofErr w:type="gramEnd"/>
-      <w:r>
-        <w:t xml:space="preserve"> %}</w:t>
-      </w:r>
-    </w:p>
-    <w:p>
-      <w:pPr>
-        <w:contextualSpacing/>
-      </w:pPr>
-      <w:proofErr w:type="gramStart"/>
-      <w:r>
-        <w:t xml:space="preserve">{{ </w:t>
-      </w:r>
-      <w:proofErr w:type="spellStart"/>
-      <w:r>
-        <w:t>fix</w:t>
-      </w:r>
-      <w:proofErr w:type="gramEnd"/>
-      <w:r>
-        <w:t>_punctuation</w:t>
-      </w:r>
-      <w:proofErr w:type="spellEnd"/>
-      <w:r>
-        <w:t>(</w:t>
-      </w:r>
-      <w:proofErr w:type="spellStart"/>
-      <w:r>
-        <w:t>problem.description.capitalize</w:t>
-      </w:r>
-      <w:proofErr w:type="spellEnd"/>
-      <w:r>
-        <w:t>()) }}</w:t>
-      </w:r>
-    </w:p>
-    <w:p>
-      <w:pPr>
-        <w:contextualSpacing/>
-      </w:pPr>
-      <w:r>
-        <w:t>{%p endif %}</w:t>
-      </w:r>
-    </w:p>
-    <w:p>
-      <w:pPr>
-        <w:contextualSpacing/>
-      </w:pPr>
-      <w:r>
-        <w:t xml:space="preserve">Began: {% if </w:t>
-      </w:r>
-      <w:proofErr w:type="spellStart"/>
-      <w:proofErr w:type="gramStart"/>
-      <w:r>
-        <w:t>problem.condition</w:t>
-      </w:r>
-      <w:proofErr w:type="gramEnd"/>
-      <w:r>
-        <w:t>_existed_at_start</w:t>
-      </w:r>
-      <w:proofErr w:type="spellEnd"/>
-      <w:r>
-        <w:t xml:space="preserve"> %}Start of tenancy{% else %}{{ </w:t>
+      <w:r>
+        <w:t>tart of</w:t>
+      </w:r>
+      <w:r>
+        <w:t xml:space="preserve"> tenancy{% else %}{{ </w:t>
       </w:r>
       <w:proofErr w:type="spellStart"/>
       <w:r>

</xml_diff>

<commit_message>
Document formatting and feedback from Stefanie
</commit_message>
<xml_diff>
--- a/docassemble/HousingCodeChecklist/data/templates/Evidence_packet.docx
+++ b/docassemble/HousingCodeChecklist/data/templates/Evidence_packet.docx
@@ -98,6 +98,8 @@
       <w:r>
         <w:t>() }}</w:t>
       </w:r>
+      <w:bookmarkStart w:id="0" w:name="_GoBack"/>
+      <w:bookmarkEnd w:id="0"/>
     </w:p>
     <w:p>
       <w:pPr>
@@ -199,16 +201,354 @@
     <w:p>
       <w:pPr>
         <w:contextualSpacing/>
+      </w:pPr>
+      <w:r>
+        <w:t xml:space="preserve">Citation to sanitary code: 105 C.M.R. </w:t>
+      </w:r>
+      <w:proofErr w:type="gramStart"/>
+      <w:r>
+        <w:t xml:space="preserve">{{ </w:t>
+      </w:r>
+      <w:proofErr w:type="spellStart"/>
+      <w:r>
+        <w:t>problem</w:t>
+      </w:r>
+      <w:proofErr w:type="gramEnd"/>
+      <w:r>
+        <w:t>.code</w:t>
+      </w:r>
+      <w:proofErr w:type="spellEnd"/>
+      <w:r>
+        <w:t xml:space="preserve"> }}</w:t>
+      </w:r>
+    </w:p>
+    <w:p>
+      <w:pPr>
+        <w:contextualSpacing/>
+      </w:pPr>
+      <w:r>
+        <w:t>Deadline</w:t>
+      </w:r>
+      <w:r>
+        <w:t xml:space="preserve"> in sanitary code</w:t>
+      </w:r>
+      <w:r>
+        <w:t xml:space="preserve">: </w:t>
+      </w:r>
+      <w:r>
+        <w:t>24 hours after notice</w:t>
+      </w:r>
+    </w:p>
+    <w:p>
+      <w:pPr>
+        <w:contextualSpacing/>
+      </w:pPr>
+      <w:r>
+        <w:t xml:space="preserve">{%p if </w:t>
+      </w:r>
+      <w:proofErr w:type="spellStart"/>
+      <w:r>
+        <w:t>problem.has_file_to_upload</w:t>
+      </w:r>
+      <w:proofErr w:type="spellEnd"/>
+      <w:r>
+        <w:t xml:space="preserve"> %}</w:t>
+      </w:r>
+    </w:p>
+    <w:p>
+      <w:pPr>
+        <w:contextualSpacing/>
+      </w:pPr>
+      <w:proofErr w:type="gramStart"/>
+      <w:r>
+        <w:t xml:space="preserve">{{ </w:t>
+      </w:r>
+      <w:proofErr w:type="spellStart"/>
+      <w:r>
+        <w:t>problem</w:t>
+      </w:r>
+      <w:proofErr w:type="gramEnd"/>
+      <w:r>
+        <w:t>.files</w:t>
+      </w:r>
+      <w:proofErr w:type="spellEnd"/>
+      <w:r>
+        <w:t xml:space="preserve"> }}</w:t>
+      </w:r>
+    </w:p>
+    <w:p>
+      <w:pPr>
+        <w:contextualSpacing/>
+      </w:pPr>
+      <w:r>
+        <w:t>{%p endif %}</w:t>
+      </w:r>
+    </w:p>
+    <w:p>
+      <w:pPr>
+        <w:contextualSpacing/>
+      </w:pPr>
+      <w:r>
+        <w:t xml:space="preserve">{%p if </w:t>
+      </w:r>
+      <w:proofErr w:type="spellStart"/>
+      <w:proofErr w:type="gramStart"/>
+      <w:r>
+        <w:t>problem.description</w:t>
+      </w:r>
+      <w:proofErr w:type="spellEnd"/>
+      <w:proofErr w:type="gramEnd"/>
+      <w:r>
+        <w:t xml:space="preserve"> %}</w:t>
+      </w:r>
+    </w:p>
+    <w:p>
+      <w:pPr>
+        <w:contextualSpacing/>
+      </w:pPr>
+      <w:proofErr w:type="gramStart"/>
+      <w:r>
+        <w:t xml:space="preserve">{{ </w:t>
+      </w:r>
+      <w:proofErr w:type="spellStart"/>
+      <w:r>
+        <w:t>fix</w:t>
+      </w:r>
+      <w:proofErr w:type="gramEnd"/>
+      <w:r>
+        <w:t>_punctuation</w:t>
+      </w:r>
+      <w:proofErr w:type="spellEnd"/>
+      <w:r>
+        <w:t>(</w:t>
+      </w:r>
+      <w:proofErr w:type="spellStart"/>
+      <w:r>
+        <w:t>problem.description.capitalize</w:t>
+      </w:r>
+      <w:proofErr w:type="spellEnd"/>
+      <w:r>
+        <w:t>()) }}</w:t>
+      </w:r>
+    </w:p>
+    <w:p>
+      <w:pPr>
+        <w:contextualSpacing/>
+      </w:pPr>
+      <w:r>
+        <w:t>{%p endif %}</w:t>
+      </w:r>
+    </w:p>
+    <w:p>
+      <w:pPr>
+        <w:contextualSpacing/>
+      </w:pPr>
+      <w:r>
+        <w:t xml:space="preserve">Began: {% if </w:t>
+      </w:r>
+      <w:proofErr w:type="spellStart"/>
+      <w:proofErr w:type="gramStart"/>
+      <w:r>
+        <w:t>problem.condition</w:t>
+      </w:r>
+      <w:proofErr w:type="gramEnd"/>
+      <w:r>
+        <w:t>_existed_at_start</w:t>
+      </w:r>
+      <w:proofErr w:type="spellEnd"/>
+      <w:r>
+        <w:t xml:space="preserve"> %}</w:t>
+      </w:r>
+      <w:r>
+        <w:t>s</w:t>
+      </w:r>
+      <w:r>
+        <w:t>tart of</w:t>
+      </w:r>
+      <w:r>
+        <w:t xml:space="preserve"> tenancy{% else %}{{ </w:t>
+      </w:r>
+      <w:proofErr w:type="spellStart"/>
+      <w:r>
+        <w:t>problem.start_date</w:t>
+      </w:r>
+      <w:proofErr w:type="spellEnd"/>
+      <w:r>
+        <w:t xml:space="preserve"> }}{% endif %}</w:t>
+      </w:r>
+    </w:p>
+    <w:p>
+      <w:pPr>
+        <w:contextualSpacing/>
+      </w:pPr>
+      <w:r>
+        <w:t xml:space="preserve">{%p if </w:t>
+      </w:r>
+      <w:proofErr w:type="spellStart"/>
+      <w:proofErr w:type="gramStart"/>
+      <w:r>
+        <w:t>problem.condition</w:t>
+      </w:r>
+      <w:proofErr w:type="gramEnd"/>
+      <w:r>
+        <w:t>_ended</w:t>
+      </w:r>
+      <w:proofErr w:type="spellEnd"/>
+      <w:r>
+        <w:t xml:space="preserve"> %}</w:t>
+      </w:r>
+    </w:p>
+    <w:p>
+      <w:pPr>
+        <w:contextualSpacing/>
+      </w:pPr>
+      <w:r>
+        <w:t xml:space="preserve">Ended: </w:t>
+      </w:r>
+      <w:proofErr w:type="gramStart"/>
+      <w:r>
+        <w:t xml:space="preserve">{{ </w:t>
+      </w:r>
+      <w:proofErr w:type="spellStart"/>
+      <w:r>
+        <w:t>problem.end</w:t>
+      </w:r>
+      <w:proofErr w:type="gramEnd"/>
+      <w:r>
+        <w:t>_date</w:t>
+      </w:r>
+      <w:proofErr w:type="spellEnd"/>
+      <w:r>
+        <w:t xml:space="preserve"> }}</w:t>
+      </w:r>
+    </w:p>
+    <w:p>
+      <w:pPr>
+        <w:contextualSpacing/>
+      </w:pPr>
+      <w:r>
+        <w:t>{%p endif %}</w:t>
+      </w:r>
+    </w:p>
+    <w:p>
+      <w:pPr>
+        <w:contextualSpacing/>
+      </w:pPr>
+    </w:p>
+    <w:p>
+      <w:pPr>
+        <w:contextualSpacing/>
+      </w:pPr>
+      <w:r>
+        <w:t>{%</w:t>
+      </w:r>
+      <w:r>
+        <w:t>p</w:t>
+      </w:r>
+      <w:r>
+        <w:t xml:space="preserve"> </w:t>
+      </w:r>
+      <w:proofErr w:type="spellStart"/>
+      <w:r>
+        <w:t>endfor</w:t>
+      </w:r>
+      <w:proofErr w:type="spellEnd"/>
+      <w:r>
+        <w:t xml:space="preserve"> %}</w:t>
+      </w:r>
+    </w:p>
+    <w:p>
+      <w:pPr>
+        <w:contextualSpacing/>
+      </w:pPr>
+      <w:r>
+        <w:t>{%p endif %}</w:t>
+      </w:r>
+    </w:p>
+    <w:p>
+      <w:pPr>
+        <w:contextualSpacing/>
+      </w:pPr>
+    </w:p>
+    <w:p>
+      <w:pPr>
+        <w:contextualSpacing/>
+      </w:pPr>
+      <w:r>
+        <w:t xml:space="preserve">{%p if </w:t>
+      </w:r>
+      <w:proofErr w:type="spellStart"/>
+      <w:r>
+        <w:t>bad_</w:t>
+      </w:r>
+      <w:proofErr w:type="gramStart"/>
+      <w:r>
+        <w:t>conditions.emergency</w:t>
+      </w:r>
+      <w:proofErr w:type="gramEnd"/>
+      <w:r>
+        <w:t>_conditions</w:t>
+      </w:r>
+      <w:proofErr w:type="spellEnd"/>
+      <w:r>
+        <w:t>(</w:t>
+      </w:r>
+      <w:proofErr w:type="spellStart"/>
+      <w:r>
+        <w:t>condition_ended</w:t>
+      </w:r>
+      <w:proofErr w:type="spellEnd"/>
+      <w:r>
+        <w:t>=True) | length &gt; 0 %}</w:t>
+      </w:r>
+    </w:p>
+    <w:p>
+      <w:pPr>
+        <w:pStyle w:val="UpToCodeHeading"/>
+      </w:pPr>
+      <w:r>
+        <w:t>Previously fixed emergency problems</w:t>
+      </w:r>
+    </w:p>
+    <w:p>
+      <w:pPr>
+        <w:contextualSpacing/>
+      </w:pPr>
+      <w:r>
+        <w:t xml:space="preserve">{%p for problem in </w:t>
+      </w:r>
+      <w:proofErr w:type="spellStart"/>
+      <w:r>
+        <w:t>bad_</w:t>
+      </w:r>
+      <w:proofErr w:type="gramStart"/>
+      <w:r>
+        <w:t>conditions.emergency</w:t>
+      </w:r>
+      <w:proofErr w:type="gramEnd"/>
+      <w:r>
+        <w:t>_conditions</w:t>
+      </w:r>
+      <w:proofErr w:type="spellEnd"/>
+      <w:r>
+        <w:t>(</w:t>
+      </w:r>
+      <w:proofErr w:type="spellStart"/>
+      <w:r>
+        <w:t>condition_ended</w:t>
+      </w:r>
+      <w:proofErr w:type="spellEnd"/>
+      <w:r>
+        <w:t>=True) %}</w:t>
+      </w:r>
+    </w:p>
+    <w:p>
+      <w:pPr>
+        <w:contextualSpacing/>
         <w:rPr>
           <w:b/>
         </w:rPr>
       </w:pPr>
-      <w:r>
-        <w:rPr>
-          <w:b/>
-        </w:rPr>
-        <w:t xml:space="preserve">Deadline: </w:t>
-      </w:r>
       <w:proofErr w:type="gramStart"/>
       <w:r>
         <w:rPr>
@@ -228,13 +568,37 @@
         <w:rPr>
           <w:b/>
         </w:rPr>
-        <w:t>.deadline</w:t>
+        <w:t>.original_description.capitalize</w:t>
       </w:r>
       <w:proofErr w:type="spellEnd"/>
       <w:r>
         <w:rPr>
           <w:b/>
         </w:rPr>
+        <w:t>() }}</w:t>
+      </w:r>
+    </w:p>
+    <w:p>
+      <w:pPr>
+        <w:contextualSpacing/>
+      </w:pPr>
+      <w:r>
+        <w:t xml:space="preserve">Citation to sanitary code: 105 C.M.R. </w:t>
+      </w:r>
+      <w:proofErr w:type="gramStart"/>
+      <w:r>
+        <w:t xml:space="preserve">{{ </w:t>
+      </w:r>
+      <w:proofErr w:type="spellStart"/>
+      <w:r>
+        <w:t>problem</w:t>
+      </w:r>
+      <w:proofErr w:type="gramEnd"/>
+      <w:r>
+        <w:t>.code</w:t>
+      </w:r>
+      <w:proofErr w:type="spellEnd"/>
+      <w:r>
         <w:t xml:space="preserve"> }}</w:t>
       </w:r>
     </w:p>
@@ -243,6 +607,36 @@
         <w:contextualSpacing/>
       </w:pPr>
       <w:r>
+        <w:t>Deadline in sanitary code</w:t>
+      </w:r>
+      <w:r>
+        <w:t xml:space="preserve">: </w:t>
+      </w:r>
+      <w:proofErr w:type="gramStart"/>
+      <w:r>
+        <w:t xml:space="preserve">{{ </w:t>
+      </w:r>
+      <w:proofErr w:type="spellStart"/>
+      <w:r>
+        <w:t>problem</w:t>
+      </w:r>
+      <w:proofErr w:type="gramEnd"/>
+      <w:r>
+        <w:t>.deadline</w:t>
+      </w:r>
+      <w:proofErr w:type="spellEnd"/>
+      <w:r>
+        <w:t xml:space="preserve"> }}</w:t>
+      </w:r>
+      <w:r>
+        <w:t xml:space="preserve"> after notice</w:t>
+      </w:r>
+    </w:p>
+    <w:p>
+      <w:pPr>
+        <w:contextualSpacing/>
+      </w:pPr>
+      <w:r>
         <w:t xml:space="preserve">{%p if </w:t>
       </w:r>
       <w:proofErr w:type="spellStart"/>
@@ -343,6 +737,7 @@
         <w:contextualSpacing/>
       </w:pPr>
       <w:r>
+        <w:lastRenderedPageBreak/>
         <w:t xml:space="preserve">Began: {% if </w:t>
       </w:r>
       <w:proofErr w:type="spellStart"/>
@@ -439,13 +834,7 @@
         <w:contextualSpacing/>
       </w:pPr>
       <w:r>
-        <w:t>{%</w:t>
-      </w:r>
-      <w:r>
-        <w:t>p</w:t>
-      </w:r>
-      <w:r>
-        <w:t xml:space="preserve"> </w:t>
+        <w:t xml:space="preserve">{%p </w:t>
       </w:r>
       <w:proofErr w:type="spellStart"/>
       <w:r>
@@ -472,73 +861,88 @@
     <w:p>
       <w:pPr>
         <w:contextualSpacing/>
-      </w:pPr>
-      <w:r>
-        <w:t xml:space="preserve">{%p if </w:t>
-      </w:r>
-      <w:proofErr w:type="spellStart"/>
-      <w:r>
-        <w:t>bad_</w:t>
-      </w:r>
-      <w:proofErr w:type="gramStart"/>
-      <w:r>
-        <w:t>conditions.emergency</w:t>
-      </w:r>
-      <w:proofErr w:type="gramEnd"/>
-      <w:r>
-        <w:t>_conditions</w:t>
+        <w:rPr>
+          <w:rFonts w:cs="Segoe UI"/>
+        </w:rPr>
+      </w:pPr>
+      <w:r>
+        <w:rPr>
+          <w:rFonts w:cs="Segoe UI"/>
+        </w:rPr>
+        <w:t xml:space="preserve">{%p for category in </w:t>
+      </w:r>
+      <w:proofErr w:type="spellStart"/>
+      <w:r>
+        <w:rPr>
+          <w:rFonts w:cs="Segoe UI"/>
+        </w:rPr>
+        <w:t>bad_conditions</w:t>
+      </w:r>
+      <w:proofErr w:type="spellEnd"/>
+      <w:r>
+        <w:rPr>
+          <w:rFonts w:cs="Segoe UI"/>
+        </w:rPr>
+        <w:t xml:space="preserve"> %}</w:t>
+      </w:r>
+    </w:p>
+    <w:p>
+      <w:pPr>
+        <w:contextualSpacing/>
+        <w:rPr>
+          <w:rFonts w:cs="Segoe UI"/>
+        </w:rPr>
+      </w:pPr>
+      <w:r>
+        <w:rPr>
+          <w:rFonts w:cs="Segoe UI"/>
+        </w:rPr>
+        <w:t>{%p if not category == 'emergency' %}</w:t>
+      </w:r>
+    </w:p>
+    <w:p>
+      <w:pPr>
+        <w:pStyle w:val="UpToCodeHeading"/>
+      </w:pPr>
+      <w:proofErr w:type="gramStart"/>
+      <w:r>
+        <w:t xml:space="preserve">{{ </w:t>
+      </w:r>
+      <w:proofErr w:type="spellStart"/>
+      <w:r>
+        <w:t>category</w:t>
+      </w:r>
+      <w:proofErr w:type="gramEnd"/>
+      <w:r>
+        <w:t>.capitalize</w:t>
+      </w:r>
+      <w:proofErr w:type="spellEnd"/>
+      <w:r>
+        <w:t>() }}</w:t>
+      </w:r>
+    </w:p>
+    <w:p>
+      <w:pPr>
+        <w:contextualSpacing/>
+      </w:pPr>
+      <w:r>
+        <w:t xml:space="preserve">{%p for problem in </w:t>
+      </w:r>
+      <w:proofErr w:type="spellStart"/>
+      <w:r>
+        <w:t>bad_conditions.as_list</w:t>
       </w:r>
       <w:proofErr w:type="spellEnd"/>
       <w:r>
         <w:t>(</w:t>
       </w:r>
-      <w:proofErr w:type="spellStart"/>
-      <w:r>
-        <w:t>condition_ended</w:t>
-      </w:r>
-      <w:proofErr w:type="spellEnd"/>
-      <w:r>
-        <w:t>=True) | length &gt; 0 %}</w:t>
-      </w:r>
-    </w:p>
-    <w:p>
-      <w:pPr>
-        <w:pStyle w:val="UpToCodeHeading"/>
-      </w:pPr>
-      <w:r>
-        <w:t>Previously fixed emergency problems</w:t>
-      </w:r>
-    </w:p>
-    <w:p>
-      <w:pPr>
-        <w:contextualSpacing/>
-      </w:pPr>
-      <w:r>
-        <w:t xml:space="preserve">{%p for problem in </w:t>
-      </w:r>
-      <w:proofErr w:type="spellStart"/>
-      <w:r>
-        <w:t>bad_</w:t>
-      </w:r>
-      <w:proofErr w:type="gramStart"/>
-      <w:r>
-        <w:t>conditions.emergency</w:t>
-      </w:r>
-      <w:proofErr w:type="gramEnd"/>
-      <w:r>
-        <w:t>_conditions</w:t>
-      </w:r>
-      <w:proofErr w:type="spellEnd"/>
-      <w:r>
-        <w:t>(</w:t>
-      </w:r>
-      <w:proofErr w:type="spellStart"/>
-      <w:r>
-        <w:t>condition_ended</w:t>
-      </w:r>
-      <w:proofErr w:type="spellEnd"/>
-      <w:r>
-        <w:t>=True) %}</w:t>
+      <w:proofErr w:type="gramStart"/>
+      <w:r>
+        <w:t>).filter</w:t>
+      </w:r>
+      <w:proofErr w:type="gramEnd"/>
+      <w:r>
+        <w:t>(category=category) %}</w:t>
       </w:r>
     </w:p>
     <w:p>
@@ -580,44 +984,56 @@
     <w:p>
       <w:pPr>
         <w:contextualSpacing/>
-        <w:rPr>
-          <w:b/>
-        </w:rPr>
-      </w:pPr>
-      <w:r>
-        <w:rPr>
-          <w:b/>
-        </w:rPr>
-        <w:t xml:space="preserve">Deadline: </w:t>
-      </w:r>
-      <w:proofErr w:type="gramStart"/>
-      <w:r>
-        <w:rPr>
-          <w:b/>
-        </w:rPr>
+      </w:pPr>
+      <w:r>
+        <w:t xml:space="preserve">Citation to sanitary code: 105 C.M.R. </w:t>
+      </w:r>
+      <w:proofErr w:type="gramStart"/>
+      <w:r>
         <w:t xml:space="preserve">{{ </w:t>
       </w:r>
       <w:proofErr w:type="spellStart"/>
       <w:r>
-        <w:rPr>
-          <w:b/>
-        </w:rPr>
         <w:t>problem</w:t>
       </w:r>
       <w:proofErr w:type="gramEnd"/>
       <w:r>
-        <w:rPr>
-          <w:b/>
-        </w:rPr>
+        <w:t>.code</w:t>
+      </w:r>
+      <w:proofErr w:type="spellEnd"/>
+      <w:r>
+        <w:t xml:space="preserve"> }}</w:t>
+      </w:r>
+    </w:p>
+    <w:p>
+      <w:pPr>
+        <w:contextualSpacing/>
+      </w:pPr>
+      <w:r>
+        <w:t>Deadline in sanitary code</w:t>
+      </w:r>
+      <w:r>
+        <w:t xml:space="preserve">: </w:t>
+      </w:r>
+      <w:proofErr w:type="gramStart"/>
+      <w:r>
+        <w:t xml:space="preserve">{{ </w:t>
+      </w:r>
+      <w:proofErr w:type="spellStart"/>
+      <w:r>
+        <w:t>problem</w:t>
+      </w:r>
+      <w:proofErr w:type="gramEnd"/>
+      <w:r>
         <w:t>.deadline</w:t>
       </w:r>
       <w:proofErr w:type="spellEnd"/>
       <w:r>
-        <w:rPr>
-          <w:b/>
-        </w:rPr>
         <w:t xml:space="preserve"> }}</w:t>
       </w:r>
+      <w:r>
+        <w:t xml:space="preserve"> after notice</w:t>
+      </w:r>
     </w:p>
     <w:p>
       <w:pPr>
@@ -727,13 +1143,8 @@
         <w:t xml:space="preserve">Began: {% if </w:t>
       </w:r>
       <w:proofErr w:type="spellStart"/>
-      <w:proofErr w:type="gramStart"/>
-      <w:r>
-        <w:t>problem.condition</w:t>
-      </w:r>
-      <w:proofErr w:type="gramEnd"/>
-      <w:r>
-        <w:t>_existed_at_start</w:t>
+      <w:r>
+        <w:t>problem.condition_existed_at_start</w:t>
       </w:r>
       <w:proofErr w:type="spellEnd"/>
       <w:r>
@@ -742,394 +1153,6 @@
       <w:r>
         <w:t>s</w:t>
       </w:r>
-      <w:r>
-        <w:t>tart of</w:t>
-      </w:r>
-      <w:r>
-        <w:t xml:space="preserve"> tenancy{% else %}{{ </w:t>
-      </w:r>
-      <w:proofErr w:type="spellStart"/>
-      <w:r>
-        <w:t>problem.start_date</w:t>
-      </w:r>
-      <w:proofErr w:type="spellEnd"/>
-      <w:r>
-        <w:t xml:space="preserve"> }}{% endif %}</w:t>
-      </w:r>
-    </w:p>
-    <w:p>
-      <w:pPr>
-        <w:contextualSpacing/>
-      </w:pPr>
-      <w:r>
-        <w:t xml:space="preserve">{%p if </w:t>
-      </w:r>
-      <w:proofErr w:type="spellStart"/>
-      <w:proofErr w:type="gramStart"/>
-      <w:r>
-        <w:t>problem.condition</w:t>
-      </w:r>
-      <w:proofErr w:type="gramEnd"/>
-      <w:r>
-        <w:t>_ended</w:t>
-      </w:r>
-      <w:proofErr w:type="spellEnd"/>
-      <w:r>
-        <w:t xml:space="preserve"> %}</w:t>
-      </w:r>
-    </w:p>
-    <w:p>
-      <w:pPr>
-        <w:contextualSpacing/>
-      </w:pPr>
-      <w:r>
-        <w:t xml:space="preserve">Ended: </w:t>
-      </w:r>
-      <w:proofErr w:type="gramStart"/>
-      <w:r>
-        <w:t xml:space="preserve">{{ </w:t>
-      </w:r>
-      <w:proofErr w:type="spellStart"/>
-      <w:r>
-        <w:t>problem.end</w:t>
-      </w:r>
-      <w:proofErr w:type="gramEnd"/>
-      <w:r>
-        <w:t>_date</w:t>
-      </w:r>
-      <w:proofErr w:type="spellEnd"/>
-      <w:r>
-        <w:t xml:space="preserve"> }}</w:t>
-      </w:r>
-    </w:p>
-    <w:p>
-      <w:pPr>
-        <w:contextualSpacing/>
-      </w:pPr>
-      <w:r>
-        <w:t>{%p endif %}</w:t>
-      </w:r>
-    </w:p>
-    <w:p>
-      <w:pPr>
-        <w:contextualSpacing/>
-      </w:pPr>
-    </w:p>
-    <w:p>
-      <w:pPr>
-        <w:contextualSpacing/>
-      </w:pPr>
-      <w:r>
-        <w:t xml:space="preserve">{%p </w:t>
-      </w:r>
-      <w:proofErr w:type="spellStart"/>
-      <w:r>
-        <w:t>endfor</w:t>
-      </w:r>
-      <w:proofErr w:type="spellEnd"/>
-      <w:r>
-        <w:t xml:space="preserve"> %}</w:t>
-      </w:r>
-    </w:p>
-    <w:p>
-      <w:pPr>
-        <w:contextualSpacing/>
-      </w:pPr>
-      <w:r>
-        <w:lastRenderedPageBreak/>
-        <w:t>{%p endif %}</w:t>
-      </w:r>
-    </w:p>
-    <w:p>
-      <w:pPr>
-        <w:contextualSpacing/>
-      </w:pPr>
-    </w:p>
-    <w:p>
-      <w:pPr>
-        <w:contextualSpacing/>
-        <w:rPr>
-          <w:rFonts w:cs="Segoe UI"/>
-        </w:rPr>
-      </w:pPr>
-      <w:r>
-        <w:rPr>
-          <w:rFonts w:cs="Segoe UI"/>
-        </w:rPr>
-        <w:t xml:space="preserve">{%p for category in </w:t>
-      </w:r>
-      <w:proofErr w:type="spellStart"/>
-      <w:r>
-        <w:rPr>
-          <w:rFonts w:cs="Segoe UI"/>
-        </w:rPr>
-        <w:t>bad_conditions</w:t>
-      </w:r>
-      <w:proofErr w:type="spellEnd"/>
-      <w:r>
-        <w:rPr>
-          <w:rFonts w:cs="Segoe UI"/>
-        </w:rPr>
-        <w:t xml:space="preserve"> %}</w:t>
-      </w:r>
-    </w:p>
-    <w:p>
-      <w:pPr>
-        <w:contextualSpacing/>
-        <w:rPr>
-          <w:rFonts w:cs="Segoe UI"/>
-        </w:rPr>
-      </w:pPr>
-      <w:r>
-        <w:rPr>
-          <w:rFonts w:cs="Segoe UI"/>
-        </w:rPr>
-        <w:t>{%p if not category == 'emergency' %}</w:t>
-      </w:r>
-    </w:p>
-    <w:p>
-      <w:pPr>
-        <w:pStyle w:val="UpToCodeHeading"/>
-      </w:pPr>
-      <w:proofErr w:type="gramStart"/>
-      <w:r>
-        <w:t xml:space="preserve">{{ </w:t>
-      </w:r>
-      <w:proofErr w:type="spellStart"/>
-      <w:r>
-        <w:t>category</w:t>
-      </w:r>
-      <w:proofErr w:type="gramEnd"/>
-      <w:r>
-        <w:t>.capitalize</w:t>
-      </w:r>
-      <w:proofErr w:type="spellEnd"/>
-      <w:r>
-        <w:t>() }}</w:t>
-      </w:r>
-    </w:p>
-    <w:p>
-      <w:pPr>
-        <w:contextualSpacing/>
-      </w:pPr>
-      <w:r>
-        <w:t xml:space="preserve">{%p for problem in </w:t>
-      </w:r>
-      <w:proofErr w:type="spellStart"/>
-      <w:r>
-        <w:t>bad_conditions.as_list</w:t>
-      </w:r>
-      <w:proofErr w:type="spellEnd"/>
-      <w:r>
-        <w:t>(</w:t>
-      </w:r>
-      <w:proofErr w:type="gramStart"/>
-      <w:r>
-        <w:t>).filter</w:t>
-      </w:r>
-      <w:proofErr w:type="gramEnd"/>
-      <w:r>
-        <w:t>(category=category) %}</w:t>
-      </w:r>
-    </w:p>
-    <w:p>
-      <w:pPr>
-        <w:contextualSpacing/>
-        <w:rPr>
-          <w:b/>
-        </w:rPr>
-      </w:pPr>
-      <w:proofErr w:type="gramStart"/>
-      <w:r>
-        <w:rPr>
-          <w:b/>
-        </w:rPr>
-        <w:t xml:space="preserve">{{ </w:t>
-      </w:r>
-      <w:proofErr w:type="spellStart"/>
-      <w:r>
-        <w:rPr>
-          <w:b/>
-        </w:rPr>
-        <w:t>problem</w:t>
-      </w:r>
-      <w:proofErr w:type="gramEnd"/>
-      <w:r>
-        <w:rPr>
-          <w:b/>
-        </w:rPr>
-        <w:t>.original_description.capitalize</w:t>
-      </w:r>
-      <w:proofErr w:type="spellEnd"/>
-      <w:r>
-        <w:rPr>
-          <w:b/>
-        </w:rPr>
-        <w:t>() }}</w:t>
-      </w:r>
-    </w:p>
-    <w:p>
-      <w:pPr>
-        <w:contextualSpacing/>
-        <w:rPr>
-          <w:b/>
-        </w:rPr>
-      </w:pPr>
-      <w:r>
-        <w:rPr>
-          <w:b/>
-        </w:rPr>
-        <w:t xml:space="preserve">Deadline: </w:t>
-      </w:r>
-      <w:proofErr w:type="gramStart"/>
-      <w:r>
-        <w:rPr>
-          <w:b/>
-        </w:rPr>
-        <w:t xml:space="preserve">{{ </w:t>
-      </w:r>
-      <w:proofErr w:type="spellStart"/>
-      <w:r>
-        <w:rPr>
-          <w:b/>
-        </w:rPr>
-        <w:t>problem</w:t>
-      </w:r>
-      <w:proofErr w:type="gramEnd"/>
-      <w:r>
-        <w:rPr>
-          <w:b/>
-        </w:rPr>
-        <w:t>.deadline</w:t>
-      </w:r>
-      <w:proofErr w:type="spellEnd"/>
-      <w:r>
-        <w:rPr>
-          <w:b/>
-        </w:rPr>
-        <w:t xml:space="preserve"> }}</w:t>
-      </w:r>
-    </w:p>
-    <w:p>
-      <w:pPr>
-        <w:contextualSpacing/>
-      </w:pPr>
-      <w:r>
-        <w:t xml:space="preserve">{%p if </w:t>
-      </w:r>
-      <w:proofErr w:type="spellStart"/>
-      <w:r>
-        <w:t>problem.has_file_to_upload</w:t>
-      </w:r>
-      <w:proofErr w:type="spellEnd"/>
-      <w:r>
-        <w:t xml:space="preserve"> %}</w:t>
-      </w:r>
-    </w:p>
-    <w:p>
-      <w:pPr>
-        <w:contextualSpacing/>
-      </w:pPr>
-      <w:proofErr w:type="gramStart"/>
-      <w:r>
-        <w:t xml:space="preserve">{{ </w:t>
-      </w:r>
-      <w:proofErr w:type="spellStart"/>
-      <w:r>
-        <w:t>problem</w:t>
-      </w:r>
-      <w:proofErr w:type="gramEnd"/>
-      <w:r>
-        <w:t>.files</w:t>
-      </w:r>
-      <w:proofErr w:type="spellEnd"/>
-      <w:r>
-        <w:t xml:space="preserve"> }}</w:t>
-      </w:r>
-    </w:p>
-    <w:p>
-      <w:pPr>
-        <w:contextualSpacing/>
-      </w:pPr>
-      <w:r>
-        <w:t>{%p endif %}</w:t>
-      </w:r>
-    </w:p>
-    <w:p>
-      <w:pPr>
-        <w:contextualSpacing/>
-      </w:pPr>
-      <w:r>
-        <w:t xml:space="preserve">{%p if </w:t>
-      </w:r>
-      <w:proofErr w:type="spellStart"/>
-      <w:proofErr w:type="gramStart"/>
-      <w:r>
-        <w:t>problem.description</w:t>
-      </w:r>
-      <w:proofErr w:type="spellEnd"/>
-      <w:proofErr w:type="gramEnd"/>
-      <w:r>
-        <w:t xml:space="preserve"> %}</w:t>
-      </w:r>
-    </w:p>
-    <w:p>
-      <w:pPr>
-        <w:contextualSpacing/>
-      </w:pPr>
-      <w:proofErr w:type="gramStart"/>
-      <w:r>
-        <w:t xml:space="preserve">{{ </w:t>
-      </w:r>
-      <w:proofErr w:type="spellStart"/>
-      <w:r>
-        <w:t>fix</w:t>
-      </w:r>
-      <w:proofErr w:type="gramEnd"/>
-      <w:r>
-        <w:t>_punctuation</w:t>
-      </w:r>
-      <w:proofErr w:type="spellEnd"/>
-      <w:r>
-        <w:t>(</w:t>
-      </w:r>
-      <w:proofErr w:type="spellStart"/>
-      <w:r>
-        <w:t>problem.description.capitalize</w:t>
-      </w:r>
-      <w:proofErr w:type="spellEnd"/>
-      <w:r>
-        <w:t>()) }}</w:t>
-      </w:r>
-    </w:p>
-    <w:p>
-      <w:pPr>
-        <w:contextualSpacing/>
-      </w:pPr>
-      <w:r>
-        <w:t>{%p endif %}</w:t>
-      </w:r>
-    </w:p>
-    <w:p>
-      <w:pPr>
-        <w:contextualSpacing/>
-      </w:pPr>
-      <w:r>
-        <w:t xml:space="preserve">Began: {% if </w:t>
-      </w:r>
-      <w:proofErr w:type="spellStart"/>
-      <w:r>
-        <w:t>problem.condition_existed_at_start</w:t>
-      </w:r>
-      <w:proofErr w:type="spellEnd"/>
-      <w:r>
-        <w:t xml:space="preserve"> %}</w:t>
-      </w:r>
-      <w:r>
-        <w:t>s</w:t>
-      </w:r>
-      <w:bookmarkStart w:id="0" w:name="_GoBack"/>
-      <w:bookmarkEnd w:id="0"/>
       <w:r>
         <w:t>tart of</w:t>
       </w:r>
@@ -1247,7 +1270,7 @@
       <w:headerReference w:type="default" r:id="rId6"/>
       <w:footerReference w:type="default" r:id="rId7"/>
       <w:pgSz w:w="12240" w:h="15840"/>
-      <w:pgMar w:top="1440" w:right="1440" w:bottom="1440" w:left="1440" w:header="720" w:footer="720" w:gutter="0"/>
+      <w:pgMar w:top="1800" w:right="1440" w:bottom="1440" w:left="1440" w:header="720" w:footer="720" w:gutter="0"/>
       <w:cols w:space="720"/>
       <w:formProt w:val="0"/>
       <w:docGrid w:linePitch="360" w:charSpace="8192"/>
@@ -1384,6 +1407,8 @@
         <w:rFonts w:asciiTheme="minorHAnsi" w:hAnsiTheme="minorHAnsi" w:cs="Calibri"/>
         <w:b/>
         <w:color w:val="FFFFFF" w:themeColor="background1"/>
+        <w:spacing w:val="-10"/>
+        <w:kern w:val="20"/>
         <w:sz w:val="40"/>
       </w:rPr>
     </w:pPr>
@@ -1397,13 +1422,13 @@
             <wp:anchor distT="6985" distB="5715" distL="6350" distR="6350" simplePos="0" relativeHeight="251659264" behindDoc="1" locked="0" layoutInCell="0" allowOverlap="1">
               <wp:simplePos x="0" y="0"/>
               <wp:positionH relativeFrom="page">
-                <wp:posOffset>0</wp:posOffset>
+                <wp:align>left</wp:align>
               </wp:positionH>
               <wp:positionV relativeFrom="page">
-                <wp:posOffset>0</wp:posOffset>
+                <wp:align>top</wp:align>
               </wp:positionV>
-              <wp:extent cx="7763510" cy="887095"/>
-              <wp:effectExtent l="0" t="0" r="8890" b="8255"/>
+              <wp:extent cx="7763510" cy="1127760"/>
+              <wp:effectExtent l="0" t="0" r="27940" b="15240"/>
               <wp:wrapNone/>
               <wp:docPr id="1" name="Rectangle 2"/>
               <wp:cNvGraphicFramePr>
@@ -1418,15 +1443,13 @@
                     <wps:spPr>
                       <a:xfrm>
                         <a:off x="0" y="0"/>
-                        <a:ext cx="7763510" cy="887095"/>
+                        <a:ext cx="7763510" cy="1127760"/>
                       </a:xfrm>
                       <a:prstGeom prst="rect">
                         <a:avLst/>
                       </a:prstGeom>
                       <a:solidFill>
-                        <a:schemeClr val="accent1">
-                          <a:alpha val="94000"/>
-                        </a:schemeClr>
+                        <a:srgbClr val="1A73E8"/>
                       </a:solidFill>
                       <a:ln>
                         <a:solidFill>
@@ -1463,8 +1486,7 @@
         </mc:Choice>
         <mc:Fallback>
           <w:pict>
-            <v:rect w14:anchorId="089D87C8" id="Rectangle 2" o:spid="_x0000_s1026" style="position:absolute;margin-left:0;margin-top:0;width:611.3pt;height:69.85pt;z-index:-251657216;visibility:visible;mso-wrap-style:square;mso-width-percent:0;mso-height-percent:0;mso-wrap-distance-left:.5pt;mso-wrap-distance-top:.55pt;mso-wrap-distance-right:.5pt;mso-wrap-distance-bottom:.45pt;mso-position-horizontal:absolute;mso-position-horizontal-relative:page;mso-position-vertical:absolute;mso-position-vertical-relative:page;mso-width-percent:0;mso-height-percent:0;mso-width-relative:page;mso-height-relative:page;v-text-anchor:top" o:gfxdata="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" o:allowincell="f" fillcolor="#1a73e8 [3204]" strokecolor="#1355ab" strokeweight="1pt">
-              <v:fill opacity="61680f"/>
+            <v:rect w14:anchorId="4A897F5C" id="Rectangle 2" o:spid="_x0000_s1026" style="position:absolute;margin-left:0;margin-top:0;width:611.3pt;height:88.8pt;z-index:-251657216;visibility:visible;mso-wrap-style:square;mso-width-percent:0;mso-height-percent:0;mso-wrap-distance-left:.5pt;mso-wrap-distance-top:.55pt;mso-wrap-distance-right:.5pt;mso-wrap-distance-bottom:.45pt;mso-position-horizontal:left;mso-position-horizontal-relative:page;mso-position-vertical:top;mso-position-vertical-relative:page;mso-width-percent:0;mso-height-percent:0;mso-width-relative:page;mso-height-relative:page;v-text-anchor:top" o:gfxdata="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" o:allowincell="f" fillcolor="#1a73e8" strokecolor="#1355ab" strokeweight="1pt">
               <v:path arrowok="t"/>
               <w10:wrap anchorx="page" anchory="page"/>
             </v:rect>
@@ -1560,12 +1582,34 @@
     </w:r>
     <w:r>
       <w:rPr>
+        <w:rFonts w:ascii="Baloo Chettan 2 SemiBold" w:hAnsi="Baloo Chettan 2 SemiBold" w:cs="Segoe UI"/>
+        <w:color w:val="FFFFFF" w:themeColor="background1"/>
+        <w:spacing w:val="-10"/>
+        <w:kern w:val="20"/>
+        <w:sz w:val="40"/>
+      </w:rPr>
+      <w:t>Tenant’s Record of Housing Condition</w:t>
+    </w:r>
+    <w:r>
+      <w:rPr>
+        <w:rFonts w:ascii="Baloo Chettan 2 SemiBold" w:hAnsi="Baloo Chettan 2 SemiBold" w:cs="Segoe UI"/>
+        <w:color w:val="FFFFFF" w:themeColor="background1"/>
+        <w:spacing w:val="-10"/>
+        <w:kern w:val="20"/>
+        <w:sz w:val="40"/>
+      </w:rPr>
+      <w:t>s</w:t>
+    </w:r>
+    <w:r>
+      <w:rPr>
         <w:rFonts w:asciiTheme="minorHAnsi" w:hAnsiTheme="minorHAnsi" w:cs="Calibri"/>
         <w:b/>
         <w:color w:val="FFFFFF" w:themeColor="background1"/>
+        <w:spacing w:val="-10"/>
+        <w:kern w:val="20"/>
         <w:sz w:val="40"/>
       </w:rPr>
-      <w:t xml:space="preserve">Housing Conditions Report </w:t>
+      <w:t xml:space="preserve"> </w:t>
     </w:r>
   </w:p>
   <w:p>
@@ -1584,6 +1628,15 @@
         <w:sz w:val="40"/>
       </w:rPr>
     </w:pPr>
+    <w:r>
+      <w:rPr>
+        <w:rFonts w:asciiTheme="minorHAnsi" w:hAnsiTheme="minorHAnsi" w:cs="Calibri"/>
+        <w:b/>
+        <w:color w:val="FFFFFF" w:themeColor="background1"/>
+        <w:sz w:val="16"/>
+      </w:rPr>
+      <w:t xml:space="preserve">Recorded on </w:t>
+    </w:r>
     <w:proofErr w:type="gramStart"/>
     <w:r>
       <w:rPr>
@@ -2067,13 +2120,13 @@
     <w:link w:val="UpToCodeHeading"/>
     <w:qFormat/>
     <w:locked/>
-    <w:rsid w:val="00250FCE"/>
+    <w:rsid w:val="00526E29"/>
     <w:rPr>
       <w:rFonts w:cs="Calibri"/>
       <w:b/>
       <w:color w:val="FFFFFF" w:themeColor="background1"/>
       <w:sz w:val="36"/>
-      <w:shd w:val="clear" w:color="auto" w:fill="1A73E8" w:themeFill="accent1"/>
+      <w:shd w:val="clear" w:color="auto" w:fill="1A73E8"/>
     </w:rPr>
   </w:style>
   <w:style w:type="paragraph" w:customStyle="1" w:styleId="Heading">
@@ -2202,13 +2255,19 @@
     <w:basedOn w:val="Normal"/>
     <w:link w:val="UpToCodeHeadingChar"/>
     <w:qFormat/>
-    <w:rsid w:val="00250FCE"/>
+    <w:rsid w:val="00526E29"/>
     <w:pPr>
-      <w:shd w:val="clear" w:color="auto" w:fill="1A73E8" w:themeFill="accent1"/>
+      <w:pBdr>
+        <w:top w:val="single" w:sz="4" w:space="8" w:color="1A73E8"/>
+        <w:left w:val="single" w:sz="4" w:space="4" w:color="1A73E8"/>
+        <w:bottom w:val="single" w:sz="4" w:space="8" w:color="1A73E8"/>
+        <w:right w:val="single" w:sz="4" w:space="4" w:color="1A73E8"/>
+      </w:pBdr>
+      <w:shd w:val="clear" w:color="auto" w:fill="1A73E8"/>
       <w:tabs>
         <w:tab w:val="left" w:pos="1069"/>
       </w:tabs>
-      <w:spacing w:before="120"/>
+      <w:spacing w:before="240" w:after="240" w:line="240" w:lineRule="auto"/>
       <w:contextualSpacing/>
       <w:jc w:val="right"/>
     </w:pPr>

</xml_diff>

<commit_message>
Add brief instructions to report - fix #190
</commit_message>
<xml_diff>
--- a/docassemble/HousingCodeChecklist/data/templates/Evidence_packet.docx
+++ b/docassemble/HousingCodeChecklist/data/templates/Evidence_packet.docx
@@ -98,8 +98,86 @@
       <w:r>
         <w:t>() }}</w:t>
       </w:r>
+    </w:p>
+    <w:p>
+      <w:pPr>
+        <w:pStyle w:val="UpToCodeHeading"/>
+      </w:pPr>
+      <w:r>
+        <w:t xml:space="preserve">How to use this </w:t>
+      </w:r>
+      <w:r>
+        <w:t>record</w:t>
+      </w:r>
+    </w:p>
+    <w:p>
+      <w:pPr>
+        <w:contextualSpacing/>
+      </w:pPr>
+      <w:r>
+        <w:t>This</w:t>
+      </w:r>
+      <w:r>
+        <w:t xml:space="preserve"> document is a</w:t>
+      </w:r>
+      <w:r>
+        <w:t xml:space="preserve"> </w:t>
+      </w:r>
+      <w:r>
+        <w:t>record</w:t>
+      </w:r>
+      <w:r>
+        <w:t xml:space="preserve"> of the problems that you reported you have in your home. It includes a summary of the problem, the date and time that you say it started and ended, and the deadline your landlord has to fix each problem according to the sanitary code. To use this document:</w:t>
+      </w:r>
+    </w:p>
+    <w:p>
+      <w:pPr>
+        <w:pStyle w:val="ListParagraph"/>
+        <w:numPr>
+          <w:ilvl w:val="0"/>
+          <w:numId w:val="1"/>
+        </w:numPr>
+      </w:pPr>
+      <w:r>
+        <w:t>Keep a copy for your records.</w:t>
+      </w:r>
+    </w:p>
+    <w:p>
+      <w:pPr>
+        <w:pStyle w:val="ListParagraph"/>
+        <w:numPr>
+          <w:ilvl w:val="0"/>
+          <w:numId w:val="1"/>
+        </w:numPr>
+      </w:pPr>
+      <w:r>
+        <w:t xml:space="preserve">Make sure your landlord has notice of each problem on this list. You can use the letter that is in </w:t>
+      </w:r>
+      <w:proofErr w:type="spellStart"/>
+      <w:r>
+        <w:t>UpToCode</w:t>
+      </w:r>
+      <w:proofErr w:type="spellEnd"/>
+      <w:r>
+        <w:t xml:space="preserve"> to give your landlord notice</w:t>
+      </w:r>
+      <w:r>
+        <w:t>.</w:t>
+      </w:r>
       <w:bookmarkStart w:id="0" w:name="_GoBack"/>
       <w:bookmarkEnd w:id="0"/>
+    </w:p>
+    <w:p>
+      <w:pPr>
+        <w:pStyle w:val="ListParagraph"/>
+        <w:numPr>
+          <w:ilvl w:val="0"/>
+          <w:numId w:val="1"/>
+        </w:numPr>
+      </w:pPr>
+      <w:r>
+        <w:t>If you call a city housing inspector, keep this list with you when they visit. It can help you make sure that they spot all of the problems that you found.</w:t>
+      </w:r>
     </w:p>
     <w:p>
       <w:pPr>
@@ -507,6 +585,7 @@
         <w:pStyle w:val="UpToCodeHeading"/>
       </w:pPr>
       <w:r>
+        <w:lastRenderedPageBreak/>
         <w:t>Previously fixed emergency problems</w:t>
       </w:r>
     </w:p>
@@ -737,7 +816,6 @@
         <w:contextualSpacing/>
       </w:pPr>
       <w:r>
-        <w:lastRenderedPageBreak/>
         <w:t xml:space="preserve">Began: {% if </w:t>
       </w:r>
       <w:proofErr w:type="spellStart"/>
@@ -1247,6 +1325,7 @@
         <w:contextualSpacing/>
       </w:pPr>
       <w:r>
+        <w:lastRenderedPageBreak/>
         <w:t>{%p endif %}</w:t>
       </w:r>
     </w:p>
@@ -1267,8 +1346,8 @@
       </w:r>
     </w:p>
     <w:sectPr>
-      <w:headerReference w:type="default" r:id="rId6"/>
-      <w:footerReference w:type="default" r:id="rId7"/>
+      <w:headerReference w:type="default" r:id="rId7"/>
+      <w:footerReference w:type="default" r:id="rId8"/>
       <w:pgSz w:w="12240" w:h="15840"/>
       <w:pgMar w:top="1800" w:right="1440" w:bottom="1440" w:left="1440" w:header="720" w:footer="720" w:gutter="0"/>
       <w:cols w:space="720"/>
@@ -1486,7 +1565,7 @@
         </mc:Choice>
         <mc:Fallback>
           <w:pict>
-            <v:rect w14:anchorId="4A897F5C" id="Rectangle 2" o:spid="_x0000_s1026" style="position:absolute;margin-left:0;margin-top:0;width:611.3pt;height:88.8pt;z-index:-251657216;visibility:visible;mso-wrap-style:square;mso-width-percent:0;mso-height-percent:0;mso-wrap-distance-left:.5pt;mso-wrap-distance-top:.55pt;mso-wrap-distance-right:.5pt;mso-wrap-distance-bottom:.45pt;mso-position-horizontal:left;mso-position-horizontal-relative:page;mso-position-vertical:top;mso-position-vertical-relative:page;mso-width-percent:0;mso-height-percent:0;mso-width-relative:page;mso-height-relative:page;v-text-anchor:top" o:gfxdata="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" o:allowincell="f" fillcolor="#1a73e8" strokecolor="#1355ab" strokeweight="1pt">
+            <v:rect w14:anchorId="59CA1B17" id="Rectangle 2" o:spid="_x0000_s1026" style="position:absolute;margin-left:0;margin-top:0;width:611.3pt;height:88.8pt;z-index:-251657216;visibility:visible;mso-wrap-style:square;mso-width-percent:0;mso-height-percent:0;mso-wrap-distance-left:.5pt;mso-wrap-distance-top:.55pt;mso-wrap-distance-right:.5pt;mso-wrap-distance-bottom:.45pt;mso-position-horizontal:left;mso-position-horizontal-relative:page;mso-position-vertical:top;mso-position-vertical-relative:page;mso-width-percent:0;mso-height-percent:0;mso-width-relative:page;mso-height-relative:page;v-text-anchor:top" o:gfxdata="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" o:allowincell="f" fillcolor="#1a73e8" strokecolor="#1355ab" strokeweight="1pt">
               <v:path arrowok="t"/>
               <w10:wrap anchorx="page" anchory="page"/>
             </v:rect>
@@ -1659,6 +1738,103 @@
     </w:r>
   </w:p>
 </w:hdr>
+</file>
+
+<file path=word/numbering.xml><?xml version="1.0" encoding="utf-8"?>
+<w:numbering xmlns:wpc="http://schemas.microsoft.com/office/word/2010/wordprocessingCanvas" xmlns:cx="http://schemas.microsoft.com/office/drawing/2014/chartex" xmlns:cx1="http://schemas.microsoft.com/office/drawing/2015/9/8/chartex" xmlns:cx2="http://schemas.microsoft.com/office/drawing/2015/10/21/chartex" xmlns:cx3="http://schemas.microsoft.com/office/drawing/2016/5/9/chartex" xmlns:cx4="http://schemas.microsoft.com/office/drawing/2016/5/10/chartex" xmlns:cx5="http://schemas.microsoft.com/office/drawing/2016/5/11/chartex" xmlns:cx6="http://schemas.microsoft.com/office/drawing/2016/5/12/chartex" xmlns:cx7="http://schemas.microsoft.com/office/drawing/2016/5/13/chartex" xmlns:cx8="http://schemas.microsoft.com/office/drawing/2016/5/14/chartex" xmlns:mc="http://schemas.openxmlformats.org/markup-compatibility/2006" xmlns:aink="http://schemas.microsoft.com/office/drawing/2016/ink" xmlns:am3d="http://schemas.microsoft.com/office/drawing/2017/model3d" xmlns:o="urn:schemas-microsoft-com:office:office" xmlns:r="http://schemas.openxmlformats.org/officeDocument/2006/relationships" xmlns:m="http://schemas.openxmlformats.org/officeDocument/2006/math" xmlns:v="urn:schemas-microsoft-com:vml" xmlns:wp14="http://schemas.microsoft.com/office/word/2010/wordprocessingDrawing" xmlns:wp="http://schemas.openxmlformats.org/drawingml/2006/wordprocessingDrawing" xmlns:w10="urn:schemas-microsoft-com:office:word" xmlns:w="http://schemas.openxmlformats.org/wordprocessingml/2006/main" xmlns:w14="http://schemas.microsoft.com/office/word/2010/wordml" xmlns:w15="http://schemas.microsoft.com/office/word/2012/wordml" xmlns:w16cid="http://schemas.microsoft.com/office/word/2016/wordml/cid" xmlns:w16se="http://schemas.microsoft.com/office/word/2015/wordml/symex" xmlns:wpg="http://schemas.microsoft.com/office/word/2010/wordprocessingGroup" xmlns:wpi="http://schemas.microsoft.com/office/word/2010/wordprocessingInk" xmlns:wne="http://schemas.microsoft.com/office/word/2006/wordml" xmlns:wps="http://schemas.microsoft.com/office/word/2010/wordprocessingShape" mc:Ignorable="w14 w15 w16se w16cid wp14">
+  <w:abstractNum w:abstractNumId="0" w15:restartNumberingAfterBreak="0">
+    <w:nsid w:val="73B41158"/>
+    <w:multiLevelType w:val="hybridMultilevel"/>
+    <w:tmpl w:val="9E84A5B4"/>
+    <w:lvl w:ilvl="0" w:tplc="0409000F">
+      <w:start w:val="1"/>
+      <w:numFmt w:val="decimal"/>
+      <w:lvlText w:val="%1."/>
+      <w:lvlJc w:val="left"/>
+      <w:pPr>
+        <w:ind w:left="720" w:hanging="360"/>
+      </w:pPr>
+      <w:rPr>
+        <w:rFonts w:hint="default"/>
+      </w:rPr>
+    </w:lvl>
+    <w:lvl w:ilvl="1" w:tplc="04090019" w:tentative="1">
+      <w:start w:val="1"/>
+      <w:numFmt w:val="lowerLetter"/>
+      <w:lvlText w:val="%2."/>
+      <w:lvlJc w:val="left"/>
+      <w:pPr>
+        <w:ind w:left="1440" w:hanging="360"/>
+      </w:pPr>
+    </w:lvl>
+    <w:lvl w:ilvl="2" w:tplc="0409001B" w:tentative="1">
+      <w:start w:val="1"/>
+      <w:numFmt w:val="lowerRoman"/>
+      <w:lvlText w:val="%3."/>
+      <w:lvlJc w:val="right"/>
+      <w:pPr>
+        <w:ind w:left="2160" w:hanging="180"/>
+      </w:pPr>
+    </w:lvl>
+    <w:lvl w:ilvl="3" w:tplc="0409000F" w:tentative="1">
+      <w:start w:val="1"/>
+      <w:numFmt w:val="decimal"/>
+      <w:lvlText w:val="%4."/>
+      <w:lvlJc w:val="left"/>
+      <w:pPr>
+        <w:ind w:left="2880" w:hanging="360"/>
+      </w:pPr>
+    </w:lvl>
+    <w:lvl w:ilvl="4" w:tplc="04090019" w:tentative="1">
+      <w:start w:val="1"/>
+      <w:numFmt w:val="lowerLetter"/>
+      <w:lvlText w:val="%5."/>
+      <w:lvlJc w:val="left"/>
+      <w:pPr>
+        <w:ind w:left="3600" w:hanging="360"/>
+      </w:pPr>
+    </w:lvl>
+    <w:lvl w:ilvl="5" w:tplc="0409001B" w:tentative="1">
+      <w:start w:val="1"/>
+      <w:numFmt w:val="lowerRoman"/>
+      <w:lvlText w:val="%6."/>
+      <w:lvlJc w:val="right"/>
+      <w:pPr>
+        <w:ind w:left="4320" w:hanging="180"/>
+      </w:pPr>
+    </w:lvl>
+    <w:lvl w:ilvl="6" w:tplc="0409000F" w:tentative="1">
+      <w:start w:val="1"/>
+      <w:numFmt w:val="decimal"/>
+      <w:lvlText w:val="%7."/>
+      <w:lvlJc w:val="left"/>
+      <w:pPr>
+        <w:ind w:left="5040" w:hanging="360"/>
+      </w:pPr>
+    </w:lvl>
+    <w:lvl w:ilvl="7" w:tplc="04090019" w:tentative="1">
+      <w:start w:val="1"/>
+      <w:numFmt w:val="lowerLetter"/>
+      <w:lvlText w:val="%8."/>
+      <w:lvlJc w:val="left"/>
+      <w:pPr>
+        <w:ind w:left="5760" w:hanging="360"/>
+      </w:pPr>
+    </w:lvl>
+    <w:lvl w:ilvl="8" w:tplc="0409001B" w:tentative="1">
+      <w:start w:val="1"/>
+      <w:numFmt w:val="lowerRoman"/>
+      <w:lvlText w:val="%9."/>
+      <w:lvlJc w:val="right"/>
+      <w:pPr>
+        <w:ind w:left="6480" w:hanging="180"/>
+      </w:pPr>
+    </w:lvl>
+  </w:abstractNum>
+  <w:num w:numId="1">
+    <w:abstractNumId w:val="0"/>
+  </w:num>
+</w:numbering>
 </file>
 
 <file path=word/styles.xml><?xml version="1.0" encoding="utf-8"?>
@@ -2278,6 +2454,17 @@
       <w:sz w:val="36"/>
     </w:rPr>
   </w:style>
+  <w:style w:type="paragraph" w:styleId="ListParagraph">
+    <w:name w:val="List Paragraph"/>
+    <w:basedOn w:val="Normal"/>
+    <w:uiPriority w:val="34"/>
+    <w:qFormat/>
+    <w:rsid w:val="00710DF2"/>
+    <w:pPr>
+      <w:ind w:left="720"/>
+      <w:contextualSpacing/>
+    </w:pPr>
+  </w:style>
 </w:styles>
 </file>
 

</xml_diff>

<commit_message>
Fix #185, add attorney signature block
</commit_message>
<xml_diff>
--- a/docassemble/HousingCodeChecklist/data/templates/Evidence_packet.docx
+++ b/docassemble/HousingCodeChecklist/data/templates/Evidence_packet.docx
@@ -113,83 +113,77 @@
       <w:pPr>
         <w:contextualSpacing/>
       </w:pPr>
+    </w:p>
+    <w:p>
+      <w:pPr>
+        <w:contextualSpacing/>
+      </w:pPr>
+      <w:r>
+        <w:t xml:space="preserve">{%p if </w:t>
+      </w:r>
+      <w:proofErr w:type="spellStart"/>
+      <w:r>
+        <w:t>user_language</w:t>
+      </w:r>
+      <w:proofErr w:type="spellEnd"/>
+      <w:r>
+        <w:t xml:space="preserve"> == "es" %}</w:t>
+      </w:r>
+    </w:p>
+    <w:p>
+      <w:pPr>
+        <w:jc w:val="right"/>
+        <w:rPr>
+          <w:rStyle w:val="q4iawc"/>
+          <w:rFonts w:asciiTheme="minorHAnsi" w:hAnsiTheme="minorHAnsi" w:cstheme="minorHAnsi"/>
+          <w:b/>
+          <w:sz w:val="36"/>
+          <w:szCs w:val="36"/>
+          <w:lang w:val="es-ES"/>
+        </w:rPr>
+      </w:pPr>
+      <w:r>
+        <w:rPr>
+          <w:rStyle w:val="q4iawc"/>
+          <w:rFonts w:asciiTheme="minorHAnsi" w:hAnsiTheme="minorHAnsi" w:cstheme="minorHAnsi"/>
+          <w:b/>
+          <w:sz w:val="36"/>
+          <w:szCs w:val="36"/>
+          <w:lang w:val="es-ES"/>
+        </w:rPr>
+        <w:t xml:space="preserve">Cómo utilizar este registro </w:t>
+      </w:r>
+    </w:p>
+    <w:p>
+      <w:pPr>
+        <w:rPr>
+          <w:rStyle w:val="q4iawc"/>
+          <w:lang w:val="es-ES"/>
+        </w:rPr>
+      </w:pPr>
+      <w:r>
+        <w:rPr>
+          <w:rStyle w:val="q4iawc"/>
+          <w:lang w:val="es-ES"/>
+        </w:rPr>
+        <w:t xml:space="preserve">Este documento es un registro de los problemas que usted reportó que tiene en su </w:t>
+      </w:r>
+      <w:r>
+        <w:rPr>
+          <w:rStyle w:val="q4iawc"/>
+          <w:lang w:val="es-ES"/>
+        </w:rPr>
+        <w:t>apartamento</w:t>
+      </w:r>
+      <w:r>
+        <w:rPr>
+          <w:rStyle w:val="q4iawc"/>
+          <w:lang w:val="es-ES"/>
+        </w:rPr>
+        <w:t>.</w:t>
+      </w:r>
       <w:bookmarkStart w:id="0" w:name="_GoBack"/>
       <w:bookmarkEnd w:id="0"/>
-    </w:p>
-    <w:p>
-      <w:pPr>
-        <w:contextualSpacing/>
-      </w:pPr>
-      <w:r>
-        <w:t xml:space="preserve">{%p if </w:t>
-      </w:r>
-      <w:proofErr w:type="spellStart"/>
-      <w:r>
-        <w:t>user_language</w:t>
-      </w:r>
-      <w:proofErr w:type="spellEnd"/>
-      <w:r>
-        <w:t xml:space="preserve"> == "es" %}</w:t>
-      </w:r>
-    </w:p>
-    <w:p>
-      <w:pPr>
-        <w:pStyle w:val="UpToCodeHeading"/>
-        <w:rPr>
-          <w:rStyle w:val="q4iawc"/>
-          <w:lang w:val="es-ES"/>
-        </w:rPr>
-      </w:pPr>
-      <w:r>
-        <w:rPr>
-          <w:rStyle w:val="q4iawc"/>
-          <w:lang w:val="es-ES"/>
-        </w:rPr>
-        <w:t xml:space="preserve">Cómo utilizar este registro </w:t>
-      </w:r>
-    </w:p>
-    <w:p>
-      <w:pPr>
-        <w:rPr>
-          <w:rStyle w:val="q4iawc"/>
-          <w:lang w:val="es-ES"/>
-        </w:rPr>
-      </w:pPr>
-      <w:r>
-        <w:rPr>
-          <w:rStyle w:val="q4iawc"/>
-          <w:lang w:val="es-ES"/>
-        </w:rPr>
-        <w:t xml:space="preserve">Este documento es un registro de los problemas que usted reportó que tiene en su </w:t>
-      </w:r>
-      <w:r>
-        <w:rPr>
-          <w:rStyle w:val="q4iawc"/>
-          <w:lang w:val="es-ES"/>
-        </w:rPr>
-        <w:t>apartamento</w:t>
-      </w:r>
-      <w:r>
-        <w:rPr>
-          <w:rStyle w:val="q4iawc"/>
-          <w:lang w:val="es-ES"/>
-        </w:rPr>
-        <w:t>.</w:t>
-      </w:r>
-      <w:r>
-        <w:rPr>
-          <w:rStyle w:val="viiyi"/>
-          <w:lang w:val="es-ES"/>
-        </w:rPr>
-        <w:t xml:space="preserve"> </w:t>
-      </w:r>
-      <w:r>
-        <w:rPr>
-          <w:rStyle w:val="q4iawc"/>
-          <w:lang w:val="es-ES"/>
-        </w:rPr>
-        <w:t>Incluye un resumen del problema, la fecha y la hora en que dice que comenzó y terminó, y el plazo que tiene su arrendador para solucionar cada problema de acuerdo con el código sanitario.</w:t>
-      </w:r>
       <w:r>
         <w:rPr>
           <w:rStyle w:val="viiyi"/>
@@ -338,9 +332,21 @@
     </w:p>
     <w:p>
       <w:pPr>
-        <w:pStyle w:val="UpToCodeHeading"/>
-      </w:pPr>
-      <w:r>
+        <w:jc w:val="right"/>
+        <w:rPr>
+          <w:rFonts w:asciiTheme="minorHAnsi" w:hAnsiTheme="minorHAnsi" w:cstheme="minorHAnsi"/>
+          <w:b/>
+          <w:sz w:val="36"/>
+          <w:szCs w:val="36"/>
+        </w:rPr>
+      </w:pPr>
+      <w:r>
+        <w:rPr>
+          <w:rFonts w:asciiTheme="minorHAnsi" w:hAnsiTheme="minorHAnsi" w:cstheme="minorHAnsi"/>
+          <w:b/>
+          <w:sz w:val="36"/>
+          <w:szCs w:val="36"/>
+        </w:rPr>
         <w:t>How to use this record</w:t>
       </w:r>
     </w:p>
@@ -349,7 +355,7 @@
         <w:contextualSpacing/>
       </w:pPr>
       <w:r>
-        <w:t>This document is a record of the problems that you reported you have in your home. It includes a summary of the problem, the date and time that you say it started and ended, and the deadline your landlord has to fix each problem according to the sanitary code. To use this document:</w:t>
+        <w:t>This document is a record of the problems that you reported you have in your home. To use this document:</w:t>
       </w:r>
     </w:p>
     <w:p>
@@ -587,12 +593,405 @@
         <w:contextualSpacing/>
       </w:pPr>
       <w:r>
+        <w:t xml:space="preserve">{%p if </w:t>
+      </w:r>
+      <w:proofErr w:type="spellStart"/>
+      <w:proofErr w:type="gramStart"/>
+      <w:r>
+        <w:t>problem.description</w:t>
+      </w:r>
+      <w:proofErr w:type="spellEnd"/>
+      <w:proofErr w:type="gramEnd"/>
+      <w:r>
+        <w:t xml:space="preserve"> %}</w:t>
+      </w:r>
+    </w:p>
+    <w:p>
+      <w:pPr>
+        <w:contextualSpacing/>
+      </w:pPr>
+      <w:proofErr w:type="gramStart"/>
+      <w:r>
+        <w:t xml:space="preserve">{{ </w:t>
+      </w:r>
+      <w:proofErr w:type="spellStart"/>
+      <w:r>
+        <w:t>fix</w:t>
+      </w:r>
+      <w:proofErr w:type="gramEnd"/>
+      <w:r>
+        <w:t>_punctuation</w:t>
+      </w:r>
+      <w:proofErr w:type="spellEnd"/>
+      <w:r>
+        <w:t>(</w:t>
+      </w:r>
+      <w:proofErr w:type="spellStart"/>
+      <w:r>
+        <w:t>problem.description.capitalize</w:t>
+      </w:r>
+      <w:proofErr w:type="spellEnd"/>
+      <w:r>
+        <w:t>()) }}</w:t>
+      </w:r>
+    </w:p>
+    <w:p>
+      <w:pPr>
+        <w:contextualSpacing/>
+      </w:pPr>
+      <w:r>
+        <w:t>{%p endif %}</w:t>
+      </w:r>
+    </w:p>
+    <w:p>
+      <w:pPr>
+        <w:contextualSpacing/>
+      </w:pPr>
+      <w:r>
         <w:lastRenderedPageBreak/>
+        <w:t xml:space="preserve">Began: {% if </w:t>
+      </w:r>
+      <w:proofErr w:type="spellStart"/>
+      <w:proofErr w:type="gramStart"/>
+      <w:r>
+        <w:t>problem.condition</w:t>
+      </w:r>
+      <w:proofErr w:type="gramEnd"/>
+      <w:r>
+        <w:t>_existed_at_start</w:t>
+      </w:r>
+      <w:proofErr w:type="spellEnd"/>
+      <w:r>
+        <w:t xml:space="preserve"> %}</w:t>
+      </w:r>
+      <w:r>
+        <w:t>s</w:t>
+      </w:r>
+      <w:r>
+        <w:t>tart of</w:t>
+      </w:r>
+      <w:r>
+        <w:t xml:space="preserve"> tenancy{% else %}{{ </w:t>
+      </w:r>
+      <w:proofErr w:type="spellStart"/>
+      <w:r>
+        <w:t>problem.start_date</w:t>
+      </w:r>
+      <w:proofErr w:type="spellEnd"/>
+      <w:r>
+        <w:t xml:space="preserve"> }}{% endif %}</w:t>
+      </w:r>
+    </w:p>
+    <w:p>
+      <w:pPr>
+        <w:contextualSpacing/>
+      </w:pPr>
+      <w:r>
         <w:t xml:space="preserve">{%p if </w:t>
       </w:r>
       <w:proofErr w:type="spellStart"/>
       <w:proofErr w:type="gramStart"/>
       <w:r>
+        <w:t>problem.condition</w:t>
+      </w:r>
+      <w:proofErr w:type="gramEnd"/>
+      <w:r>
+        <w:t>_ended</w:t>
+      </w:r>
+      <w:proofErr w:type="spellEnd"/>
+      <w:r>
+        <w:t xml:space="preserve"> %}</w:t>
+      </w:r>
+    </w:p>
+    <w:p>
+      <w:pPr>
+        <w:contextualSpacing/>
+      </w:pPr>
+      <w:r>
+        <w:t xml:space="preserve">Ended: </w:t>
+      </w:r>
+      <w:proofErr w:type="gramStart"/>
+      <w:r>
+        <w:t xml:space="preserve">{{ </w:t>
+      </w:r>
+      <w:proofErr w:type="spellStart"/>
+      <w:r>
+        <w:t>problem.end</w:t>
+      </w:r>
+      <w:proofErr w:type="gramEnd"/>
+      <w:r>
+        <w:t>_date</w:t>
+      </w:r>
+      <w:proofErr w:type="spellEnd"/>
+      <w:r>
+        <w:t xml:space="preserve"> }}</w:t>
+      </w:r>
+    </w:p>
+    <w:p>
+      <w:pPr>
+        <w:contextualSpacing/>
+      </w:pPr>
+      <w:r>
+        <w:t>{%p endif %}</w:t>
+      </w:r>
+    </w:p>
+    <w:p>
+      <w:pPr>
+        <w:contextualSpacing/>
+      </w:pPr>
+    </w:p>
+    <w:p>
+      <w:pPr>
+        <w:contextualSpacing/>
+      </w:pPr>
+      <w:r>
+        <w:t>{%</w:t>
+      </w:r>
+      <w:r>
+        <w:t>p</w:t>
+      </w:r>
+      <w:r>
+        <w:t xml:space="preserve"> </w:t>
+      </w:r>
+      <w:proofErr w:type="spellStart"/>
+      <w:r>
+        <w:t>endfor</w:t>
+      </w:r>
+      <w:proofErr w:type="spellEnd"/>
+      <w:r>
+        <w:t xml:space="preserve"> %}</w:t>
+      </w:r>
+    </w:p>
+    <w:p>
+      <w:pPr>
+        <w:contextualSpacing/>
+      </w:pPr>
+      <w:r>
+        <w:t>{%p endif %}</w:t>
+      </w:r>
+    </w:p>
+    <w:p>
+      <w:pPr>
+        <w:contextualSpacing/>
+      </w:pPr>
+    </w:p>
+    <w:p>
+      <w:pPr>
+        <w:contextualSpacing/>
+      </w:pPr>
+      <w:r>
+        <w:t xml:space="preserve">{%p if </w:t>
+      </w:r>
+      <w:proofErr w:type="spellStart"/>
+      <w:r>
+        <w:t>bad_</w:t>
+      </w:r>
+      <w:proofErr w:type="gramStart"/>
+      <w:r>
+        <w:t>conditions.emergency</w:t>
+      </w:r>
+      <w:proofErr w:type="gramEnd"/>
+      <w:r>
+        <w:t>_conditions</w:t>
+      </w:r>
+      <w:proofErr w:type="spellEnd"/>
+      <w:r>
+        <w:t>(</w:t>
+      </w:r>
+      <w:proofErr w:type="spellStart"/>
+      <w:r>
+        <w:t>condition_ended</w:t>
+      </w:r>
+      <w:proofErr w:type="spellEnd"/>
+      <w:r>
+        <w:t>=True) | length &gt; 0 %}</w:t>
+      </w:r>
+    </w:p>
+    <w:p>
+      <w:pPr>
+        <w:pStyle w:val="UpToCodeHeading"/>
+      </w:pPr>
+      <w:r>
+        <w:t>Previously fixed emergency problems</w:t>
+      </w:r>
+    </w:p>
+    <w:p>
+      <w:pPr>
+        <w:contextualSpacing/>
+      </w:pPr>
+      <w:r>
+        <w:t xml:space="preserve">{%p for problem in </w:t>
+      </w:r>
+      <w:proofErr w:type="spellStart"/>
+      <w:r>
+        <w:t>bad_</w:t>
+      </w:r>
+      <w:proofErr w:type="gramStart"/>
+      <w:r>
+        <w:t>conditions.emergency</w:t>
+      </w:r>
+      <w:proofErr w:type="gramEnd"/>
+      <w:r>
+        <w:t>_conditions</w:t>
+      </w:r>
+      <w:proofErr w:type="spellEnd"/>
+      <w:r>
+        <w:t>(</w:t>
+      </w:r>
+      <w:proofErr w:type="spellStart"/>
+      <w:r>
+        <w:t>condition_ended</w:t>
+      </w:r>
+      <w:proofErr w:type="spellEnd"/>
+      <w:r>
+        <w:t>=True) %}</w:t>
+      </w:r>
+    </w:p>
+    <w:p>
+      <w:pPr>
+        <w:contextualSpacing/>
+        <w:rPr>
+          <w:b/>
+        </w:rPr>
+      </w:pPr>
+      <w:proofErr w:type="gramStart"/>
+      <w:r>
+        <w:rPr>
+          <w:b/>
+        </w:rPr>
+        <w:t xml:space="preserve">{{ </w:t>
+      </w:r>
+      <w:proofErr w:type="spellStart"/>
+      <w:r>
+        <w:rPr>
+          <w:b/>
+        </w:rPr>
+        <w:t>problem</w:t>
+      </w:r>
+      <w:proofErr w:type="gramEnd"/>
+      <w:r>
+        <w:rPr>
+          <w:b/>
+        </w:rPr>
+        <w:t>.original_description.capitalize</w:t>
+      </w:r>
+      <w:proofErr w:type="spellEnd"/>
+      <w:r>
+        <w:rPr>
+          <w:b/>
+        </w:rPr>
+        <w:t>() }}</w:t>
+      </w:r>
+    </w:p>
+    <w:p>
+      <w:pPr>
+        <w:contextualSpacing/>
+      </w:pPr>
+      <w:r>
+        <w:t xml:space="preserve">Citation to sanitary code: 105 C.M.R. </w:t>
+      </w:r>
+      <w:proofErr w:type="gramStart"/>
+      <w:r>
+        <w:t xml:space="preserve">{{ </w:t>
+      </w:r>
+      <w:proofErr w:type="spellStart"/>
+      <w:r>
+        <w:t>problem</w:t>
+      </w:r>
+      <w:proofErr w:type="gramEnd"/>
+      <w:r>
+        <w:t>.code</w:t>
+      </w:r>
+      <w:proofErr w:type="spellEnd"/>
+      <w:r>
+        <w:t xml:space="preserve"> }}</w:t>
+      </w:r>
+    </w:p>
+    <w:p>
+      <w:pPr>
+        <w:contextualSpacing/>
+      </w:pPr>
+      <w:r>
+        <w:t>Deadline in sanitary code</w:t>
+      </w:r>
+      <w:r>
+        <w:t xml:space="preserve">: </w:t>
+      </w:r>
+      <w:proofErr w:type="gramStart"/>
+      <w:r>
+        <w:t xml:space="preserve">{{ </w:t>
+      </w:r>
+      <w:proofErr w:type="spellStart"/>
+      <w:r>
+        <w:t>problem</w:t>
+      </w:r>
+      <w:proofErr w:type="gramEnd"/>
+      <w:r>
+        <w:t>.deadline</w:t>
+      </w:r>
+      <w:proofErr w:type="spellEnd"/>
+      <w:r>
+        <w:t xml:space="preserve"> }}</w:t>
+      </w:r>
+      <w:r>
+        <w:t xml:space="preserve"> after notice</w:t>
+      </w:r>
+    </w:p>
+    <w:p>
+      <w:pPr>
+        <w:contextualSpacing/>
+      </w:pPr>
+      <w:r>
+        <w:t xml:space="preserve">{%p if </w:t>
+      </w:r>
+      <w:proofErr w:type="spellStart"/>
+      <w:r>
+        <w:t>problem.has_file_to_upload</w:t>
+      </w:r>
+      <w:proofErr w:type="spellEnd"/>
+      <w:r>
+        <w:t xml:space="preserve"> %}</w:t>
+      </w:r>
+    </w:p>
+    <w:p>
+      <w:pPr>
+        <w:contextualSpacing/>
+      </w:pPr>
+      <w:proofErr w:type="gramStart"/>
+      <w:r>
+        <w:t xml:space="preserve">{{ </w:t>
+      </w:r>
+      <w:proofErr w:type="spellStart"/>
+      <w:r>
+        <w:t>problem</w:t>
+      </w:r>
+      <w:proofErr w:type="gramEnd"/>
+      <w:r>
+        <w:t>.files</w:t>
+      </w:r>
+      <w:proofErr w:type="spellEnd"/>
+      <w:r>
+        <w:t xml:space="preserve"> }}</w:t>
+      </w:r>
+    </w:p>
+    <w:p>
+      <w:pPr>
+        <w:contextualSpacing/>
+      </w:pPr>
+      <w:r>
+        <w:t>{%p endif %}</w:t>
+      </w:r>
+    </w:p>
+    <w:p>
+      <w:pPr>
+        <w:contextualSpacing/>
+      </w:pPr>
+      <w:r>
+        <w:t xml:space="preserve">{%p if </w:t>
+      </w:r>
+      <w:proofErr w:type="spellStart"/>
+      <w:proofErr w:type="gramStart"/>
+      <w:r>
         <w:t>problem.description</w:t>
       </w:r>
       <w:proofErr w:type="spellEnd"/>
@@ -739,13 +1138,7 @@
         <w:contextualSpacing/>
       </w:pPr>
       <w:r>
-        <w:t>{%</w:t>
-      </w:r>
-      <w:r>
-        <w:t>p</w:t>
-      </w:r>
-      <w:r>
-        <w:t xml:space="preserve"> </w:t>
+        <w:t xml:space="preserve">{%p </w:t>
       </w:r>
       <w:proofErr w:type="spellStart"/>
       <w:r>
@@ -772,129 +1165,211 @@
     <w:p>
       <w:pPr>
         <w:contextualSpacing/>
+        <w:rPr>
+          <w:rFonts w:cs="Segoe UI"/>
+        </w:rPr>
+      </w:pPr>
+      <w:r>
+        <w:rPr>
+          <w:rFonts w:cs="Segoe UI"/>
+        </w:rPr>
+        <w:t xml:space="preserve">{%p for category in </w:t>
+      </w:r>
+      <w:proofErr w:type="spellStart"/>
+      <w:r>
+        <w:rPr>
+          <w:rFonts w:cs="Segoe UI"/>
+        </w:rPr>
+        <w:t>bad_conditions</w:t>
+      </w:r>
+      <w:proofErr w:type="spellEnd"/>
+      <w:r>
+        <w:rPr>
+          <w:rFonts w:cs="Segoe UI"/>
+        </w:rPr>
+        <w:t xml:space="preserve"> %}</w:t>
+      </w:r>
+    </w:p>
+    <w:p>
+      <w:pPr>
+        <w:contextualSpacing/>
+        <w:rPr>
+          <w:rFonts w:cs="Segoe UI"/>
+        </w:rPr>
+      </w:pPr>
+      <w:r>
+        <w:rPr>
+          <w:rFonts w:cs="Segoe UI"/>
+        </w:rPr>
+        <w:t>{%p if not category == 'emergency' %}</w:t>
+      </w:r>
+    </w:p>
+    <w:p>
+      <w:pPr>
+        <w:pStyle w:val="UpToCodeHeading"/>
+      </w:pPr>
+      <w:proofErr w:type="gramStart"/>
+      <w:r>
+        <w:t xml:space="preserve">{{ </w:t>
+      </w:r>
+      <w:proofErr w:type="spellStart"/>
+      <w:r>
+        <w:t>category</w:t>
+      </w:r>
+      <w:proofErr w:type="gramEnd"/>
+      <w:r>
+        <w:t>.capitalize</w:t>
+      </w:r>
+      <w:proofErr w:type="spellEnd"/>
+      <w:r>
+        <w:t>() }}</w:t>
+      </w:r>
+    </w:p>
+    <w:p>
+      <w:pPr>
+        <w:contextualSpacing/>
+      </w:pPr>
+      <w:r>
+        <w:t xml:space="preserve">{%p for problem in </w:t>
+      </w:r>
+      <w:proofErr w:type="spellStart"/>
+      <w:r>
+        <w:t>bad_conditions.as_list</w:t>
+      </w:r>
+      <w:proofErr w:type="spellEnd"/>
+      <w:r>
+        <w:t>(</w:t>
+      </w:r>
+      <w:proofErr w:type="gramStart"/>
+      <w:r>
+        <w:t>).filter</w:t>
+      </w:r>
+      <w:proofErr w:type="gramEnd"/>
+      <w:r>
+        <w:t>(category=category) %}</w:t>
+      </w:r>
+    </w:p>
+    <w:p>
+      <w:pPr>
+        <w:contextualSpacing/>
+        <w:rPr>
+          <w:b/>
+        </w:rPr>
+      </w:pPr>
+      <w:proofErr w:type="gramStart"/>
+      <w:r>
+        <w:rPr>
+          <w:b/>
+        </w:rPr>
+        <w:t xml:space="preserve">{{ </w:t>
+      </w:r>
+      <w:proofErr w:type="spellStart"/>
+      <w:r>
+        <w:rPr>
+          <w:b/>
+        </w:rPr>
+        <w:t>problem</w:t>
+      </w:r>
+      <w:proofErr w:type="gramEnd"/>
+      <w:r>
+        <w:rPr>
+          <w:b/>
+        </w:rPr>
+        <w:t>.original_description.capitalize</w:t>
+      </w:r>
+      <w:proofErr w:type="spellEnd"/>
+      <w:r>
+        <w:rPr>
+          <w:b/>
+        </w:rPr>
+        <w:t>() }}</w:t>
+      </w:r>
+    </w:p>
+    <w:p>
+      <w:pPr>
+        <w:contextualSpacing/>
+      </w:pPr>
+      <w:r>
+        <w:t xml:space="preserve">Citation to sanitary code: 105 C.M.R. </w:t>
+      </w:r>
+      <w:proofErr w:type="gramStart"/>
+      <w:r>
+        <w:t xml:space="preserve">{{ </w:t>
+      </w:r>
+      <w:proofErr w:type="spellStart"/>
+      <w:r>
+        <w:t>problem</w:t>
+      </w:r>
+      <w:proofErr w:type="gramEnd"/>
+      <w:r>
+        <w:t>.code</w:t>
+      </w:r>
+      <w:proofErr w:type="spellEnd"/>
+      <w:r>
+        <w:t xml:space="preserve"> }}</w:t>
+      </w:r>
+    </w:p>
+    <w:p>
+      <w:pPr>
+        <w:contextualSpacing/>
+      </w:pPr>
+      <w:r>
+        <w:t>Deadline in sanitary code</w:t>
+      </w:r>
+      <w:r>
+        <w:t xml:space="preserve">: </w:t>
+      </w:r>
+      <w:proofErr w:type="gramStart"/>
+      <w:r>
+        <w:t xml:space="preserve">{{ </w:t>
+      </w:r>
+      <w:proofErr w:type="spellStart"/>
+      <w:r>
+        <w:t>problem</w:t>
+      </w:r>
+      <w:proofErr w:type="gramEnd"/>
+      <w:r>
+        <w:t>.deadline</w:t>
+      </w:r>
+      <w:proofErr w:type="spellEnd"/>
+      <w:r>
+        <w:t xml:space="preserve"> }}</w:t>
+      </w:r>
+      <w:r>
+        <w:t xml:space="preserve"> after notice</w:t>
+      </w:r>
+    </w:p>
+    <w:p>
+      <w:pPr>
+        <w:contextualSpacing/>
       </w:pPr>
       <w:r>
         <w:t xml:space="preserve">{%p if </w:t>
       </w:r>
       <w:proofErr w:type="spellStart"/>
       <w:r>
-        <w:t>bad_</w:t>
-      </w:r>
-      <w:proofErr w:type="gramStart"/>
-      <w:r>
-        <w:t>conditions.emergency</w:t>
-      </w:r>
-      <w:proofErr w:type="gramEnd"/>
-      <w:r>
-        <w:t>_conditions</w:t>
-      </w:r>
-      <w:proofErr w:type="spellEnd"/>
-      <w:r>
-        <w:t>(</w:t>
-      </w:r>
-      <w:proofErr w:type="spellStart"/>
-      <w:r>
-        <w:t>condition_ended</w:t>
-      </w:r>
-      <w:proofErr w:type="spellEnd"/>
-      <w:r>
-        <w:t>=True) | length &gt; 0 %}</w:t>
-      </w:r>
-    </w:p>
-    <w:p>
-      <w:pPr>
-        <w:pStyle w:val="UpToCodeHeading"/>
-      </w:pPr>
-      <w:r>
-        <w:t>Previously fixed emergency problems</w:t>
-      </w:r>
-    </w:p>
-    <w:p>
-      <w:pPr>
-        <w:contextualSpacing/>
-      </w:pPr>
-      <w:r>
-        <w:t xml:space="preserve">{%p for problem in </w:t>
-      </w:r>
-      <w:proofErr w:type="spellStart"/>
-      <w:r>
-        <w:t>bad_</w:t>
-      </w:r>
-      <w:proofErr w:type="gramStart"/>
-      <w:r>
-        <w:t>conditions.emergency</w:t>
-      </w:r>
-      <w:proofErr w:type="gramEnd"/>
-      <w:r>
-        <w:t>_conditions</w:t>
-      </w:r>
-      <w:proofErr w:type="spellEnd"/>
-      <w:r>
-        <w:t>(</w:t>
-      </w:r>
-      <w:proofErr w:type="spellStart"/>
-      <w:r>
-        <w:t>condition_ended</w:t>
-      </w:r>
-      <w:proofErr w:type="spellEnd"/>
-      <w:r>
-        <w:t>=True) %}</w:t>
-      </w:r>
-    </w:p>
-    <w:p>
-      <w:pPr>
-        <w:contextualSpacing/>
-        <w:rPr>
-          <w:b/>
-        </w:rPr>
-      </w:pPr>
-      <w:proofErr w:type="gramStart"/>
-      <w:r>
-        <w:rPr>
-          <w:b/>
-        </w:rPr>
+        <w:t>problem.has_file_to_upload</w:t>
+      </w:r>
+      <w:proofErr w:type="spellEnd"/>
+      <w:r>
+        <w:t xml:space="preserve"> %}</w:t>
+      </w:r>
+    </w:p>
+    <w:p>
+      <w:pPr>
+        <w:contextualSpacing/>
+      </w:pPr>
+      <w:proofErr w:type="gramStart"/>
+      <w:r>
         <w:t xml:space="preserve">{{ </w:t>
       </w:r>
       <w:proofErr w:type="spellStart"/>
       <w:r>
-        <w:rPr>
-          <w:b/>
-        </w:rPr>
         <w:t>problem</w:t>
       </w:r>
       <w:proofErr w:type="gramEnd"/>
       <w:r>
-        <w:rPr>
-          <w:b/>
-        </w:rPr>
-        <w:t>.original_description.capitalize</w:t>
-      </w:r>
-      <w:proofErr w:type="spellEnd"/>
-      <w:r>
-        <w:rPr>
-          <w:b/>
-        </w:rPr>
-        <w:t>() }}</w:t>
-      </w:r>
-    </w:p>
-    <w:p>
-      <w:pPr>
-        <w:contextualSpacing/>
-      </w:pPr>
-      <w:r>
-        <w:t xml:space="preserve">Citation to sanitary code: 105 C.M.R. </w:t>
-      </w:r>
-      <w:proofErr w:type="gramStart"/>
-      <w:r>
-        <w:t xml:space="preserve">{{ </w:t>
-      </w:r>
-      <w:proofErr w:type="spellStart"/>
-      <w:r>
-        <w:t>problem</w:t>
-      </w:r>
-      <w:proofErr w:type="gramEnd"/>
-      <w:r>
-        <w:t>.code</w:t>
+        <w:t>.files</w:t>
       </w:r>
       <w:proofErr w:type="spellEnd"/>
       <w:r>
@@ -906,476 +1381,7 @@
         <w:contextualSpacing/>
       </w:pPr>
       <w:r>
-        <w:t>Deadline in sanitary code</w:t>
-      </w:r>
-      <w:r>
-        <w:t xml:space="preserve">: </w:t>
-      </w:r>
-      <w:proofErr w:type="gramStart"/>
-      <w:r>
-        <w:t xml:space="preserve">{{ </w:t>
-      </w:r>
-      <w:proofErr w:type="spellStart"/>
-      <w:r>
-        <w:t>problem</w:t>
-      </w:r>
-      <w:proofErr w:type="gramEnd"/>
-      <w:r>
-        <w:t>.deadline</w:t>
-      </w:r>
-      <w:proofErr w:type="spellEnd"/>
-      <w:r>
-        <w:t xml:space="preserve"> }}</w:t>
-      </w:r>
-      <w:r>
-        <w:t xml:space="preserve"> after notice</w:t>
-      </w:r>
-    </w:p>
-    <w:p>
-      <w:pPr>
-        <w:contextualSpacing/>
-      </w:pPr>
-      <w:r>
-        <w:t xml:space="preserve">{%p if </w:t>
-      </w:r>
-      <w:proofErr w:type="spellStart"/>
-      <w:r>
-        <w:t>problem.has_file_to_upload</w:t>
-      </w:r>
-      <w:proofErr w:type="spellEnd"/>
-      <w:r>
-        <w:t xml:space="preserve"> %}</w:t>
-      </w:r>
-    </w:p>
-    <w:p>
-      <w:pPr>
-        <w:contextualSpacing/>
-      </w:pPr>
-      <w:proofErr w:type="gramStart"/>
-      <w:r>
-        <w:t xml:space="preserve">{{ </w:t>
-      </w:r>
-      <w:proofErr w:type="spellStart"/>
-      <w:r>
-        <w:t>problem</w:t>
-      </w:r>
-      <w:proofErr w:type="gramEnd"/>
-      <w:r>
-        <w:t>.files</w:t>
-      </w:r>
-      <w:proofErr w:type="spellEnd"/>
-      <w:r>
-        <w:t xml:space="preserve"> }}</w:t>
-      </w:r>
-    </w:p>
-    <w:p>
-      <w:pPr>
-        <w:contextualSpacing/>
-      </w:pPr>
-      <w:r>
-        <w:t>{%p endif %}</w:t>
-      </w:r>
-    </w:p>
-    <w:p>
-      <w:pPr>
-        <w:contextualSpacing/>
-      </w:pPr>
-      <w:r>
-        <w:t xml:space="preserve">{%p if </w:t>
-      </w:r>
-      <w:proofErr w:type="spellStart"/>
-      <w:proofErr w:type="gramStart"/>
-      <w:r>
-        <w:t>problem.description</w:t>
-      </w:r>
-      <w:proofErr w:type="spellEnd"/>
-      <w:proofErr w:type="gramEnd"/>
-      <w:r>
-        <w:t xml:space="preserve"> %}</w:t>
-      </w:r>
-    </w:p>
-    <w:p>
-      <w:pPr>
-        <w:contextualSpacing/>
-      </w:pPr>
-      <w:proofErr w:type="gramStart"/>
-      <w:r>
-        <w:t xml:space="preserve">{{ </w:t>
-      </w:r>
-      <w:proofErr w:type="spellStart"/>
-      <w:r>
-        <w:t>fix</w:t>
-      </w:r>
-      <w:proofErr w:type="gramEnd"/>
-      <w:r>
-        <w:t>_punctuation</w:t>
-      </w:r>
-      <w:proofErr w:type="spellEnd"/>
-      <w:r>
-        <w:t>(</w:t>
-      </w:r>
-      <w:proofErr w:type="spellStart"/>
-      <w:r>
-        <w:t>problem.description.capitalize</w:t>
-      </w:r>
-      <w:proofErr w:type="spellEnd"/>
-      <w:r>
-        <w:t>()) }}</w:t>
-      </w:r>
-    </w:p>
-    <w:p>
-      <w:pPr>
-        <w:contextualSpacing/>
-      </w:pPr>
-      <w:r>
-        <w:t>{%p endif %}</w:t>
-      </w:r>
-    </w:p>
-    <w:p>
-      <w:pPr>
-        <w:contextualSpacing/>
-      </w:pPr>
-      <w:r>
-        <w:t xml:space="preserve">Began: {% if </w:t>
-      </w:r>
-      <w:proofErr w:type="spellStart"/>
-      <w:proofErr w:type="gramStart"/>
-      <w:r>
-        <w:t>problem.condition</w:t>
-      </w:r>
-      <w:proofErr w:type="gramEnd"/>
-      <w:r>
-        <w:t>_existed_at_start</w:t>
-      </w:r>
-      <w:proofErr w:type="spellEnd"/>
-      <w:r>
-        <w:t xml:space="preserve"> %}</w:t>
-      </w:r>
-      <w:r>
-        <w:t>s</w:t>
-      </w:r>
-      <w:r>
-        <w:t>tart of</w:t>
-      </w:r>
-      <w:r>
-        <w:t xml:space="preserve"> tenancy{% else %}{{ </w:t>
-      </w:r>
-      <w:proofErr w:type="spellStart"/>
-      <w:r>
-        <w:t>problem.start_date</w:t>
-      </w:r>
-      <w:proofErr w:type="spellEnd"/>
-      <w:r>
-        <w:t xml:space="preserve"> }}{% endif %}</w:t>
-      </w:r>
-    </w:p>
-    <w:p>
-      <w:pPr>
-        <w:contextualSpacing/>
-      </w:pPr>
-      <w:r>
-        <w:t xml:space="preserve">{%p if </w:t>
-      </w:r>
-      <w:proofErr w:type="spellStart"/>
-      <w:proofErr w:type="gramStart"/>
-      <w:r>
-        <w:t>problem.condition</w:t>
-      </w:r>
-      <w:proofErr w:type="gramEnd"/>
-      <w:r>
-        <w:t>_ended</w:t>
-      </w:r>
-      <w:proofErr w:type="spellEnd"/>
-      <w:r>
-        <w:t xml:space="preserve"> %}</w:t>
-      </w:r>
-    </w:p>
-    <w:p>
-      <w:pPr>
-        <w:contextualSpacing/>
-      </w:pPr>
-      <w:r>
-        <w:t xml:space="preserve">Ended: </w:t>
-      </w:r>
-      <w:proofErr w:type="gramStart"/>
-      <w:r>
-        <w:t xml:space="preserve">{{ </w:t>
-      </w:r>
-      <w:proofErr w:type="spellStart"/>
-      <w:r>
-        <w:t>problem.end</w:t>
-      </w:r>
-      <w:proofErr w:type="gramEnd"/>
-      <w:r>
-        <w:t>_date</w:t>
-      </w:r>
-      <w:proofErr w:type="spellEnd"/>
-      <w:r>
-        <w:t xml:space="preserve"> }}</w:t>
-      </w:r>
-    </w:p>
-    <w:p>
-      <w:pPr>
-        <w:contextualSpacing/>
-      </w:pPr>
-      <w:r>
-        <w:t>{%p endif %}</w:t>
-      </w:r>
-    </w:p>
-    <w:p>
-      <w:pPr>
-        <w:contextualSpacing/>
-      </w:pPr>
-    </w:p>
-    <w:p>
-      <w:pPr>
-        <w:contextualSpacing/>
-      </w:pPr>
-      <w:r>
-        <w:t xml:space="preserve">{%p </w:t>
-      </w:r>
-      <w:proofErr w:type="spellStart"/>
-      <w:r>
-        <w:t>endfor</w:t>
-      </w:r>
-      <w:proofErr w:type="spellEnd"/>
-      <w:r>
-        <w:t xml:space="preserve"> %}</w:t>
-      </w:r>
-    </w:p>
-    <w:p>
-      <w:pPr>
-        <w:contextualSpacing/>
-      </w:pPr>
-      <w:r>
-        <w:t>{%p endif %}</w:t>
-      </w:r>
-    </w:p>
-    <w:p>
-      <w:pPr>
-        <w:contextualSpacing/>
-      </w:pPr>
-    </w:p>
-    <w:p>
-      <w:pPr>
-        <w:contextualSpacing/>
-        <w:rPr>
-          <w:rFonts w:cs="Segoe UI"/>
-        </w:rPr>
-      </w:pPr>
-      <w:r>
-        <w:rPr>
-          <w:rFonts w:cs="Segoe UI"/>
-        </w:rPr>
-        <w:t xml:space="preserve">{%p for category in </w:t>
-      </w:r>
-      <w:proofErr w:type="spellStart"/>
-      <w:r>
-        <w:rPr>
-          <w:rFonts w:cs="Segoe UI"/>
-        </w:rPr>
-        <w:t>bad_conditions</w:t>
-      </w:r>
-      <w:proofErr w:type="spellEnd"/>
-      <w:r>
-        <w:rPr>
-          <w:rFonts w:cs="Segoe UI"/>
-        </w:rPr>
-        <w:t xml:space="preserve"> %}</w:t>
-      </w:r>
-    </w:p>
-    <w:p>
-      <w:pPr>
-        <w:contextualSpacing/>
-        <w:rPr>
-          <w:rFonts w:cs="Segoe UI"/>
-        </w:rPr>
-      </w:pPr>
-      <w:r>
-        <w:rPr>
-          <w:rFonts w:cs="Segoe UI"/>
-        </w:rPr>
-        <w:t>{%p if not category == 'emergency' %}</w:t>
-      </w:r>
-    </w:p>
-    <w:p>
-      <w:pPr>
-        <w:pStyle w:val="UpToCodeHeading"/>
-      </w:pPr>
-      <w:proofErr w:type="gramStart"/>
-      <w:r>
-        <w:t xml:space="preserve">{{ </w:t>
-      </w:r>
-      <w:proofErr w:type="spellStart"/>
-      <w:r>
-        <w:t>category</w:t>
-      </w:r>
-      <w:proofErr w:type="gramEnd"/>
-      <w:r>
-        <w:t>.capitalize</w:t>
-      </w:r>
-      <w:proofErr w:type="spellEnd"/>
-      <w:r>
-        <w:t>() }}</w:t>
-      </w:r>
-    </w:p>
-    <w:p>
-      <w:pPr>
-        <w:contextualSpacing/>
-      </w:pPr>
-      <w:r>
-        <w:t xml:space="preserve">{%p for problem in </w:t>
-      </w:r>
-      <w:proofErr w:type="spellStart"/>
-      <w:r>
-        <w:t>bad_conditions.as_list</w:t>
-      </w:r>
-      <w:proofErr w:type="spellEnd"/>
-      <w:r>
-        <w:t>(</w:t>
-      </w:r>
-      <w:proofErr w:type="gramStart"/>
-      <w:r>
-        <w:t>).filter</w:t>
-      </w:r>
-      <w:proofErr w:type="gramEnd"/>
-      <w:r>
-        <w:t>(category=category) %}</w:t>
-      </w:r>
-    </w:p>
-    <w:p>
-      <w:pPr>
-        <w:contextualSpacing/>
-        <w:rPr>
-          <w:b/>
-        </w:rPr>
-      </w:pPr>
-      <w:proofErr w:type="gramStart"/>
-      <w:r>
-        <w:rPr>
-          <w:b/>
-        </w:rPr>
-        <w:t xml:space="preserve">{{ </w:t>
-      </w:r>
-      <w:proofErr w:type="spellStart"/>
-      <w:r>
-        <w:rPr>
-          <w:b/>
-        </w:rPr>
-        <w:t>problem</w:t>
-      </w:r>
-      <w:proofErr w:type="gramEnd"/>
-      <w:r>
-        <w:rPr>
-          <w:b/>
-        </w:rPr>
-        <w:t>.original_description.capitalize</w:t>
-      </w:r>
-      <w:proofErr w:type="spellEnd"/>
-      <w:r>
-        <w:rPr>
-          <w:b/>
-        </w:rPr>
-        <w:t>() }}</w:t>
-      </w:r>
-    </w:p>
-    <w:p>
-      <w:pPr>
-        <w:contextualSpacing/>
-      </w:pPr>
-      <w:r>
-        <w:t xml:space="preserve">Citation to sanitary code: 105 C.M.R. </w:t>
-      </w:r>
-      <w:proofErr w:type="gramStart"/>
-      <w:r>
-        <w:t xml:space="preserve">{{ </w:t>
-      </w:r>
-      <w:proofErr w:type="spellStart"/>
-      <w:r>
-        <w:t>problem</w:t>
-      </w:r>
-      <w:proofErr w:type="gramEnd"/>
-      <w:r>
-        <w:t>.code</w:t>
-      </w:r>
-      <w:proofErr w:type="spellEnd"/>
-      <w:r>
-        <w:t xml:space="preserve"> }}</w:t>
-      </w:r>
-    </w:p>
-    <w:p>
-      <w:pPr>
-        <w:contextualSpacing/>
-      </w:pPr>
-      <w:r>
         <w:lastRenderedPageBreak/>
-        <w:t>Deadline in sanitary code</w:t>
-      </w:r>
-      <w:r>
-        <w:t xml:space="preserve">: </w:t>
-      </w:r>
-      <w:proofErr w:type="gramStart"/>
-      <w:r>
-        <w:t xml:space="preserve">{{ </w:t>
-      </w:r>
-      <w:proofErr w:type="spellStart"/>
-      <w:r>
-        <w:t>problem</w:t>
-      </w:r>
-      <w:proofErr w:type="gramEnd"/>
-      <w:r>
-        <w:t>.deadline</w:t>
-      </w:r>
-      <w:proofErr w:type="spellEnd"/>
-      <w:r>
-        <w:t xml:space="preserve"> }}</w:t>
-      </w:r>
-      <w:r>
-        <w:t xml:space="preserve"> after notice</w:t>
-      </w:r>
-    </w:p>
-    <w:p>
-      <w:pPr>
-        <w:contextualSpacing/>
-      </w:pPr>
-      <w:r>
-        <w:t xml:space="preserve">{%p if </w:t>
-      </w:r>
-      <w:proofErr w:type="spellStart"/>
-      <w:r>
-        <w:t>problem.has_file_to_upload</w:t>
-      </w:r>
-      <w:proofErr w:type="spellEnd"/>
-      <w:r>
-        <w:t xml:space="preserve"> %}</w:t>
-      </w:r>
-    </w:p>
-    <w:p>
-      <w:pPr>
-        <w:contextualSpacing/>
-      </w:pPr>
-      <w:proofErr w:type="gramStart"/>
-      <w:r>
-        <w:t xml:space="preserve">{{ </w:t>
-      </w:r>
-      <w:proofErr w:type="spellStart"/>
-      <w:r>
-        <w:t>problem</w:t>
-      </w:r>
-      <w:proofErr w:type="gramEnd"/>
-      <w:r>
-        <w:t>.files</w:t>
-      </w:r>
-      <w:proofErr w:type="spellEnd"/>
-      <w:r>
-        <w:t xml:space="preserve"> }}</w:t>
-      </w:r>
-    </w:p>
-    <w:p>
-      <w:pPr>
-        <w:contextualSpacing/>
-      </w:pPr>
-      <w:r>
         <w:t>{%p endif %}</w:t>
       </w:r>
     </w:p>

</xml_diff>

<commit_message>
Fix #304, fix #302 and remove document author metadata
</commit_message>
<xml_diff>
--- a/docassemble/HousingCodeChecklist/data/templates/Evidence_packet.docx
+++ b/docassemble/HousingCodeChecklist/data/templates/Evidence_packet.docx
@@ -108,6 +108,8 @@
       <w:r>
         <w:t>() }}</w:t>
       </w:r>
+      <w:bookmarkStart w:id="0" w:name="_GoBack"/>
+      <w:bookmarkEnd w:id="0"/>
     </w:p>
     <w:p>
       <w:pPr>
@@ -1320,8 +1322,6 @@
       <w:r>
         <w:t xml:space="preserve">up to </w:t>
       </w:r>
-      <w:bookmarkStart w:id="0" w:name="_GoBack"/>
-      <w:bookmarkEnd w:id="0"/>
       <w:proofErr w:type="gramStart"/>
       <w:r>
         <w:t xml:space="preserve">{{ </w:t>

</xml_diff>

<commit_message>
Updated all footers and link references from "GetUpToCode" to just "UpToCode"
</commit_message>
<xml_diff>
--- a/docassemble/HousingCodeChecklist/data/templates/Evidence_packet.docx
+++ b/docassemble/HousingCodeChecklist/data/templates/Evidence_packet.docx
@@ -1,6 +1,6 @@
 
 <file path=word/document.xml><?xml version="1.0" encoding="utf-8"?>
-<w:document xmlns:wpc="http://schemas.microsoft.com/office/word/2010/wordprocessingCanvas" xmlns:cx="http://schemas.microsoft.com/office/drawing/2014/chartex" xmlns:cx1="http://schemas.microsoft.com/office/drawing/2015/9/8/chartex" xmlns:cx2="http://schemas.microsoft.com/office/drawing/2015/10/21/chartex" xmlns:cx3="http://schemas.microsoft.com/office/drawing/2016/5/9/chartex" xmlns:cx4="http://schemas.microsoft.com/office/drawing/2016/5/10/chartex" xmlns:cx5="http://schemas.microsoft.com/office/drawing/2016/5/11/chartex" xmlns:cx6="http://schemas.microsoft.com/office/drawing/2016/5/12/chartex" xmlns:cx7="http://schemas.microsoft.com/office/drawing/2016/5/13/chartex" xmlns:cx8="http://schemas.microsoft.com/office/drawing/2016/5/14/chartex" xmlns:mc="http://schemas.openxmlformats.org/markup-compatibility/2006" xmlns:aink="http://schemas.microsoft.com/office/drawing/2016/ink" xmlns:am3d="http://schemas.microsoft.com/office/drawing/2017/model3d" xmlns:o="urn:schemas-microsoft-com:office:office" xmlns:oel="http://schemas.microsoft.com/office/2019/extlst" xmlns:r="http://schemas.openxmlformats.org/officeDocument/2006/relationships" xmlns:m="http://schemas.openxmlformats.org/officeDocument/2006/math" xmlns:v="urn:schemas-microsoft-com:vml" xmlns:wp14="http://schemas.microsoft.com/office/word/2010/wordprocessingDrawing" xmlns:wp="http://schemas.openxmlformats.org/drawingml/2006/wordprocessingDrawing" xmlns:w10="urn:schemas-microsoft-com:office:word" xmlns:w="http://schemas.openxmlformats.org/wordprocessingml/2006/main" xmlns:w14="http://schemas.microsoft.com/office/word/2010/wordml" xmlns:w15="http://schemas.microsoft.com/office/word/2012/wordml" xmlns:w16cex="http://schemas.microsoft.com/office/word/2018/wordml/cex" xmlns:w16cid="http://schemas.microsoft.com/office/word/2016/wordml/cid" xmlns:w16="http://schemas.microsoft.com/office/word/2018/wordml" xmlns:w16sdtdh="http://schemas.microsoft.com/office/word/2020/wordml/sdtdatahash" xmlns:w16se="http://schemas.microsoft.com/office/word/2015/wordml/symex" xmlns:wpg="http://schemas.microsoft.com/office/word/2010/wordprocessingGroup" xmlns:wpi="http://schemas.microsoft.com/office/word/2010/wordprocessingInk" xmlns:wne="http://schemas.microsoft.com/office/word/2006/wordml" xmlns:wps="http://schemas.microsoft.com/office/word/2010/wordprocessingShape" mc:Ignorable="w14 w15 w16se w16cid w16 w16cex w16sdtdh wp14">
+<w:document xmlns:wpc="http://schemas.microsoft.com/office/word/2010/wordprocessingCanvas" xmlns:cx="http://schemas.microsoft.com/office/drawing/2014/chartex" xmlns:cx1="http://schemas.microsoft.com/office/drawing/2015/9/8/chartex" xmlns:cx2="http://schemas.microsoft.com/office/drawing/2015/10/21/chartex" xmlns:cx3="http://schemas.microsoft.com/office/drawing/2016/5/9/chartex" xmlns:cx4="http://schemas.microsoft.com/office/drawing/2016/5/10/chartex" xmlns:cx5="http://schemas.microsoft.com/office/drawing/2016/5/11/chartex" xmlns:cx6="http://schemas.microsoft.com/office/drawing/2016/5/12/chartex" xmlns:cx7="http://schemas.microsoft.com/office/drawing/2016/5/13/chartex" xmlns:cx8="http://schemas.microsoft.com/office/drawing/2016/5/14/chartex" xmlns:mc="http://schemas.openxmlformats.org/markup-compatibility/2006" xmlns:aink="http://schemas.microsoft.com/office/drawing/2016/ink" xmlns:am3d="http://schemas.microsoft.com/office/drawing/2017/model3d" xmlns:o="urn:schemas-microsoft-com:office:office" xmlns:oel="http://schemas.microsoft.com/office/2019/extlst" xmlns:r="http://schemas.openxmlformats.org/officeDocument/2006/relationships" xmlns:m="http://schemas.openxmlformats.org/officeDocument/2006/math" xmlns:v="urn:schemas-microsoft-com:vml" xmlns:wp14="http://schemas.microsoft.com/office/word/2010/wordprocessingDrawing" xmlns:wp="http://schemas.openxmlformats.org/drawingml/2006/wordprocessingDrawing" xmlns:w10="urn:schemas-microsoft-com:office:word" xmlns:w="http://schemas.openxmlformats.org/wordprocessingml/2006/main" xmlns:w14="http://schemas.microsoft.com/office/word/2010/wordml" xmlns:w15="http://schemas.microsoft.com/office/word/2012/wordml" xmlns:w16cex="http://schemas.microsoft.com/office/word/2018/wordml/cex" xmlns:w16cid="http://schemas.microsoft.com/office/word/2016/wordml/cid" xmlns:w16="http://schemas.microsoft.com/office/word/2018/wordml" xmlns:w16du="http://schemas.microsoft.com/office/word/2023/wordml/word16du" xmlns:w16sdtdh="http://schemas.microsoft.com/office/word/2020/wordml/sdtdatahash" xmlns:w16se="http://schemas.microsoft.com/office/word/2015/wordml/symex" xmlns:wpg="http://schemas.microsoft.com/office/word/2010/wordprocessingGroup" xmlns:wpi="http://schemas.microsoft.com/office/word/2010/wordprocessingInk" xmlns:wne="http://schemas.microsoft.com/office/word/2006/wordml" xmlns:wps="http://schemas.microsoft.com/office/word/2010/wordprocessingShape" mc:Ignorable="w14 w15 w16se w16cid w16 w16cex w16sdtdh w16du wp14">
   <w:body>
     <w:p>
       <w:pPr>
@@ -424,7 +424,7 @@
           <w:rPr>
             <w:rStyle w:val="Hyperlink"/>
           </w:rPr>
-          <w:t>getuptocode.org/find-your-inspector/</w:t>
+          <w:t>uptocode.org/find-your-inspector/</w:t>
         </w:r>
       </w:hyperlink>
       <w:r>
@@ -1607,12 +1607,8 @@
       </w:r>
     </w:p>
     <w:sectPr>
-      <w:headerReference w:type="even" r:id="rId9"/>
-      <w:headerReference w:type="default" r:id="rId10"/>
-      <w:footerReference w:type="even" r:id="rId11"/>
-      <w:footerReference w:type="default" r:id="rId12"/>
-      <w:headerReference w:type="first" r:id="rId13"/>
-      <w:footerReference w:type="first" r:id="rId14"/>
+      <w:headerReference w:type="default" r:id="rId9"/>
+      <w:footerReference w:type="default" r:id="rId10"/>
       <w:pgSz w:w="12240" w:h="15840"/>
       <w:pgMar w:top="1800" w:right="1440" w:bottom="1440" w:left="1440" w:header="720" w:footer="720" w:gutter="0"/>
       <w:cols w:space="720"/>
@@ -1624,7 +1620,7 @@
 </file>
 
 <file path=word/endnotes.xml><?xml version="1.0" encoding="utf-8"?>
-<w:endnotes xmlns:wpc="http://schemas.microsoft.com/office/word/2010/wordprocessingCanvas" xmlns:cx="http://schemas.microsoft.com/office/drawing/2014/chartex" xmlns:cx1="http://schemas.microsoft.com/office/drawing/2015/9/8/chartex" xmlns:cx2="http://schemas.microsoft.com/office/drawing/2015/10/21/chartex" xmlns:cx3="http://schemas.microsoft.com/office/drawing/2016/5/9/chartex" xmlns:cx4="http://schemas.microsoft.com/office/drawing/2016/5/10/chartex" xmlns:cx5="http://schemas.microsoft.com/office/drawing/2016/5/11/chartex" xmlns:cx6="http://schemas.microsoft.com/office/drawing/2016/5/12/chartex" xmlns:cx7="http://schemas.microsoft.com/office/drawing/2016/5/13/chartex" xmlns:cx8="http://schemas.microsoft.com/office/drawing/2016/5/14/chartex" xmlns:mc="http://schemas.openxmlformats.org/markup-compatibility/2006" xmlns:aink="http://schemas.microsoft.com/office/drawing/2016/ink" xmlns:am3d="http://schemas.microsoft.com/office/drawing/2017/model3d" xmlns:o="urn:schemas-microsoft-com:office:office" xmlns:oel="http://schemas.microsoft.com/office/2019/extlst" xmlns:r="http://schemas.openxmlformats.org/officeDocument/2006/relationships" xmlns:m="http://schemas.openxmlformats.org/officeDocument/2006/math" xmlns:v="urn:schemas-microsoft-com:vml" xmlns:wp14="http://schemas.microsoft.com/office/word/2010/wordprocessingDrawing" xmlns:wp="http://schemas.openxmlformats.org/drawingml/2006/wordprocessingDrawing" xmlns:w10="urn:schemas-microsoft-com:office:word" xmlns:w="http://schemas.openxmlformats.org/wordprocessingml/2006/main" xmlns:w14="http://schemas.microsoft.com/office/word/2010/wordml" xmlns:w15="http://schemas.microsoft.com/office/word/2012/wordml" xmlns:w16cex="http://schemas.microsoft.com/office/word/2018/wordml/cex" xmlns:w16cid="http://schemas.microsoft.com/office/word/2016/wordml/cid" xmlns:w16="http://schemas.microsoft.com/office/word/2018/wordml" xmlns:w16sdtdh="http://schemas.microsoft.com/office/word/2020/wordml/sdtdatahash" xmlns:w16se="http://schemas.microsoft.com/office/word/2015/wordml/symex" xmlns:wpg="http://schemas.microsoft.com/office/word/2010/wordprocessingGroup" xmlns:wpi="http://schemas.microsoft.com/office/word/2010/wordprocessingInk" xmlns:wne="http://schemas.microsoft.com/office/word/2006/wordml" xmlns:wps="http://schemas.microsoft.com/office/word/2010/wordprocessingShape" mc:Ignorable="w14 w15 w16se w16cid w16 w16cex w16sdtdh wp14">
+<w:endnotes xmlns:wpc="http://schemas.microsoft.com/office/word/2010/wordprocessingCanvas" xmlns:cx="http://schemas.microsoft.com/office/drawing/2014/chartex" xmlns:cx1="http://schemas.microsoft.com/office/drawing/2015/9/8/chartex" xmlns:cx2="http://schemas.microsoft.com/office/drawing/2015/10/21/chartex" xmlns:cx3="http://schemas.microsoft.com/office/drawing/2016/5/9/chartex" xmlns:cx4="http://schemas.microsoft.com/office/drawing/2016/5/10/chartex" xmlns:cx5="http://schemas.microsoft.com/office/drawing/2016/5/11/chartex" xmlns:cx6="http://schemas.microsoft.com/office/drawing/2016/5/12/chartex" xmlns:cx7="http://schemas.microsoft.com/office/drawing/2016/5/13/chartex" xmlns:cx8="http://schemas.microsoft.com/office/drawing/2016/5/14/chartex" xmlns:mc="http://schemas.openxmlformats.org/markup-compatibility/2006" xmlns:aink="http://schemas.microsoft.com/office/drawing/2016/ink" xmlns:am3d="http://schemas.microsoft.com/office/drawing/2017/model3d" xmlns:o="urn:schemas-microsoft-com:office:office" xmlns:oel="http://schemas.microsoft.com/office/2019/extlst" xmlns:r="http://schemas.openxmlformats.org/officeDocument/2006/relationships" xmlns:m="http://schemas.openxmlformats.org/officeDocument/2006/math" xmlns:v="urn:schemas-microsoft-com:vml" xmlns:wp14="http://schemas.microsoft.com/office/word/2010/wordprocessingDrawing" xmlns:wp="http://schemas.openxmlformats.org/drawingml/2006/wordprocessingDrawing" xmlns:w10="urn:schemas-microsoft-com:office:word" xmlns:w="http://schemas.openxmlformats.org/wordprocessingml/2006/main" xmlns:w14="http://schemas.microsoft.com/office/word/2010/wordml" xmlns:w15="http://schemas.microsoft.com/office/word/2012/wordml" xmlns:w16cex="http://schemas.microsoft.com/office/word/2018/wordml/cex" xmlns:w16cid="http://schemas.microsoft.com/office/word/2016/wordml/cid" xmlns:w16="http://schemas.microsoft.com/office/word/2018/wordml" xmlns:w16du="http://schemas.microsoft.com/office/word/2023/wordml/word16du" xmlns:w16sdtdh="http://schemas.microsoft.com/office/word/2020/wordml/sdtdatahash" xmlns:w16se="http://schemas.microsoft.com/office/word/2015/wordml/symex" xmlns:wpg="http://schemas.microsoft.com/office/word/2010/wordprocessingGroup" xmlns:wpi="http://schemas.microsoft.com/office/word/2010/wordprocessingInk" xmlns:wne="http://schemas.microsoft.com/office/word/2006/wordml" xmlns:wps="http://schemas.microsoft.com/office/word/2010/wordprocessingShape" mc:Ignorable="w14 w15 w16se w16cid w16 w16cex w16sdtdh w16du wp14">
   <w:endnote w:type="separator" w:id="-1">
     <w:p>
       <w:pPr>
@@ -1649,17 +1645,7 @@
 </file>
 
 <file path=word/footer1.xml><?xml version="1.0" encoding="utf-8"?>
-<w:ftr xmlns:wpc="http://schemas.microsoft.com/office/word/2010/wordprocessingCanvas" xmlns:cx="http://schemas.microsoft.com/office/drawing/2014/chartex" xmlns:cx1="http://schemas.microsoft.com/office/drawing/2015/9/8/chartex" xmlns:cx2="http://schemas.microsoft.com/office/drawing/2015/10/21/chartex" xmlns:cx3="http://schemas.microsoft.com/office/drawing/2016/5/9/chartex" xmlns:cx4="http://schemas.microsoft.com/office/drawing/2016/5/10/chartex" xmlns:cx5="http://schemas.microsoft.com/office/drawing/2016/5/11/chartex" xmlns:cx6="http://schemas.microsoft.com/office/drawing/2016/5/12/chartex" xmlns:cx7="http://schemas.microsoft.com/office/drawing/2016/5/13/chartex" xmlns:cx8="http://schemas.microsoft.com/office/drawing/2016/5/14/chartex" xmlns:mc="http://schemas.openxmlformats.org/markup-compatibility/2006" xmlns:aink="http://schemas.microsoft.com/office/drawing/2016/ink" xmlns:am3d="http://schemas.microsoft.com/office/drawing/2017/model3d" xmlns:o="urn:schemas-microsoft-com:office:office" xmlns:oel="http://schemas.microsoft.com/office/2019/extlst" xmlns:r="http://schemas.openxmlformats.org/officeDocument/2006/relationships" xmlns:m="http://schemas.openxmlformats.org/officeDocument/2006/math" xmlns:v="urn:schemas-microsoft-com:vml" xmlns:wp14="http://schemas.microsoft.com/office/word/2010/wordprocessingDrawing" xmlns:wp="http://schemas.openxmlformats.org/drawingml/2006/wordprocessingDrawing" xmlns:w10="urn:schemas-microsoft-com:office:word" xmlns:w="http://schemas.openxmlformats.org/wordprocessingml/2006/main" xmlns:w14="http://schemas.microsoft.com/office/word/2010/wordml" xmlns:w15="http://schemas.microsoft.com/office/word/2012/wordml" xmlns:w16cex="http://schemas.microsoft.com/office/word/2018/wordml/cex" xmlns:w16cid="http://schemas.microsoft.com/office/word/2016/wordml/cid" xmlns:w16="http://schemas.microsoft.com/office/word/2018/wordml" xmlns:w16sdtdh="http://schemas.microsoft.com/office/word/2020/wordml/sdtdatahash" xmlns:w16se="http://schemas.microsoft.com/office/word/2015/wordml/symex" xmlns:wpg="http://schemas.microsoft.com/office/word/2010/wordprocessingGroup" xmlns:wpi="http://schemas.microsoft.com/office/word/2010/wordprocessingInk" xmlns:wne="http://schemas.microsoft.com/office/word/2006/wordml" xmlns:wps="http://schemas.microsoft.com/office/word/2010/wordprocessingShape" mc:Ignorable="w14 w15 w16se w16cid w16 w16cex w16sdtdh wp14">
-  <w:p>
-    <w:pPr>
-      <w:pStyle w:val="Footer"/>
-    </w:pPr>
-  </w:p>
-</w:ftr>
-</file>
-
-<file path=word/footer2.xml><?xml version="1.0" encoding="utf-8"?>
-<w:ftr xmlns:wpc="http://schemas.microsoft.com/office/word/2010/wordprocessingCanvas" xmlns:cx="http://schemas.microsoft.com/office/drawing/2014/chartex" xmlns:cx1="http://schemas.microsoft.com/office/drawing/2015/9/8/chartex" xmlns:cx2="http://schemas.microsoft.com/office/drawing/2015/10/21/chartex" xmlns:cx3="http://schemas.microsoft.com/office/drawing/2016/5/9/chartex" xmlns:cx4="http://schemas.microsoft.com/office/drawing/2016/5/10/chartex" xmlns:cx5="http://schemas.microsoft.com/office/drawing/2016/5/11/chartex" xmlns:cx6="http://schemas.microsoft.com/office/drawing/2016/5/12/chartex" xmlns:cx7="http://schemas.microsoft.com/office/drawing/2016/5/13/chartex" xmlns:cx8="http://schemas.microsoft.com/office/drawing/2016/5/14/chartex" xmlns:mc="http://schemas.openxmlformats.org/markup-compatibility/2006" xmlns:aink="http://schemas.microsoft.com/office/drawing/2016/ink" xmlns:am3d="http://schemas.microsoft.com/office/drawing/2017/model3d" xmlns:o="urn:schemas-microsoft-com:office:office" xmlns:oel="http://schemas.microsoft.com/office/2019/extlst" xmlns:r="http://schemas.openxmlformats.org/officeDocument/2006/relationships" xmlns:m="http://schemas.openxmlformats.org/officeDocument/2006/math" xmlns:v="urn:schemas-microsoft-com:vml" xmlns:wp14="http://schemas.microsoft.com/office/word/2010/wordprocessingDrawing" xmlns:wp="http://schemas.openxmlformats.org/drawingml/2006/wordprocessingDrawing" xmlns:w10="urn:schemas-microsoft-com:office:word" xmlns:w="http://schemas.openxmlformats.org/wordprocessingml/2006/main" xmlns:w14="http://schemas.microsoft.com/office/word/2010/wordml" xmlns:w15="http://schemas.microsoft.com/office/word/2012/wordml" xmlns:w16cex="http://schemas.microsoft.com/office/word/2018/wordml/cex" xmlns:w16cid="http://schemas.microsoft.com/office/word/2016/wordml/cid" xmlns:w16="http://schemas.microsoft.com/office/word/2018/wordml" xmlns:w16sdtdh="http://schemas.microsoft.com/office/word/2020/wordml/sdtdatahash" xmlns:w16se="http://schemas.microsoft.com/office/word/2015/wordml/symex" xmlns:wpg="http://schemas.microsoft.com/office/word/2010/wordprocessingGroup" xmlns:wpi="http://schemas.microsoft.com/office/word/2010/wordprocessingInk" xmlns:wne="http://schemas.microsoft.com/office/word/2006/wordml" xmlns:wps="http://schemas.microsoft.com/office/word/2010/wordprocessingShape" mc:Ignorable="w14 w15 w16se w16cid w16 w16cex w16sdtdh wp14">
+<w:ftr xmlns:wpc="http://schemas.microsoft.com/office/word/2010/wordprocessingCanvas" xmlns:cx="http://schemas.microsoft.com/office/drawing/2014/chartex" xmlns:cx1="http://schemas.microsoft.com/office/drawing/2015/9/8/chartex" xmlns:cx2="http://schemas.microsoft.com/office/drawing/2015/10/21/chartex" xmlns:cx3="http://schemas.microsoft.com/office/drawing/2016/5/9/chartex" xmlns:cx4="http://schemas.microsoft.com/office/drawing/2016/5/10/chartex" xmlns:cx5="http://schemas.microsoft.com/office/drawing/2016/5/11/chartex" xmlns:cx6="http://schemas.microsoft.com/office/drawing/2016/5/12/chartex" xmlns:cx7="http://schemas.microsoft.com/office/drawing/2016/5/13/chartex" xmlns:cx8="http://schemas.microsoft.com/office/drawing/2016/5/14/chartex" xmlns:mc="http://schemas.openxmlformats.org/markup-compatibility/2006" xmlns:aink="http://schemas.microsoft.com/office/drawing/2016/ink" xmlns:am3d="http://schemas.microsoft.com/office/drawing/2017/model3d" xmlns:o="urn:schemas-microsoft-com:office:office" xmlns:oel="http://schemas.microsoft.com/office/2019/extlst" xmlns:r="http://schemas.openxmlformats.org/officeDocument/2006/relationships" xmlns:m="http://schemas.openxmlformats.org/officeDocument/2006/math" xmlns:v="urn:schemas-microsoft-com:vml" xmlns:wp14="http://schemas.microsoft.com/office/word/2010/wordprocessingDrawing" xmlns:wp="http://schemas.openxmlformats.org/drawingml/2006/wordprocessingDrawing" xmlns:w10="urn:schemas-microsoft-com:office:word" xmlns:w="http://schemas.openxmlformats.org/wordprocessingml/2006/main" xmlns:w14="http://schemas.microsoft.com/office/word/2010/wordml" xmlns:w15="http://schemas.microsoft.com/office/word/2012/wordml" xmlns:w16cex="http://schemas.microsoft.com/office/word/2018/wordml/cex" xmlns:w16cid="http://schemas.microsoft.com/office/word/2016/wordml/cid" xmlns:w16="http://schemas.microsoft.com/office/word/2018/wordml" xmlns:w16du="http://schemas.microsoft.com/office/word/2023/wordml/word16du" xmlns:w16sdtdh="http://schemas.microsoft.com/office/word/2020/wordml/sdtdatahash" xmlns:w16se="http://schemas.microsoft.com/office/word/2015/wordml/symex" xmlns:wpg="http://schemas.microsoft.com/office/word/2010/wordprocessingGroup" xmlns:wpi="http://schemas.microsoft.com/office/word/2010/wordprocessingInk" xmlns:wne="http://schemas.microsoft.com/office/word/2006/wordml" xmlns:wps="http://schemas.microsoft.com/office/word/2010/wordprocessingShape" mc:Ignorable="w14 w15 w16se w16cid w16 w16cex w16sdtdh w16du wp14">
   <w:p>
     <w:pPr>
       <w:pStyle w:val="Footer"/>
@@ -1668,13 +1654,6 @@
         <w:b/>
       </w:rPr>
     </w:pPr>
-    <w:r>
-      <w:rPr>
-        <w:rFonts w:asciiTheme="minorHAnsi" w:hAnsiTheme="minorHAnsi" w:cs="Calibri"/>
-        <w:b/>
-      </w:rPr>
-      <w:t>Get</w:t>
-    </w:r>
     <w:r>
       <w:rPr>
         <w:rFonts w:asciiTheme="minorHAnsi" w:hAnsiTheme="minorHAnsi" w:cs="Calibri"/>
@@ -1728,18 +1707,8 @@
 </w:ftr>
 </file>
 
-<file path=word/footer3.xml><?xml version="1.0" encoding="utf-8"?>
-<w:ftr xmlns:wpc="http://schemas.microsoft.com/office/word/2010/wordprocessingCanvas" xmlns:cx="http://schemas.microsoft.com/office/drawing/2014/chartex" xmlns:cx1="http://schemas.microsoft.com/office/drawing/2015/9/8/chartex" xmlns:cx2="http://schemas.microsoft.com/office/drawing/2015/10/21/chartex" xmlns:cx3="http://schemas.microsoft.com/office/drawing/2016/5/9/chartex" xmlns:cx4="http://schemas.microsoft.com/office/drawing/2016/5/10/chartex" xmlns:cx5="http://schemas.microsoft.com/office/drawing/2016/5/11/chartex" xmlns:cx6="http://schemas.microsoft.com/office/drawing/2016/5/12/chartex" xmlns:cx7="http://schemas.microsoft.com/office/drawing/2016/5/13/chartex" xmlns:cx8="http://schemas.microsoft.com/office/drawing/2016/5/14/chartex" xmlns:mc="http://schemas.openxmlformats.org/markup-compatibility/2006" xmlns:aink="http://schemas.microsoft.com/office/drawing/2016/ink" xmlns:am3d="http://schemas.microsoft.com/office/drawing/2017/model3d" xmlns:o="urn:schemas-microsoft-com:office:office" xmlns:oel="http://schemas.microsoft.com/office/2019/extlst" xmlns:r="http://schemas.openxmlformats.org/officeDocument/2006/relationships" xmlns:m="http://schemas.openxmlformats.org/officeDocument/2006/math" xmlns:v="urn:schemas-microsoft-com:vml" xmlns:wp14="http://schemas.microsoft.com/office/word/2010/wordprocessingDrawing" xmlns:wp="http://schemas.openxmlformats.org/drawingml/2006/wordprocessingDrawing" xmlns:w10="urn:schemas-microsoft-com:office:word" xmlns:w="http://schemas.openxmlformats.org/wordprocessingml/2006/main" xmlns:w14="http://schemas.microsoft.com/office/word/2010/wordml" xmlns:w15="http://schemas.microsoft.com/office/word/2012/wordml" xmlns:w16cex="http://schemas.microsoft.com/office/word/2018/wordml/cex" xmlns:w16cid="http://schemas.microsoft.com/office/word/2016/wordml/cid" xmlns:w16="http://schemas.microsoft.com/office/word/2018/wordml" xmlns:w16sdtdh="http://schemas.microsoft.com/office/word/2020/wordml/sdtdatahash" xmlns:w16se="http://schemas.microsoft.com/office/word/2015/wordml/symex" xmlns:wpg="http://schemas.microsoft.com/office/word/2010/wordprocessingGroup" xmlns:wpi="http://schemas.microsoft.com/office/word/2010/wordprocessingInk" xmlns:wne="http://schemas.microsoft.com/office/word/2006/wordml" xmlns:wps="http://schemas.microsoft.com/office/word/2010/wordprocessingShape" mc:Ignorable="w14 w15 w16se w16cid w16 w16cex w16sdtdh wp14">
-  <w:p>
-    <w:pPr>
-      <w:pStyle w:val="Footer"/>
-    </w:pPr>
-  </w:p>
-</w:ftr>
-</file>
-
 <file path=word/footnotes.xml><?xml version="1.0" encoding="utf-8"?>
-<w:footnotes xmlns:wpc="http://schemas.microsoft.com/office/word/2010/wordprocessingCanvas" xmlns:cx="http://schemas.microsoft.com/office/drawing/2014/chartex" xmlns:cx1="http://schemas.microsoft.com/office/drawing/2015/9/8/chartex" xmlns:cx2="http://schemas.microsoft.com/office/drawing/2015/10/21/chartex" xmlns:cx3="http://schemas.microsoft.com/office/drawing/2016/5/9/chartex" xmlns:cx4="http://schemas.microsoft.com/office/drawing/2016/5/10/chartex" xmlns:cx5="http://schemas.microsoft.com/office/drawing/2016/5/11/chartex" xmlns:cx6="http://schemas.microsoft.com/office/drawing/2016/5/12/chartex" xmlns:cx7="http://schemas.microsoft.com/office/drawing/2016/5/13/chartex" xmlns:cx8="http://schemas.microsoft.com/office/drawing/2016/5/14/chartex" xmlns:mc="http://schemas.openxmlformats.org/markup-compatibility/2006" xmlns:aink="http://schemas.microsoft.com/office/drawing/2016/ink" xmlns:am3d="http://schemas.microsoft.com/office/drawing/2017/model3d" xmlns:o="urn:schemas-microsoft-com:office:office" xmlns:oel="http://schemas.microsoft.com/office/2019/extlst" xmlns:r="http://schemas.openxmlformats.org/officeDocument/2006/relationships" xmlns:m="http://schemas.openxmlformats.org/officeDocument/2006/math" xmlns:v="urn:schemas-microsoft-com:vml" xmlns:wp14="http://schemas.microsoft.com/office/word/2010/wordprocessingDrawing" xmlns:wp="http://schemas.openxmlformats.org/drawingml/2006/wordprocessingDrawing" xmlns:w10="urn:schemas-microsoft-com:office:word" xmlns:w="http://schemas.openxmlformats.org/wordprocessingml/2006/main" xmlns:w14="http://schemas.microsoft.com/office/word/2010/wordml" xmlns:w15="http://schemas.microsoft.com/office/word/2012/wordml" xmlns:w16cex="http://schemas.microsoft.com/office/word/2018/wordml/cex" xmlns:w16cid="http://schemas.microsoft.com/office/word/2016/wordml/cid" xmlns:w16="http://schemas.microsoft.com/office/word/2018/wordml" xmlns:w16sdtdh="http://schemas.microsoft.com/office/word/2020/wordml/sdtdatahash" xmlns:w16se="http://schemas.microsoft.com/office/word/2015/wordml/symex" xmlns:wpg="http://schemas.microsoft.com/office/word/2010/wordprocessingGroup" xmlns:wpi="http://schemas.microsoft.com/office/word/2010/wordprocessingInk" xmlns:wne="http://schemas.microsoft.com/office/word/2006/wordml" xmlns:wps="http://schemas.microsoft.com/office/word/2010/wordprocessingShape" mc:Ignorable="w14 w15 w16se w16cid w16 w16cex w16sdtdh wp14">
+<w:footnotes xmlns:wpc="http://schemas.microsoft.com/office/word/2010/wordprocessingCanvas" xmlns:cx="http://schemas.microsoft.com/office/drawing/2014/chartex" xmlns:cx1="http://schemas.microsoft.com/office/drawing/2015/9/8/chartex" xmlns:cx2="http://schemas.microsoft.com/office/drawing/2015/10/21/chartex" xmlns:cx3="http://schemas.microsoft.com/office/drawing/2016/5/9/chartex" xmlns:cx4="http://schemas.microsoft.com/office/drawing/2016/5/10/chartex" xmlns:cx5="http://schemas.microsoft.com/office/drawing/2016/5/11/chartex" xmlns:cx6="http://schemas.microsoft.com/office/drawing/2016/5/12/chartex" xmlns:cx7="http://schemas.microsoft.com/office/drawing/2016/5/13/chartex" xmlns:cx8="http://schemas.microsoft.com/office/drawing/2016/5/14/chartex" xmlns:mc="http://schemas.openxmlformats.org/markup-compatibility/2006" xmlns:aink="http://schemas.microsoft.com/office/drawing/2016/ink" xmlns:am3d="http://schemas.microsoft.com/office/drawing/2017/model3d" xmlns:o="urn:schemas-microsoft-com:office:office" xmlns:oel="http://schemas.microsoft.com/office/2019/extlst" xmlns:r="http://schemas.openxmlformats.org/officeDocument/2006/relationships" xmlns:m="http://schemas.openxmlformats.org/officeDocument/2006/math" xmlns:v="urn:schemas-microsoft-com:vml" xmlns:wp14="http://schemas.microsoft.com/office/word/2010/wordprocessingDrawing" xmlns:wp="http://schemas.openxmlformats.org/drawingml/2006/wordprocessingDrawing" xmlns:w10="urn:schemas-microsoft-com:office:word" xmlns:w="http://schemas.openxmlformats.org/wordprocessingml/2006/main" xmlns:w14="http://schemas.microsoft.com/office/word/2010/wordml" xmlns:w15="http://schemas.microsoft.com/office/word/2012/wordml" xmlns:w16cex="http://schemas.microsoft.com/office/word/2018/wordml/cex" xmlns:w16cid="http://schemas.microsoft.com/office/word/2016/wordml/cid" xmlns:w16="http://schemas.microsoft.com/office/word/2018/wordml" xmlns:w16du="http://schemas.microsoft.com/office/word/2023/wordml/word16du" xmlns:w16sdtdh="http://schemas.microsoft.com/office/word/2020/wordml/sdtdatahash" xmlns:w16se="http://schemas.microsoft.com/office/word/2015/wordml/symex" xmlns:wpg="http://schemas.microsoft.com/office/word/2010/wordprocessingGroup" xmlns:wpi="http://schemas.microsoft.com/office/word/2010/wordprocessingInk" xmlns:wne="http://schemas.microsoft.com/office/word/2006/wordml" xmlns:wps="http://schemas.microsoft.com/office/word/2010/wordprocessingShape" mc:Ignorable="w14 w15 w16se w16cid w16 w16cex w16sdtdh w16du wp14">
   <w:footnote w:type="separator" w:id="-1">
     <w:p>
       <w:pPr>
@@ -1764,17 +1733,7 @@
 </file>
 
 <file path=word/header1.xml><?xml version="1.0" encoding="utf-8"?>
-<w:hdr xmlns:wpc="http://schemas.microsoft.com/office/word/2010/wordprocessingCanvas" xmlns:cx="http://schemas.microsoft.com/office/drawing/2014/chartex" xmlns:cx1="http://schemas.microsoft.com/office/drawing/2015/9/8/chartex" xmlns:cx2="http://schemas.microsoft.com/office/drawing/2015/10/21/chartex" xmlns:cx3="http://schemas.microsoft.com/office/drawing/2016/5/9/chartex" xmlns:cx4="http://schemas.microsoft.com/office/drawing/2016/5/10/chartex" xmlns:cx5="http://schemas.microsoft.com/office/drawing/2016/5/11/chartex" xmlns:cx6="http://schemas.microsoft.com/office/drawing/2016/5/12/chartex" xmlns:cx7="http://schemas.microsoft.com/office/drawing/2016/5/13/chartex" xmlns:cx8="http://schemas.microsoft.com/office/drawing/2016/5/14/chartex" xmlns:mc="http://schemas.openxmlformats.org/markup-compatibility/2006" xmlns:aink="http://schemas.microsoft.com/office/drawing/2016/ink" xmlns:am3d="http://schemas.microsoft.com/office/drawing/2017/model3d" xmlns:o="urn:schemas-microsoft-com:office:office" xmlns:oel="http://schemas.microsoft.com/office/2019/extlst" xmlns:r="http://schemas.openxmlformats.org/officeDocument/2006/relationships" xmlns:m="http://schemas.openxmlformats.org/officeDocument/2006/math" xmlns:v="urn:schemas-microsoft-com:vml" xmlns:wp14="http://schemas.microsoft.com/office/word/2010/wordprocessingDrawing" xmlns:wp="http://schemas.openxmlformats.org/drawingml/2006/wordprocessingDrawing" xmlns:w10="urn:schemas-microsoft-com:office:word" xmlns:w="http://schemas.openxmlformats.org/wordprocessingml/2006/main" xmlns:w14="http://schemas.microsoft.com/office/word/2010/wordml" xmlns:w15="http://schemas.microsoft.com/office/word/2012/wordml" xmlns:w16cex="http://schemas.microsoft.com/office/word/2018/wordml/cex" xmlns:w16cid="http://schemas.microsoft.com/office/word/2016/wordml/cid" xmlns:w16="http://schemas.microsoft.com/office/word/2018/wordml" xmlns:w16sdtdh="http://schemas.microsoft.com/office/word/2020/wordml/sdtdatahash" xmlns:w16se="http://schemas.microsoft.com/office/word/2015/wordml/symex" xmlns:wpg="http://schemas.microsoft.com/office/word/2010/wordprocessingGroup" xmlns:wpi="http://schemas.microsoft.com/office/word/2010/wordprocessingInk" xmlns:wne="http://schemas.microsoft.com/office/word/2006/wordml" xmlns:wps="http://schemas.microsoft.com/office/word/2010/wordprocessingShape" mc:Ignorable="w14 w15 w16se w16cid w16 w16cex w16sdtdh wp14">
-  <w:p>
-    <w:pPr>
-      <w:pStyle w:val="Header"/>
-    </w:pPr>
-  </w:p>
-</w:hdr>
-</file>
-
-<file path=word/header2.xml><?xml version="1.0" encoding="utf-8"?>
-<w:hdr xmlns:wpc="http://schemas.microsoft.com/office/word/2010/wordprocessingCanvas" xmlns:cx="http://schemas.microsoft.com/office/drawing/2014/chartex" xmlns:cx1="http://schemas.microsoft.com/office/drawing/2015/9/8/chartex" xmlns:cx2="http://schemas.microsoft.com/office/drawing/2015/10/21/chartex" xmlns:cx3="http://schemas.microsoft.com/office/drawing/2016/5/9/chartex" xmlns:cx4="http://schemas.microsoft.com/office/drawing/2016/5/10/chartex" xmlns:cx5="http://schemas.microsoft.com/office/drawing/2016/5/11/chartex" xmlns:cx6="http://schemas.microsoft.com/office/drawing/2016/5/12/chartex" xmlns:cx7="http://schemas.microsoft.com/office/drawing/2016/5/13/chartex" xmlns:cx8="http://schemas.microsoft.com/office/drawing/2016/5/14/chartex" xmlns:mc="http://schemas.openxmlformats.org/markup-compatibility/2006" xmlns:aink="http://schemas.microsoft.com/office/drawing/2016/ink" xmlns:am3d="http://schemas.microsoft.com/office/drawing/2017/model3d" xmlns:o="urn:schemas-microsoft-com:office:office" xmlns:oel="http://schemas.microsoft.com/office/2019/extlst" xmlns:r="http://schemas.openxmlformats.org/officeDocument/2006/relationships" xmlns:m="http://schemas.openxmlformats.org/officeDocument/2006/math" xmlns:v="urn:schemas-microsoft-com:vml" xmlns:wp14="http://schemas.microsoft.com/office/word/2010/wordprocessingDrawing" xmlns:wp="http://schemas.openxmlformats.org/drawingml/2006/wordprocessingDrawing" xmlns:w10="urn:schemas-microsoft-com:office:word" xmlns:w="http://schemas.openxmlformats.org/wordprocessingml/2006/main" xmlns:w14="http://schemas.microsoft.com/office/word/2010/wordml" xmlns:w15="http://schemas.microsoft.com/office/word/2012/wordml" xmlns:w16cex="http://schemas.microsoft.com/office/word/2018/wordml/cex" xmlns:w16cid="http://schemas.microsoft.com/office/word/2016/wordml/cid" xmlns:w16="http://schemas.microsoft.com/office/word/2018/wordml" xmlns:w16sdtdh="http://schemas.microsoft.com/office/word/2020/wordml/sdtdatahash" xmlns:w16se="http://schemas.microsoft.com/office/word/2015/wordml/symex" xmlns:wpg="http://schemas.microsoft.com/office/word/2010/wordprocessingGroup" xmlns:wpi="http://schemas.microsoft.com/office/word/2010/wordprocessingInk" xmlns:wne="http://schemas.microsoft.com/office/word/2006/wordml" xmlns:wps="http://schemas.microsoft.com/office/word/2010/wordprocessingShape" mc:Ignorable="w14 w15 w16se w16cid w16 w16cex w16sdtdh wp14">
+<w:hdr xmlns:wpc="http://schemas.microsoft.com/office/word/2010/wordprocessingCanvas" xmlns:cx="http://schemas.microsoft.com/office/drawing/2014/chartex" xmlns:cx1="http://schemas.microsoft.com/office/drawing/2015/9/8/chartex" xmlns:cx2="http://schemas.microsoft.com/office/drawing/2015/10/21/chartex" xmlns:cx3="http://schemas.microsoft.com/office/drawing/2016/5/9/chartex" xmlns:cx4="http://schemas.microsoft.com/office/drawing/2016/5/10/chartex" xmlns:cx5="http://schemas.microsoft.com/office/drawing/2016/5/11/chartex" xmlns:cx6="http://schemas.microsoft.com/office/drawing/2016/5/12/chartex" xmlns:cx7="http://schemas.microsoft.com/office/drawing/2016/5/13/chartex" xmlns:cx8="http://schemas.microsoft.com/office/drawing/2016/5/14/chartex" xmlns:mc="http://schemas.openxmlformats.org/markup-compatibility/2006" xmlns:aink="http://schemas.microsoft.com/office/drawing/2016/ink" xmlns:am3d="http://schemas.microsoft.com/office/drawing/2017/model3d" xmlns:o="urn:schemas-microsoft-com:office:office" xmlns:oel="http://schemas.microsoft.com/office/2019/extlst" xmlns:r="http://schemas.openxmlformats.org/officeDocument/2006/relationships" xmlns:m="http://schemas.openxmlformats.org/officeDocument/2006/math" xmlns:v="urn:schemas-microsoft-com:vml" xmlns:wp14="http://schemas.microsoft.com/office/word/2010/wordprocessingDrawing" xmlns:wp="http://schemas.openxmlformats.org/drawingml/2006/wordprocessingDrawing" xmlns:w10="urn:schemas-microsoft-com:office:word" xmlns:w="http://schemas.openxmlformats.org/wordprocessingml/2006/main" xmlns:w14="http://schemas.microsoft.com/office/word/2010/wordml" xmlns:w15="http://schemas.microsoft.com/office/word/2012/wordml" xmlns:w16cex="http://schemas.microsoft.com/office/word/2018/wordml/cex" xmlns:w16cid="http://schemas.microsoft.com/office/word/2016/wordml/cid" xmlns:w16="http://schemas.microsoft.com/office/word/2018/wordml" xmlns:w16du="http://schemas.microsoft.com/office/word/2023/wordml/word16du" xmlns:w16sdtdh="http://schemas.microsoft.com/office/word/2020/wordml/sdtdatahash" xmlns:w16se="http://schemas.microsoft.com/office/word/2015/wordml/symex" xmlns:wpg="http://schemas.microsoft.com/office/word/2010/wordprocessingGroup" xmlns:wpi="http://schemas.microsoft.com/office/word/2010/wordprocessingInk" xmlns:wne="http://schemas.microsoft.com/office/word/2006/wordml" xmlns:wps="http://schemas.microsoft.com/office/word/2010/wordprocessingShape" mc:Ignorable="w14 w15 w16se w16cid w16 w16cex w16sdtdh w16du wp14">
   <w:p>
     <w:pPr>
       <w:pStyle w:val="Header"/>
@@ -1926,7 +1885,7 @@
             </wp:anchor>
           </w:drawing>
         </mc:Choice>
-        <mc:Fallback xmlns:w16du="http://schemas.microsoft.com/office/word/2023/wordml/word16du">
+        <mc:Fallback>
           <w:pict>
             <v:shapetype w14:anchorId="1D44EC39" id="_x0000_t202" coordsize="21600,21600" o:spt="202" path="m,l,21600r21600,l21600,xe">
               <v:stroke joinstyle="miter"/>
@@ -2089,7 +2048,7 @@
             </wp:anchor>
           </w:drawing>
         </mc:Choice>
-        <mc:Fallback xmlns:w16du="http://schemas.microsoft.com/office/word/2023/wordml/word16du">
+        <mc:Fallback>
           <w:pict>
             <v:rect w14:anchorId="4D9E0D7C" id="Rectangle 2" o:spid="_x0000_s1026" style="position:absolute;margin-left:0;margin-top:-.6pt;width:611.3pt;height:91.1pt;z-index:-251657216;visibility:visible;mso-wrap-style:square;mso-width-percent:0;mso-height-percent:0;mso-wrap-distance-left:.5pt;mso-wrap-distance-top:.55pt;mso-wrap-distance-right:.5pt;mso-wrap-distance-bottom:.45pt;mso-position-horizontal:absolute;mso-position-horizontal-relative:page;mso-position-vertical:absolute;mso-position-vertical-relative:page;mso-width-percent:0;mso-height-percent:0;mso-width-relative:page;mso-height-relative:page;v-text-anchor:top" o:gfxdata="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" o:allowincell="f" fillcolor="#1a73e8" strokecolor="#1355ab" strokeweight="1pt">
               <v:path arrowok="t"/>
@@ -2206,18 +2165,8 @@
 </w:hdr>
 </file>
 
-<file path=word/header3.xml><?xml version="1.0" encoding="utf-8"?>
-<w:hdr xmlns:wpc="http://schemas.microsoft.com/office/word/2010/wordprocessingCanvas" xmlns:cx="http://schemas.microsoft.com/office/drawing/2014/chartex" xmlns:cx1="http://schemas.microsoft.com/office/drawing/2015/9/8/chartex" xmlns:cx2="http://schemas.microsoft.com/office/drawing/2015/10/21/chartex" xmlns:cx3="http://schemas.microsoft.com/office/drawing/2016/5/9/chartex" xmlns:cx4="http://schemas.microsoft.com/office/drawing/2016/5/10/chartex" xmlns:cx5="http://schemas.microsoft.com/office/drawing/2016/5/11/chartex" xmlns:cx6="http://schemas.microsoft.com/office/drawing/2016/5/12/chartex" xmlns:cx7="http://schemas.microsoft.com/office/drawing/2016/5/13/chartex" xmlns:cx8="http://schemas.microsoft.com/office/drawing/2016/5/14/chartex" xmlns:mc="http://schemas.openxmlformats.org/markup-compatibility/2006" xmlns:aink="http://schemas.microsoft.com/office/drawing/2016/ink" xmlns:am3d="http://schemas.microsoft.com/office/drawing/2017/model3d" xmlns:o="urn:schemas-microsoft-com:office:office" xmlns:oel="http://schemas.microsoft.com/office/2019/extlst" xmlns:r="http://schemas.openxmlformats.org/officeDocument/2006/relationships" xmlns:m="http://schemas.openxmlformats.org/officeDocument/2006/math" xmlns:v="urn:schemas-microsoft-com:vml" xmlns:wp14="http://schemas.microsoft.com/office/word/2010/wordprocessingDrawing" xmlns:wp="http://schemas.openxmlformats.org/drawingml/2006/wordprocessingDrawing" xmlns:w10="urn:schemas-microsoft-com:office:word" xmlns:w="http://schemas.openxmlformats.org/wordprocessingml/2006/main" xmlns:w14="http://schemas.microsoft.com/office/word/2010/wordml" xmlns:w15="http://schemas.microsoft.com/office/word/2012/wordml" xmlns:w16cex="http://schemas.microsoft.com/office/word/2018/wordml/cex" xmlns:w16cid="http://schemas.microsoft.com/office/word/2016/wordml/cid" xmlns:w16="http://schemas.microsoft.com/office/word/2018/wordml" xmlns:w16sdtdh="http://schemas.microsoft.com/office/word/2020/wordml/sdtdatahash" xmlns:w16se="http://schemas.microsoft.com/office/word/2015/wordml/symex" xmlns:wpg="http://schemas.microsoft.com/office/word/2010/wordprocessingGroup" xmlns:wpi="http://schemas.microsoft.com/office/word/2010/wordprocessingInk" xmlns:wne="http://schemas.microsoft.com/office/word/2006/wordml" xmlns:wps="http://schemas.microsoft.com/office/word/2010/wordprocessingShape" mc:Ignorable="w14 w15 w16se w16cid w16 w16cex w16sdtdh wp14">
-  <w:p>
-    <w:pPr>
-      <w:pStyle w:val="Header"/>
-    </w:pPr>
-  </w:p>
-</w:hdr>
-</file>
-
 <file path=word/numbering.xml><?xml version="1.0" encoding="utf-8"?>
-<w:numbering xmlns:wpc="http://schemas.microsoft.com/office/word/2010/wordprocessingCanvas" xmlns:cx="http://schemas.microsoft.com/office/drawing/2014/chartex" xmlns:cx1="http://schemas.microsoft.com/office/drawing/2015/9/8/chartex" xmlns:cx2="http://schemas.microsoft.com/office/drawing/2015/10/21/chartex" xmlns:cx3="http://schemas.microsoft.com/office/drawing/2016/5/9/chartex" xmlns:cx4="http://schemas.microsoft.com/office/drawing/2016/5/10/chartex" xmlns:cx5="http://schemas.microsoft.com/office/drawing/2016/5/11/chartex" xmlns:cx6="http://schemas.microsoft.com/office/drawing/2016/5/12/chartex" xmlns:cx7="http://schemas.microsoft.com/office/drawing/2016/5/13/chartex" xmlns:cx8="http://schemas.microsoft.com/office/drawing/2016/5/14/chartex" xmlns:mc="http://schemas.openxmlformats.org/markup-compatibility/2006" xmlns:aink="http://schemas.microsoft.com/office/drawing/2016/ink" xmlns:am3d="http://schemas.microsoft.com/office/drawing/2017/model3d" xmlns:o="urn:schemas-microsoft-com:office:office" xmlns:oel="http://schemas.microsoft.com/office/2019/extlst" xmlns:r="http://schemas.openxmlformats.org/officeDocument/2006/relationships" xmlns:m="http://schemas.openxmlformats.org/officeDocument/2006/math" xmlns:v="urn:schemas-microsoft-com:vml" xmlns:wp14="http://schemas.microsoft.com/office/word/2010/wordprocessingDrawing" xmlns:wp="http://schemas.openxmlformats.org/drawingml/2006/wordprocessingDrawing" xmlns:w10="urn:schemas-microsoft-com:office:word" xmlns:w="http://schemas.openxmlformats.org/wordprocessingml/2006/main" xmlns:w14="http://schemas.microsoft.com/office/word/2010/wordml" xmlns:w15="http://schemas.microsoft.com/office/word/2012/wordml" xmlns:w16cex="http://schemas.microsoft.com/office/word/2018/wordml/cex" xmlns:w16cid="http://schemas.microsoft.com/office/word/2016/wordml/cid" xmlns:w16="http://schemas.microsoft.com/office/word/2018/wordml" xmlns:w16sdtdh="http://schemas.microsoft.com/office/word/2020/wordml/sdtdatahash" xmlns:w16se="http://schemas.microsoft.com/office/word/2015/wordml/symex" xmlns:wpg="http://schemas.microsoft.com/office/word/2010/wordprocessingGroup" xmlns:wpi="http://schemas.microsoft.com/office/word/2010/wordprocessingInk" xmlns:wne="http://schemas.microsoft.com/office/word/2006/wordml" xmlns:wps="http://schemas.microsoft.com/office/word/2010/wordprocessingShape" mc:Ignorable="w14 w15 w16se w16cid w16 w16cex w16sdtdh wp14">
+<w:numbering xmlns:wpc="http://schemas.microsoft.com/office/word/2010/wordprocessingCanvas" xmlns:cx="http://schemas.microsoft.com/office/drawing/2014/chartex" xmlns:cx1="http://schemas.microsoft.com/office/drawing/2015/9/8/chartex" xmlns:cx2="http://schemas.microsoft.com/office/drawing/2015/10/21/chartex" xmlns:cx3="http://schemas.microsoft.com/office/drawing/2016/5/9/chartex" xmlns:cx4="http://schemas.microsoft.com/office/drawing/2016/5/10/chartex" xmlns:cx5="http://schemas.microsoft.com/office/drawing/2016/5/11/chartex" xmlns:cx6="http://schemas.microsoft.com/office/drawing/2016/5/12/chartex" xmlns:cx7="http://schemas.microsoft.com/office/drawing/2016/5/13/chartex" xmlns:cx8="http://schemas.microsoft.com/office/drawing/2016/5/14/chartex" xmlns:mc="http://schemas.openxmlformats.org/markup-compatibility/2006" xmlns:aink="http://schemas.microsoft.com/office/drawing/2016/ink" xmlns:am3d="http://schemas.microsoft.com/office/drawing/2017/model3d" xmlns:o="urn:schemas-microsoft-com:office:office" xmlns:oel="http://schemas.microsoft.com/office/2019/extlst" xmlns:r="http://schemas.openxmlformats.org/officeDocument/2006/relationships" xmlns:m="http://schemas.openxmlformats.org/officeDocument/2006/math" xmlns:v="urn:schemas-microsoft-com:vml" xmlns:wp14="http://schemas.microsoft.com/office/word/2010/wordprocessingDrawing" xmlns:wp="http://schemas.openxmlformats.org/drawingml/2006/wordprocessingDrawing" xmlns:w10="urn:schemas-microsoft-com:office:word" xmlns:w="http://schemas.openxmlformats.org/wordprocessingml/2006/main" xmlns:w14="http://schemas.microsoft.com/office/word/2010/wordml" xmlns:w15="http://schemas.microsoft.com/office/word/2012/wordml" xmlns:w16cex="http://schemas.microsoft.com/office/word/2018/wordml/cex" xmlns:w16cid="http://schemas.microsoft.com/office/word/2016/wordml/cid" xmlns:w16="http://schemas.microsoft.com/office/word/2018/wordml" xmlns:w16du="http://schemas.microsoft.com/office/word/2023/wordml/word16du" xmlns:w16sdtdh="http://schemas.microsoft.com/office/word/2020/wordml/sdtdatahash" xmlns:w16se="http://schemas.microsoft.com/office/word/2015/wordml/symex" xmlns:wpg="http://schemas.microsoft.com/office/word/2010/wordprocessingGroup" xmlns:wpi="http://schemas.microsoft.com/office/word/2010/wordprocessingInk" xmlns:wne="http://schemas.microsoft.com/office/word/2006/wordml" xmlns:wps="http://schemas.microsoft.com/office/word/2010/wordprocessingShape" mc:Ignorable="w14 w15 w16se w16cid w16 w16cex w16sdtdh w16du wp14">
   <w:abstractNum w:abstractNumId="0" w15:restartNumberingAfterBreak="0">
     <w:nsid w:val="20CF5E61"/>
     <w:multiLevelType w:val="hybridMultilevel"/>
@@ -2495,7 +2444,7 @@
 </file>
 
 <file path=word/styles.xml><?xml version="1.0" encoding="utf-8"?>
-<w:styles xmlns:mc="http://schemas.openxmlformats.org/markup-compatibility/2006" xmlns:r="http://schemas.openxmlformats.org/officeDocument/2006/relationships" xmlns:w="http://schemas.openxmlformats.org/wordprocessingml/2006/main" xmlns:w14="http://schemas.microsoft.com/office/word/2010/wordml" xmlns:w15="http://schemas.microsoft.com/office/word/2012/wordml" xmlns:w16cex="http://schemas.microsoft.com/office/word/2018/wordml/cex" xmlns:w16cid="http://schemas.microsoft.com/office/word/2016/wordml/cid" xmlns:w16="http://schemas.microsoft.com/office/word/2018/wordml" xmlns:w16sdtdh="http://schemas.microsoft.com/office/word/2020/wordml/sdtdatahash" xmlns:w16se="http://schemas.microsoft.com/office/word/2015/wordml/symex" mc:Ignorable="w14 w15 w16se w16cid w16 w16cex w16sdtdh">
+<w:styles xmlns:mc="http://schemas.openxmlformats.org/markup-compatibility/2006" xmlns:r="http://schemas.openxmlformats.org/officeDocument/2006/relationships" xmlns:w="http://schemas.openxmlformats.org/wordprocessingml/2006/main" xmlns:w14="http://schemas.microsoft.com/office/word/2010/wordml" xmlns:w15="http://schemas.microsoft.com/office/word/2012/wordml" xmlns:w16cex="http://schemas.microsoft.com/office/word/2018/wordml/cex" xmlns:w16cid="http://schemas.microsoft.com/office/word/2016/wordml/cid" xmlns:w16="http://schemas.microsoft.com/office/word/2018/wordml" xmlns:w16du="http://schemas.microsoft.com/office/word/2023/wordml/word16du" xmlns:w16sdtdh="http://schemas.microsoft.com/office/word/2020/wordml/sdtdatahash" xmlns:w16se="http://schemas.microsoft.com/office/word/2015/wordml/symex" mc:Ignorable="w14 w15 w16se w16cid w16 w16cex w16sdtdh w16du">
   <w:docDefaults>
     <w:rPrDefault>
       <w:rPr>

</xml_diff>

<commit_message>
revisions to get everything working
</commit_message>
<xml_diff>
--- a/docassemble/HousingCodeChecklist/data/templates/Evidence_packet.docx
+++ b/docassemble/HousingCodeChecklist/data/templates/Evidence_packet.docx
@@ -1,6 +1,6 @@
 
 <file path=word/document.xml><?xml version="1.0" encoding="utf-8"?>
-<w:document xmlns:wpc="http://schemas.microsoft.com/office/word/2010/wordprocessingCanvas" xmlns:cx="http://schemas.microsoft.com/office/drawing/2014/chartex" xmlns:cx1="http://schemas.microsoft.com/office/drawing/2015/9/8/chartex" xmlns:cx2="http://schemas.microsoft.com/office/drawing/2015/10/21/chartex" xmlns:cx3="http://schemas.microsoft.com/office/drawing/2016/5/9/chartex" xmlns:cx4="http://schemas.microsoft.com/office/drawing/2016/5/10/chartex" xmlns:cx5="http://schemas.microsoft.com/office/drawing/2016/5/11/chartex" xmlns:cx6="http://schemas.microsoft.com/office/drawing/2016/5/12/chartex" xmlns:cx7="http://schemas.microsoft.com/office/drawing/2016/5/13/chartex" xmlns:cx8="http://schemas.microsoft.com/office/drawing/2016/5/14/chartex" xmlns:mc="http://schemas.openxmlformats.org/markup-compatibility/2006" xmlns:aink="http://schemas.microsoft.com/office/drawing/2016/ink" xmlns:am3d="http://schemas.microsoft.com/office/drawing/2017/model3d" xmlns:o="urn:schemas-microsoft-com:office:office" xmlns:oel="http://schemas.microsoft.com/office/2019/extlst" xmlns:r="http://schemas.openxmlformats.org/officeDocument/2006/relationships" xmlns:m="http://schemas.openxmlformats.org/officeDocument/2006/math" xmlns:v="urn:schemas-microsoft-com:vml" xmlns:wp14="http://schemas.microsoft.com/office/word/2010/wordprocessingDrawing" xmlns:wp="http://schemas.openxmlformats.org/drawingml/2006/wordprocessingDrawing" xmlns:w10="urn:schemas-microsoft-com:office:word" xmlns:w="http://schemas.openxmlformats.org/wordprocessingml/2006/main" xmlns:w14="http://schemas.microsoft.com/office/word/2010/wordml" xmlns:w15="http://schemas.microsoft.com/office/word/2012/wordml" xmlns:w16cex="http://schemas.microsoft.com/office/word/2018/wordml/cex" xmlns:w16cid="http://schemas.microsoft.com/office/word/2016/wordml/cid" xmlns:w16="http://schemas.microsoft.com/office/word/2018/wordml" xmlns:w16du="http://schemas.microsoft.com/office/word/2023/wordml/word16du" xmlns:w16sdtdh="http://schemas.microsoft.com/office/word/2020/wordml/sdtdatahash" xmlns:w16se="http://schemas.microsoft.com/office/word/2015/wordml/symex" xmlns:wpg="http://schemas.microsoft.com/office/word/2010/wordprocessingGroup" xmlns:wpi="http://schemas.microsoft.com/office/word/2010/wordprocessingInk" xmlns:wne="http://schemas.microsoft.com/office/word/2006/wordml" xmlns:wps="http://schemas.microsoft.com/office/word/2010/wordprocessingShape" mc:Ignorable="w14 w15 w16se w16cid w16 w16cex w16sdtdh w16du wp14">
+<w:document xmlns:wpc="http://schemas.microsoft.com/office/word/2010/wordprocessingCanvas" xmlns:cx="http://schemas.microsoft.com/office/drawing/2014/chartex" xmlns:cx1="http://schemas.microsoft.com/office/drawing/2015/9/8/chartex" xmlns:cx2="http://schemas.microsoft.com/office/drawing/2015/10/21/chartex" xmlns:cx3="http://schemas.microsoft.com/office/drawing/2016/5/9/chartex" xmlns:cx4="http://schemas.microsoft.com/office/drawing/2016/5/10/chartex" xmlns:cx5="http://schemas.microsoft.com/office/drawing/2016/5/11/chartex" xmlns:cx6="http://schemas.microsoft.com/office/drawing/2016/5/12/chartex" xmlns:cx7="http://schemas.microsoft.com/office/drawing/2016/5/13/chartex" xmlns:cx8="http://schemas.microsoft.com/office/drawing/2016/5/14/chartex" xmlns:mc="http://schemas.openxmlformats.org/markup-compatibility/2006" xmlns:aink="http://schemas.microsoft.com/office/drawing/2016/ink" xmlns:am3d="http://schemas.microsoft.com/office/drawing/2017/model3d" xmlns:o="urn:schemas-microsoft-com:office:office" xmlns:oel="http://schemas.microsoft.com/office/2019/extlst" xmlns:r="http://schemas.openxmlformats.org/officeDocument/2006/relationships" xmlns:m="http://schemas.openxmlformats.org/officeDocument/2006/math" xmlns:v="urn:schemas-microsoft-com:vml" xmlns:wp14="http://schemas.microsoft.com/office/word/2010/wordprocessingDrawing" xmlns:wp="http://schemas.openxmlformats.org/drawingml/2006/wordprocessingDrawing" xmlns:w10="urn:schemas-microsoft-com:office:word" xmlns:w="http://schemas.openxmlformats.org/wordprocessingml/2006/main" xmlns:w14="http://schemas.microsoft.com/office/word/2010/wordml" xmlns:w15="http://schemas.microsoft.com/office/word/2012/wordml" xmlns:w16cex="http://schemas.microsoft.com/office/word/2018/wordml/cex" xmlns:w16cid="http://schemas.microsoft.com/office/word/2016/wordml/cid" xmlns:w16="http://schemas.microsoft.com/office/word/2018/wordml" xmlns:w16sdtdh="http://schemas.microsoft.com/office/word/2020/wordml/sdtdatahash" xmlns:w16se="http://schemas.microsoft.com/office/word/2015/wordml/symex" xmlns:wpg="http://schemas.microsoft.com/office/word/2010/wordprocessingGroup" xmlns:wpi="http://schemas.microsoft.com/office/word/2010/wordprocessingInk" xmlns:wne="http://schemas.microsoft.com/office/word/2006/wordml" xmlns:wps="http://schemas.microsoft.com/office/word/2010/wordprocessingShape" mc:Ignorable="w14 w15 w16se w16cid w16 w16cex w16sdtdh wp14">
   <w:body>
     <w:p>
       <w:pPr>
@@ -14,11 +14,9 @@
       <w:r>
         <w:t xml:space="preserve">{%p if </w:t>
       </w:r>
-      <w:proofErr w:type="spellStart"/>
-      <w:r>
-        <w:t>user_language</w:t>
-      </w:r>
-      <w:proofErr w:type="spellEnd"/>
+      <w:r>
+        <w:t>al_user_language</w:t>
+      </w:r>
       <w:r>
         <w:t xml:space="preserve"> == "es" %}</w:t>
       </w:r>
@@ -32,7 +30,6 @@
           <w:sz w:val="28"/>
         </w:rPr>
       </w:pPr>
-      <w:proofErr w:type="spellStart"/>
       <w:r>
         <w:rPr>
           <w:rFonts w:asciiTheme="minorHAnsi" w:hAnsiTheme="minorHAnsi" w:cs="Calibri"/>
@@ -41,32 +38,13 @@
         </w:rPr>
         <w:t>Registro</w:t>
       </w:r>
-      <w:proofErr w:type="spellEnd"/>
       <w:r>
         <w:rPr>
           <w:rFonts w:asciiTheme="minorHAnsi" w:hAnsiTheme="minorHAnsi" w:cs="Calibri"/>
           <w:b/>
           <w:sz w:val="28"/>
         </w:rPr>
-        <w:t xml:space="preserve"> de </w:t>
-      </w:r>
-      <w:proofErr w:type="spellStart"/>
-      <w:r>
-        <w:rPr>
-          <w:rFonts w:asciiTheme="minorHAnsi" w:hAnsiTheme="minorHAnsi" w:cs="Calibri"/>
-          <w:b/>
-          <w:sz w:val="28"/>
-        </w:rPr>
-        <w:t>problemas</w:t>
-      </w:r>
-      <w:proofErr w:type="spellEnd"/>
-      <w:r>
-        <w:rPr>
-          <w:rFonts w:asciiTheme="minorHAnsi" w:hAnsiTheme="minorHAnsi" w:cs="Calibri"/>
-          <w:b/>
-          <w:sz w:val="28"/>
-        </w:rPr>
-        <w:t xml:space="preserve"> de Vivienda</w:t>
+        <w:t xml:space="preserve"> de problemas de Vivienda</w:t>
       </w:r>
     </w:p>
     <w:p>
@@ -84,40 +62,22 @@
       <w:pPr>
         <w:contextualSpacing/>
       </w:pPr>
-      <w:proofErr w:type="gramStart"/>
-      <w:r>
-        <w:t>{{ users</w:t>
-      </w:r>
-      <w:proofErr w:type="gramEnd"/>
-      <w:r>
-        <w:t xml:space="preserve"> }}</w:t>
-      </w:r>
-    </w:p>
-    <w:p>
-      <w:pPr>
-        <w:contextualSpacing/>
-      </w:pPr>
-      <w:proofErr w:type="gramStart"/>
+      <w:r>
+        <w:t>{{ users }}</w:t>
+      </w:r>
+    </w:p>
+    <w:p>
+      <w:pPr>
+        <w:contextualSpacing/>
+      </w:pPr>
       <w:r>
         <w:t xml:space="preserve">{{ </w:t>
       </w:r>
       <w:r>
-        <w:t>users</w:t>
-      </w:r>
-      <w:proofErr w:type="gramEnd"/>
-      <w:r>
-        <w:t>[0].</w:t>
-      </w:r>
-      <w:proofErr w:type="spellStart"/>
-      <w:r>
-        <w:t>mailing_address</w:t>
-      </w:r>
-      <w:r>
-        <w:t>.block</w:t>
-      </w:r>
-      <w:proofErr w:type="spellEnd"/>
-      <w:r>
-        <w:t>() }}</w:t>
+        <w:t>users[0].mailing_address</w:t>
+      </w:r>
+      <w:r>
+        <w:t>.block() }}</w:t>
       </w:r>
     </w:p>
     <w:p>
@@ -132,11 +92,9 @@
       <w:r>
         <w:t xml:space="preserve">{%p if </w:t>
       </w:r>
-      <w:proofErr w:type="spellStart"/>
-      <w:r>
-        <w:t>user_language</w:t>
-      </w:r>
-      <w:proofErr w:type="spellEnd"/>
+      <w:r>
+        <w:t>al_user_language</w:t>
+      </w:r>
       <w:r>
         <w:t xml:space="preserve"> == "es" %}</w:t>
       </w:r>
@@ -270,23 +228,7 @@
           <w:rStyle w:val="q4iawc"/>
           <w:lang w:val="es-ES"/>
         </w:rPr>
-        <w:t xml:space="preserve">Puede usar la carta que se encuentra en </w:t>
-      </w:r>
-      <w:proofErr w:type="spellStart"/>
-      <w:r>
-        <w:rPr>
-          <w:rStyle w:val="q4iawc"/>
-          <w:lang w:val="es-ES"/>
-        </w:rPr>
-        <w:t>UpToCode</w:t>
-      </w:r>
-      <w:proofErr w:type="spellEnd"/>
-      <w:r>
-        <w:rPr>
-          <w:rStyle w:val="q4iawc"/>
-          <w:lang w:val="es-ES"/>
-        </w:rPr>
-        <w:t xml:space="preserve"> para notificar al </w:t>
+        <w:t xml:space="preserve">Puede usar la carta que se encuentra en UpToCode para notificar al </w:t>
       </w:r>
       <w:r>
         <w:rPr>
@@ -386,15 +328,7 @@
         </w:numPr>
       </w:pPr>
       <w:r>
-        <w:t xml:space="preserve">Make sure your landlord has notice of each problem on this list. You can use the letter that is in </w:t>
-      </w:r>
-      <w:proofErr w:type="spellStart"/>
-      <w:r>
-        <w:t>UpToCode</w:t>
-      </w:r>
-      <w:proofErr w:type="spellEnd"/>
-      <w:r>
-        <w:t xml:space="preserve"> to give your landlord notice.</w:t>
+        <w:t>Make sure your landlord has notice of each problem on this list. You can use the letter that is in UpToCode to give your landlord notice.</w:t>
       </w:r>
     </w:p>
     <w:p>
@@ -406,15 +340,7 @@
         </w:numPr>
       </w:pPr>
       <w:r>
-        <w:t xml:space="preserve">If you call a city housing inspector, keep this list with you when they visit. It can help you make sure that they spot </w:t>
-      </w:r>
-      <w:proofErr w:type="gramStart"/>
-      <w:r>
-        <w:t>all of</w:t>
-      </w:r>
-      <w:proofErr w:type="gramEnd"/>
-      <w:r>
-        <w:t xml:space="preserve"> the problems that you found.</w:t>
+        <w:t>If you call a city housing inspector, keep this list with you when they visit. It can help you make sure that they spot all of the problems that you found.</w:t>
       </w:r>
       <w:r>
         <w:t xml:space="preserve"> You can find your inspector at </w:t>
@@ -444,23 +370,7 @@
         <w:contextualSpacing/>
       </w:pPr>
       <w:r>
-        <w:t xml:space="preserve">{%p if </w:t>
-      </w:r>
-      <w:proofErr w:type="spellStart"/>
-      <w:r>
-        <w:t>bad_</w:t>
-      </w:r>
-      <w:proofErr w:type="gramStart"/>
-      <w:r>
-        <w:t>conditions.emergency</w:t>
-      </w:r>
-      <w:proofErr w:type="gramEnd"/>
-      <w:r>
-        <w:t>_conditions</w:t>
-      </w:r>
-      <w:proofErr w:type="spellEnd"/>
-      <w:r>
-        <w:t>() | length &gt; 0 %}</w:t>
+        <w:t>{%p if bad_conditions.emergency_conditions() | length &gt; 0 %}</w:t>
       </w:r>
     </w:p>
     <w:p>
@@ -477,23 +387,7 @@
         <w:contextualSpacing/>
       </w:pPr>
       <w:r>
-        <w:t xml:space="preserve">{%p for problem in </w:t>
-      </w:r>
-      <w:proofErr w:type="spellStart"/>
-      <w:r>
-        <w:t>bad_</w:t>
-      </w:r>
-      <w:proofErr w:type="gramStart"/>
-      <w:r>
-        <w:t>conditions.emergency</w:t>
-      </w:r>
-      <w:proofErr w:type="gramEnd"/>
-      <w:r>
-        <w:t>_conditions</w:t>
-      </w:r>
-      <w:proofErr w:type="spellEnd"/>
-      <w:r>
-        <w:t>() %}</w:t>
+        <w:t>{%p for problem in bad_conditions.emergency_conditions() %}</w:t>
       </w:r>
     </w:p>
     <w:p>
@@ -503,57 +397,19 @@
           <w:b/>
         </w:rPr>
       </w:pPr>
-      <w:proofErr w:type="gramStart"/>
       <w:r>
         <w:rPr>
           <w:b/>
         </w:rPr>
-        <w:t xml:space="preserve">{{ </w:t>
-      </w:r>
-      <w:proofErr w:type="spellStart"/>
-      <w:r>
-        <w:rPr>
-          <w:b/>
-        </w:rPr>
-        <w:t>problem</w:t>
-      </w:r>
-      <w:proofErr w:type="gramEnd"/>
-      <w:r>
-        <w:rPr>
-          <w:b/>
-        </w:rPr>
-        <w:t>.original_description.capitalize</w:t>
-      </w:r>
-      <w:proofErr w:type="spellEnd"/>
-      <w:r>
-        <w:rPr>
-          <w:b/>
-        </w:rPr>
-        <w:t>() }}</w:t>
-      </w:r>
-    </w:p>
-    <w:p>
-      <w:pPr>
-        <w:contextualSpacing/>
-      </w:pPr>
-      <w:r>
-        <w:t xml:space="preserve">Citation to sanitary code: </w:t>
-      </w:r>
-      <w:proofErr w:type="gramStart"/>
-      <w:r>
-        <w:t xml:space="preserve">{{ </w:t>
-      </w:r>
-      <w:proofErr w:type="spellStart"/>
-      <w:r>
-        <w:t>problem</w:t>
-      </w:r>
-      <w:proofErr w:type="gramEnd"/>
-      <w:r>
-        <w:t>.code</w:t>
-      </w:r>
-      <w:proofErr w:type="spellEnd"/>
-      <w:r>
-        <w:t xml:space="preserve"> }}</w:t>
+        <w:t>{{ problem.original_description.capitalize() }}</w:t>
+      </w:r>
+    </w:p>
+    <w:p>
+      <w:pPr>
+        <w:contextualSpacing/>
+      </w:pPr>
+      <w:r>
+        <w:t>Citation to sanitary code: {{ problem.code }}</w:t>
       </w:r>
     </w:p>
     <w:p>
@@ -578,36 +434,15 @@
         <w:contextualSpacing/>
       </w:pPr>
       <w:r>
-        <w:t xml:space="preserve">{%p if </w:t>
-      </w:r>
-      <w:proofErr w:type="spellStart"/>
-      <w:r>
-        <w:t>problem.has_file_to_upload</w:t>
-      </w:r>
-      <w:proofErr w:type="spellEnd"/>
-      <w:r>
-        <w:t xml:space="preserve"> %}</w:t>
-      </w:r>
-    </w:p>
-    <w:p>
-      <w:pPr>
-        <w:contextualSpacing/>
-      </w:pPr>
-      <w:proofErr w:type="gramStart"/>
-      <w:r>
-        <w:t xml:space="preserve">{{ </w:t>
-      </w:r>
-      <w:proofErr w:type="spellStart"/>
-      <w:r>
-        <w:t>problem</w:t>
-      </w:r>
-      <w:proofErr w:type="gramEnd"/>
-      <w:r>
-        <w:t>.files</w:t>
-      </w:r>
-      <w:proofErr w:type="spellEnd"/>
-      <w:r>
-        <w:t xml:space="preserve"> }}</w:t>
+        <w:t>{%p if problem.has_file_to_upload %}</w:t>
+      </w:r>
+    </w:p>
+    <w:p>
+      <w:pPr>
+        <w:contextualSpacing/>
+      </w:pPr>
+      <w:r>
+        <w:t>{{ problem.files }}</w:t>
       </w:r>
     </w:p>
     <w:p>
@@ -624,46 +459,15 @@
         <w:contextualSpacing/>
       </w:pPr>
       <w:r>
-        <w:t xml:space="preserve">{%p if </w:t>
-      </w:r>
-      <w:proofErr w:type="spellStart"/>
-      <w:proofErr w:type="gramStart"/>
-      <w:r>
-        <w:t>problem.description</w:t>
-      </w:r>
-      <w:proofErr w:type="spellEnd"/>
-      <w:proofErr w:type="gramEnd"/>
-      <w:r>
-        <w:t xml:space="preserve"> %}</w:t>
-      </w:r>
-    </w:p>
-    <w:p>
-      <w:pPr>
-        <w:contextualSpacing/>
-      </w:pPr>
-      <w:proofErr w:type="gramStart"/>
-      <w:r>
-        <w:t xml:space="preserve">{{ </w:t>
-      </w:r>
-      <w:proofErr w:type="spellStart"/>
-      <w:r>
-        <w:t>fix</w:t>
-      </w:r>
-      <w:proofErr w:type="gramEnd"/>
-      <w:r>
-        <w:t>_punctuation</w:t>
-      </w:r>
-      <w:proofErr w:type="spellEnd"/>
-      <w:r>
-        <w:t>(</w:t>
-      </w:r>
-      <w:proofErr w:type="spellStart"/>
-      <w:r>
-        <w:t>problem.description.capitalize</w:t>
-      </w:r>
-      <w:proofErr w:type="spellEnd"/>
-      <w:r>
-        <w:t>()) }}</w:t>
+        <w:t>{%p if problem.description %}</w:t>
+      </w:r>
+    </w:p>
+    <w:p>
+      <w:pPr>
+        <w:contextualSpacing/>
+      </w:pPr>
+      <w:r>
+        <w:t>{{ fix_punctuation(problem.description.capitalize()) }}</w:t>
       </w:r>
     </w:p>
     <w:p>
@@ -679,20 +483,7 @@
         <w:contextualSpacing/>
       </w:pPr>
       <w:r>
-        <w:t xml:space="preserve">Began: {% if </w:t>
-      </w:r>
-      <w:proofErr w:type="spellStart"/>
-      <w:proofErr w:type="gramStart"/>
-      <w:r>
-        <w:t>problem.condition</w:t>
-      </w:r>
-      <w:proofErr w:type="gramEnd"/>
-      <w:r>
-        <w:t>_existed_at_start</w:t>
-      </w:r>
-      <w:proofErr w:type="spellEnd"/>
-      <w:r>
-        <w:t xml:space="preserve"> %}</w:t>
+        <w:t>Began: {% if problem.condition_existed_at_start %}</w:t>
       </w:r>
       <w:r>
         <w:t>s</w:t>
@@ -701,60 +492,23 @@
         <w:t>tart of</w:t>
       </w:r>
       <w:r>
-        <w:t xml:space="preserve"> tenancy{% else %}{{ </w:t>
-      </w:r>
-      <w:proofErr w:type="spellStart"/>
-      <w:r>
-        <w:t>problem.start_date</w:t>
-      </w:r>
-      <w:proofErr w:type="spellEnd"/>
-      <w:r>
-        <w:t xml:space="preserve"> }}{% endif %}</w:t>
-      </w:r>
-    </w:p>
-    <w:p>
-      <w:pPr>
-        <w:contextualSpacing/>
-      </w:pPr>
-      <w:r>
-        <w:t xml:space="preserve">{%p if </w:t>
-      </w:r>
-      <w:proofErr w:type="spellStart"/>
-      <w:proofErr w:type="gramStart"/>
-      <w:r>
-        <w:t>problem.condition</w:t>
-      </w:r>
-      <w:proofErr w:type="gramEnd"/>
-      <w:r>
-        <w:t>_ended</w:t>
-      </w:r>
-      <w:proofErr w:type="spellEnd"/>
-      <w:r>
-        <w:t xml:space="preserve"> %}</w:t>
-      </w:r>
-    </w:p>
-    <w:p>
-      <w:pPr>
-        <w:contextualSpacing/>
-      </w:pPr>
-      <w:r>
-        <w:t xml:space="preserve">Ended: </w:t>
-      </w:r>
-      <w:proofErr w:type="gramStart"/>
-      <w:r>
-        <w:t xml:space="preserve">{{ </w:t>
-      </w:r>
-      <w:proofErr w:type="spellStart"/>
-      <w:r>
-        <w:t>problem.end</w:t>
-      </w:r>
-      <w:proofErr w:type="gramEnd"/>
-      <w:r>
-        <w:t>_date</w:t>
-      </w:r>
-      <w:proofErr w:type="spellEnd"/>
-      <w:r>
-        <w:t xml:space="preserve"> }}</w:t>
+        <w:t xml:space="preserve"> tenancy{% else %}{{ problem.start_date }}{% endif %}</w:t>
+      </w:r>
+    </w:p>
+    <w:p>
+      <w:pPr>
+        <w:contextualSpacing/>
+      </w:pPr>
+      <w:r>
+        <w:t>{%p if problem.condition_ended %}</w:t>
+      </w:r>
+    </w:p>
+    <w:p>
+      <w:pPr>
+        <w:contextualSpacing/>
+      </w:pPr>
+      <w:r>
+        <w:t>Ended: {{ problem.end_date }}</w:t>
       </w:r>
     </w:p>
     <w:p>
@@ -781,15 +535,7 @@
         <w:t>p</w:t>
       </w:r>
       <w:r>
-        <w:t xml:space="preserve"> </w:t>
-      </w:r>
-      <w:proofErr w:type="spellStart"/>
-      <w:r>
-        <w:t>endfor</w:t>
-      </w:r>
-      <w:proofErr w:type="spellEnd"/>
-      <w:r>
-        <w:t xml:space="preserve"> %}</w:t>
+        <w:t xml:space="preserve"> endfor %}</w:t>
       </w:r>
     </w:p>
     <w:p>
@@ -810,31 +556,7 @@
         <w:contextualSpacing/>
       </w:pPr>
       <w:r>
-        <w:t xml:space="preserve">{%p if </w:t>
-      </w:r>
-      <w:proofErr w:type="spellStart"/>
-      <w:r>
-        <w:t>bad_</w:t>
-      </w:r>
-      <w:proofErr w:type="gramStart"/>
-      <w:r>
-        <w:t>conditions.emergency</w:t>
-      </w:r>
-      <w:proofErr w:type="gramEnd"/>
-      <w:r>
-        <w:t>_conditions</w:t>
-      </w:r>
-      <w:proofErr w:type="spellEnd"/>
-      <w:r>
-        <w:t>(</w:t>
-      </w:r>
-      <w:proofErr w:type="spellStart"/>
-      <w:r>
-        <w:t>condition_ended</w:t>
-      </w:r>
-      <w:proofErr w:type="spellEnd"/>
-      <w:r>
-        <w:t>=True) | length &gt; 0 %}</w:t>
+        <w:t>{%p if bad_conditions.emergency_conditions(condition_ended=True) | length &gt; 0 %}</w:t>
       </w:r>
     </w:p>
     <w:p>
@@ -851,31 +573,7 @@
         <w:contextualSpacing/>
       </w:pPr>
       <w:r>
-        <w:t xml:space="preserve">{%p for problem in </w:t>
-      </w:r>
-      <w:proofErr w:type="spellStart"/>
-      <w:r>
-        <w:t>bad_</w:t>
-      </w:r>
-      <w:proofErr w:type="gramStart"/>
-      <w:r>
-        <w:t>conditions.emergency</w:t>
-      </w:r>
-      <w:proofErr w:type="gramEnd"/>
-      <w:r>
-        <w:t>_conditions</w:t>
-      </w:r>
-      <w:proofErr w:type="spellEnd"/>
-      <w:r>
-        <w:t>(</w:t>
-      </w:r>
-      <w:proofErr w:type="spellStart"/>
-      <w:r>
-        <w:t>condition_ended</w:t>
-      </w:r>
-      <w:proofErr w:type="spellEnd"/>
-      <w:r>
-        <w:t>=True) %}</w:t>
+        <w:t>{%p for problem in bad_conditions.emergency_conditions(condition_ended=True) %}</w:t>
       </w:r>
     </w:p>
     <w:p>
@@ -885,57 +583,19 @@
           <w:b/>
         </w:rPr>
       </w:pPr>
-      <w:proofErr w:type="gramStart"/>
       <w:r>
         <w:rPr>
           <w:b/>
         </w:rPr>
-        <w:t xml:space="preserve">{{ </w:t>
-      </w:r>
-      <w:proofErr w:type="spellStart"/>
-      <w:r>
-        <w:rPr>
-          <w:b/>
-        </w:rPr>
-        <w:t>problem</w:t>
-      </w:r>
-      <w:proofErr w:type="gramEnd"/>
-      <w:r>
-        <w:rPr>
-          <w:b/>
-        </w:rPr>
-        <w:t>.original_description.capitalize</w:t>
-      </w:r>
-      <w:proofErr w:type="spellEnd"/>
-      <w:r>
-        <w:rPr>
-          <w:b/>
-        </w:rPr>
-        <w:t>() }}</w:t>
-      </w:r>
-    </w:p>
-    <w:p>
-      <w:pPr>
-        <w:contextualSpacing/>
-      </w:pPr>
-      <w:r>
-        <w:t xml:space="preserve">Citation to sanitary code: </w:t>
-      </w:r>
-      <w:proofErr w:type="gramStart"/>
-      <w:r>
-        <w:t xml:space="preserve">{{ </w:t>
-      </w:r>
-      <w:proofErr w:type="spellStart"/>
-      <w:r>
-        <w:t>problem</w:t>
-      </w:r>
-      <w:proofErr w:type="gramEnd"/>
-      <w:r>
-        <w:t>.code</w:t>
-      </w:r>
-      <w:proofErr w:type="spellEnd"/>
-      <w:r>
-        <w:t xml:space="preserve"> }}</w:t>
+        <w:t>{{ problem.original_description.capitalize() }}</w:t>
+      </w:r>
+    </w:p>
+    <w:p>
+      <w:pPr>
+        <w:contextualSpacing/>
+      </w:pPr>
+      <w:r>
+        <w:t>Citation to sanitary code: {{ problem.code }}</w:t>
       </w:r>
     </w:p>
     <w:p>
@@ -946,23 +606,7 @@
         <w:t>Deadline in sanitary code</w:t>
       </w:r>
       <w:r>
-        <w:t xml:space="preserve">: </w:t>
-      </w:r>
-      <w:proofErr w:type="gramStart"/>
-      <w:r>
-        <w:t xml:space="preserve">{{ </w:t>
-      </w:r>
-      <w:proofErr w:type="spellStart"/>
-      <w:r>
-        <w:t>problem</w:t>
-      </w:r>
-      <w:proofErr w:type="gramEnd"/>
-      <w:r>
-        <w:t>.deadline</w:t>
-      </w:r>
-      <w:proofErr w:type="spellEnd"/>
-      <w:r>
-        <w:t xml:space="preserve"> }}</w:t>
+        <w:t>: {{ problem.deadline }}</w:t>
       </w:r>
       <w:r>
         <w:t xml:space="preserve"> after notice</w:t>
@@ -973,36 +617,15 @@
         <w:contextualSpacing/>
       </w:pPr>
       <w:r>
-        <w:t xml:space="preserve">{%p if </w:t>
-      </w:r>
-      <w:proofErr w:type="spellStart"/>
-      <w:r>
-        <w:t>problem.has_file_to_upload</w:t>
-      </w:r>
-      <w:proofErr w:type="spellEnd"/>
-      <w:r>
-        <w:t xml:space="preserve"> %}</w:t>
-      </w:r>
-    </w:p>
-    <w:p>
-      <w:pPr>
-        <w:contextualSpacing/>
-      </w:pPr>
-      <w:proofErr w:type="gramStart"/>
-      <w:r>
-        <w:t xml:space="preserve">{{ </w:t>
-      </w:r>
-      <w:proofErr w:type="spellStart"/>
-      <w:r>
-        <w:t>problem</w:t>
-      </w:r>
-      <w:proofErr w:type="gramEnd"/>
-      <w:r>
-        <w:t>.files</w:t>
-      </w:r>
-      <w:proofErr w:type="spellEnd"/>
-      <w:r>
-        <w:t xml:space="preserve"> }}</w:t>
+        <w:t>{%p if problem.has_file_to_upload %}</w:t>
+      </w:r>
+    </w:p>
+    <w:p>
+      <w:pPr>
+        <w:contextualSpacing/>
+      </w:pPr>
+      <w:r>
+        <w:t>{{ problem.files }}</w:t>
       </w:r>
     </w:p>
     <w:p>
@@ -1018,46 +641,15 @@
         <w:contextualSpacing/>
       </w:pPr>
       <w:r>
-        <w:t xml:space="preserve">{%p if </w:t>
-      </w:r>
-      <w:proofErr w:type="spellStart"/>
-      <w:proofErr w:type="gramStart"/>
-      <w:r>
-        <w:t>problem.description</w:t>
-      </w:r>
-      <w:proofErr w:type="spellEnd"/>
-      <w:proofErr w:type="gramEnd"/>
-      <w:r>
-        <w:t xml:space="preserve"> %}</w:t>
-      </w:r>
-    </w:p>
-    <w:p>
-      <w:pPr>
-        <w:contextualSpacing/>
-      </w:pPr>
-      <w:proofErr w:type="gramStart"/>
-      <w:r>
-        <w:t xml:space="preserve">{{ </w:t>
-      </w:r>
-      <w:proofErr w:type="spellStart"/>
-      <w:r>
-        <w:t>fix</w:t>
-      </w:r>
-      <w:proofErr w:type="gramEnd"/>
-      <w:r>
-        <w:t>_punctuation</w:t>
-      </w:r>
-      <w:proofErr w:type="spellEnd"/>
-      <w:r>
-        <w:t>(</w:t>
-      </w:r>
-      <w:proofErr w:type="spellStart"/>
-      <w:r>
-        <w:t>problem.description.capitalize</w:t>
-      </w:r>
-      <w:proofErr w:type="spellEnd"/>
-      <w:r>
-        <w:t>()) }}</w:t>
+        <w:t>{%p if problem.description %}</w:t>
+      </w:r>
+    </w:p>
+    <w:p>
+      <w:pPr>
+        <w:contextualSpacing/>
+      </w:pPr>
+      <w:r>
+        <w:t>{{ fix_punctuation(problem.description.capitalize()) }}</w:t>
       </w:r>
     </w:p>
     <w:p>
@@ -1073,20 +665,7 @@
         <w:contextualSpacing/>
       </w:pPr>
       <w:r>
-        <w:t xml:space="preserve">Began: {% if </w:t>
-      </w:r>
-      <w:proofErr w:type="spellStart"/>
-      <w:proofErr w:type="gramStart"/>
-      <w:r>
-        <w:t>problem.condition</w:t>
-      </w:r>
-      <w:proofErr w:type="gramEnd"/>
-      <w:r>
-        <w:t>_existed_at_start</w:t>
-      </w:r>
-      <w:proofErr w:type="spellEnd"/>
-      <w:r>
-        <w:t xml:space="preserve"> %}</w:t>
+        <w:t>Began: {% if problem.condition_existed_at_start %}</w:t>
       </w:r>
       <w:r>
         <w:t>s</w:t>
@@ -1095,60 +674,23 @@
         <w:t>tart of</w:t>
       </w:r>
       <w:r>
-        <w:t xml:space="preserve"> tenancy{% else %}{{ </w:t>
-      </w:r>
-      <w:proofErr w:type="spellStart"/>
-      <w:r>
-        <w:t>problem.start_date</w:t>
-      </w:r>
-      <w:proofErr w:type="spellEnd"/>
-      <w:r>
-        <w:t xml:space="preserve"> }}{% endif %}</w:t>
-      </w:r>
-    </w:p>
-    <w:p>
-      <w:pPr>
-        <w:contextualSpacing/>
-      </w:pPr>
-      <w:r>
-        <w:t xml:space="preserve">{%p if </w:t>
-      </w:r>
-      <w:proofErr w:type="spellStart"/>
-      <w:proofErr w:type="gramStart"/>
-      <w:r>
-        <w:t>problem.condition</w:t>
-      </w:r>
-      <w:proofErr w:type="gramEnd"/>
-      <w:r>
-        <w:t>_ended</w:t>
-      </w:r>
-      <w:proofErr w:type="spellEnd"/>
-      <w:r>
-        <w:t xml:space="preserve"> %}</w:t>
-      </w:r>
-    </w:p>
-    <w:p>
-      <w:pPr>
-        <w:contextualSpacing/>
-      </w:pPr>
-      <w:r>
-        <w:t xml:space="preserve">Ended: </w:t>
-      </w:r>
-      <w:proofErr w:type="gramStart"/>
-      <w:r>
-        <w:t xml:space="preserve">{{ </w:t>
-      </w:r>
-      <w:proofErr w:type="spellStart"/>
-      <w:r>
-        <w:t>problem.end</w:t>
-      </w:r>
-      <w:proofErr w:type="gramEnd"/>
-      <w:r>
-        <w:t>_date</w:t>
-      </w:r>
-      <w:proofErr w:type="spellEnd"/>
-      <w:r>
-        <w:t xml:space="preserve"> }}</w:t>
+        <w:t xml:space="preserve"> tenancy{% else %}{{ problem.start_date }}{% endif %}</w:t>
+      </w:r>
+    </w:p>
+    <w:p>
+      <w:pPr>
+        <w:contextualSpacing/>
+      </w:pPr>
+      <w:r>
+        <w:t>{%p if problem.condition_ended %}</w:t>
+      </w:r>
+    </w:p>
+    <w:p>
+      <w:pPr>
+        <w:contextualSpacing/>
+      </w:pPr>
+      <w:r>
+        <w:t>Ended: {{ problem.end_date }}</w:t>
       </w:r>
     </w:p>
     <w:p>
@@ -1169,15 +711,7 @@
         <w:contextualSpacing/>
       </w:pPr>
       <w:r>
-        <w:t xml:space="preserve">{%p </w:t>
-      </w:r>
-      <w:proofErr w:type="spellStart"/>
-      <w:r>
-        <w:t>endfor</w:t>
-      </w:r>
-      <w:proofErr w:type="spellEnd"/>
-      <w:r>
-        <w:t xml:space="preserve"> %}</w:t>
+        <w:t>{%p endfor %}</w:t>
       </w:r>
     </w:p>
     <w:p>
@@ -1204,21 +738,7 @@
         <w:rPr>
           <w:rFonts w:cs="Segoe UI"/>
         </w:rPr>
-        <w:t xml:space="preserve">{%p for category in </w:t>
-      </w:r>
-      <w:proofErr w:type="spellStart"/>
-      <w:r>
-        <w:rPr>
-          <w:rFonts w:cs="Segoe UI"/>
-        </w:rPr>
-        <w:t>bad_conditions</w:t>
-      </w:r>
-      <w:proofErr w:type="spellEnd"/>
-      <w:r>
-        <w:rPr>
-          <w:rFonts w:cs="Segoe UI"/>
-        </w:rPr>
-        <w:t xml:space="preserve"> %}</w:t>
+        <w:t>{%p for category in bad_conditions %}</w:t>
       </w:r>
     </w:p>
     <w:p>
@@ -1240,21 +760,8 @@
         <w:pStyle w:val="UpToCodeHeading"/>
         <w:jc w:val="left"/>
       </w:pPr>
-      <w:proofErr w:type="gramStart"/>
-      <w:r>
-        <w:t xml:space="preserve">{{ </w:t>
-      </w:r>
-      <w:proofErr w:type="spellStart"/>
-      <w:r>
-        <w:t>category</w:t>
-      </w:r>
-      <w:proofErr w:type="gramEnd"/>
-      <w:r>
-        <w:t>.capitalize</w:t>
-      </w:r>
-      <w:proofErr w:type="spellEnd"/>
-      <w:r>
-        <w:t>() }}</w:t>
+      <w:r>
+        <w:t>{{ category.capitalize() }}</w:t>
       </w:r>
     </w:p>
     <w:p>
@@ -1263,23 +770,7 @@
       </w:pPr>
       <w:r>
         <w:lastRenderedPageBreak/>
-        <w:t xml:space="preserve">{%p for problem in </w:t>
-      </w:r>
-      <w:proofErr w:type="spellStart"/>
-      <w:r>
-        <w:t>bad_conditions.as_list</w:t>
-      </w:r>
-      <w:proofErr w:type="spellEnd"/>
-      <w:r>
-        <w:t>(</w:t>
-      </w:r>
-      <w:proofErr w:type="gramStart"/>
-      <w:r>
-        <w:t>).filter</w:t>
-      </w:r>
-      <w:proofErr w:type="gramEnd"/>
-      <w:r>
-        <w:t>(category=category) %}</w:t>
+        <w:t>{%p for problem in bad_conditions.as_list().filter(category=category) %}</w:t>
       </w:r>
     </w:p>
     <w:p>
@@ -1289,57 +780,19 @@
           <w:b/>
         </w:rPr>
       </w:pPr>
-      <w:proofErr w:type="gramStart"/>
       <w:r>
         <w:rPr>
           <w:b/>
         </w:rPr>
-        <w:t xml:space="preserve">{{ </w:t>
-      </w:r>
-      <w:proofErr w:type="spellStart"/>
-      <w:r>
-        <w:rPr>
-          <w:b/>
-        </w:rPr>
-        <w:t>problem</w:t>
-      </w:r>
-      <w:proofErr w:type="gramEnd"/>
-      <w:r>
-        <w:rPr>
-          <w:b/>
-        </w:rPr>
-        <w:t>.original_description.capitalize</w:t>
-      </w:r>
-      <w:proofErr w:type="spellEnd"/>
-      <w:r>
-        <w:rPr>
-          <w:b/>
-        </w:rPr>
-        <w:t>() }}</w:t>
-      </w:r>
-    </w:p>
-    <w:p>
-      <w:pPr>
-        <w:contextualSpacing/>
-      </w:pPr>
-      <w:r>
-        <w:t xml:space="preserve">Citation to sanitary code: </w:t>
-      </w:r>
-      <w:proofErr w:type="gramStart"/>
-      <w:r>
-        <w:t xml:space="preserve">{{ </w:t>
-      </w:r>
-      <w:proofErr w:type="spellStart"/>
-      <w:r>
-        <w:t>problem</w:t>
-      </w:r>
-      <w:proofErr w:type="gramEnd"/>
-      <w:r>
-        <w:t>.code</w:t>
-      </w:r>
-      <w:proofErr w:type="spellEnd"/>
-      <w:r>
-        <w:t xml:space="preserve"> }}</w:t>
+        <w:t>{{ problem.original_description.capitalize() }}</w:t>
+      </w:r>
+    </w:p>
+    <w:p>
+      <w:pPr>
+        <w:contextualSpacing/>
+      </w:pPr>
+      <w:r>
+        <w:t>Citation to sanitary code: {{ problem.code }}</w:t>
       </w:r>
     </w:p>
     <w:p>
@@ -1355,21 +808,8 @@
       <w:r>
         <w:t xml:space="preserve">up to </w:t>
       </w:r>
-      <w:proofErr w:type="gramStart"/>
-      <w:r>
-        <w:t xml:space="preserve">{{ </w:t>
-      </w:r>
-      <w:proofErr w:type="spellStart"/>
-      <w:r>
-        <w:t>problem</w:t>
-      </w:r>
-      <w:proofErr w:type="gramEnd"/>
-      <w:r>
-        <w:t>.deadline</w:t>
-      </w:r>
-      <w:proofErr w:type="spellEnd"/>
-      <w:r>
-        <w:t xml:space="preserve"> }}</w:t>
+      <w:r>
+        <w:t>{{ problem.deadline }}</w:t>
       </w:r>
       <w:r>
         <w:t xml:space="preserve"> after notice</w:t>
@@ -1380,36 +820,15 @@
         <w:contextualSpacing/>
       </w:pPr>
       <w:r>
-        <w:t xml:space="preserve">{%p if </w:t>
-      </w:r>
-      <w:proofErr w:type="spellStart"/>
-      <w:r>
-        <w:t>problem.has_file_to_upload</w:t>
-      </w:r>
-      <w:proofErr w:type="spellEnd"/>
-      <w:r>
-        <w:t xml:space="preserve"> %}</w:t>
-      </w:r>
-    </w:p>
-    <w:p>
-      <w:pPr>
-        <w:contextualSpacing/>
-      </w:pPr>
-      <w:proofErr w:type="gramStart"/>
-      <w:r>
-        <w:t xml:space="preserve">{{ </w:t>
-      </w:r>
-      <w:proofErr w:type="spellStart"/>
-      <w:r>
-        <w:t>problem</w:t>
-      </w:r>
-      <w:proofErr w:type="gramEnd"/>
-      <w:r>
-        <w:t>.files</w:t>
-      </w:r>
-      <w:proofErr w:type="spellEnd"/>
-      <w:r>
-        <w:t xml:space="preserve"> }}</w:t>
+        <w:t>{%p if problem.has_file_to_upload %}</w:t>
+      </w:r>
+    </w:p>
+    <w:p>
+      <w:pPr>
+        <w:contextualSpacing/>
+      </w:pPr>
+      <w:r>
+        <w:t>{{ problem.files }}</w:t>
       </w:r>
     </w:p>
     <w:p>
@@ -1425,46 +844,15 @@
         <w:contextualSpacing/>
       </w:pPr>
       <w:r>
-        <w:t xml:space="preserve">{%p if </w:t>
-      </w:r>
-      <w:proofErr w:type="spellStart"/>
-      <w:proofErr w:type="gramStart"/>
-      <w:r>
-        <w:t>problem.description</w:t>
-      </w:r>
-      <w:proofErr w:type="spellEnd"/>
-      <w:proofErr w:type="gramEnd"/>
-      <w:r>
-        <w:t xml:space="preserve"> %}</w:t>
-      </w:r>
-    </w:p>
-    <w:p>
-      <w:pPr>
-        <w:contextualSpacing/>
-      </w:pPr>
-      <w:proofErr w:type="gramStart"/>
-      <w:r>
-        <w:t xml:space="preserve">{{ </w:t>
-      </w:r>
-      <w:proofErr w:type="spellStart"/>
-      <w:r>
-        <w:t>fix</w:t>
-      </w:r>
-      <w:proofErr w:type="gramEnd"/>
-      <w:r>
-        <w:t>_punctuation</w:t>
-      </w:r>
-      <w:proofErr w:type="spellEnd"/>
-      <w:r>
-        <w:t>(</w:t>
-      </w:r>
-      <w:proofErr w:type="spellStart"/>
-      <w:r>
-        <w:t>problem.description.capitalize</w:t>
-      </w:r>
-      <w:proofErr w:type="spellEnd"/>
-      <w:r>
-        <w:t>()) }}</w:t>
+        <w:t>{%p if problem.description %}</w:t>
+      </w:r>
+    </w:p>
+    <w:p>
+      <w:pPr>
+        <w:contextualSpacing/>
+      </w:pPr>
+      <w:r>
+        <w:t>{{ fix_punctuation(problem.description.capitalize()) }}</w:t>
       </w:r>
     </w:p>
     <w:p>
@@ -1480,15 +868,7 @@
         <w:contextualSpacing/>
       </w:pPr>
       <w:r>
-        <w:t xml:space="preserve">Began: {% if </w:t>
-      </w:r>
-      <w:proofErr w:type="spellStart"/>
-      <w:r>
-        <w:t>problem.condition_existed_at_start</w:t>
-      </w:r>
-      <w:proofErr w:type="spellEnd"/>
-      <w:r>
-        <w:t xml:space="preserve"> %}</w:t>
+        <w:t>Began: {% if problem.condition_existed_at_start %}</w:t>
       </w:r>
       <w:r>
         <w:t>s</w:t>
@@ -1497,60 +877,23 @@
         <w:t>tart of</w:t>
       </w:r>
       <w:r>
-        <w:t xml:space="preserve"> tenancy{% else %}{{ </w:t>
-      </w:r>
-      <w:proofErr w:type="spellStart"/>
-      <w:r>
-        <w:t>problem.start_date</w:t>
-      </w:r>
-      <w:proofErr w:type="spellEnd"/>
-      <w:r>
-        <w:t xml:space="preserve"> }}{% endif %}</w:t>
-      </w:r>
-    </w:p>
-    <w:p>
-      <w:pPr>
-        <w:contextualSpacing/>
-      </w:pPr>
-      <w:r>
-        <w:t xml:space="preserve">{%p if </w:t>
-      </w:r>
-      <w:proofErr w:type="spellStart"/>
-      <w:proofErr w:type="gramStart"/>
-      <w:r>
-        <w:t>problem.condition</w:t>
-      </w:r>
-      <w:proofErr w:type="gramEnd"/>
-      <w:r>
-        <w:t>_ended</w:t>
-      </w:r>
-      <w:proofErr w:type="spellEnd"/>
-      <w:r>
-        <w:t xml:space="preserve"> %}</w:t>
-      </w:r>
-    </w:p>
-    <w:p>
-      <w:pPr>
-        <w:contextualSpacing/>
-      </w:pPr>
-      <w:r>
-        <w:t xml:space="preserve">Ended: </w:t>
-      </w:r>
-      <w:proofErr w:type="gramStart"/>
-      <w:r>
-        <w:t xml:space="preserve">{{ </w:t>
-      </w:r>
-      <w:proofErr w:type="spellStart"/>
-      <w:r>
-        <w:t>problem.end</w:t>
-      </w:r>
-      <w:proofErr w:type="gramEnd"/>
-      <w:r>
-        <w:t>_date</w:t>
-      </w:r>
-      <w:proofErr w:type="spellEnd"/>
-      <w:r>
-        <w:t xml:space="preserve"> }}</w:t>
+        <w:t xml:space="preserve"> tenancy{% else %}{{ problem.start_date }}{% endif %}</w:t>
+      </w:r>
+    </w:p>
+    <w:p>
+      <w:pPr>
+        <w:contextualSpacing/>
+      </w:pPr>
+      <w:r>
+        <w:t>{%p if problem.condition_ended %}</w:t>
+      </w:r>
+    </w:p>
+    <w:p>
+      <w:pPr>
+        <w:contextualSpacing/>
+      </w:pPr>
+      <w:r>
+        <w:t>Ended: {{ problem.end_date }}</w:t>
       </w:r>
     </w:p>
     <w:p>
@@ -1571,15 +914,7 @@
         <w:contextualSpacing/>
       </w:pPr>
       <w:r>
-        <w:t xml:space="preserve">{%p </w:t>
-      </w:r>
-      <w:proofErr w:type="spellStart"/>
-      <w:r>
-        <w:t>endfor</w:t>
-      </w:r>
-      <w:proofErr w:type="spellEnd"/>
-      <w:r>
-        <w:t xml:space="preserve"> %}</w:t>
+        <w:t>{%p endfor %}</w:t>
       </w:r>
     </w:p>
     <w:p>
@@ -1595,15 +930,7 @@
         <w:contextualSpacing/>
       </w:pPr>
       <w:r>
-        <w:t xml:space="preserve">{%p </w:t>
-      </w:r>
-      <w:proofErr w:type="spellStart"/>
-      <w:r>
-        <w:t>endfor</w:t>
-      </w:r>
-      <w:proofErr w:type="spellEnd"/>
-      <w:r>
-        <w:t xml:space="preserve"> %}</w:t>
+        <w:t>{%p endfor %}</w:t>
       </w:r>
     </w:p>
     <w:sectPr>
@@ -1620,7 +947,7 @@
 </file>
 
 <file path=word/endnotes.xml><?xml version="1.0" encoding="utf-8"?>
-<w:endnotes xmlns:wpc="http://schemas.microsoft.com/office/word/2010/wordprocessingCanvas" xmlns:cx="http://schemas.microsoft.com/office/drawing/2014/chartex" xmlns:cx1="http://schemas.microsoft.com/office/drawing/2015/9/8/chartex" xmlns:cx2="http://schemas.microsoft.com/office/drawing/2015/10/21/chartex" xmlns:cx3="http://schemas.microsoft.com/office/drawing/2016/5/9/chartex" xmlns:cx4="http://schemas.microsoft.com/office/drawing/2016/5/10/chartex" xmlns:cx5="http://schemas.microsoft.com/office/drawing/2016/5/11/chartex" xmlns:cx6="http://schemas.microsoft.com/office/drawing/2016/5/12/chartex" xmlns:cx7="http://schemas.microsoft.com/office/drawing/2016/5/13/chartex" xmlns:cx8="http://schemas.microsoft.com/office/drawing/2016/5/14/chartex" xmlns:mc="http://schemas.openxmlformats.org/markup-compatibility/2006" xmlns:aink="http://schemas.microsoft.com/office/drawing/2016/ink" xmlns:am3d="http://schemas.microsoft.com/office/drawing/2017/model3d" xmlns:o="urn:schemas-microsoft-com:office:office" xmlns:oel="http://schemas.microsoft.com/office/2019/extlst" xmlns:r="http://schemas.openxmlformats.org/officeDocument/2006/relationships" xmlns:m="http://schemas.openxmlformats.org/officeDocument/2006/math" xmlns:v="urn:schemas-microsoft-com:vml" xmlns:wp14="http://schemas.microsoft.com/office/word/2010/wordprocessingDrawing" xmlns:wp="http://schemas.openxmlformats.org/drawingml/2006/wordprocessingDrawing" xmlns:w10="urn:schemas-microsoft-com:office:word" xmlns:w="http://schemas.openxmlformats.org/wordprocessingml/2006/main" xmlns:w14="http://schemas.microsoft.com/office/word/2010/wordml" xmlns:w15="http://schemas.microsoft.com/office/word/2012/wordml" xmlns:w16cex="http://schemas.microsoft.com/office/word/2018/wordml/cex" xmlns:w16cid="http://schemas.microsoft.com/office/word/2016/wordml/cid" xmlns:w16="http://schemas.microsoft.com/office/word/2018/wordml" xmlns:w16du="http://schemas.microsoft.com/office/word/2023/wordml/word16du" xmlns:w16sdtdh="http://schemas.microsoft.com/office/word/2020/wordml/sdtdatahash" xmlns:w16se="http://schemas.microsoft.com/office/word/2015/wordml/symex" xmlns:wpg="http://schemas.microsoft.com/office/word/2010/wordprocessingGroup" xmlns:wpi="http://schemas.microsoft.com/office/word/2010/wordprocessingInk" xmlns:wne="http://schemas.microsoft.com/office/word/2006/wordml" xmlns:wps="http://schemas.microsoft.com/office/word/2010/wordprocessingShape" mc:Ignorable="w14 w15 w16se w16cid w16 w16cex w16sdtdh w16du wp14">
+<w:endnotes xmlns:wpc="http://schemas.microsoft.com/office/word/2010/wordprocessingCanvas" xmlns:cx="http://schemas.microsoft.com/office/drawing/2014/chartex" xmlns:cx1="http://schemas.microsoft.com/office/drawing/2015/9/8/chartex" xmlns:cx2="http://schemas.microsoft.com/office/drawing/2015/10/21/chartex" xmlns:cx3="http://schemas.microsoft.com/office/drawing/2016/5/9/chartex" xmlns:cx4="http://schemas.microsoft.com/office/drawing/2016/5/10/chartex" xmlns:cx5="http://schemas.microsoft.com/office/drawing/2016/5/11/chartex" xmlns:cx6="http://schemas.microsoft.com/office/drawing/2016/5/12/chartex" xmlns:cx7="http://schemas.microsoft.com/office/drawing/2016/5/13/chartex" xmlns:cx8="http://schemas.microsoft.com/office/drawing/2016/5/14/chartex" xmlns:mc="http://schemas.openxmlformats.org/markup-compatibility/2006" xmlns:aink="http://schemas.microsoft.com/office/drawing/2016/ink" xmlns:am3d="http://schemas.microsoft.com/office/drawing/2017/model3d" xmlns:o="urn:schemas-microsoft-com:office:office" xmlns:oel="http://schemas.microsoft.com/office/2019/extlst" xmlns:r="http://schemas.openxmlformats.org/officeDocument/2006/relationships" xmlns:m="http://schemas.openxmlformats.org/officeDocument/2006/math" xmlns:v="urn:schemas-microsoft-com:vml" xmlns:wp14="http://schemas.microsoft.com/office/word/2010/wordprocessingDrawing" xmlns:wp="http://schemas.openxmlformats.org/drawingml/2006/wordprocessingDrawing" xmlns:w10="urn:schemas-microsoft-com:office:word" xmlns:w="http://schemas.openxmlformats.org/wordprocessingml/2006/main" xmlns:w14="http://schemas.microsoft.com/office/word/2010/wordml" xmlns:w15="http://schemas.microsoft.com/office/word/2012/wordml" xmlns:w16cex="http://schemas.microsoft.com/office/word/2018/wordml/cex" xmlns:w16cid="http://schemas.microsoft.com/office/word/2016/wordml/cid" xmlns:w16="http://schemas.microsoft.com/office/word/2018/wordml" xmlns:w16sdtdh="http://schemas.microsoft.com/office/word/2020/wordml/sdtdatahash" xmlns:w16se="http://schemas.microsoft.com/office/word/2015/wordml/symex" xmlns:wpg="http://schemas.microsoft.com/office/word/2010/wordprocessingGroup" xmlns:wpi="http://schemas.microsoft.com/office/word/2010/wordprocessingInk" xmlns:wne="http://schemas.microsoft.com/office/word/2006/wordml" xmlns:wps="http://schemas.microsoft.com/office/word/2010/wordprocessingShape" mc:Ignorable="w14 w15 w16se w16cid w16 w16cex w16sdtdh wp14">
   <w:endnote w:type="separator" w:id="-1">
     <w:p>
       <w:pPr>
@@ -1645,7 +972,7 @@
 </file>
 
 <file path=word/footer1.xml><?xml version="1.0" encoding="utf-8"?>
-<w:ftr xmlns:wpc="http://schemas.microsoft.com/office/word/2010/wordprocessingCanvas" xmlns:cx="http://schemas.microsoft.com/office/drawing/2014/chartex" xmlns:cx1="http://schemas.microsoft.com/office/drawing/2015/9/8/chartex" xmlns:cx2="http://schemas.microsoft.com/office/drawing/2015/10/21/chartex" xmlns:cx3="http://schemas.microsoft.com/office/drawing/2016/5/9/chartex" xmlns:cx4="http://schemas.microsoft.com/office/drawing/2016/5/10/chartex" xmlns:cx5="http://schemas.microsoft.com/office/drawing/2016/5/11/chartex" xmlns:cx6="http://schemas.microsoft.com/office/drawing/2016/5/12/chartex" xmlns:cx7="http://schemas.microsoft.com/office/drawing/2016/5/13/chartex" xmlns:cx8="http://schemas.microsoft.com/office/drawing/2016/5/14/chartex" xmlns:mc="http://schemas.openxmlformats.org/markup-compatibility/2006" xmlns:aink="http://schemas.microsoft.com/office/drawing/2016/ink" xmlns:am3d="http://schemas.microsoft.com/office/drawing/2017/model3d" xmlns:o="urn:schemas-microsoft-com:office:office" xmlns:oel="http://schemas.microsoft.com/office/2019/extlst" xmlns:r="http://schemas.openxmlformats.org/officeDocument/2006/relationships" xmlns:m="http://schemas.openxmlformats.org/officeDocument/2006/math" xmlns:v="urn:schemas-microsoft-com:vml" xmlns:wp14="http://schemas.microsoft.com/office/word/2010/wordprocessingDrawing" xmlns:wp="http://schemas.openxmlformats.org/drawingml/2006/wordprocessingDrawing" xmlns:w10="urn:schemas-microsoft-com:office:word" xmlns:w="http://schemas.openxmlformats.org/wordprocessingml/2006/main" xmlns:w14="http://schemas.microsoft.com/office/word/2010/wordml" xmlns:w15="http://schemas.microsoft.com/office/word/2012/wordml" xmlns:w16cex="http://schemas.microsoft.com/office/word/2018/wordml/cex" xmlns:w16cid="http://schemas.microsoft.com/office/word/2016/wordml/cid" xmlns:w16="http://schemas.microsoft.com/office/word/2018/wordml" xmlns:w16du="http://schemas.microsoft.com/office/word/2023/wordml/word16du" xmlns:w16sdtdh="http://schemas.microsoft.com/office/word/2020/wordml/sdtdatahash" xmlns:w16se="http://schemas.microsoft.com/office/word/2015/wordml/symex" xmlns:wpg="http://schemas.microsoft.com/office/word/2010/wordprocessingGroup" xmlns:wpi="http://schemas.microsoft.com/office/word/2010/wordprocessingInk" xmlns:wne="http://schemas.microsoft.com/office/word/2006/wordml" xmlns:wps="http://schemas.microsoft.com/office/word/2010/wordprocessingShape" mc:Ignorable="w14 w15 w16se w16cid w16 w16cex w16sdtdh w16du wp14">
+<w:ftr xmlns:wpc="http://schemas.microsoft.com/office/word/2010/wordprocessingCanvas" xmlns:cx="http://schemas.microsoft.com/office/drawing/2014/chartex" xmlns:cx1="http://schemas.microsoft.com/office/drawing/2015/9/8/chartex" xmlns:cx2="http://schemas.microsoft.com/office/drawing/2015/10/21/chartex" xmlns:cx3="http://schemas.microsoft.com/office/drawing/2016/5/9/chartex" xmlns:cx4="http://schemas.microsoft.com/office/drawing/2016/5/10/chartex" xmlns:cx5="http://schemas.microsoft.com/office/drawing/2016/5/11/chartex" xmlns:cx6="http://schemas.microsoft.com/office/drawing/2016/5/12/chartex" xmlns:cx7="http://schemas.microsoft.com/office/drawing/2016/5/13/chartex" xmlns:cx8="http://schemas.microsoft.com/office/drawing/2016/5/14/chartex" xmlns:mc="http://schemas.openxmlformats.org/markup-compatibility/2006" xmlns:aink="http://schemas.microsoft.com/office/drawing/2016/ink" xmlns:am3d="http://schemas.microsoft.com/office/drawing/2017/model3d" xmlns:o="urn:schemas-microsoft-com:office:office" xmlns:oel="http://schemas.microsoft.com/office/2019/extlst" xmlns:r="http://schemas.openxmlformats.org/officeDocument/2006/relationships" xmlns:m="http://schemas.openxmlformats.org/officeDocument/2006/math" xmlns:v="urn:schemas-microsoft-com:vml" xmlns:wp14="http://schemas.microsoft.com/office/word/2010/wordprocessingDrawing" xmlns:wp="http://schemas.openxmlformats.org/drawingml/2006/wordprocessingDrawing" xmlns:w10="urn:schemas-microsoft-com:office:word" xmlns:w="http://schemas.openxmlformats.org/wordprocessingml/2006/main" xmlns:w14="http://schemas.microsoft.com/office/word/2010/wordml" xmlns:w15="http://schemas.microsoft.com/office/word/2012/wordml" xmlns:w16cex="http://schemas.microsoft.com/office/word/2018/wordml/cex" xmlns:w16cid="http://schemas.microsoft.com/office/word/2016/wordml/cid" xmlns:w16="http://schemas.microsoft.com/office/word/2018/wordml" xmlns:w16sdtdh="http://schemas.microsoft.com/office/word/2020/wordml/sdtdatahash" xmlns:w16se="http://schemas.microsoft.com/office/word/2015/wordml/symex" xmlns:wpg="http://schemas.microsoft.com/office/word/2010/wordprocessingGroup" xmlns:wpi="http://schemas.microsoft.com/office/word/2010/wordprocessingInk" xmlns:wne="http://schemas.microsoft.com/office/word/2006/wordml" xmlns:wps="http://schemas.microsoft.com/office/word/2010/wordprocessingShape" mc:Ignorable="w14 w15 w16se w16cid w16 w16cex w16sdtdh wp14">
   <w:p>
     <w:pPr>
       <w:pStyle w:val="Footer"/>
@@ -1708,7 +1035,7 @@
 </file>
 
 <file path=word/footnotes.xml><?xml version="1.0" encoding="utf-8"?>
-<w:footnotes xmlns:wpc="http://schemas.microsoft.com/office/word/2010/wordprocessingCanvas" xmlns:cx="http://schemas.microsoft.com/office/drawing/2014/chartex" xmlns:cx1="http://schemas.microsoft.com/office/drawing/2015/9/8/chartex" xmlns:cx2="http://schemas.microsoft.com/office/drawing/2015/10/21/chartex" xmlns:cx3="http://schemas.microsoft.com/office/drawing/2016/5/9/chartex" xmlns:cx4="http://schemas.microsoft.com/office/drawing/2016/5/10/chartex" xmlns:cx5="http://schemas.microsoft.com/office/drawing/2016/5/11/chartex" xmlns:cx6="http://schemas.microsoft.com/office/drawing/2016/5/12/chartex" xmlns:cx7="http://schemas.microsoft.com/office/drawing/2016/5/13/chartex" xmlns:cx8="http://schemas.microsoft.com/office/drawing/2016/5/14/chartex" xmlns:mc="http://schemas.openxmlformats.org/markup-compatibility/2006" xmlns:aink="http://schemas.microsoft.com/office/drawing/2016/ink" xmlns:am3d="http://schemas.microsoft.com/office/drawing/2017/model3d" xmlns:o="urn:schemas-microsoft-com:office:office" xmlns:oel="http://schemas.microsoft.com/office/2019/extlst" xmlns:r="http://schemas.openxmlformats.org/officeDocument/2006/relationships" xmlns:m="http://schemas.openxmlformats.org/officeDocument/2006/math" xmlns:v="urn:schemas-microsoft-com:vml" xmlns:wp14="http://schemas.microsoft.com/office/word/2010/wordprocessingDrawing" xmlns:wp="http://schemas.openxmlformats.org/drawingml/2006/wordprocessingDrawing" xmlns:w10="urn:schemas-microsoft-com:office:word" xmlns:w="http://schemas.openxmlformats.org/wordprocessingml/2006/main" xmlns:w14="http://schemas.microsoft.com/office/word/2010/wordml" xmlns:w15="http://schemas.microsoft.com/office/word/2012/wordml" xmlns:w16cex="http://schemas.microsoft.com/office/word/2018/wordml/cex" xmlns:w16cid="http://schemas.microsoft.com/office/word/2016/wordml/cid" xmlns:w16="http://schemas.microsoft.com/office/word/2018/wordml" xmlns:w16du="http://schemas.microsoft.com/office/word/2023/wordml/word16du" xmlns:w16sdtdh="http://schemas.microsoft.com/office/word/2020/wordml/sdtdatahash" xmlns:w16se="http://schemas.microsoft.com/office/word/2015/wordml/symex" xmlns:wpg="http://schemas.microsoft.com/office/word/2010/wordprocessingGroup" xmlns:wpi="http://schemas.microsoft.com/office/word/2010/wordprocessingInk" xmlns:wne="http://schemas.microsoft.com/office/word/2006/wordml" xmlns:wps="http://schemas.microsoft.com/office/word/2010/wordprocessingShape" mc:Ignorable="w14 w15 w16se w16cid w16 w16cex w16sdtdh w16du wp14">
+<w:footnotes xmlns:wpc="http://schemas.microsoft.com/office/word/2010/wordprocessingCanvas" xmlns:cx="http://schemas.microsoft.com/office/drawing/2014/chartex" xmlns:cx1="http://schemas.microsoft.com/office/drawing/2015/9/8/chartex" xmlns:cx2="http://schemas.microsoft.com/office/drawing/2015/10/21/chartex" xmlns:cx3="http://schemas.microsoft.com/office/drawing/2016/5/9/chartex" xmlns:cx4="http://schemas.microsoft.com/office/drawing/2016/5/10/chartex" xmlns:cx5="http://schemas.microsoft.com/office/drawing/2016/5/11/chartex" xmlns:cx6="http://schemas.microsoft.com/office/drawing/2016/5/12/chartex" xmlns:cx7="http://schemas.microsoft.com/office/drawing/2016/5/13/chartex" xmlns:cx8="http://schemas.microsoft.com/office/drawing/2016/5/14/chartex" xmlns:mc="http://schemas.openxmlformats.org/markup-compatibility/2006" xmlns:aink="http://schemas.microsoft.com/office/drawing/2016/ink" xmlns:am3d="http://schemas.microsoft.com/office/drawing/2017/model3d" xmlns:o="urn:schemas-microsoft-com:office:office" xmlns:oel="http://schemas.microsoft.com/office/2019/extlst" xmlns:r="http://schemas.openxmlformats.org/officeDocument/2006/relationships" xmlns:m="http://schemas.openxmlformats.org/officeDocument/2006/math" xmlns:v="urn:schemas-microsoft-com:vml" xmlns:wp14="http://schemas.microsoft.com/office/word/2010/wordprocessingDrawing" xmlns:wp="http://schemas.openxmlformats.org/drawingml/2006/wordprocessingDrawing" xmlns:w10="urn:schemas-microsoft-com:office:word" xmlns:w="http://schemas.openxmlformats.org/wordprocessingml/2006/main" xmlns:w14="http://schemas.microsoft.com/office/word/2010/wordml" xmlns:w15="http://schemas.microsoft.com/office/word/2012/wordml" xmlns:w16cex="http://schemas.microsoft.com/office/word/2018/wordml/cex" xmlns:w16cid="http://schemas.microsoft.com/office/word/2016/wordml/cid" xmlns:w16="http://schemas.microsoft.com/office/word/2018/wordml" xmlns:w16sdtdh="http://schemas.microsoft.com/office/word/2020/wordml/sdtdatahash" xmlns:w16se="http://schemas.microsoft.com/office/word/2015/wordml/symex" xmlns:wpg="http://schemas.microsoft.com/office/word/2010/wordprocessingGroup" xmlns:wpi="http://schemas.microsoft.com/office/word/2010/wordprocessingInk" xmlns:wne="http://schemas.microsoft.com/office/word/2006/wordml" xmlns:wps="http://schemas.microsoft.com/office/word/2010/wordprocessingShape" mc:Ignorable="w14 w15 w16se w16cid w16 w16cex w16sdtdh wp14">
   <w:footnote w:type="separator" w:id="-1">
     <w:p>
       <w:pPr>
@@ -1733,7 +1060,7 @@
 </file>
 
 <file path=word/header1.xml><?xml version="1.0" encoding="utf-8"?>
-<w:hdr xmlns:wpc="http://schemas.microsoft.com/office/word/2010/wordprocessingCanvas" xmlns:cx="http://schemas.microsoft.com/office/drawing/2014/chartex" xmlns:cx1="http://schemas.microsoft.com/office/drawing/2015/9/8/chartex" xmlns:cx2="http://schemas.microsoft.com/office/drawing/2015/10/21/chartex" xmlns:cx3="http://schemas.microsoft.com/office/drawing/2016/5/9/chartex" xmlns:cx4="http://schemas.microsoft.com/office/drawing/2016/5/10/chartex" xmlns:cx5="http://schemas.microsoft.com/office/drawing/2016/5/11/chartex" xmlns:cx6="http://schemas.microsoft.com/office/drawing/2016/5/12/chartex" xmlns:cx7="http://schemas.microsoft.com/office/drawing/2016/5/13/chartex" xmlns:cx8="http://schemas.microsoft.com/office/drawing/2016/5/14/chartex" xmlns:mc="http://schemas.openxmlformats.org/markup-compatibility/2006" xmlns:aink="http://schemas.microsoft.com/office/drawing/2016/ink" xmlns:am3d="http://schemas.microsoft.com/office/drawing/2017/model3d" xmlns:o="urn:schemas-microsoft-com:office:office" xmlns:oel="http://schemas.microsoft.com/office/2019/extlst" xmlns:r="http://schemas.openxmlformats.org/officeDocument/2006/relationships" xmlns:m="http://schemas.openxmlformats.org/officeDocument/2006/math" xmlns:v="urn:schemas-microsoft-com:vml" xmlns:wp14="http://schemas.microsoft.com/office/word/2010/wordprocessingDrawing" xmlns:wp="http://schemas.openxmlformats.org/drawingml/2006/wordprocessingDrawing" xmlns:w10="urn:schemas-microsoft-com:office:word" xmlns:w="http://schemas.openxmlformats.org/wordprocessingml/2006/main" xmlns:w14="http://schemas.microsoft.com/office/word/2010/wordml" xmlns:w15="http://schemas.microsoft.com/office/word/2012/wordml" xmlns:w16cex="http://schemas.microsoft.com/office/word/2018/wordml/cex" xmlns:w16cid="http://schemas.microsoft.com/office/word/2016/wordml/cid" xmlns:w16="http://schemas.microsoft.com/office/word/2018/wordml" xmlns:w16du="http://schemas.microsoft.com/office/word/2023/wordml/word16du" xmlns:w16sdtdh="http://schemas.microsoft.com/office/word/2020/wordml/sdtdatahash" xmlns:w16se="http://schemas.microsoft.com/office/word/2015/wordml/symex" xmlns:wpg="http://schemas.microsoft.com/office/word/2010/wordprocessingGroup" xmlns:wpi="http://schemas.microsoft.com/office/word/2010/wordprocessingInk" xmlns:wne="http://schemas.microsoft.com/office/word/2006/wordml" xmlns:wps="http://schemas.microsoft.com/office/word/2010/wordprocessingShape" mc:Ignorable="w14 w15 w16se w16cid w16 w16cex w16sdtdh w16du wp14">
+<w:hdr xmlns:wpc="http://schemas.microsoft.com/office/word/2010/wordprocessingCanvas" xmlns:cx="http://schemas.microsoft.com/office/drawing/2014/chartex" xmlns:cx1="http://schemas.microsoft.com/office/drawing/2015/9/8/chartex" xmlns:cx2="http://schemas.microsoft.com/office/drawing/2015/10/21/chartex" xmlns:cx3="http://schemas.microsoft.com/office/drawing/2016/5/9/chartex" xmlns:cx4="http://schemas.microsoft.com/office/drawing/2016/5/10/chartex" xmlns:cx5="http://schemas.microsoft.com/office/drawing/2016/5/11/chartex" xmlns:cx6="http://schemas.microsoft.com/office/drawing/2016/5/12/chartex" xmlns:cx7="http://schemas.microsoft.com/office/drawing/2016/5/13/chartex" xmlns:cx8="http://schemas.microsoft.com/office/drawing/2016/5/14/chartex" xmlns:mc="http://schemas.openxmlformats.org/markup-compatibility/2006" xmlns:aink="http://schemas.microsoft.com/office/drawing/2016/ink" xmlns:am3d="http://schemas.microsoft.com/office/drawing/2017/model3d" xmlns:o="urn:schemas-microsoft-com:office:office" xmlns:oel="http://schemas.microsoft.com/office/2019/extlst" xmlns:r="http://schemas.openxmlformats.org/officeDocument/2006/relationships" xmlns:m="http://schemas.openxmlformats.org/officeDocument/2006/math" xmlns:v="urn:schemas-microsoft-com:vml" xmlns:wp14="http://schemas.microsoft.com/office/word/2010/wordprocessingDrawing" xmlns:wp="http://schemas.openxmlformats.org/drawingml/2006/wordprocessingDrawing" xmlns:w10="urn:schemas-microsoft-com:office:word" xmlns:w="http://schemas.openxmlformats.org/wordprocessingml/2006/main" xmlns:w14="http://schemas.microsoft.com/office/word/2010/wordml" xmlns:w15="http://schemas.microsoft.com/office/word/2012/wordml" xmlns:w16cex="http://schemas.microsoft.com/office/word/2018/wordml/cex" xmlns:w16cid="http://schemas.microsoft.com/office/word/2016/wordml/cid" xmlns:w16="http://schemas.microsoft.com/office/word/2018/wordml" xmlns:w16sdtdh="http://schemas.microsoft.com/office/word/2020/wordml/sdtdatahash" xmlns:w16se="http://schemas.microsoft.com/office/word/2015/wordml/symex" xmlns:wpg="http://schemas.microsoft.com/office/word/2010/wordprocessingGroup" xmlns:wpi="http://schemas.microsoft.com/office/word/2010/wordprocessingInk" xmlns:wne="http://schemas.microsoft.com/office/word/2006/wordml" xmlns:wps="http://schemas.microsoft.com/office/word/2010/wordprocessingShape" mc:Ignorable="w14 w15 w16se w16cid w16 w16cex w16sdtdh wp14">
   <w:p>
     <w:pPr>
       <w:pStyle w:val="Header"/>
@@ -1842,27 +1169,7 @@
                               <w:color w:val="FFFFFF" w:themeColor="background1"/>
                               <w:sz w:val="16"/>
                             </w:rPr>
-                            <w:t xml:space="preserve">Recorded on </w:t>
-                          </w:r>
-                          <w:proofErr w:type="gramStart"/>
-                          <w:r>
-                            <w:rPr>
-                              <w:rFonts w:asciiTheme="majorHAnsi" w:hAnsiTheme="majorHAnsi" w:cstheme="majorHAnsi"/>
-                              <w:b/>
-                              <w:color w:val="FFFFFF" w:themeColor="background1"/>
-                              <w:sz w:val="16"/>
-                            </w:rPr>
-                            <w:t>{{ today</w:t>
-                          </w:r>
-                          <w:proofErr w:type="gramEnd"/>
-                          <w:r>
-                            <w:rPr>
-                              <w:rFonts w:asciiTheme="majorHAnsi" w:hAnsiTheme="majorHAnsi" w:cstheme="majorHAnsi"/>
-                              <w:b/>
-                              <w:color w:val="FFFFFF" w:themeColor="background1"/>
-                              <w:sz w:val="16"/>
-                            </w:rPr>
-                            <w:t>() }}</w:t>
+                            <w:t>Recorded on {{ today() }}</w:t>
                           </w:r>
                         </w:p>
                       </w:txbxContent>
@@ -1891,7 +1198,7 @@
               <v:stroke joinstyle="miter"/>
               <v:path gradientshapeok="t" o:connecttype="rect"/>
             </v:shapetype>
-            <v:shape id="Text Box 1" o:spid="_x0000_s1026" type="#_x0000_t202" style="position:absolute;left:0;text-align:left;margin-left:134pt;margin-top:-4.4pt;width:392.65pt;height:46.35pt;z-index:251662336;visibility:visible;mso-wrap-style:square;mso-width-percent:0;mso-height-percent:0;mso-wrap-distance-left:9pt;mso-wrap-distance-top:0;mso-wrap-distance-right:9pt;mso-wrap-distance-bottom:0;mso-position-horizontal:absolute;mso-position-horizontal-relative:text;mso-position-vertical:absolute;mso-position-vertical-relative:text;mso-width-percent:0;mso-height-percent:0;mso-width-relative:margin;mso-height-relative:margin;v-text-anchor:top" o:gfxdata="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" filled="f" stroked="f" strokeweight=".5pt">
+            <v:shape id="Text Box 1" o:spid="_x0000_s1026" type="#_x0000_t202" style="position:absolute;left:0;text-align:left;margin-left:134pt;margin-top:-4.4pt;width:392.65pt;height:46.35pt;z-index:251662336;visibility:visible;mso-wrap-style:square;mso-width-percent:0;mso-height-percent:0;mso-wrap-distance-left:9pt;mso-wrap-distance-top:0;mso-wrap-distance-right:9pt;mso-wrap-distance-bottom:0;mso-position-horizontal:absolute;mso-position-horizontal-relative:text;mso-position-vertical:absolute;mso-position-vertical-relative:text;mso-width-percent:0;mso-height-percent:0;mso-width-relative:margin;mso-height-relative:margin;v-text-anchor:top" o:gfxdata="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" filled="f" stroked="f" strokeweight=".5pt">
               <v:textbox>
                 <w:txbxContent>
                   <w:p>
@@ -1945,27 +1252,7 @@
                         <w:color w:val="FFFFFF" w:themeColor="background1"/>
                         <w:sz w:val="16"/>
                       </w:rPr>
-                      <w:t xml:space="preserve">Recorded on </w:t>
-                    </w:r>
-                    <w:proofErr w:type="gramStart"/>
-                    <w:r>
-                      <w:rPr>
-                        <w:rFonts w:asciiTheme="majorHAnsi" w:hAnsiTheme="majorHAnsi" w:cstheme="majorHAnsi"/>
-                        <w:b/>
-                        <w:color w:val="FFFFFF" w:themeColor="background1"/>
-                        <w:sz w:val="16"/>
-                      </w:rPr>
-                      <w:t>{{ today</w:t>
-                    </w:r>
-                    <w:proofErr w:type="gramEnd"/>
-                    <w:r>
-                      <w:rPr>
-                        <w:rFonts w:asciiTheme="majorHAnsi" w:hAnsiTheme="majorHAnsi" w:cstheme="majorHAnsi"/>
-                        <w:b/>
-                        <w:color w:val="FFFFFF" w:themeColor="background1"/>
-                        <w:sz w:val="16"/>
-                      </w:rPr>
-                      <w:t>() }}</w:t>
+                      <w:t>Recorded on {{ today() }}</w:t>
                     </w:r>
                   </w:p>
                 </w:txbxContent>
@@ -2048,9 +1335,9 @@
             </wp:anchor>
           </w:drawing>
         </mc:Choice>
-        <mc:Fallback>
+        <mc:Fallback xmlns:w16du="http://schemas.microsoft.com/office/word/2023/wordml/word16du">
           <w:pict>
-            <v:rect w14:anchorId="4D9E0D7C" id="Rectangle 2" o:spid="_x0000_s1026" style="position:absolute;margin-left:0;margin-top:-.6pt;width:611.3pt;height:91.1pt;z-index:-251657216;visibility:visible;mso-wrap-style:square;mso-width-percent:0;mso-height-percent:0;mso-wrap-distance-left:.5pt;mso-wrap-distance-top:.55pt;mso-wrap-distance-right:.5pt;mso-wrap-distance-bottom:.45pt;mso-position-horizontal:absolute;mso-position-horizontal-relative:page;mso-position-vertical:absolute;mso-position-vertical-relative:page;mso-width-percent:0;mso-height-percent:0;mso-width-relative:page;mso-height-relative:page;v-text-anchor:top" o:gfxdata="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" o:allowincell="f" fillcolor="#1a73e8" strokecolor="#1355ab" strokeweight="1pt">
+            <v:rect w14:anchorId="4D9E0D7C" id="Rectangle 2" o:spid="_x0000_s1026" style="position:absolute;margin-left:0;margin-top:-.6pt;width:611.3pt;height:91.1pt;z-index:-251657216;visibility:visible;mso-wrap-style:square;mso-width-percent:0;mso-height-percent:0;mso-wrap-distance-left:.5pt;mso-wrap-distance-top:.55pt;mso-wrap-distance-right:.5pt;mso-wrap-distance-bottom:.45pt;mso-position-horizontal:absolute;mso-position-horizontal-relative:page;mso-position-vertical:absolute;mso-position-vertical-relative:page;mso-width-percent:0;mso-height-percent:0;mso-width-relative:page;mso-height-relative:page;v-text-anchor:top" o:gfxdata="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" o:allowincell="f" fillcolor="#1a73e8" strokecolor="#1355ab" strokeweight="1pt">
               <v:path arrowok="t"/>
               <w10:wrap anchorx="page" anchory="page"/>
             </v:rect>
@@ -2166,7 +1453,7 @@
 </file>
 
 <file path=word/numbering.xml><?xml version="1.0" encoding="utf-8"?>
-<w:numbering xmlns:wpc="http://schemas.microsoft.com/office/word/2010/wordprocessingCanvas" xmlns:cx="http://schemas.microsoft.com/office/drawing/2014/chartex" xmlns:cx1="http://schemas.microsoft.com/office/drawing/2015/9/8/chartex" xmlns:cx2="http://schemas.microsoft.com/office/drawing/2015/10/21/chartex" xmlns:cx3="http://schemas.microsoft.com/office/drawing/2016/5/9/chartex" xmlns:cx4="http://schemas.microsoft.com/office/drawing/2016/5/10/chartex" xmlns:cx5="http://schemas.microsoft.com/office/drawing/2016/5/11/chartex" xmlns:cx6="http://schemas.microsoft.com/office/drawing/2016/5/12/chartex" xmlns:cx7="http://schemas.microsoft.com/office/drawing/2016/5/13/chartex" xmlns:cx8="http://schemas.microsoft.com/office/drawing/2016/5/14/chartex" xmlns:mc="http://schemas.openxmlformats.org/markup-compatibility/2006" xmlns:aink="http://schemas.microsoft.com/office/drawing/2016/ink" xmlns:am3d="http://schemas.microsoft.com/office/drawing/2017/model3d" xmlns:o="urn:schemas-microsoft-com:office:office" xmlns:oel="http://schemas.microsoft.com/office/2019/extlst" xmlns:r="http://schemas.openxmlformats.org/officeDocument/2006/relationships" xmlns:m="http://schemas.openxmlformats.org/officeDocument/2006/math" xmlns:v="urn:schemas-microsoft-com:vml" xmlns:wp14="http://schemas.microsoft.com/office/word/2010/wordprocessingDrawing" xmlns:wp="http://schemas.openxmlformats.org/drawingml/2006/wordprocessingDrawing" xmlns:w10="urn:schemas-microsoft-com:office:word" xmlns:w="http://schemas.openxmlformats.org/wordprocessingml/2006/main" xmlns:w14="http://schemas.microsoft.com/office/word/2010/wordml" xmlns:w15="http://schemas.microsoft.com/office/word/2012/wordml" xmlns:w16cex="http://schemas.microsoft.com/office/word/2018/wordml/cex" xmlns:w16cid="http://schemas.microsoft.com/office/word/2016/wordml/cid" xmlns:w16="http://schemas.microsoft.com/office/word/2018/wordml" xmlns:w16du="http://schemas.microsoft.com/office/word/2023/wordml/word16du" xmlns:w16sdtdh="http://schemas.microsoft.com/office/word/2020/wordml/sdtdatahash" xmlns:w16se="http://schemas.microsoft.com/office/word/2015/wordml/symex" xmlns:wpg="http://schemas.microsoft.com/office/word/2010/wordprocessingGroup" xmlns:wpi="http://schemas.microsoft.com/office/word/2010/wordprocessingInk" xmlns:wne="http://schemas.microsoft.com/office/word/2006/wordml" xmlns:wps="http://schemas.microsoft.com/office/word/2010/wordprocessingShape" mc:Ignorable="w14 w15 w16se w16cid w16 w16cex w16sdtdh w16du wp14">
+<w:numbering xmlns:wpc="http://schemas.microsoft.com/office/word/2010/wordprocessingCanvas" xmlns:cx="http://schemas.microsoft.com/office/drawing/2014/chartex" xmlns:cx1="http://schemas.microsoft.com/office/drawing/2015/9/8/chartex" xmlns:cx2="http://schemas.microsoft.com/office/drawing/2015/10/21/chartex" xmlns:cx3="http://schemas.microsoft.com/office/drawing/2016/5/9/chartex" xmlns:cx4="http://schemas.microsoft.com/office/drawing/2016/5/10/chartex" xmlns:cx5="http://schemas.microsoft.com/office/drawing/2016/5/11/chartex" xmlns:cx6="http://schemas.microsoft.com/office/drawing/2016/5/12/chartex" xmlns:cx7="http://schemas.microsoft.com/office/drawing/2016/5/13/chartex" xmlns:cx8="http://schemas.microsoft.com/office/drawing/2016/5/14/chartex" xmlns:mc="http://schemas.openxmlformats.org/markup-compatibility/2006" xmlns:aink="http://schemas.microsoft.com/office/drawing/2016/ink" xmlns:am3d="http://schemas.microsoft.com/office/drawing/2017/model3d" xmlns:o="urn:schemas-microsoft-com:office:office" xmlns:oel="http://schemas.microsoft.com/office/2019/extlst" xmlns:r="http://schemas.openxmlformats.org/officeDocument/2006/relationships" xmlns:m="http://schemas.openxmlformats.org/officeDocument/2006/math" xmlns:v="urn:schemas-microsoft-com:vml" xmlns:wp14="http://schemas.microsoft.com/office/word/2010/wordprocessingDrawing" xmlns:wp="http://schemas.openxmlformats.org/drawingml/2006/wordprocessingDrawing" xmlns:w10="urn:schemas-microsoft-com:office:word" xmlns:w="http://schemas.openxmlformats.org/wordprocessingml/2006/main" xmlns:w14="http://schemas.microsoft.com/office/word/2010/wordml" xmlns:w15="http://schemas.microsoft.com/office/word/2012/wordml" xmlns:w16cex="http://schemas.microsoft.com/office/word/2018/wordml/cex" xmlns:w16cid="http://schemas.microsoft.com/office/word/2016/wordml/cid" xmlns:w16="http://schemas.microsoft.com/office/word/2018/wordml" xmlns:w16sdtdh="http://schemas.microsoft.com/office/word/2020/wordml/sdtdatahash" xmlns:w16se="http://schemas.microsoft.com/office/word/2015/wordml/symex" xmlns:wpg="http://schemas.microsoft.com/office/word/2010/wordprocessingGroup" xmlns:wpi="http://schemas.microsoft.com/office/word/2010/wordprocessingInk" xmlns:wne="http://schemas.microsoft.com/office/word/2006/wordml" xmlns:wps="http://schemas.microsoft.com/office/word/2010/wordprocessingShape" mc:Ignorable="w14 w15 w16se w16cid w16 w16cex w16sdtdh wp14">
   <w:abstractNum w:abstractNumId="0" w15:restartNumberingAfterBreak="0">
     <w:nsid w:val="20CF5E61"/>
     <w:multiLevelType w:val="hybridMultilevel"/>
@@ -2444,7 +1731,7 @@
 </file>
 
 <file path=word/styles.xml><?xml version="1.0" encoding="utf-8"?>
-<w:styles xmlns:mc="http://schemas.openxmlformats.org/markup-compatibility/2006" xmlns:r="http://schemas.openxmlformats.org/officeDocument/2006/relationships" xmlns:w="http://schemas.openxmlformats.org/wordprocessingml/2006/main" xmlns:w14="http://schemas.microsoft.com/office/word/2010/wordml" xmlns:w15="http://schemas.microsoft.com/office/word/2012/wordml" xmlns:w16cex="http://schemas.microsoft.com/office/word/2018/wordml/cex" xmlns:w16cid="http://schemas.microsoft.com/office/word/2016/wordml/cid" xmlns:w16="http://schemas.microsoft.com/office/word/2018/wordml" xmlns:w16du="http://schemas.microsoft.com/office/word/2023/wordml/word16du" xmlns:w16sdtdh="http://schemas.microsoft.com/office/word/2020/wordml/sdtdatahash" xmlns:w16se="http://schemas.microsoft.com/office/word/2015/wordml/symex" mc:Ignorable="w14 w15 w16se w16cid w16 w16cex w16sdtdh w16du">
+<w:styles xmlns:mc="http://schemas.openxmlformats.org/markup-compatibility/2006" xmlns:r="http://schemas.openxmlformats.org/officeDocument/2006/relationships" xmlns:w="http://schemas.openxmlformats.org/wordprocessingml/2006/main" xmlns:w14="http://schemas.microsoft.com/office/word/2010/wordml" xmlns:w15="http://schemas.microsoft.com/office/word/2012/wordml" xmlns:w16cex="http://schemas.microsoft.com/office/word/2018/wordml/cex" xmlns:w16cid="http://schemas.microsoft.com/office/word/2016/wordml/cid" xmlns:w16="http://schemas.microsoft.com/office/word/2018/wordml" xmlns:w16sdtdh="http://schemas.microsoft.com/office/word/2020/wordml/sdtdatahash" xmlns:w16se="http://schemas.microsoft.com/office/word/2015/wordml/symex" mc:Ignorable="w14 w15 w16se w16cid w16 w16cex w16sdtdh">
   <w:docDefaults>
     <w:rPrDefault>
       <w:rPr>

</xml_diff>